<commit_message>
Progressed with diplomawork, adjusted config for fat jars
</commit_message>
<xml_diff>
--- a/Labyrinth Adventure/Szakdolgozat_IDU27K.docx
+++ b/Labyrinth Adventure/Szakdolgozat_IDU27K.docx
@@ -11,7 +11,6 @@
           <w:b/>
           <w:bCs/>
           <w:sz w:val="32"/>
-          <w:szCs w:val="24"/>
         </w:rPr>
       </w:pPr>
       <w:r>
@@ -83,7 +82,6 @@
           <w:b/>
           <w:bCs/>
           <w:sz w:val="32"/>
-          <w:szCs w:val="24"/>
         </w:rPr>
         <w:t>Eötvös Loránd Tudományegyetem</w:t>
       </w:r>
@@ -96,7 +94,6 @@
           <w:b/>
           <w:bCs/>
           <w:sz w:val="32"/>
-          <w:szCs w:val="24"/>
         </w:rPr>
       </w:pPr>
       <w:r>
@@ -104,7 +101,6 @@
           <w:b/>
           <w:bCs/>
           <w:sz w:val="32"/>
-          <w:szCs w:val="24"/>
         </w:rPr>
         <w:t>Informatikai Kar</w:t>
       </w:r>
@@ -114,18 +110,18 @@
         <w:spacing w:after="120" w:line="240" w:lineRule="auto"/>
         <w:jc w:val="both"/>
         <w:rPr>
+          <w:rFonts w:cstheme="minorBidi"/>
           <w:b/>
           <w:bCs/>
           <w:sz w:val="32"/>
-          <w:szCs w:val="24"/>
         </w:rPr>
       </w:pPr>
       <w:r>
         <w:rPr>
+          <w:rFonts w:cstheme="minorBidi"/>
           <w:b/>
           <w:bCs/>
           <w:sz w:val="32"/>
-          <w:szCs w:val="24"/>
         </w:rPr>
         <w:t>Média- és Oktatásinformatika Tanszék</w:t>
       </w:r>
@@ -182,7 +178,6 @@
           <w:b/>
           <w:bCs/>
           <w:sz w:val="44"/>
-          <w:szCs w:val="24"/>
         </w:rPr>
         <w:t>Labirintus verseny a mesterséges intelligenciával</w:t>
       </w:r>
@@ -269,8 +264,6 @@
         <w:rPr>
           <w:b/>
           <w:bCs/>
-          <w:sz w:val="24"/>
-          <w:szCs w:val="24"/>
           <w:u w:val="single"/>
         </w:rPr>
       </w:pPr>
@@ -278,8 +271,6 @@
         <w:rPr>
           <w:b/>
           <w:bCs/>
-          <w:sz w:val="24"/>
-          <w:szCs w:val="24"/>
           <w:u w:val="single"/>
         </w:rPr>
         <w:t>Témavezető:</w:t>
@@ -290,16 +281,8 @@
         <w:widowControl w:val="0"/>
         <w:spacing w:after="0" w:line="240" w:lineRule="auto"/>
         <w:jc w:val="both"/>
-        <w:rPr>
-          <w:sz w:val="24"/>
-          <w:szCs w:val="24"/>
-        </w:rPr>
-      </w:pPr>
-      <w:r>
-        <w:rPr>
-          <w:sz w:val="24"/>
-          <w:szCs w:val="24"/>
-        </w:rPr>
+      </w:pPr>
+      <w:r>
         <w:t>Bende Imre</w:t>
       </w:r>
     </w:p>
@@ -308,23 +291,11 @@
         <w:widowControl w:val="0"/>
         <w:spacing w:after="0" w:line="240" w:lineRule="auto"/>
         <w:jc w:val="both"/>
-        <w:rPr>
-          <w:sz w:val="24"/>
-          <w:szCs w:val="24"/>
-        </w:rPr>
-      </w:pPr>
-      <w:r>
-        <w:rPr>
-          <w:sz w:val="24"/>
-          <w:szCs w:val="24"/>
-        </w:rPr>
+      </w:pPr>
+      <w:r>
         <w:t>tanársegéd, MA</w:t>
       </w:r>
       <w:r>
-        <w:rPr>
-          <w:sz w:val="24"/>
-          <w:szCs w:val="24"/>
-        </w:rPr>
         <w:t xml:space="preserve"> </w:t>
       </w:r>
     </w:p>
@@ -336,8 +307,6 @@
         <w:rPr>
           <w:b/>
           <w:bCs/>
-          <w:sz w:val="24"/>
-          <w:szCs w:val="24"/>
           <w:u w:val="single"/>
         </w:rPr>
       </w:pPr>
@@ -348,8 +317,6 @@
         <w:rPr>
           <w:b/>
           <w:bCs/>
-          <w:sz w:val="24"/>
-          <w:szCs w:val="24"/>
           <w:u w:val="single"/>
         </w:rPr>
         <w:t>Szerző:</w:t>
@@ -360,16 +327,8 @@
         <w:widowControl w:val="0"/>
         <w:spacing w:after="0" w:line="240" w:lineRule="auto"/>
         <w:jc w:val="both"/>
-        <w:rPr>
-          <w:sz w:val="24"/>
-          <w:szCs w:val="24"/>
-        </w:rPr>
-      </w:pPr>
-      <w:r>
-        <w:rPr>
-          <w:sz w:val="24"/>
-          <w:szCs w:val="24"/>
-        </w:rPr>
+      </w:pPr>
+      <w:r>
         <w:t>Lukács Dávid István</w:t>
       </w:r>
     </w:p>
@@ -378,33 +337,9 @@
         <w:widowControl w:val="0"/>
         <w:spacing w:after="0" w:line="240" w:lineRule="auto"/>
         <w:jc w:val="both"/>
-        <w:rPr>
-          <w:sz w:val="24"/>
-          <w:szCs w:val="24"/>
-        </w:rPr>
-      </w:pPr>
-      <w:r>
-        <w:rPr>
-          <w:sz w:val="24"/>
-          <w:szCs w:val="24"/>
-        </w:rPr>
-        <w:t xml:space="preserve">Programtervező informatikus </w:t>
-      </w:r>
-      <w:proofErr w:type="spellStart"/>
-      <w:r>
-        <w:rPr>
-          <w:sz w:val="24"/>
-          <w:szCs w:val="24"/>
-        </w:rPr>
-        <w:t>BSc</w:t>
-      </w:r>
-      <w:proofErr w:type="spellEnd"/>
-      <w:r>
-        <w:rPr>
-          <w:sz w:val="24"/>
-          <w:szCs w:val="24"/>
-        </w:rPr>
-        <w:t xml:space="preserve">. </w:t>
+      </w:pPr>
+      <w:r>
+        <w:t xml:space="preserve">Programtervező informatikus BSc. </w:t>
       </w:r>
     </w:p>
     <w:p>
@@ -465,7 +400,13 @@
           <w:docPartUnique/>
         </w:docPartObj>
       </w:sdtPr>
-      <w:sdtEndPr/>
+      <w:sdtEndPr>
+        <w:rPr>
+          <w:rFonts w:cstheme="minorHAnsi"/>
+          <w:sz w:val="24"/>
+          <w:szCs w:val="24"/>
+        </w:rPr>
+      </w:sdtEndPr>
       <w:sdtContent>
         <w:p>
           <w:pPr>
@@ -1734,268 +1675,140 @@
       <w:pPr>
         <w:spacing w:line="360" w:lineRule="auto"/>
         <w:jc w:val="both"/>
-        <w:rPr>
-          <w:sz w:val="24"/>
-          <w:szCs w:val="24"/>
-        </w:rPr>
-      </w:pPr>
-      <w:r>
-        <w:rPr>
-          <w:sz w:val="24"/>
-          <w:szCs w:val="24"/>
-        </w:rPr>
+      </w:pPr>
+      <w:r>
         <w:t>A szakdolgozatom</w:t>
       </w:r>
       <w:r>
-        <w:rPr>
-          <w:sz w:val="24"/>
-          <w:szCs w:val="24"/>
-        </w:rPr>
         <w:t xml:space="preserve"> témájának kiválasztása, ezáltal</w:t>
       </w:r>
       <w:r>
-        <w:rPr>
-          <w:sz w:val="24"/>
-          <w:szCs w:val="24"/>
-        </w:rPr>
         <w:t xml:space="preserve"> alapvető koncepciója </w:t>
       </w:r>
       <w:r>
-        <w:rPr>
-          <w:sz w:val="24"/>
-          <w:szCs w:val="24"/>
-        </w:rPr>
         <w:t xml:space="preserve">az volt, hogy nem tartottam túl valóságos, gyakran előforduló esetnek </w:t>
       </w:r>
       <w:r>
-        <w:rPr>
-          <w:sz w:val="24"/>
-          <w:szCs w:val="24"/>
-        </w:rPr>
         <w:t>azt,</w:t>
       </w:r>
       <w:r>
-        <w:rPr>
-          <w:sz w:val="24"/>
-          <w:szCs w:val="24"/>
-        </w:rPr>
-        <w:t xml:space="preserve"> hogy labirintusba kerülnék valaha, </w:t>
-      </w:r>
-      <w:r>
-        <w:rPr>
-          <w:sz w:val="24"/>
-          <w:szCs w:val="24"/>
-        </w:rPr>
-        <w:t>de mindig úgy éreztem, hogy nem lennék képes csak a józan eszemre hivatkozva kijutni</w:t>
-      </w:r>
-      <w:r>
-        <w:rPr>
-          <w:sz w:val="24"/>
-          <w:szCs w:val="24"/>
-        </w:rPr>
-        <w:t>. Ez mellé jött az a tulajdonságom, hogy sokkal könnyebben szokott egy új dolog megtanulása menni akkor, ha valaki azt a cselekvést éppen előttem végzi, és mindig érdeklődéssel töltött el az, ahogy próbáltam rájönni a cselekvés közben hozott döntések miértjére.</w:t>
-      </w:r>
-      <w:r>
-        <w:rPr>
-          <w:sz w:val="24"/>
-          <w:szCs w:val="24"/>
-        </w:rPr>
+        <w:t xml:space="preserve"> hogy labirintusba kerül</w:t>
+      </w:r>
+      <w:r>
+        <w:t>jek valaha</w:t>
+      </w:r>
+      <w:r>
+        <w:t xml:space="preserve">, </w:t>
+      </w:r>
+      <w:r>
+        <w:t>de mindig úgy éreztem,</w:t>
+      </w:r>
+      <w:r>
+        <w:t xml:space="preserve"> hogy kicsit tartok, félek a megoldandó problémától,</w:t>
+      </w:r>
+      <w:r>
+        <w:t xml:space="preserve"> hogy nem lennék képes csak a józan eszemre</w:t>
+      </w:r>
+      <w:r>
+        <w:t xml:space="preserve"> és szerencsémre</w:t>
+      </w:r>
+      <w:r>
+        <w:t xml:space="preserve"> hivatkozva kijutni</w:t>
+      </w:r>
+      <w:r>
+        <w:t>. Ez mellé jött az a tulajdonságom, hogy sokkal könnyebben szokott egy új dolog megtanulása</w:t>
+      </w:r>
+      <w:r>
+        <w:t>, elsajátítása</w:t>
+      </w:r>
+      <w:r>
+        <w:t xml:space="preserve"> menni akkor, ha valaki azt a cselekvést éppen előttem végzi, és mindig érdeklődéssel töltött el az, ahogy próbáltam rájönni a cselekvés közben hozott döntések miértjére.</w:t>
+      </w:r>
+      <w:r>
         <w:t xml:space="preserve"> </w:t>
       </w:r>
       <w:r>
-        <w:rPr>
-          <w:sz w:val="24"/>
-          <w:szCs w:val="24"/>
-        </w:rPr>
         <w:t>Ezt a gondolatot</w:t>
       </w:r>
       <w:r>
-        <w:rPr>
-          <w:sz w:val="24"/>
-          <w:szCs w:val="24"/>
-        </w:rPr>
         <w:t xml:space="preserve"> és fejlődési vágyat ragadtam meg. Tehát a programom </w:t>
       </w:r>
       <w:r>
-        <w:rPr>
-          <w:sz w:val="24"/>
-          <w:szCs w:val="24"/>
-        </w:rPr>
         <w:t>szeretné úgy szórakoztatni a felhasználóját, hogy</w:t>
       </w:r>
       <w:r>
-        <w:rPr>
-          <w:sz w:val="24"/>
-          <w:szCs w:val="24"/>
-        </w:rPr>
         <w:t xml:space="preserve"> gondolkodásra, gyorsaságra, döntéshozatalra készteti,</w:t>
       </w:r>
       <w:r>
-        <w:rPr>
-          <w:sz w:val="24"/>
-          <w:szCs w:val="24"/>
-        </w:rPr>
         <w:t xml:space="preserve"> illetve ad is neki egy példát, akitől akár tanulhat is,</w:t>
       </w:r>
       <w:r>
-        <w:rPr>
-          <w:sz w:val="24"/>
-          <w:szCs w:val="24"/>
-        </w:rPr>
         <w:t xml:space="preserve"> hiszen</w:t>
       </w:r>
       <w:r>
-        <w:rPr>
-          <w:sz w:val="24"/>
-          <w:szCs w:val="24"/>
-        </w:rPr>
         <w:t xml:space="preserve"> kijutása során</w:t>
       </w:r>
       <w:r>
-        <w:rPr>
-          <w:sz w:val="24"/>
-          <w:szCs w:val="24"/>
-        </w:rPr>
         <w:t xml:space="preserve"> egy ellenfélt állít vele szembe, aki</w:t>
       </w:r>
       <w:r>
-        <w:rPr>
-          <w:sz w:val="24"/>
-          <w:szCs w:val="24"/>
-        </w:rPr>
         <w:t xml:space="preserve"> közben mesterséges intelligenciát,</w:t>
       </w:r>
       <w:r>
-        <w:rPr>
-          <w:sz w:val="24"/>
-          <w:szCs w:val="24"/>
-        </w:rPr>
         <w:t xml:space="preserve"> </w:t>
       </w:r>
       <w:r>
-        <w:rPr>
-          <w:sz w:val="24"/>
-          <w:szCs w:val="24"/>
-        </w:rPr>
         <w:t>gráfkereső és labirintus generáló algoritmusokat használ</w:t>
       </w:r>
       <w:r>
-        <w:rPr>
-          <w:sz w:val="24"/>
-          <w:szCs w:val="24"/>
-        </w:rPr>
         <w:t xml:space="preserve"> ellene</w:t>
       </w:r>
       <w:r>
-        <w:rPr>
-          <w:sz w:val="24"/>
-          <w:szCs w:val="24"/>
-        </w:rPr>
         <w:t>.</w:t>
       </w:r>
       <w:r>
-        <w:rPr>
-          <w:sz w:val="24"/>
-          <w:szCs w:val="24"/>
-        </w:rPr>
         <w:t xml:space="preserve"> Azonban ezt még kevésnek tartottam, szerettem volna azt, hogyha a felhasználók egymással is interakcióba léphetnek valamilyen módon, de azt éreztem, hogy túl sok terhelést jelentene minden éppen online felhasználót megjeleníteni a labirintusban.</w:t>
       </w:r>
       <w:r>
-        <w:rPr>
-          <w:sz w:val="24"/>
-          <w:szCs w:val="24"/>
-        </w:rPr>
         <w:t xml:space="preserve"> A felhasználói élmény, és a szociális jelleg növelése érdekében egy közös adatbázisban láttam a megoldást, ahova a felhasználók kedvük szerint készíthetnek labirintusokat,</w:t>
       </w:r>
       <w:r>
-        <w:rPr>
-          <w:sz w:val="24"/>
-          <w:szCs w:val="24"/>
-        </w:rPr>
         <w:t xml:space="preserve"> ezáltal adva egy végtelenségig szórakoztató, el nem laposodó jelleget a játék</w:t>
       </w:r>
       <w:r>
-        <w:rPr>
-          <w:sz w:val="24"/>
-          <w:szCs w:val="24"/>
-        </w:rPr>
         <w:t>nak, hisz bármely pillanatban bővülhet az adatbázis néhány új labirintussal,</w:t>
       </w:r>
       <w:r>
-        <w:rPr>
-          <w:sz w:val="24"/>
-          <w:szCs w:val="24"/>
-        </w:rPr>
         <w:t xml:space="preserve"> amivel aztán a többi felhasználó, vagy akár saj</w:t>
       </w:r>
       <w:r>
-        <w:rPr>
-          <w:sz w:val="24"/>
-          <w:szCs w:val="24"/>
-        </w:rPr>
         <w:t>át</w:t>
       </w:r>
       <w:r>
-        <w:rPr>
-          <w:sz w:val="24"/>
-          <w:szCs w:val="24"/>
-        </w:rPr>
         <w:t xml:space="preserve"> maga is küzdhet.</w:t>
       </w:r>
       <w:r>
-        <w:rPr>
-          <w:sz w:val="24"/>
-          <w:szCs w:val="24"/>
-        </w:rPr>
         <w:t xml:space="preserve"> A szociális jelleg egyfajta kompetitív tulajdonságot is hoz magával, ugyanis a játék bár elméletileg a végtelenségig mehet, a közben érkező folyamatos nehezítések</w:t>
       </w:r>
       <w:r>
-        <w:rPr>
-          <w:sz w:val="24"/>
-          <w:szCs w:val="24"/>
-        </w:rPr>
         <w:t xml:space="preserve">, amely leginkább a mesterséges intelligencia fokozatos gyorsítását jelenti, </w:t>
       </w:r>
       <w:r>
-        <w:rPr>
-          <w:sz w:val="24"/>
-          <w:szCs w:val="24"/>
-        </w:rPr>
         <w:t>egy idő után lehetetlenné teszik a túl jó pontszám elérését. Kicsit elvesz a kompetitív jelle</w:t>
       </w:r>
       <w:r>
-        <w:rPr>
-          <w:sz w:val="24"/>
-          <w:szCs w:val="24"/>
-        </w:rPr>
         <w:t>g</w:t>
       </w:r>
       <w:r>
-        <w:rPr>
-          <w:sz w:val="24"/>
-          <w:szCs w:val="24"/>
-        </w:rPr>
         <w:t>ből viszont a sok véletlenszerűség, hogy véletlenszerű pályát kapunk, ami</w:t>
       </w:r>
       <w:r>
-        <w:rPr>
-          <w:sz w:val="24"/>
-          <w:szCs w:val="24"/>
-        </w:rPr>
         <w:t xml:space="preserve"> abból kiindulva, hogy a labirintus kezdő és végpontja között nincs meghatározva sem minimális, sem átlagos távolság,</w:t>
       </w:r>
       <w:r>
-        <w:rPr>
-          <w:sz w:val="24"/>
-          <w:szCs w:val="24"/>
-        </w:rPr>
         <w:t xml:space="preserve"> végül változó nehézséget jelent a kijutást illetően.</w:t>
       </w:r>
       <w:r>
-        <w:rPr>
-          <w:sz w:val="24"/>
-          <w:szCs w:val="24"/>
-        </w:rPr>
         <w:t xml:space="preserve"> A nyelvek, környezetek választásánál az volt a szempontom, hogy az itteni tanulmányaim során megismert technológiákat, algoritmusokat vegyítsem olyan újdonságokkal, amik a témából kifolyólag érdekelnek engem.</w:t>
       </w:r>
     </w:p>
@@ -2009,97 +1822,1489 @@
         <w:spacing w:line="240" w:lineRule="auto"/>
         <w:jc w:val="both"/>
       </w:pPr>
-      <w:bookmarkStart w:id="1" w:name="_Toc25048152"/>
       <w:r>
         <w:lastRenderedPageBreak/>
-        <w:t>T</w:t>
-      </w:r>
-      <w:r>
-        <w:t>émaválasztás</w:t>
+        <w:t>Felhasználói dokumentáció</w:t>
+      </w:r>
+    </w:p>
+    <w:p>
+      <w:pPr>
+        <w:spacing w:line="360" w:lineRule="auto"/>
+        <w:jc w:val="both"/>
+      </w:pPr>
+      <w:r>
+        <w:t>Az alapvető probléma, hogy nem</w:t>
+      </w:r>
+      <w:r>
+        <w:t xml:space="preserve"> volt még szerencsém olyan játék</w:t>
+      </w:r>
+      <w:r>
+        <w:t>szoftver</w:t>
+      </w:r>
+      <w:r>
+        <w:t>h</w:t>
+      </w:r>
+      <w:r>
+        <w:t>ez</w:t>
+      </w:r>
+      <w:r>
+        <w:t>, amelyben</w:t>
+      </w:r>
+      <w:r>
+        <w:t xml:space="preserve"> volt lehetőség labirintusok létrehozására, illetve a kijutáson kívül valamilyen extra nehézség is került a</w:t>
+      </w:r>
+      <w:r>
+        <w:t xml:space="preserve"> játékmenetbe. Jelen esetben, a program futása során egyfajta mesterséges intelligenciát személyesít meg, ami </w:t>
+      </w:r>
+      <w:r>
+        <w:t>az egyik hatékonyabb labirintus útkereső algoritmust használja, ezzel próbálkozik az emberi versenytársa szerencséje, gyorsasága és tudása ellen. A probléma másik fele , hogy bár mindenképp szerettem volna a játékot még ennél is izgalmasabbá tenni azzal, hogy a felhasználókat az egymással történő versengésre, akadályoztatásra buzdítom, nem szerettem volna kiszúrni azon játékosokkal, akik infrastruktúrájuk, vagy pillanatnyi helyzetük miatt nem rendelkeznek aktív internetkapcsolattal. Így a játék rendelkezik egy offline móddal is, ami az eddigi tapasztalataim miatt kicsit nehezebbre is sikerült, mint az online mód, tekintettel arra, hogy az online módban a játékosok hajlamosak egyszerűbb labirintust csinálni, mint egy, a bonyolultságra összpontosító algoritmus.</w:t>
+      </w:r>
+    </w:p>
+    <w:p>
+      <w:pPr>
+        <w:spacing w:line="360" w:lineRule="auto"/>
+        <w:jc w:val="both"/>
+      </w:pPr>
+      <w:r>
+        <w:br/>
+        <w:t>A program futtatásához egy Windows 10 rendszerű, 64-bites processzoros számítógép szükséges. A pontos</w:t>
+      </w:r>
+      <w:r>
+        <w:t>, minimum</w:t>
+      </w:r>
+      <w:r>
+        <w:t xml:space="preserve"> követelmények:</w:t>
+      </w:r>
+    </w:p>
+    <w:p>
+      <w:pPr>
+        <w:pStyle w:val="Listaszerbekezds"/>
+        <w:numPr>
+          <w:ilvl w:val="0"/>
+          <w:numId w:val="10"/>
+        </w:numPr>
+        <w:spacing w:line="360" w:lineRule="auto"/>
+        <w:jc w:val="both"/>
+      </w:pPr>
+      <w:r>
+        <w:t>Processzor: Legalább 1 gigahertz (GHz)</w:t>
+      </w:r>
+      <w:r>
+        <w:t xml:space="preserve"> órajelű processzor.</w:t>
+      </w:r>
+    </w:p>
+    <w:p>
+      <w:pPr>
+        <w:pStyle w:val="Listaszerbekezds"/>
+        <w:numPr>
+          <w:ilvl w:val="0"/>
+          <w:numId w:val="10"/>
+        </w:numPr>
+        <w:spacing w:line="360" w:lineRule="auto"/>
+        <w:jc w:val="both"/>
+      </w:pPr>
+      <w:r>
+        <w:t xml:space="preserve">RAM: </w:t>
+      </w:r>
+      <w:r>
+        <w:t>2</w:t>
+      </w:r>
+      <w:r>
+        <w:t xml:space="preserve"> gigabyte (GB).</w:t>
+      </w:r>
+    </w:p>
+    <w:p>
+      <w:pPr>
+        <w:pStyle w:val="Listaszerbekezds"/>
+        <w:numPr>
+          <w:ilvl w:val="0"/>
+          <w:numId w:val="10"/>
+        </w:numPr>
+        <w:spacing w:line="360" w:lineRule="auto"/>
+        <w:jc w:val="both"/>
+      </w:pPr>
+      <w:r>
+        <w:t>Tárhely: Az operációs rendszeren, és a futtatókörnyezeten felül 2 GB szabad tárhely szükséges.</w:t>
+      </w:r>
+    </w:p>
+    <w:p>
+      <w:pPr>
+        <w:pStyle w:val="Listaszerbekezds"/>
+        <w:numPr>
+          <w:ilvl w:val="0"/>
+          <w:numId w:val="10"/>
+        </w:numPr>
+        <w:spacing w:line="360" w:lineRule="auto"/>
+        <w:jc w:val="both"/>
+      </w:pPr>
+      <w:r>
+        <w:t xml:space="preserve">Grafikus kártya: </w:t>
+      </w:r>
+      <w:r>
+        <w:t>DirectX 9 kompatibilis grafikus kártya, legalább WDDM 1.0 illesztőprogrammal.</w:t>
+      </w:r>
+    </w:p>
+    <w:p>
+      <w:pPr>
+        <w:pStyle w:val="Listaszerbekezds"/>
+        <w:numPr>
+          <w:ilvl w:val="0"/>
+          <w:numId w:val="10"/>
+        </w:numPr>
+        <w:spacing w:line="360" w:lineRule="auto"/>
+        <w:jc w:val="both"/>
+      </w:pPr>
+      <w:r>
+        <w:t>Kijelző: Legalább 1280 x 720 pixel felbontású</w:t>
+      </w:r>
+    </w:p>
+    <w:p>
+      <w:pPr>
+        <w:pStyle w:val="Listaszerbekezds"/>
+        <w:numPr>
+          <w:ilvl w:val="0"/>
+          <w:numId w:val="10"/>
+        </w:numPr>
+        <w:spacing w:line="360" w:lineRule="auto"/>
+        <w:jc w:val="both"/>
+      </w:pPr>
+      <w:r>
+        <w:t>Operációs rendszer: A játék Windows és Ubuntu alatt is tud futni, a megfelelő játékélményhez a Windows 10/11 operációs rendszer ajánlott.</w:t>
+      </w:r>
+    </w:p>
+    <w:p>
+      <w:pPr>
+        <w:pStyle w:val="Listaszerbekezds"/>
+        <w:numPr>
+          <w:ilvl w:val="0"/>
+          <w:numId w:val="10"/>
+        </w:numPr>
+        <w:spacing w:line="360" w:lineRule="auto"/>
+        <w:jc w:val="both"/>
+      </w:pPr>
+      <w:r>
+        <w:t>Szoftver:</w:t>
+      </w:r>
+      <w:r>
+        <w:t xml:space="preserve"> A szoftver futtatásához egy legalább Java 17 Runtime verziót futtatni képes Java verzió szükséges</w:t>
+      </w:r>
+      <w:r>
+        <w:t>.</w:t>
+      </w:r>
+    </w:p>
+    <w:p>
+      <w:pPr>
+        <w:keepNext/>
+        <w:spacing w:line="360" w:lineRule="auto"/>
+        <w:jc w:val="both"/>
+      </w:pPr>
+    </w:p>
+    <w:p>
+      <w:pPr>
+        <w:keepNext/>
+        <w:spacing w:line="360" w:lineRule="auto"/>
+        <w:jc w:val="both"/>
+      </w:pPr>
+      <w:r>
+        <w:t xml:space="preserve">A </w:t>
+      </w:r>
+      <w:r>
+        <w:t xml:space="preserve">játékhoz szükséges java verzió (Windows és linux esetén)  a következő weboldalról érhető el: </w:t>
+      </w:r>
+      <w:hyperlink r:id="rId10" w:history="1">
+        <w:r>
+          <w:rPr>
+            <w:rStyle w:val="Hiperhivatkozs"/>
+          </w:rPr>
+          <w:t>https://www.oracle.com/java/technologies/downloads/#jdk18-windows</w:t>
+        </w:r>
+      </w:hyperlink>
+      <w:r>
+        <w:t xml:space="preserve"> . Windows esetén a weblapot megnyitva a</w:t>
+      </w:r>
+      <w:r>
+        <w:t xml:space="preserve"> Windows fülön az „X64 Installer” sorban szereplő linken lehet letölteni a telepítő fájlt.</w:t>
+      </w:r>
+      <w:r>
+        <w:br/>
+      </w:r>
+      <w:r>
+        <w:rPr>
+          <w:noProof/>
+        </w:rPr>
+        <w:drawing>
+          <wp:inline distT="0" distB="0" distL="0" distR="0" wp14:anchorId="78FE1D81" wp14:editId="2E5DE3BF">
+            <wp:extent cx="5399405" cy="2445385"/>
+            <wp:effectExtent l="0" t="0" r="0" b="0"/>
+            <wp:docPr id="5" name="Kép 5" descr="A képen szöveg látható&#10;&#10;Automatikusan generált leírás"/>
+            <wp:cNvGraphicFramePr>
+              <a:graphicFrameLocks xmlns:a="http://schemas.openxmlformats.org/drawingml/2006/main" noChangeAspect="1"/>
+            </wp:cNvGraphicFramePr>
+            <a:graphic xmlns:a="http://schemas.openxmlformats.org/drawingml/2006/main">
+              <a:graphicData uri="http://schemas.openxmlformats.org/drawingml/2006/picture">
+                <pic:pic xmlns:pic="http://schemas.openxmlformats.org/drawingml/2006/picture">
+                  <pic:nvPicPr>
+                    <pic:cNvPr id="5" name="Kép 5" descr="A képen szöveg látható&#10;&#10;Automatikusan generált leírás"/>
+                    <pic:cNvPicPr/>
+                  </pic:nvPicPr>
+                  <pic:blipFill>
+                    <a:blip r:embed="rId11"/>
+                    <a:stretch>
+                      <a:fillRect/>
+                    </a:stretch>
+                  </pic:blipFill>
+                  <pic:spPr>
+                    <a:xfrm>
+                      <a:off x="0" y="0"/>
+                      <a:ext cx="5399405" cy="2445385"/>
+                    </a:xfrm>
+                    <a:prstGeom prst="rect">
+                      <a:avLst/>
+                    </a:prstGeom>
+                  </pic:spPr>
+                </pic:pic>
+              </a:graphicData>
+            </a:graphic>
+          </wp:inline>
+        </w:drawing>
+      </w:r>
+    </w:p>
+    <w:p>
+      <w:pPr>
+        <w:pStyle w:val="Kpalrs"/>
+        <w:jc w:val="both"/>
+      </w:pPr>
+      <w:r>
+        <w:fldChar w:fldCharType="begin"/>
+      </w:r>
+      <w:r>
+        <w:instrText xml:space="preserve"> SEQ ábra \* ARABIC </w:instrText>
+      </w:r>
+      <w:r>
+        <w:fldChar w:fldCharType="separate"/>
+      </w:r>
+      <w:r>
+        <w:rPr>
+          <w:noProof/>
+        </w:rPr>
+        <w:t>1</w:t>
+      </w:r>
+      <w:r>
+        <w:fldChar w:fldCharType="end"/>
+      </w:r>
+      <w:r>
+        <w:t>. ábra : a letöltési link lokációja a weblapon.</w:t>
+      </w:r>
+    </w:p>
+    <w:p>
+      <w:pPr>
+        <w:keepNext/>
+        <w:spacing w:line="360" w:lineRule="auto"/>
+        <w:jc w:val="both"/>
+        <w:rPr>
+          <w:noProof/>
+        </w:rPr>
+      </w:pPr>
+      <w:r>
+        <w:rPr>
+          <w:noProof/>
+        </w:rPr>
+        <mc:AlternateContent>
+          <mc:Choice Requires="wps">
+            <w:drawing>
+              <wp:anchor distT="0" distB="0" distL="114300" distR="114300" simplePos="0" relativeHeight="251662336" behindDoc="1" locked="0" layoutInCell="1" allowOverlap="1" wp14:anchorId="18EB161A" wp14:editId="7A4AEE84">
+                <wp:simplePos x="0" y="0"/>
+                <wp:positionH relativeFrom="column">
+                  <wp:posOffset>584835</wp:posOffset>
+                </wp:positionH>
+                <wp:positionV relativeFrom="paragraph">
+                  <wp:posOffset>4519930</wp:posOffset>
+                </wp:positionV>
+                <wp:extent cx="4220845" cy="635"/>
+                <wp:effectExtent l="0" t="0" r="8255" b="0"/>
+                <wp:wrapTight wrapText="bothSides">
+                  <wp:wrapPolygon edited="0">
+                    <wp:start x="0" y="0"/>
+                    <wp:lineTo x="0" y="20057"/>
+                    <wp:lineTo x="21545" y="20057"/>
+                    <wp:lineTo x="21545" y="0"/>
+                    <wp:lineTo x="0" y="0"/>
+                  </wp:wrapPolygon>
+                </wp:wrapTight>
+                <wp:docPr id="8" name="Szövegdoboz 8"/>
+                <wp:cNvGraphicFramePr/>
+                <a:graphic xmlns:a="http://schemas.openxmlformats.org/drawingml/2006/main">
+                  <a:graphicData uri="http://schemas.microsoft.com/office/word/2010/wordprocessingShape">
+                    <wps:wsp>
+                      <wps:cNvSpPr txBox="1"/>
+                      <wps:spPr>
+                        <a:xfrm>
+                          <a:off x="0" y="0"/>
+                          <a:ext cx="4220845" cy="635"/>
+                        </a:xfrm>
+                        <a:prstGeom prst="rect">
+                          <a:avLst/>
+                        </a:prstGeom>
+                        <a:noFill/>
+                        <a:ln>
+                          <a:noFill/>
+                        </a:ln>
+                      </wps:spPr>
+                      <wps:txbx>
+                        <w:txbxContent>
+                          <w:p>
+                            <w:pPr>
+                              <w:pStyle w:val="Kpalrs"/>
+                              <w:rPr>
+                                <w:noProof/>
+                              </w:rPr>
+                            </w:pPr>
+                            <w:r>
+                              <w:rPr>
+                                <w:noProof/>
+                              </w:rPr>
+                              <w:fldChar w:fldCharType="begin"/>
+                            </w:r>
+                            <w:r>
+                              <w:rPr>
+                                <w:noProof/>
+                              </w:rPr>
+                              <w:instrText xml:space="preserve"> SEQ ábra \* ARABIC </w:instrText>
+                            </w:r>
+                            <w:r>
+                              <w:rPr>
+                                <w:noProof/>
+                              </w:rPr>
+                              <w:fldChar w:fldCharType="separate"/>
+                            </w:r>
+                            <w:r>
+                              <w:rPr>
+                                <w:noProof/>
+                              </w:rPr>
+                              <w:t>2</w:t>
+                            </w:r>
+                            <w:r>
+                              <w:rPr>
+                                <w:noProof/>
+                              </w:rPr>
+                              <w:fldChar w:fldCharType="end"/>
+                            </w:r>
+                            <w:r>
+                              <w:t>. ábra : a Java futtatási környezet telepítő ablaka.</w:t>
+                            </w:r>
+                          </w:p>
+                        </w:txbxContent>
+                      </wps:txbx>
+                      <wps:bodyPr rot="0" spcFirstLastPara="0" vertOverflow="overflow" horzOverflow="overflow" vert="horz" wrap="square" lIns="0" tIns="0" rIns="0" bIns="0" numCol="1" spcCol="0" rtlCol="0" fromWordArt="0" anchor="t" anchorCtr="0" forceAA="0" compatLnSpc="1">
+                        <a:prstTxWarp prst="textNoShape">
+                          <a:avLst/>
+                        </a:prstTxWarp>
+                        <a:spAutoFit/>
+                      </wps:bodyPr>
+                    </wps:wsp>
+                  </a:graphicData>
+                </a:graphic>
+              </wp:anchor>
+            </w:drawing>
+          </mc:Choice>
+          <mc:Fallback>
+            <w:pict>
+              <v:shapetype w14:anchorId="18EB161A" id="_x0000_t202" coordsize="21600,21600" o:spt="202" path="m,l,21600r21600,l21600,xe">
+                <v:stroke joinstyle="miter"/>
+                <v:path gradientshapeok="t" o:connecttype="rect"/>
+              </v:shapetype>
+              <v:shape id="Szövegdoboz 8" o:spid="_x0000_s1026" type="#_x0000_t202" style="position:absolute;left:0;text-align:left;margin-left:46.05pt;margin-top:355.9pt;width:332.35pt;height:.05pt;z-index:-251654144;visibility:visible;mso-wrap-style:square;mso-wrap-distance-left:9pt;mso-wrap-distance-top:0;mso-wrap-distance-right:9pt;mso-wrap-distance-bottom:0;mso-position-horizontal:absolute;mso-position-horizontal-relative:text;mso-position-vertical:absolute;mso-position-vertical-relative:text;v-text-anchor:top" o:gfxdata="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" filled="f" stroked="f">
+                <v:textbox style="mso-fit-shape-to-text:t" inset="0,0,0,0">
+                  <w:txbxContent>
+                    <w:p>
+                      <w:pPr>
+                        <w:pStyle w:val="Kpalrs"/>
+                        <w:rPr>
+                          <w:noProof/>
+                        </w:rPr>
+                      </w:pPr>
+                      <w:r>
+                        <w:rPr>
+                          <w:noProof/>
+                        </w:rPr>
+                        <w:fldChar w:fldCharType="begin"/>
+                      </w:r>
+                      <w:r>
+                        <w:rPr>
+                          <w:noProof/>
+                        </w:rPr>
+                        <w:instrText xml:space="preserve"> SEQ ábra \* ARABIC </w:instrText>
+                      </w:r>
+                      <w:r>
+                        <w:rPr>
+                          <w:noProof/>
+                        </w:rPr>
+                        <w:fldChar w:fldCharType="separate"/>
+                      </w:r>
+                      <w:r>
+                        <w:rPr>
+                          <w:noProof/>
+                        </w:rPr>
+                        <w:t>2</w:t>
+                      </w:r>
+                      <w:r>
+                        <w:rPr>
+                          <w:noProof/>
+                        </w:rPr>
+                        <w:fldChar w:fldCharType="end"/>
+                      </w:r>
+                      <w:r>
+                        <w:t>. ábra : a Java futtatási környezet telepítő ablaka.</w:t>
+                      </w:r>
+                    </w:p>
+                  </w:txbxContent>
+                </v:textbox>
+                <w10:wrap type="tight"/>
+              </v:shape>
+            </w:pict>
+          </mc:Fallback>
+        </mc:AlternateContent>
+      </w:r>
+      <w:r>
+        <w:t>Példaképpen, a Java 18 telepítője 420 megabyte (MB) helyet</w:t>
+      </w:r>
+      <w:r>
+        <w:t xml:space="preserve"> igényel a merevlemezünkön. A telepítő megnyitásánál, ha szeretnénk eltérni az alapvető telepítési helytől, válasszuk ki a számunkra szimpatikus útvonalat, majd a tovább gombbal fel is települ a futtatási környezet.</w:t>
+      </w:r>
+      <w:r>
+        <w:rPr>
+          <w:noProof/>
+        </w:rPr>
+        <w:t xml:space="preserve"> </w:t>
+      </w:r>
+      <w:r>
+        <w:rPr>
+          <w:noProof/>
+        </w:rPr>
+        <w:drawing>
+          <wp:inline distT="0" distB="0" distL="0" distR="0" wp14:anchorId="3DE6E18B" wp14:editId="11C937DE">
+            <wp:extent cx="3833267" cy="2913321"/>
+            <wp:effectExtent l="0" t="0" r="0" b="1905"/>
+            <wp:docPr id="6" name="Kép 6" descr="A képen szöveg látható&#10;&#10;Automatikusan generált leírás"/>
+            <wp:cNvGraphicFramePr>
+              <a:graphicFrameLocks xmlns:a="http://schemas.openxmlformats.org/drawingml/2006/main" noChangeAspect="1"/>
+            </wp:cNvGraphicFramePr>
+            <a:graphic xmlns:a="http://schemas.openxmlformats.org/drawingml/2006/main">
+              <a:graphicData uri="http://schemas.openxmlformats.org/drawingml/2006/picture">
+                <pic:pic xmlns:pic="http://schemas.openxmlformats.org/drawingml/2006/picture">
+                  <pic:nvPicPr>
+                    <pic:cNvPr id="6" name="Kép 6" descr="A képen szöveg látható&#10;&#10;Automatikusan generált leírás"/>
+                    <pic:cNvPicPr/>
+                  </pic:nvPicPr>
+                  <pic:blipFill>
+                    <a:blip r:embed="rId12">
+                      <a:extLst>
+                        <a:ext uri="{28A0092B-C50C-407E-A947-70E740481C1C}">
+                          <a14:useLocalDpi xmlns:a14="http://schemas.microsoft.com/office/drawing/2010/main" val="0"/>
+                        </a:ext>
+                      </a:extLst>
+                    </a:blip>
+                    <a:stretch>
+                      <a:fillRect/>
+                    </a:stretch>
+                  </pic:blipFill>
+                  <pic:spPr>
+                    <a:xfrm>
+                      <a:off x="0" y="0"/>
+                      <a:ext cx="3964099" cy="3012755"/>
+                    </a:xfrm>
+                    <a:prstGeom prst="rect">
+                      <a:avLst/>
+                    </a:prstGeom>
+                  </pic:spPr>
+                </pic:pic>
+              </a:graphicData>
+            </a:graphic>
+          </wp:inline>
+        </w:drawing>
+      </w:r>
+      <w:r>
+        <w:rPr>
+          <w:noProof/>
+        </w:rPr>
+        <w:t xml:space="preserve"> </w:t>
+      </w:r>
+    </w:p>
+    <w:p>
+      <w:pPr>
+        <w:rPr>
+          <w:noProof/>
+        </w:rPr>
+      </w:pPr>
+      <w:r>
+        <w:rPr>
+          <w:noProof/>
+        </w:rPr>
+        <w:br w:type="page"/>
+      </w:r>
+    </w:p>
+    <w:p>
+      <w:pPr>
+        <w:keepNext/>
+        <w:spacing w:line="360" w:lineRule="auto"/>
+        <w:jc w:val="both"/>
+      </w:pPr>
+      <w:r>
+        <w:lastRenderedPageBreak/>
+        <w:t>A Java futtatási környezet feltelepülése után már csak a játékszoftver futtatása maradt hátra. Ezt a csatolmányban mellékelt</w:t>
+      </w:r>
+      <w:r>
+        <w:t xml:space="preserve"> tömörített állomány kicsomagolásával, majd a kicsomagolt verzióban, a</w:t>
+      </w:r>
+      <w:r>
+        <w:t xml:space="preserve"> főkönyvtárban elhelyezett</w:t>
+      </w:r>
+      <w:r>
+        <w:t xml:space="preserve"> „Labyrinth Adventure.jar” fájl megnyitásával érhetjük el.</w:t>
+      </w:r>
+      <w:r>
+        <w:br/>
+      </w:r>
+      <w:r>
+        <w:rPr>
+          <w:noProof/>
+        </w:rPr>
+        <w:drawing>
+          <wp:inline distT="0" distB="0" distL="0" distR="0" wp14:anchorId="0EB0256F" wp14:editId="2016BDBD">
+            <wp:extent cx="5399405" cy="1181100"/>
+            <wp:effectExtent l="0" t="0" r="0" b="0"/>
+            <wp:docPr id="9" name="Kép 9"/>
+            <wp:cNvGraphicFramePr>
+              <a:graphicFrameLocks xmlns:a="http://schemas.openxmlformats.org/drawingml/2006/main" noChangeAspect="1"/>
+            </wp:cNvGraphicFramePr>
+            <a:graphic xmlns:a="http://schemas.openxmlformats.org/drawingml/2006/main">
+              <a:graphicData uri="http://schemas.openxmlformats.org/drawingml/2006/picture">
+                <pic:pic xmlns:pic="http://schemas.openxmlformats.org/drawingml/2006/picture">
+                  <pic:nvPicPr>
+                    <pic:cNvPr id="1" name=""/>
+                    <pic:cNvPicPr/>
+                  </pic:nvPicPr>
+                  <pic:blipFill>
+                    <a:blip r:embed="rId13"/>
+                    <a:stretch>
+                      <a:fillRect/>
+                    </a:stretch>
+                  </pic:blipFill>
+                  <pic:spPr>
+                    <a:xfrm>
+                      <a:off x="0" y="0"/>
+                      <a:ext cx="5399405" cy="1181100"/>
+                    </a:xfrm>
+                    <a:prstGeom prst="rect">
+                      <a:avLst/>
+                    </a:prstGeom>
+                  </pic:spPr>
+                </pic:pic>
+              </a:graphicData>
+            </a:graphic>
+          </wp:inline>
+        </w:drawing>
+      </w:r>
+    </w:p>
+    <w:p>
+      <w:pPr>
+        <w:pStyle w:val="Kpalrs"/>
+        <w:jc w:val="both"/>
+      </w:pPr>
+      <w:r>
+        <w:rPr>
+          <w:noProof/>
+        </w:rPr>
+        <w:fldChar w:fldCharType="begin"/>
+      </w:r>
+      <w:r>
+        <w:rPr>
+          <w:noProof/>
+        </w:rPr>
+        <w:instrText xml:space="preserve"> SEQ ábra \* ARABIC </w:instrText>
+      </w:r>
+      <w:r>
+        <w:rPr>
+          <w:noProof/>
+        </w:rPr>
+        <w:fldChar w:fldCharType="separate"/>
+      </w:r>
+      <w:r>
+        <w:rPr>
+          <w:noProof/>
+        </w:rPr>
+        <w:t>3</w:t>
+      </w:r>
+      <w:r>
+        <w:rPr>
+          <w:noProof/>
+        </w:rPr>
+        <w:fldChar w:fldCharType="end"/>
+      </w:r>
+      <w:r>
+        <w:t>. ábra: Futtatható állomány a kicsomagolt mellékletből</w:t>
+      </w:r>
+    </w:p>
+    <w:p>
+      <w:pPr>
+        <w:keepNext/>
+      </w:pPr>
+      <w:r>
+        <w:t>A futtatás során (több képernyős rendszerek esetén</w:t>
+      </w:r>
+      <w:r>
+        <w:t xml:space="preserve"> </w:t>
+      </w:r>
+      <w:r>
+        <w:t>az operációs rendszerünkben megadott alapértelmezett képernyőn) megnyílik egy kis ablak:</w:t>
+      </w:r>
+      <w:r>
+        <w:rPr>
+          <w:noProof/>
+        </w:rPr>
+        <w:t xml:space="preserve"> </w:t>
+      </w:r>
+      <w:r>
+        <w:rPr>
+          <w:noProof/>
+        </w:rPr>
+        <w:drawing>
+          <wp:inline distT="0" distB="0" distL="0" distR="0" wp14:anchorId="21B05F99" wp14:editId="065027E2">
+            <wp:extent cx="2524125" cy="1247775"/>
+            <wp:effectExtent l="0" t="0" r="9525" b="9525"/>
+            <wp:docPr id="10" name="Kép 10"/>
+            <wp:cNvGraphicFramePr>
+              <a:graphicFrameLocks xmlns:a="http://schemas.openxmlformats.org/drawingml/2006/main" noChangeAspect="1"/>
+            </wp:cNvGraphicFramePr>
+            <a:graphic xmlns:a="http://schemas.openxmlformats.org/drawingml/2006/main">
+              <a:graphicData uri="http://schemas.openxmlformats.org/drawingml/2006/picture">
+                <pic:pic xmlns:pic="http://schemas.openxmlformats.org/drawingml/2006/picture">
+                  <pic:nvPicPr>
+                    <pic:cNvPr id="1" name=""/>
+                    <pic:cNvPicPr/>
+                  </pic:nvPicPr>
+                  <pic:blipFill>
+                    <a:blip r:embed="rId14">
+                      <a:extLst>
+                        <a:ext uri="{28A0092B-C50C-407E-A947-70E740481C1C}">
+                          <a14:useLocalDpi xmlns:a14="http://schemas.microsoft.com/office/drawing/2010/main" val="0"/>
+                        </a:ext>
+                      </a:extLst>
+                    </a:blip>
+                    <a:stretch>
+                      <a:fillRect/>
+                    </a:stretch>
+                  </pic:blipFill>
+                  <pic:spPr>
+                    <a:xfrm>
+                      <a:off x="0" y="0"/>
+                      <a:ext cx="2524125" cy="1247775"/>
+                    </a:xfrm>
+                    <a:prstGeom prst="rect">
+                      <a:avLst/>
+                    </a:prstGeom>
+                  </pic:spPr>
+                </pic:pic>
+              </a:graphicData>
+            </a:graphic>
+          </wp:inline>
+        </w:drawing>
+      </w:r>
+    </w:p>
+    <w:p>
+      <w:pPr>
+        <w:pStyle w:val="Kpalrs"/>
+      </w:pPr>
+      <w:r>
+        <w:fldChar w:fldCharType="begin"/>
+      </w:r>
+      <w:r>
+        <w:instrText xml:space="preserve"> SEQ ábra \* ARABIC </w:instrText>
+      </w:r>
+      <w:r>
+        <w:fldChar w:fldCharType="separate"/>
+      </w:r>
+      <w:r>
+        <w:rPr>
+          <w:noProof/>
+        </w:rPr>
+        <w:t>4</w:t>
+      </w:r>
+      <w:r>
+        <w:fldChar w:fldCharType="end"/>
+      </w:r>
+      <w:r>
+        <w:t>. ábra: Bejelentkező képernyő a program megnyitásakor</w:t>
+      </w:r>
+    </w:p>
+    <w:p>
+      <w:r>
+        <w:t>Ebben az ablakban</w:t>
+      </w:r>
+      <w:r>
+        <w:t xml:space="preserve"> szükséges az ELTE Aramis adatbázisához rendelkezésünkre álló felhasználónév-jelszó párt beírnunk, amivel később elérjük saját labirintusainkat, vagy megtekinthetjük, esetleg megdönthetjük rekordunkat. Amennyiben ilyennel nem rendelkezünk, a következő felhasználók valamelyikével szintén be tudunk lépni:</w:t>
+      </w:r>
+    </w:p>
+    <w:p>
+      <w:pPr>
+        <w:pStyle w:val="Listaszerbekezds"/>
+        <w:numPr>
+          <w:ilvl w:val="0"/>
+          <w:numId w:val="11"/>
+        </w:numPr>
+      </w:pPr>
+      <w:r>
+        <w:t>Adminisztrátori felhasználó:</w:t>
+      </w:r>
+    </w:p>
+    <w:p>
+      <w:pPr>
+        <w:pStyle w:val="Listaszerbekezds"/>
+        <w:numPr>
+          <w:ilvl w:val="1"/>
+          <w:numId w:val="11"/>
+        </w:numPr>
+      </w:pPr>
+      <w:r>
+        <w:t>felhasználónév: IDU27K</w:t>
+      </w:r>
+    </w:p>
+    <w:p>
+      <w:pPr>
+        <w:pStyle w:val="Listaszerbekezds"/>
+        <w:numPr>
+          <w:ilvl w:val="1"/>
+          <w:numId w:val="11"/>
+        </w:numPr>
+      </w:pPr>
+      <w:r>
+        <w:t>jelszó: almafa</w:t>
+      </w:r>
+    </w:p>
+    <w:p>
+      <w:pPr>
+        <w:pStyle w:val="Listaszerbekezds"/>
+        <w:numPr>
+          <w:ilvl w:val="0"/>
+          <w:numId w:val="11"/>
+        </w:numPr>
+      </w:pPr>
+      <w:r>
+        <w:t>Felhasználói jogokkal rendelkező felhasználók:</w:t>
+      </w:r>
+    </w:p>
+    <w:p>
+      <w:pPr>
+        <w:pStyle w:val="Listaszerbekezds"/>
+        <w:numPr>
+          <w:ilvl w:val="1"/>
+          <w:numId w:val="11"/>
+        </w:numPr>
+      </w:pPr>
+      <w:r>
+        <w:t>felhasználónév: HF3LBG</w:t>
+      </w:r>
+    </w:p>
+    <w:p>
+      <w:pPr>
+        <w:pStyle w:val="Listaszerbekezds"/>
+        <w:numPr>
+          <w:ilvl w:val="1"/>
+          <w:numId w:val="11"/>
+        </w:numPr>
+      </w:pPr>
+      <w:r>
+        <w:t>jelszó: HF3LBG</w:t>
+      </w:r>
+      <w:r>
+        <w:br/>
+      </w:r>
+    </w:p>
+    <w:p>
+      <w:pPr>
+        <w:pStyle w:val="Listaszerbekezds"/>
+        <w:numPr>
+          <w:ilvl w:val="1"/>
+          <w:numId w:val="11"/>
+        </w:numPr>
+      </w:pPr>
+      <w:r>
+        <w:t>felhasználónév: RNYR2F</w:t>
+      </w:r>
+    </w:p>
+    <w:p>
+      <w:pPr>
+        <w:pStyle w:val="Listaszerbekezds"/>
+        <w:numPr>
+          <w:ilvl w:val="1"/>
+          <w:numId w:val="11"/>
+        </w:numPr>
+      </w:pPr>
+      <w:r>
+        <w:t>jelszó: RNYR2F</w:t>
+      </w:r>
+      <w:r>
+        <w:br/>
+      </w:r>
+    </w:p>
+    <w:p>
+      <w:pPr>
+        <w:pStyle w:val="Listaszerbekezds"/>
+        <w:numPr>
+          <w:ilvl w:val="1"/>
+          <w:numId w:val="11"/>
+        </w:numPr>
+      </w:pPr>
+      <w:r>
+        <w:t>felhasználónév: GF4SDH</w:t>
+      </w:r>
+    </w:p>
+    <w:p>
+      <w:pPr>
+        <w:pStyle w:val="Listaszerbekezds"/>
+        <w:numPr>
+          <w:ilvl w:val="1"/>
+          <w:numId w:val="11"/>
+        </w:numPr>
+      </w:pPr>
+      <w:r>
+        <w:t>jelszó: GF4SDH</w:t>
+      </w:r>
+    </w:p>
+    <w:p/>
+    <w:p>
+      <w:pPr>
+        <w:keepNext/>
+      </w:pPr>
+      <w:r>
+        <w:lastRenderedPageBreak/>
+        <w:t>Ha nem rendelkezünk, vagy nem szeretnénk a fent</w:t>
+      </w:r>
+      <w:r>
+        <w:t>i</w:t>
+      </w:r>
+      <w:r>
+        <w:t xml:space="preserve"> felhasználók valamelyikét használni, a bemeneti mezőket hagyhatjuk üresen is, ezzel viszont csak az offline funkciók maradnak használhatóak. Ha ezt a döntést meghoztuk, az „OK” feliratú gombra kattintva a főmenübe jutunk.</w:t>
+      </w:r>
+      <w:r>
+        <w:br/>
+      </w:r>
+      <w:r>
+        <w:rPr>
+          <w:noProof/>
+        </w:rPr>
+        <w:drawing>
+          <wp:inline distT="0" distB="0" distL="0" distR="0" wp14:anchorId="25E65965" wp14:editId="034F1EF6">
+            <wp:extent cx="5146159" cy="2935302"/>
+            <wp:effectExtent l="0" t="0" r="0" b="0"/>
+            <wp:docPr id="12" name="Kép 12" descr="A képen szöveg, áramkör, elektronika látható&#10;&#10;Automatikusan generált leírás"/>
+            <wp:cNvGraphicFramePr>
+              <a:graphicFrameLocks xmlns:a="http://schemas.openxmlformats.org/drawingml/2006/main" noChangeAspect="1"/>
+            </wp:cNvGraphicFramePr>
+            <a:graphic xmlns:a="http://schemas.openxmlformats.org/drawingml/2006/main">
+              <a:graphicData uri="http://schemas.openxmlformats.org/drawingml/2006/picture">
+                <pic:pic xmlns:pic="http://schemas.openxmlformats.org/drawingml/2006/picture">
+                  <pic:nvPicPr>
+                    <pic:cNvPr id="12" name="Kép 12" descr="A képen szöveg, áramkör, elektronika látható&#10;&#10;Automatikusan generált leírás"/>
+                    <pic:cNvPicPr/>
+                  </pic:nvPicPr>
+                  <pic:blipFill>
+                    <a:blip r:embed="rId15"/>
+                    <a:stretch>
+                      <a:fillRect/>
+                    </a:stretch>
+                  </pic:blipFill>
+                  <pic:spPr>
+                    <a:xfrm>
+                      <a:off x="0" y="0"/>
+                      <a:ext cx="5150204" cy="2937609"/>
+                    </a:xfrm>
+                    <a:prstGeom prst="rect">
+                      <a:avLst/>
+                    </a:prstGeom>
+                  </pic:spPr>
+                </pic:pic>
+              </a:graphicData>
+            </a:graphic>
+          </wp:inline>
+        </w:drawing>
+      </w:r>
+    </w:p>
+    <w:p>
+      <w:pPr>
+        <w:pStyle w:val="Kpalrs"/>
+      </w:pPr>
+      <w:r>
+        <w:fldChar w:fldCharType="begin"/>
+      </w:r>
+      <w:r>
+        <w:instrText xml:space="preserve"> SEQ ábra \* ARABIC </w:instrText>
+      </w:r>
+      <w:r>
+        <w:fldChar w:fldCharType="separate"/>
+      </w:r>
+      <w:r>
+        <w:rPr>
+          <w:noProof/>
+        </w:rPr>
+        <w:t>5</w:t>
+      </w:r>
+      <w:r>
+        <w:fldChar w:fldCharType="end"/>
+      </w:r>
+      <w:r>
+        <w:t xml:space="preserve">. ábra: A főmenü kinézete, ha </w:t>
+      </w:r>
+      <w:r>
+        <w:t>nem elérhetőek az online funkciók</w:t>
+      </w:r>
+    </w:p>
+    <w:p>
+      <w:pPr>
+        <w:keepNext/>
+      </w:pPr>
+      <w:r>
+        <w:t>Sikertelen bejelentkezés, vagy szándékosan üresen hagyott bejelentkezési adatok esetén azt tapasztalhatjuk, hogy csak a „Play Offline” és „Exit Game” feliratú gombok elérhetőek. Amennyiben ez nem az elvárt eredmény, ellenőrizzük internetkapcsolatunkat és a program újra futtatásával, majd gondosan ellenőrzött bejelentkezési adatok megadásával próbálkozzunk ismét. Ha viszont a bejelentkezés sikeres, a következő főmenü jelenik meg:</w:t>
+      </w:r>
+      <w:r>
+        <w:br/>
+      </w:r>
+      <w:r>
+        <w:br/>
+      </w:r>
+      <w:r>
+        <w:rPr>
+          <w:noProof/>
+        </w:rPr>
+        <w:drawing>
+          <wp:inline distT="0" distB="0" distL="0" distR="0" wp14:anchorId="468C8906" wp14:editId="5E54AFD6">
+            <wp:extent cx="4763386" cy="2541070"/>
+            <wp:effectExtent l="0" t="0" r="0" b="0"/>
+            <wp:docPr id="13" name="Kép 13" descr="A képen szöveg látható&#10;&#10;Automatikusan generált leírás"/>
+            <wp:cNvGraphicFramePr>
+              <a:graphicFrameLocks xmlns:a="http://schemas.openxmlformats.org/drawingml/2006/main" noChangeAspect="1"/>
+            </wp:cNvGraphicFramePr>
+            <a:graphic xmlns:a="http://schemas.openxmlformats.org/drawingml/2006/main">
+              <a:graphicData uri="http://schemas.openxmlformats.org/drawingml/2006/picture">
+                <pic:pic xmlns:pic="http://schemas.openxmlformats.org/drawingml/2006/picture">
+                  <pic:nvPicPr>
+                    <pic:cNvPr id="13" name="Kép 13" descr="A képen szöveg látható&#10;&#10;Automatikusan generált leírás"/>
+                    <pic:cNvPicPr/>
+                  </pic:nvPicPr>
+                  <pic:blipFill>
+                    <a:blip r:embed="rId16"/>
+                    <a:stretch>
+                      <a:fillRect/>
+                    </a:stretch>
+                  </pic:blipFill>
+                  <pic:spPr>
+                    <a:xfrm>
+                      <a:off x="0" y="0"/>
+                      <a:ext cx="4769597" cy="2544384"/>
+                    </a:xfrm>
+                    <a:prstGeom prst="rect">
+                      <a:avLst/>
+                    </a:prstGeom>
+                  </pic:spPr>
+                </pic:pic>
+              </a:graphicData>
+            </a:graphic>
+          </wp:inline>
+        </w:drawing>
+      </w:r>
+    </w:p>
+    <w:p>
+      <w:pPr>
+        <w:pStyle w:val="Kpalrs"/>
+      </w:pPr>
+      <w:r>
+        <w:fldChar w:fldCharType="begin"/>
+      </w:r>
+      <w:r>
+        <w:instrText xml:space="preserve"> SEQ ábra \* ARABIC </w:instrText>
+      </w:r>
+      <w:r>
+        <w:fldChar w:fldCharType="separate"/>
+      </w:r>
+      <w:r>
+        <w:rPr>
+          <w:noProof/>
+        </w:rPr>
+        <w:t>6</w:t>
+      </w:r>
+      <w:r>
+        <w:fldChar w:fldCharType="end"/>
+      </w:r>
+      <w:r>
+        <w:t>. ábra: A főmenü kinézete, sikeres bejelentkezés, ezáltal elérhető online funkciók mellett</w:t>
+      </w:r>
+    </w:p>
+    <w:p>
+      <w:pPr>
+        <w:rPr>
+          <w:b/>
+          <w:bCs/>
+          <w:color w:val="4F81BD" w:themeColor="accent1"/>
+          <w:sz w:val="18"/>
+          <w:szCs w:val="18"/>
+        </w:rPr>
+      </w:pPr>
+      <w:r>
+        <w:br w:type="page"/>
+      </w:r>
+    </w:p>
+    <w:p>
+      <w:pPr>
+        <w:pStyle w:val="Kpalrs"/>
+        <w:keepNext/>
+      </w:pPr>
+      <w:r>
+        <w:rPr>
+          <w:b w:val="0"/>
+          <w:bCs w:val="0"/>
+          <w:color w:val="auto"/>
+          <w:sz w:val="24"/>
+          <w:szCs w:val="24"/>
+        </w:rPr>
+        <w:lastRenderedPageBreak/>
+        <w:t>A főmenüből az elérhető menüpontok, és funkciójuk balról jobbra:</w:t>
+      </w:r>
+      <w:r>
+        <w:rPr>
+          <w:b w:val="0"/>
+          <w:bCs w:val="0"/>
+          <w:color w:val="auto"/>
+          <w:sz w:val="24"/>
+          <w:szCs w:val="24"/>
+        </w:rPr>
+        <w:br/>
+        <w:t>„Map Builder” (csak online elérhető) : Ezen menüpont alatt van lehetőségünk a pályakészítő funckiót elérni.</w:t>
+      </w:r>
+      <w:r>
+        <w:rPr>
+          <w:b w:val="0"/>
+          <w:bCs w:val="0"/>
+          <w:color w:val="auto"/>
+          <w:sz w:val="24"/>
+          <w:szCs w:val="24"/>
+        </w:rPr>
+        <w:t xml:space="preserve"> </w:t>
+      </w:r>
+      <w:r>
+        <w:rPr>
+          <w:noProof/>
+        </w:rPr>
+        <w:drawing>
+          <wp:inline distT="0" distB="0" distL="0" distR="0" wp14:anchorId="148AE2D7" wp14:editId="7AA61BAC">
+            <wp:extent cx="3738495" cy="2147777"/>
+            <wp:effectExtent l="0" t="0" r="0" b="5080"/>
+            <wp:docPr id="14" name="Kép 14" descr="A képen szöveg, kültéri, tégla, építőanyag látható&#10;&#10;Automatikusan generált leírás"/>
+            <wp:cNvGraphicFramePr>
+              <a:graphicFrameLocks xmlns:a="http://schemas.openxmlformats.org/drawingml/2006/main" noChangeAspect="1"/>
+            </wp:cNvGraphicFramePr>
+            <a:graphic xmlns:a="http://schemas.openxmlformats.org/drawingml/2006/main">
+              <a:graphicData uri="http://schemas.openxmlformats.org/drawingml/2006/picture">
+                <pic:pic xmlns:pic="http://schemas.openxmlformats.org/drawingml/2006/picture">
+                  <pic:nvPicPr>
+                    <pic:cNvPr id="14" name="Kép 14" descr="A képen szöveg, kültéri, tégla, építőanyag látható&#10;&#10;Automatikusan generált leírás"/>
+                    <pic:cNvPicPr/>
+                  </pic:nvPicPr>
+                  <pic:blipFill>
+                    <a:blip r:embed="rId17"/>
+                    <a:stretch>
+                      <a:fillRect/>
+                    </a:stretch>
+                  </pic:blipFill>
+                  <pic:spPr>
+                    <a:xfrm>
+                      <a:off x="0" y="0"/>
+                      <a:ext cx="3744563" cy="2151263"/>
+                    </a:xfrm>
+                    <a:prstGeom prst="rect">
+                      <a:avLst/>
+                    </a:prstGeom>
+                  </pic:spPr>
+                </pic:pic>
+              </a:graphicData>
+            </a:graphic>
+          </wp:inline>
+        </w:drawing>
+      </w:r>
+    </w:p>
+    <w:p>
+      <w:pPr>
+        <w:pStyle w:val="Kpalrs"/>
+      </w:pPr>
+      <w:r>
+        <w:fldChar w:fldCharType="begin"/>
+      </w:r>
+      <w:r>
+        <w:instrText xml:space="preserve"> SEQ ábra \* ARABIC </w:instrText>
+      </w:r>
+      <w:r>
+        <w:fldChar w:fldCharType="separate"/>
+      </w:r>
+      <w:r>
+        <w:rPr>
+          <w:noProof/>
+        </w:rPr>
+        <w:t>7</w:t>
+      </w:r>
+      <w:r>
+        <w:fldChar w:fldCharType="end"/>
+      </w:r>
+      <w:r>
+        <w:t>. ábra: A pályakészítő funkció kinézete a menüben lévő gombra kattintás után</w:t>
+      </w:r>
+    </w:p>
+    <w:p>
+      <w:pPr>
+        <w:keepNext/>
+      </w:pPr>
+      <w:r>
+        <w:t>A pályakészítőben egy labirintust úgy tudunk megrajzolni, először az egérmutatót az általunk kiválasztott kezdőcellára helyezzük, majd a bal egérgombot lenyomva, és a kurzort valamilyen irányba húzva elkezdjük kialakítani a labirintusunkat. A labirintusunk kezdőhelye egy „Start” felirattal lesz jelölve, a labirintusból kivezető utat pedig teljesen a saját elképzelésünkre bízhatjuk. Arra viszont figyelnünk kell, hogy ha a labirintus kezdőpontjából a végpontjába nem vezet bejárható út (például úgy, hogy a labirintusunk végpontja és kezdőpontja közti részt minden esetben legalább egy fal elválasztja), akkor egy későbbi pontban az elmentést, az adatbázisba feltöltést a program nem fogja engedni. Egy példa egy elkészítet</w:t>
+      </w:r>
+      <w:r>
+        <w:t>t labirintusról:</w:t>
+      </w:r>
+      <w:r>
+        <w:br/>
+      </w:r>
+      <w:r>
+        <w:rPr>
+          <w:noProof/>
+        </w:rPr>
+        <w:drawing>
+          <wp:inline distT="0" distB="0" distL="0" distR="0" wp14:anchorId="56B50B34" wp14:editId="7BC64465">
+            <wp:extent cx="5399405" cy="3097530"/>
+            <wp:effectExtent l="0" t="0" r="0" b="7620"/>
+            <wp:docPr id="15" name="Kép 15"/>
+            <wp:cNvGraphicFramePr>
+              <a:graphicFrameLocks xmlns:a="http://schemas.openxmlformats.org/drawingml/2006/main" noChangeAspect="1"/>
+            </wp:cNvGraphicFramePr>
+            <a:graphic xmlns:a="http://schemas.openxmlformats.org/drawingml/2006/main">
+              <a:graphicData uri="http://schemas.openxmlformats.org/drawingml/2006/picture">
+                <pic:pic xmlns:pic="http://schemas.openxmlformats.org/drawingml/2006/picture">
+                  <pic:nvPicPr>
+                    <pic:cNvPr id="1" name=""/>
+                    <pic:cNvPicPr/>
+                  </pic:nvPicPr>
+                  <pic:blipFill>
+                    <a:blip r:embed="rId18"/>
+                    <a:stretch>
+                      <a:fillRect/>
+                    </a:stretch>
+                  </pic:blipFill>
+                  <pic:spPr>
+                    <a:xfrm>
+                      <a:off x="0" y="0"/>
+                      <a:ext cx="5399405" cy="3097530"/>
+                    </a:xfrm>
+                    <a:prstGeom prst="rect">
+                      <a:avLst/>
+                    </a:prstGeom>
+                  </pic:spPr>
+                </pic:pic>
+              </a:graphicData>
+            </a:graphic>
+          </wp:inline>
+        </w:drawing>
+      </w:r>
+    </w:p>
+    <w:p>
+      <w:pPr>
+        <w:pStyle w:val="Kpalrs"/>
+      </w:pPr>
+      <w:r>
+        <w:fldChar w:fldCharType="begin"/>
+      </w:r>
+      <w:r>
+        <w:instrText xml:space="preserve"> SEQ ábra \* ARABIC </w:instrText>
+      </w:r>
+      <w:r>
+        <w:fldChar w:fldCharType="separate"/>
+      </w:r>
+      <w:r>
+        <w:rPr>
+          <w:noProof/>
+        </w:rPr>
+        <w:t>8</w:t>
+      </w:r>
+      <w:r>
+        <w:fldChar w:fldCharType="end"/>
+      </w:r>
+      <w:r>
+        <w:t>. ábra: Egy mentésre kész labirintus</w:t>
+      </w:r>
+    </w:p>
+    <w:p>
+      <w:pPr>
+        <w:keepNext/>
+      </w:pPr>
+      <w:r>
+        <w:lastRenderedPageBreak/>
+        <w:t xml:space="preserve">Ha elégedettek vagyunk az elkészített labirintussal, a képernyő bal alsó sarkában látható „Menu” feliratú gombra kattintva, majd a „Save Map” feliratú gombra kattintva a játék arra kér minket, adjunk egy becenevet a labirintusunknak, amiről később majd felismerjük. </w:t>
+      </w:r>
+      <w:r>
+        <w:t>Természetesen, ha mégsem szeretnénk elmenteni a labirintusunkat, a „Back to main menu” gombot megnyomva ismét a főmenüben találjuk magunkat.</w:t>
+      </w:r>
+      <w:r>
+        <w:br/>
+      </w:r>
+      <w:r>
+        <w:rPr>
+          <w:noProof/>
+        </w:rPr>
+        <w:drawing>
+          <wp:inline distT="0" distB="0" distL="0" distR="0" wp14:anchorId="18013B4C" wp14:editId="024C84AA">
+            <wp:extent cx="1314450" cy="771525"/>
+            <wp:effectExtent l="0" t="0" r="0" b="9525"/>
+            <wp:docPr id="17" name="Kép 17"/>
+            <wp:cNvGraphicFramePr>
+              <a:graphicFrameLocks xmlns:a="http://schemas.openxmlformats.org/drawingml/2006/main" noChangeAspect="1"/>
+            </wp:cNvGraphicFramePr>
+            <a:graphic xmlns:a="http://schemas.openxmlformats.org/drawingml/2006/main">
+              <a:graphicData uri="http://schemas.openxmlformats.org/drawingml/2006/picture">
+                <pic:pic xmlns:pic="http://schemas.openxmlformats.org/drawingml/2006/picture">
+                  <pic:nvPicPr>
+                    <pic:cNvPr id="1" name=""/>
+                    <pic:cNvPicPr/>
+                  </pic:nvPicPr>
+                  <pic:blipFill>
+                    <a:blip r:embed="rId19"/>
+                    <a:stretch>
+                      <a:fillRect/>
+                    </a:stretch>
+                  </pic:blipFill>
+                  <pic:spPr>
+                    <a:xfrm>
+                      <a:off x="0" y="0"/>
+                      <a:ext cx="1314450" cy="771525"/>
+                    </a:xfrm>
+                    <a:prstGeom prst="rect">
+                      <a:avLst/>
+                    </a:prstGeom>
+                  </pic:spPr>
+                </pic:pic>
+              </a:graphicData>
+            </a:graphic>
+          </wp:inline>
+        </w:drawing>
+      </w:r>
+    </w:p>
+    <w:p>
+      <w:pPr>
+        <w:pStyle w:val="Kpalrs"/>
+      </w:pPr>
+      <w:r>
+        <w:fldChar w:fldCharType="begin"/>
+      </w:r>
+      <w:r>
+        <w:instrText xml:space="preserve"> SEQ ábra \* ARABIC </w:instrText>
+      </w:r>
+      <w:r>
+        <w:fldChar w:fldCharType="separate"/>
+      </w:r>
+      <w:r>
+        <w:rPr>
+          <w:noProof/>
+        </w:rPr>
+        <w:t>9</w:t>
+      </w:r>
+      <w:r>
+        <w:fldChar w:fldCharType="end"/>
+      </w:r>
+      <w:r>
+        <w:t>. ábra: Képernyő bal alsó sarkában található "Menu" gomb, amiből aztán a "Save Map" menüpont lesz elérhető.</w:t>
+      </w:r>
+    </w:p>
+    <w:p>
+      <w:pPr>
+        <w:keepNext/>
+      </w:pPr>
+      <w:r>
+        <w:rPr>
+          <w:noProof/>
+        </w:rPr>
+        <w:drawing>
+          <wp:inline distT="0" distB="0" distL="0" distR="0" wp14:anchorId="4AFE613E" wp14:editId="1BE5578D">
+            <wp:extent cx="2762250" cy="1219200"/>
+            <wp:effectExtent l="0" t="0" r="0" b="0"/>
+            <wp:docPr id="16" name="Kép 16"/>
+            <wp:cNvGraphicFramePr>
+              <a:graphicFrameLocks xmlns:a="http://schemas.openxmlformats.org/drawingml/2006/main" noChangeAspect="1"/>
+            </wp:cNvGraphicFramePr>
+            <a:graphic xmlns:a="http://schemas.openxmlformats.org/drawingml/2006/main">
+              <a:graphicData uri="http://schemas.openxmlformats.org/drawingml/2006/picture">
+                <pic:pic xmlns:pic="http://schemas.openxmlformats.org/drawingml/2006/picture">
+                  <pic:nvPicPr>
+                    <pic:cNvPr id="1" name=""/>
+                    <pic:cNvPicPr/>
+                  </pic:nvPicPr>
+                  <pic:blipFill>
+                    <a:blip r:embed="rId20"/>
+                    <a:stretch>
+                      <a:fillRect/>
+                    </a:stretch>
+                  </pic:blipFill>
+                  <pic:spPr>
+                    <a:xfrm>
+                      <a:off x="0" y="0"/>
+                      <a:ext cx="2762250" cy="1219200"/>
+                    </a:xfrm>
+                    <a:prstGeom prst="rect">
+                      <a:avLst/>
+                    </a:prstGeom>
+                  </pic:spPr>
+                </pic:pic>
+              </a:graphicData>
+            </a:graphic>
+          </wp:inline>
+        </w:drawing>
+      </w:r>
+    </w:p>
+    <w:p>
+      <w:pPr>
+        <w:pStyle w:val="Kpalrs"/>
+      </w:pPr>
+      <w:r>
+        <w:fldChar w:fldCharType="begin"/>
+      </w:r>
+      <w:r>
+        <w:instrText xml:space="preserve"> SEQ ábra \* ARABIC </w:instrText>
+      </w:r>
+      <w:r>
+        <w:fldChar w:fldCharType="separate"/>
+      </w:r>
+      <w:r>
+        <w:rPr>
+          <w:noProof/>
+        </w:rPr>
+        <w:t>10</w:t>
+      </w:r>
+      <w:r>
+        <w:fldChar w:fldCharType="end"/>
+      </w:r>
+      <w:r>
+        <w:t>. ábra: Becenév adása a labirintusnak</w:t>
+      </w:r>
+    </w:p>
+    <w:p>
+      <w:pPr>
+        <w:keepNext/>
+      </w:pPr>
+      <w:r>
+        <w:t>Ha az OK gombr</w:t>
+      </w:r>
+      <w:r>
+        <w:t xml:space="preserve">a kattintottunk, a szoftver a háttérben ellenőrzi, hogy ténylegesen van-e kiút a labirintusból, amit készítettünk, és ha talált, azt úgy jelzi, hogy ki lép az aktuális ablakból. Ha viszont olyan labirintust szeretnénk elmenteni, ami nem rendelkezik kiúttal, a következő hibaüzenet fogad minket: </w:t>
+      </w:r>
+      <w:r>
+        <w:br/>
+      </w:r>
+      <w:r>
+        <w:br/>
+      </w:r>
+      <w:r>
+        <w:rPr>
+          <w:noProof/>
+        </w:rPr>
+        <w:drawing>
+          <wp:inline distT="0" distB="0" distL="0" distR="0" wp14:anchorId="71A417A5" wp14:editId="0A8F7965">
+            <wp:extent cx="5399405" cy="973455"/>
+            <wp:effectExtent l="0" t="0" r="0" b="0"/>
+            <wp:docPr id="18" name="Kép 18"/>
+            <wp:cNvGraphicFramePr>
+              <a:graphicFrameLocks xmlns:a="http://schemas.openxmlformats.org/drawingml/2006/main" noChangeAspect="1"/>
+            </wp:cNvGraphicFramePr>
+            <a:graphic xmlns:a="http://schemas.openxmlformats.org/drawingml/2006/main">
+              <a:graphicData uri="http://schemas.openxmlformats.org/drawingml/2006/picture">
+                <pic:pic xmlns:pic="http://schemas.openxmlformats.org/drawingml/2006/picture">
+                  <pic:nvPicPr>
+                    <pic:cNvPr id="1" name=""/>
+                    <pic:cNvPicPr/>
+                  </pic:nvPicPr>
+                  <pic:blipFill>
+                    <a:blip r:embed="rId21"/>
+                    <a:stretch>
+                      <a:fillRect/>
+                    </a:stretch>
+                  </pic:blipFill>
+                  <pic:spPr>
+                    <a:xfrm>
+                      <a:off x="0" y="0"/>
+                      <a:ext cx="5399405" cy="973455"/>
+                    </a:xfrm>
+                    <a:prstGeom prst="rect">
+                      <a:avLst/>
+                    </a:prstGeom>
+                  </pic:spPr>
+                </pic:pic>
+              </a:graphicData>
+            </a:graphic>
+          </wp:inline>
+        </w:drawing>
+      </w:r>
+    </w:p>
+    <w:p>
+      <w:pPr>
+        <w:pStyle w:val="Kpalrs"/>
+      </w:pPr>
+      <w:r>
+        <w:fldChar w:fldCharType="begin"/>
+      </w:r>
+      <w:r>
+        <w:instrText xml:space="preserve"> SEQ ábra \* ARABIC </w:instrText>
+      </w:r>
+      <w:r>
+        <w:fldChar w:fldCharType="separate"/>
+      </w:r>
+      <w:r>
+        <w:rPr>
+          <w:noProof/>
+        </w:rPr>
+        <w:t>11</w:t>
+      </w:r>
+      <w:r>
+        <w:fldChar w:fldCharType="end"/>
+      </w:r>
+      <w:r>
+        <w:t>. ábra: Hibaüzenet, ha olyan labirintust készítenénk, amiből nincs kiút</w:t>
+      </w:r>
+    </w:p>
+    <w:p>
+      <w:r>
+        <w:t>Ha nem kaptunk hibaüzenetet, és semmilyen más internetkapcsolati probléma nem avatkozott közbe, a „My Maps” menüpont alatt megtekinthető az új labirintusunk, de ezt a menüpontot még részletesen bemutatom.</w:t>
+      </w:r>
+    </w:p>
+    <w:p>
+      <w:r>
+        <w:t>//////////vége</w:t>
+      </w:r>
+    </w:p>
+    <w:p>
+      <w:pPr>
+        <w:pStyle w:val="Cmsor1"/>
+        <w:spacing w:line="240" w:lineRule="auto"/>
+      </w:pPr>
+      <w:bookmarkStart w:id="1" w:name="_Toc25048153"/>
+      <w:r>
+        <w:t>Témabejelentő</w:t>
       </w:r>
       <w:bookmarkEnd w:id="1"/>
     </w:p>
-    <w:p>
-      <w:pPr>
-        <w:spacing w:line="240" w:lineRule="auto"/>
-        <w:jc w:val="both"/>
-      </w:pPr>
-      <w:r>
-        <w:t>Sokan jönnek olyan kéréssel oktatókhoz, hogy szeretnének „valami” témát kapni. Ez persze nehéz az oktatónak, hisz félévente akár 5-10 hallgató is jelentkezik ilyen kéréssel. Emiatt célszerűbb neked úgy odamenni az oktatóhoz, hogy van egy témám, jó-e szakdolgozatnak? Ha olyan témán dolgozol, ami nem annyira érdekel, akkor nem fogod teljes lendülettel csinálni. Ha viszont egy saját ötleted van, akkor azt valószínű szívesebb</w:t>
-      </w:r>
-      <w:r>
-        <w:t>en</w:t>
-      </w:r>
-      <w:r>
-        <w:t xml:space="preserve"> készíted el.</w:t>
-      </w:r>
-      <w:r>
-        <w:t xml:space="preserve"> A témaválasztáshoz célszerű megnézni korábbi szakdolgozatokat is, hogy milyeneket készítettek mások.</w:t>
-      </w:r>
-      <w:r>
-        <w:t xml:space="preserve"> Ezek fenn vannak az EDIT oldalon </w:t>
-      </w:r>
-      <w:sdt>
-        <w:sdtPr>
-          <w:id w:val="-1862889305"/>
-          <w:citation/>
-        </w:sdtPr>
-        <w:sdtEndPr/>
-        <w:sdtContent>
-          <w:r>
-            <w:fldChar w:fldCharType="begin"/>
-          </w:r>
-          <w:r>
-            <w:instrText xml:space="preserve"> CITATION ELT19 \l 1038 </w:instrText>
-          </w:r>
-          <w:r>
-            <w:fldChar w:fldCharType="separate"/>
-          </w:r>
-          <w:r>
-            <w:rPr>
-              <w:noProof/>
-            </w:rPr>
-            <w:t>[1]</w:t>
-          </w:r>
-          <w:r>
-            <w:fldChar w:fldCharType="end"/>
-          </w:r>
-        </w:sdtContent>
-      </w:sdt>
-      <w:r>
-        <w:t>.</w:t>
-      </w:r>
-      <w:r>
-        <w:t xml:space="preserve"> </w:t>
-      </w:r>
-      <w:r>
-        <w:t>Érdemes megnézni a konkurenciát is, milyen már elérhető alkalmazások vannak az ötleted alapján. M</w:t>
-      </w:r>
-      <w:r>
-        <w:t>i</w:t>
-      </w:r>
-      <w:r>
-        <w:t xml:space="preserve"> </w:t>
-      </w:r>
-      <w:proofErr w:type="gramStart"/>
-      <w:r>
-        <w:t>az</w:t>
-      </w:r>
-      <w:proofErr w:type="gramEnd"/>
-      <w:r>
-        <w:t xml:space="preserve"> amit azok nem tudnak, vagy te máshogy csinálnál. </w:t>
-      </w:r>
-      <w:r>
-        <w:t xml:space="preserve">Saját téma kitalálása persze szintén nehéz. A probléma abból adódig, hogy nem ismersz jó tématerületet, amiben lehetne készíteni alkalmazást. Emiatt a tanácsom, hogy vedd a hobbidat. Azt valószínűleg már elég jól ismered. Ehhez könnyebb kitalálni valami ötletet, valami hasznos alkalmazást. </w:t>
-      </w:r>
-      <w:r>
-        <w:t xml:space="preserve">Sokan jönnek úgy, hogy egy nagy rendszer egy bizonyos részét készítették. Ekkor célszerű egy olyan kis </w:t>
-      </w:r>
-      <w:r>
-        <w:t>demóalkalmazást</w:t>
-      </w:r>
-      <w:r>
-        <w:t xml:space="preserve"> csinálni, ami ennek a nagy rendszernek csak azt a részét mutatja be, ami hozzád tartozik. Így a bizottság könnyebben tudja értékelni a munkádat.</w:t>
+    <w:p/>
+    <w:p>
+      <w:pPr>
+        <w:spacing w:line="360" w:lineRule="auto"/>
+        <w:jc w:val="both"/>
+      </w:pPr>
+      <w:r>
+        <w:lastRenderedPageBreak/>
+        <w:t>A témabejelentőbe 0.5-1 oldalban kell összefoglalnod, hogy mit is fogsz csinálni. Itt pár mondatban mutasd be a probléma területet, majd írd le, hogy mit fogsz te megcsinálni és hogyan. Meg lehet adni milyen nyelveket, eszközöket használsz. Célszerű nem teljesen konkrét leírást írni, mert ha menetközben kiderül, hogy az adott nyelv nem támogatja azt, amit szeretnél, vagy az csak újabb verziókban elérhető, akkor már nem tudsz módosítani. Például, érdemesebb azt írni, hogy mobil alkalmazás, mint Android vagy iOS program.</w:t>
+      </w:r>
+      <w:r>
+        <w:t xml:space="preserve"> A témádat egyeztesd el a témavezetőddel. Ha sikerült elkészíteni a leírást, akkor azt neptunban egy kérvény formájában kell beadnod, amit majd a témavezetőd elfogad.</w:t>
       </w:r>
     </w:p>
     <w:p>
@@ -2110,31 +3315,51 @@
           <w:numId w:val="5"/>
         </w:numPr>
         <w:spacing w:line="240" w:lineRule="auto"/>
-      </w:pPr>
-      <w:bookmarkStart w:id="2" w:name="_Toc25048153"/>
-      <w:r>
-        <w:t>Témabejelentő</w:t>
+        <w:jc w:val="both"/>
+      </w:pPr>
+      <w:bookmarkStart w:id="2" w:name="_Toc25048154"/>
+      <w:r>
+        <w:t>K</w:t>
+      </w:r>
+      <w:r>
+        <w:t>onzultáció</w:t>
       </w:r>
       <w:bookmarkEnd w:id="2"/>
     </w:p>
     <w:p>
       <w:pPr>
-        <w:spacing w:line="240" w:lineRule="auto"/>
-        <w:jc w:val="both"/>
-      </w:pPr>
-      <w:r>
-        <w:t>A témabejelentőbe 0.5-1 oldalban kell összefoglalnod, hogy mit is fogsz csinálni. Itt pár mondatban mutasd be a probléma területet, majd írd le, hogy mit fogsz te megcsinálni és hogyan. Meg lehet adni milyen nyelveket, eszközöket használsz. Célszerű nem teljesen konkrét leírást írni, mert ha menetközben kiderül, hogy az adott nyelv nem támogatja azt, amit szeretnél, vagy az csak újabb verziókban elérhető, akkor már nem tudsz módosítani. Például, érdemesebb azt írni, hogy mobil alkalmazás, mint Android vagy iOS program.</w:t>
-      </w:r>
-      <w:r>
-        <w:t xml:space="preserve"> A témádat egyeztesd el a témavezetőddel. Ha sikerült elkészíteni a leírást, akkor azt </w:t>
-      </w:r>
-      <w:proofErr w:type="spellStart"/>
-      <w:r>
-        <w:t>neptunban</w:t>
-      </w:r>
-      <w:proofErr w:type="spellEnd"/>
-      <w:r>
-        <w:t xml:space="preserve"> egy kérvény formájában kell beadnod, amit majd a témavezetőd elfogad.</w:t>
+        <w:spacing w:line="360" w:lineRule="auto"/>
+        <w:jc w:val="both"/>
+      </w:pPr>
+      <w:r>
+        <w:t>Konzultációra járni most már kötelező, de érdemes is. Viszont akkor érdemes konzultálni, ha van miről beszélni. Úgy érkezz a konzultációra, hogy már vannak terved a dolgozattal kapcsolatban, már van működő alkalmazás</w:t>
+      </w:r>
+      <w:r>
+        <w:t>,</w:t>
+      </w:r>
+      <w:r>
+        <w:t xml:space="preserve"> ami</w:t>
+      </w:r>
+      <w:r>
+        <w:t>t</w:t>
+      </w:r>
+      <w:r>
+        <w:t xml:space="preserve"> meg lehet beszélni, vagy épp kérdések merültek fel, amik</w:t>
+      </w:r>
+      <w:r>
+        <w:t>et</w:t>
+      </w:r>
+      <w:r>
+        <w:t xml:space="preserve"> szeretnél megbeszélni. A konzultáció nem ér véget a dolgozat leadásával. A védésre ugyanúgy fel kell készülni. Érdemes a védésedet megmutatni a témavezetőnek. Ő még el tudja mondani, mit kellene még javítani.</w:t>
+      </w:r>
+      <w:r>
+        <w:t xml:space="preserve"> Érdemes az egész dolgozatnak nekiállni, hogy csinálsz egy ütemtervet, hogy milyen határidőre meddig </w:t>
+      </w:r>
+      <w:r>
+        <w:t>kell,</w:t>
+      </w:r>
+      <w:r>
+        <w:t xml:space="preserve"> hogy elkészülj a programoddal, hogy le tudd adni. Ha ezt betartod, akkor nem lesz gond.</w:t>
       </w:r>
     </w:p>
     <w:p>
@@ -2147,49 +3372,25 @@
         <w:spacing w:line="240" w:lineRule="auto"/>
         <w:jc w:val="both"/>
       </w:pPr>
-      <w:bookmarkStart w:id="3" w:name="_Toc25048154"/>
-      <w:r>
-        <w:t>K</w:t>
-      </w:r>
-      <w:r>
-        <w:t>onzultáció</w:t>
+      <w:bookmarkStart w:id="3" w:name="_Toc25048155"/>
+      <w:r>
+        <w:t>P</w:t>
+      </w:r>
+      <w:r>
+        <w:t>rogram készítése</w:t>
       </w:r>
       <w:bookmarkEnd w:id="3"/>
     </w:p>
     <w:p>
       <w:pPr>
-        <w:spacing w:line="240" w:lineRule="auto"/>
-        <w:jc w:val="both"/>
-      </w:pPr>
-      <w:r>
-        <w:t>Konzultációra járni most már kötelező, de érdemes is. Viszont akkor érdemes konzultálni, ha van miről beszélni. Úgy érkezz a konzultációra, hogy már vannak terved a dolgozattal kapcsolatban, már van működő alkalmazás</w:t>
-      </w:r>
-      <w:r>
-        <w:t>,</w:t>
-      </w:r>
-      <w:r>
-        <w:t xml:space="preserve"> ami</w:t>
-      </w:r>
-      <w:r>
-        <w:t>t</w:t>
-      </w:r>
-      <w:r>
-        <w:t xml:space="preserve"> meg lehet beszélni, vagy épp kérdések merültek fel, amik</w:t>
-      </w:r>
-      <w:r>
-        <w:t>et</w:t>
-      </w:r>
-      <w:r>
-        <w:t xml:space="preserve"> szeretnél megbeszélni. A konzultáció nem ér véget a dolgozat leadásával. A védésre ugyanúgy fel kell készülni. Érdemes a védésedet megmutatni a témavezetőnek. Ő még el tudja mondani, mit kellene még javítani.</w:t>
-      </w:r>
-      <w:r>
-        <w:t xml:space="preserve"> Érdemes az egész dolgozatnak nekiállni, hogy csinálsz egy ütemtervet, hogy milyen határidőre meddig </w:t>
-      </w:r>
-      <w:r>
-        <w:t>kell,</w:t>
-      </w:r>
-      <w:r>
-        <w:t xml:space="preserve"> hogy elkészülj a programoddal, hogy le tudd adni. Ha ezt betartod, akkor nem lesz gond.</w:t>
+        <w:spacing w:line="360" w:lineRule="auto"/>
+        <w:jc w:val="both"/>
+      </w:pPr>
+      <w:r>
+        <w:t>A program elkészítése tűnik a legkönnyebb feladatnak, de nem az. Ha egy jó dolgozatot szeretnél, akkor igényesen, jól megtervezett, átgondolt alkalmazást kell készítened. A készítésnél sokan nem mernek olyan nyelvekhez, eszközökhöz nyúlni, amit nem ismernek. Mai világban inkább vannak mobil, vagy webes alkalmazások, mint asztali alkalmazás. Nem kell megijedni ezektől. Programozó vagy. Egy programozó bármilyen nyelven tud programozni. Csak rá kell szánni az időt, hogy megismerd a nyelvet.</w:t>
+      </w:r>
+      <w:r>
+        <w:t xml:space="preserve"> A programodban legyen help, ami segíti a felhasználót az alkalmazásod használatában.</w:t>
       </w:r>
     </w:p>
     <w:p>
@@ -2202,81 +3403,41 @@
         <w:spacing w:line="240" w:lineRule="auto"/>
         <w:jc w:val="both"/>
       </w:pPr>
-      <w:bookmarkStart w:id="4" w:name="_Toc25048155"/>
-      <w:r>
-        <w:t>P</w:t>
-      </w:r>
-      <w:r>
-        <w:t>rogram készítése</w:t>
+      <w:bookmarkStart w:id="4" w:name="_Toc25048156"/>
+      <w:r>
+        <w:t>Szakdolgozat felépítése</w:t>
       </w:r>
       <w:bookmarkEnd w:id="4"/>
     </w:p>
     <w:p>
       <w:pPr>
-        <w:spacing w:line="240" w:lineRule="auto"/>
-        <w:jc w:val="both"/>
-      </w:pPr>
-      <w:r>
-        <w:t>A program elkészítése tűnik a legkönnyebb feladatnak, de nem az. Ha egy jó dolgozatot szeretnél, akkor igényesen, jól megtervezett, átgondolt alkalmazást kell készítened. A készítésnél sokan nem mernek olyan nyelvekhez, eszközökhöz nyúlni, amit nem ismernek. Mai világban inkább vannak mobil, vagy webes alkalmazások, mint asztali alkalmazás. Nem kell megijedni ezektől. Programozó vagy. Egy programozó bármilyen nyelven tud programozni. Csak rá kell szánni az időt, hogy megismerd a nyelvet.</w:t>
-      </w:r>
-      <w:r>
-        <w:t xml:space="preserve"> A programodban legyen </w:t>
-      </w:r>
-      <w:proofErr w:type="spellStart"/>
-      <w:r>
-        <w:t>help</w:t>
-      </w:r>
-      <w:proofErr w:type="spellEnd"/>
-      <w:r>
-        <w:t>, ami segíti a felhasználót az alkalmazásod használatában.</w:t>
-      </w:r>
-    </w:p>
-    <w:p>
-      <w:pPr>
-        <w:pStyle w:val="Cmsor1"/>
-        <w:numPr>
-          <w:ilvl w:val="0"/>
-          <w:numId w:val="5"/>
-        </w:numPr>
-        <w:spacing w:line="240" w:lineRule="auto"/>
-        <w:jc w:val="both"/>
-      </w:pPr>
-      <w:bookmarkStart w:id="5" w:name="_Toc25048156"/>
-      <w:r>
-        <w:lastRenderedPageBreak/>
-        <w:t>Szakdolgozat felépítése</w:t>
+        <w:spacing w:line="360" w:lineRule="auto"/>
+        <w:jc w:val="both"/>
+      </w:pPr>
+      <w:r>
+        <w:t>A szokásos kérdés hogy épüljön fel a szakdolgozat. Most leírom, hogy mi az</w:t>
+      </w:r>
+      <w:r>
+        <w:t>,</w:t>
+      </w:r>
+      <w:r>
+        <w:t xml:space="preserve"> ami célszerű egy szakdolgozatban.</w:t>
+      </w:r>
+    </w:p>
+    <w:p>
+      <w:pPr>
+        <w:spacing w:line="360" w:lineRule="auto"/>
+        <w:jc w:val="both"/>
+      </w:pPr>
+      <w:bookmarkStart w:id="5" w:name="_Toc25048157"/>
+      <w:r>
+        <w:t>Sablon</w:t>
       </w:r>
       <w:bookmarkEnd w:id="5"/>
     </w:p>
     <w:p>
       <w:pPr>
-        <w:spacing w:line="240" w:lineRule="auto"/>
-        <w:jc w:val="both"/>
-      </w:pPr>
-      <w:r>
-        <w:t>A szokásos kérdés hogy épüljön fel a szakdolgozat. Most leírom, hogy mi az</w:t>
-      </w:r>
-      <w:r>
-        <w:t>,</w:t>
-      </w:r>
-      <w:r>
-        <w:t xml:space="preserve"> ami célszerű egy szakdolgozatban.</w:t>
-      </w:r>
-    </w:p>
-    <w:p>
-      <w:pPr>
-        <w:pStyle w:val="Cmsor2"/>
-        <w:spacing w:line="240" w:lineRule="auto"/>
-      </w:pPr>
-      <w:bookmarkStart w:id="6" w:name="_Toc25048157"/>
-      <w:r>
-        <w:t>Sablon</w:t>
-      </w:r>
-      <w:bookmarkEnd w:id="6"/>
-    </w:p>
-    <w:p>
-      <w:pPr>
-        <w:spacing w:line="240" w:lineRule="auto"/>
+        <w:spacing w:line="360" w:lineRule="auto"/>
         <w:jc w:val="both"/>
       </w:pPr>
       <w:r>
@@ -2302,9 +3463,6 @@
             <w:fldChar w:fldCharType="separate"/>
           </w:r>
           <w:r>
-            <w:rPr>
-              <w:noProof/>
-            </w:rPr>
             <w:t>[2]</w:t>
           </w:r>
           <w:r>
@@ -2341,9 +3499,6 @@
             <w:fldChar w:fldCharType="separate"/>
           </w:r>
           <w:r>
-            <w:rPr>
-              <w:noProof/>
-            </w:rPr>
             <w:t>[3]</w:t>
           </w:r>
           <w:r>
@@ -2357,388 +3512,277 @@
     </w:p>
     <w:p>
       <w:pPr>
-        <w:pStyle w:val="Cmsor2"/>
-        <w:spacing w:line="240" w:lineRule="auto"/>
-        <w:jc w:val="both"/>
-      </w:pPr>
-      <w:bookmarkStart w:id="7" w:name="_Toc25048158"/>
+        <w:spacing w:line="360" w:lineRule="auto"/>
+        <w:jc w:val="both"/>
+      </w:pPr>
+      <w:bookmarkStart w:id="6" w:name="_Toc25048158"/>
       <w:r>
         <w:t>F</w:t>
       </w:r>
       <w:r>
         <w:t>ejezetek</w:t>
       </w:r>
+      <w:bookmarkEnd w:id="6"/>
+    </w:p>
+    <w:p>
+      <w:pPr>
+        <w:spacing w:line="360" w:lineRule="auto"/>
+        <w:jc w:val="both"/>
+      </w:pPr>
+      <w:r>
+        <w:lastRenderedPageBreak/>
+        <w:t xml:space="preserve">A szakdolgozat alap fejezetei: a bevezetés, felhasználói dokumentáció és a fejlesztői dokumentáció. </w:t>
+      </w:r>
+      <w:r>
+        <w:t>Ezen kívül célszerű még írni, egy összefoglalást és egy további tervek részt.</w:t>
+      </w:r>
+    </w:p>
+    <w:p>
+      <w:pPr>
+        <w:spacing w:line="360" w:lineRule="auto"/>
+        <w:jc w:val="both"/>
+      </w:pPr>
+      <w:r>
+        <w:t xml:space="preserve">Témabejelentő: </w:t>
+      </w:r>
+      <w:r>
+        <w:t>A</w:t>
+      </w:r>
+      <w:r>
+        <w:t xml:space="preserve"> témabejelent</w:t>
+      </w:r>
+      <w:r>
+        <w:t>ő kérvényt</w:t>
+      </w:r>
+      <w:r>
+        <w:t xml:space="preserve"> </w:t>
+      </w:r>
+      <w:r>
+        <w:t>csatolni kell a dolgozat mellé. E</w:t>
+      </w:r>
+      <w:r>
+        <w:t>zt a témabejel</w:t>
+      </w:r>
+      <w:r>
+        <w:t>e</w:t>
+      </w:r>
+      <w:r>
+        <w:t>ntőt</w:t>
+      </w:r>
+      <w:r>
+        <w:t xml:space="preserve"> a</w:t>
+      </w:r>
+      <w:r>
+        <w:t xml:space="preserve"> neptunból kell letölteni és a feltöltendő „.zip” csomagba betenni!</w:t>
+      </w:r>
+    </w:p>
+    <w:p>
+      <w:pPr>
+        <w:spacing w:line="360" w:lineRule="auto"/>
+        <w:jc w:val="both"/>
+      </w:pPr>
+      <w:r>
+        <w:t>Tartalomjegyzék: A dolgozat elején legyen egy tartalomjegyzék, ahol a főbb fejezetek látszódnak. Célszerű kerülni a túl „mély” fejezet szinteket, pl: 1.2.4.2.5.3-as fejezet.</w:t>
+      </w:r>
+      <w:r>
+        <w:t xml:space="preserve"> Ehhez persze mindenképp szükséges, hogy oldalszámozva legyen a dolgozat.</w:t>
+      </w:r>
+    </w:p>
+    <w:p>
+      <w:pPr>
+        <w:spacing w:line="360" w:lineRule="auto"/>
+        <w:jc w:val="both"/>
+      </w:pPr>
+      <w:r>
+        <w:t>Köszönetnyilvánítás: Ha esetleg pályázati támogatást kapt</w:t>
+      </w:r>
+      <w:r>
+        <w:t>ál a dolgozatodhoz, akkor azt se</w:t>
+      </w:r>
+      <w:r>
+        <w:t xml:space="preserve"> felejtsd el megköszönni.</w:t>
+      </w:r>
+    </w:p>
+    <w:p>
+      <w:pPr>
+        <w:spacing w:line="360" w:lineRule="auto"/>
+        <w:jc w:val="both"/>
+      </w:pPr>
+      <w:r>
+        <w:t>Bevezetés</w:t>
+      </w:r>
+      <w:r>
+        <w:t>: I</w:t>
+      </w:r>
+      <w:r>
+        <w:t>tt le kell írni, miről is fog szólni a szakdolgozatot, leírod mi a motiváció. Itt kell felkelteni az olvasó érdeklődését, hogy el akarja olvasni a dolgozatodat</w:t>
+      </w:r>
+      <w:r>
+        <w:t>. Itt nem kell belemenni a rész</w:t>
+      </w:r>
+      <w:r>
+        <w:t>l</w:t>
+      </w:r>
+      <w:r>
+        <w:t>e</w:t>
+      </w:r>
+      <w:r>
+        <w:t>tekbe, itt lehet felületesen fogalmazni, hogy egy egyszerű halandó is megértse, miről szól a dolgozat. Itt veted fel a problémát, amivel elkezdtél foglalkozni. Bemutatod, hogyan akarod ezt megoldani.</w:t>
+      </w:r>
+      <w:r>
+        <w:t xml:space="preserve"> Lényegében egy előzetes áttekintést adsz a dolgozatról.</w:t>
+      </w:r>
+    </w:p>
+    <w:p>
+      <w:pPr>
+        <w:spacing w:line="360" w:lineRule="auto"/>
+        <w:jc w:val="both"/>
+      </w:pPr>
+      <w:r>
+        <w:t>Felhasználói dokumentáció: Itt be kell mutatnod az alkalmazásod, olyan szinten, hogy a felhasználó használni tudja. Itt lehet berakni képernyőképeket, amelyek segítik a program használatát. Itt le kell írnod milyen gépigény szükséges, hogyan kell telepíteni / elindítani. Itt gondolkodj úgy, hogy ha te lennél a felhasználó, akkor tudnád-e használni ezek alapján a programodat.</w:t>
+      </w:r>
+      <w:r>
+        <w:t xml:space="preserve"> Itt lehet use case-eket használni, hogy bemutasd az egyes funkciókat. </w:t>
+      </w:r>
+    </w:p>
+    <w:p>
+      <w:pPr>
+        <w:spacing w:line="360" w:lineRule="auto"/>
+        <w:jc w:val="both"/>
+      </w:pPr>
+      <w:r>
+        <w:t xml:space="preserve">Fejlesztői dokumentáció: Itt egy másik szemszögből kell bemutatnod a programodat. Itt egy olyan fejlesztő vagy egy cégnél, akinek azt mondják, hogy fejlesszen hozzá ehhez a programhoz újabb </w:t>
+      </w:r>
+      <w:r>
+        <w:t>funkciókat</w:t>
+      </w:r>
+      <w:r>
+        <w:t xml:space="preserve">. Ekkor csak a fejlesztői dokumentáció áll rendelkezésedre, hogy megértsd, melyik modul mit csinál, és hogy hova kell nyúlnod, hogy meg tudd valósítani, amit kértek. Itt mutasd be a programod rétegeit, adatbázist, táblákat, osztályokat, </w:t>
+      </w:r>
+      <w:r>
+        <w:t>modulokat</w:t>
+      </w:r>
+      <w:r>
+        <w:t>, fontosabb függvényeket, algoritmusokat, felhasználói eseteket</w:t>
+      </w:r>
+      <w:r>
+        <w:t>, hálózati kommunikációt</w:t>
+      </w:r>
+      <w:r>
+        <w:t>, fejlesztői környezetet</w:t>
+      </w:r>
+      <w:r>
+        <w:t>.</w:t>
+      </w:r>
+      <w:r>
+        <w:t xml:space="preserve"> Itt szerepeljenek osztálydiagramok, </w:t>
+      </w:r>
+      <w:r>
+        <w:lastRenderedPageBreak/>
+        <w:t>UML ábrák. Itt lehet beszélni az üzemeltetésről is. Milyen időzített folyamatok vannak, hol van a logolás, használ-e felhő rendszereket, stb.</w:t>
+      </w:r>
+      <w:r>
+        <w:t xml:space="preserve"> Ebbe a fejezetbe tartozik a tesztelés is. Minden osztályodra legyen tesztelés is. Egység tesztek, felületi tesztek,</w:t>
+      </w:r>
+      <w:r>
+        <w:t xml:space="preserve"> integrációs tesztek</w:t>
+      </w:r>
+      <w:r>
+        <w:t xml:space="preserve"> stb. Ha nem tudsz automatikus tesztet írni</w:t>
+      </w:r>
+      <w:r>
+        <w:t xml:space="preserve"> a programod</w:t>
+      </w:r>
+      <w:r>
+        <w:t>ra</w:t>
+      </w:r>
+      <w:r>
+        <w:t xml:space="preserve">, akkor csinálj teszt jegyzőkönyvet. Ebben leírod mi a </w:t>
+      </w:r>
+      <w:r>
+        <w:t>funkció</w:t>
+      </w:r>
+      <w:r>
+        <w:t>, amit tesztelsz és annak</w:t>
+      </w:r>
+      <w:r>
+        <w:t xml:space="preserve"> mi</w:t>
+      </w:r>
+      <w:r>
+        <w:t xml:space="preserve"> az elvárt kimenete, d</w:t>
+      </w:r>
+      <w:r>
+        <w:t xml:space="preserve">e nagyon sok tesztelő eszköz </w:t>
+      </w:r>
+      <w:r>
+        <w:t>elérhető ma</w:t>
+      </w:r>
+      <w:r>
+        <w:t>napság</w:t>
+      </w:r>
+      <w:r>
+        <w:t>. Olyanok is vannak</w:t>
+      </w:r>
+      <w:r>
+        <w:t>,</w:t>
+      </w:r>
+      <w:r>
+        <w:t xml:space="preserve"> amelyek felületet képesek tesztelni.</w:t>
+      </w:r>
+    </w:p>
+    <w:p>
+      <w:pPr>
+        <w:spacing w:line="360" w:lineRule="auto"/>
+        <w:jc w:val="both"/>
+      </w:pPr>
+      <w:r>
+        <w:t>Összefoglalás: Nagyon hasznos tud lenni, ha egy oldalban össze tudod foglalni, hogy miről is szól a dolgozatod. Ez annyiban másabb, mint a bevezetés, hogy itt feltételezheted, hogy</w:t>
+      </w:r>
+      <w:r>
+        <w:t xml:space="preserve"> már</w:t>
+      </w:r>
+      <w:r>
+        <w:t xml:space="preserve"> </w:t>
+      </w:r>
+      <w:r>
+        <w:t>el</w:t>
+      </w:r>
+      <w:r>
+        <w:t>olvasták a dolgozatodat. Itt újra mutasd be a problémát, amivel foglalkoztál, mutasd be mit és hogyan használtál és végül mutasd be, hogy mire jutottál.</w:t>
+      </w:r>
+    </w:p>
+    <w:p>
+      <w:pPr>
+        <w:spacing w:line="360" w:lineRule="auto"/>
+        <w:jc w:val="both"/>
+      </w:pPr>
+      <w:r>
+        <w:t xml:space="preserve">További fejlesztési lehetőségek: Egy program sose készül el, csak jön a határidő. Ebbe a fejezetbe írd le, milyen </w:t>
+      </w:r>
+      <w:r>
+        <w:t>további funkciókat tudsz elképzelni az alkalmazásodhoz. Mit lehetne még hozzáfejleszteni, mi az</w:t>
+      </w:r>
+      <w:r>
+        <w:t>,</w:t>
+      </w:r>
+      <w:r>
+        <w:t xml:space="preserve"> amit esetleg máshogy is meg lehetett volna valósítani.</w:t>
+      </w:r>
+    </w:p>
+    <w:p>
+      <w:pPr>
+        <w:spacing w:line="360" w:lineRule="auto"/>
+        <w:jc w:val="both"/>
+      </w:pPr>
+      <w:bookmarkStart w:id="7" w:name="_Toc25048159"/>
+      <w:r>
+        <w:t>Formai segítségek</w:t>
+      </w:r>
       <w:bookmarkEnd w:id="7"/>
     </w:p>
     <w:p>
       <w:pPr>
-        <w:spacing w:line="240" w:lineRule="auto"/>
-        <w:jc w:val="both"/>
-      </w:pPr>
-      <w:r>
-        <w:t xml:space="preserve">A szakdolgozat alap fejezetei: a bevezetés, felhasználói dokumentáció és a fejlesztői dokumentáció. </w:t>
-      </w:r>
-      <w:r>
-        <w:t>Ezen kívül célszerű még írni, egy összefoglalást és egy további tervek részt.</w:t>
-      </w:r>
-    </w:p>
-    <w:p>
-      <w:pPr>
-        <w:spacing w:line="240" w:lineRule="auto"/>
-        <w:jc w:val="both"/>
-      </w:pPr>
-      <w:r>
-        <w:rPr>
-          <w:b/>
-        </w:rPr>
-        <w:t>Témabejel</w:t>
-      </w:r>
-      <w:r>
-        <w:rPr>
-          <w:b/>
-        </w:rPr>
-        <w:t>e</w:t>
-      </w:r>
-      <w:r>
-        <w:rPr>
-          <w:b/>
-        </w:rPr>
-        <w:t>ntő</w:t>
-      </w:r>
-      <w:r>
-        <w:t xml:space="preserve">: </w:t>
-      </w:r>
-      <w:r>
-        <w:t>A</w:t>
-      </w:r>
-      <w:r>
-        <w:t xml:space="preserve"> témabejelent</w:t>
-      </w:r>
-      <w:r>
-        <w:t>ő kérvényt</w:t>
-      </w:r>
-      <w:r>
-        <w:t xml:space="preserve"> </w:t>
-      </w:r>
-      <w:r>
-        <w:t>csatolni kell a dolgozat mellé. E</w:t>
-      </w:r>
-      <w:r>
-        <w:t>zt a témabejel</w:t>
-      </w:r>
-      <w:r>
-        <w:t>e</w:t>
-      </w:r>
-      <w:r>
-        <w:t>ntőt</w:t>
-      </w:r>
-      <w:r>
-        <w:t xml:space="preserve"> a</w:t>
-      </w:r>
-      <w:r>
-        <w:t xml:space="preserve"> </w:t>
-      </w:r>
-      <w:proofErr w:type="spellStart"/>
-      <w:r>
-        <w:t>neptunból</w:t>
-      </w:r>
-      <w:proofErr w:type="spellEnd"/>
-      <w:r>
-        <w:t xml:space="preserve"> kell letölteni és a feltöltendő „.</w:t>
-      </w:r>
-      <w:proofErr w:type="spellStart"/>
-      <w:r>
-        <w:t>zip</w:t>
-      </w:r>
-      <w:proofErr w:type="spellEnd"/>
-      <w:r>
-        <w:t>” csomagba betenni!</w:t>
-      </w:r>
-    </w:p>
-    <w:p>
-      <w:pPr>
-        <w:spacing w:line="240" w:lineRule="auto"/>
-        <w:jc w:val="both"/>
-      </w:pPr>
-      <w:r>
-        <w:rPr>
-          <w:b/>
-        </w:rPr>
-        <w:t>Tartalomjegyzék</w:t>
-      </w:r>
-      <w:r>
-        <w:t xml:space="preserve">: A dolgozat elején legyen egy tartalomjegyzék, ahol a főbb fejezetek látszódnak. Célszerű kerülni a túl „mély” fejezet szinteket, </w:t>
-      </w:r>
-      <w:proofErr w:type="spellStart"/>
-      <w:r>
-        <w:t>pl</w:t>
-      </w:r>
-      <w:proofErr w:type="spellEnd"/>
-      <w:r>
-        <w:t>: 1.2.4.2.5.3-as fejezet.</w:t>
-      </w:r>
-      <w:r>
-        <w:t xml:space="preserve"> Ehhez persze mindenképp szükséges, hogy oldalszámozva legyen a dolgozat.</w:t>
-      </w:r>
-    </w:p>
-    <w:p>
-      <w:pPr>
-        <w:spacing w:line="240" w:lineRule="auto"/>
-        <w:jc w:val="both"/>
-      </w:pPr>
-      <w:r>
-        <w:rPr>
-          <w:b/>
-        </w:rPr>
-        <w:t>Köszönetnyilvánítás</w:t>
-      </w:r>
-      <w:r>
-        <w:t>: Ha esetleg pályázati támogatást kapt</w:t>
-      </w:r>
-      <w:r>
-        <w:t>ál a dolgozatodhoz, akkor azt se</w:t>
-      </w:r>
-      <w:r>
-        <w:t xml:space="preserve"> felejtsd el megköszönni.</w:t>
-      </w:r>
-    </w:p>
-    <w:p>
-      <w:pPr>
-        <w:spacing w:line="240" w:lineRule="auto"/>
-        <w:jc w:val="both"/>
-      </w:pPr>
-      <w:r>
-        <w:rPr>
-          <w:b/>
-        </w:rPr>
-        <w:t>Bevezetés</w:t>
-      </w:r>
-      <w:r>
-        <w:t>: I</w:t>
-      </w:r>
-      <w:r>
-        <w:t>tt le kell írni, miről is fog szólni a szakdolgozatot, leírod mi a motiváció. Itt kell felkelteni az olvasó érdeklődését, hogy el akarja olvasni a dolgozatodat</w:t>
-      </w:r>
-      <w:r>
-        <w:t>. Itt nem kell belemenni a rész</w:t>
-      </w:r>
-      <w:r>
-        <w:t>l</w:t>
-      </w:r>
-      <w:r>
-        <w:t>e</w:t>
-      </w:r>
-      <w:r>
-        <w:t>tekbe, itt lehet felületesen fogalmazni, hogy egy egyszerű halandó is megértse, miről szól a dolgozat. Itt veted fel a problémát, amivel elkezdtél foglalkozni. Bemutatod, hogyan akarod ezt megoldani.</w:t>
-      </w:r>
-      <w:r>
-        <w:t xml:space="preserve"> Lényegében egy előzetes áttekintést adsz a dolgozatról.</w:t>
-      </w:r>
-    </w:p>
-    <w:p>
-      <w:pPr>
-        <w:spacing w:line="240" w:lineRule="auto"/>
-        <w:jc w:val="both"/>
-      </w:pPr>
-      <w:r>
-        <w:rPr>
-          <w:b/>
-        </w:rPr>
-        <w:t>Felhasználói dokumentáció</w:t>
-      </w:r>
-      <w:r>
-        <w:t>: Itt be kell mutatnod az alkalmazásod, olyan szinten, hogy a felhasználó használni tudja. Itt lehet berakni képernyőképeket, amelyek segítik a program használatát. Itt le kell írnod milyen gépigény szükséges, hogyan kell telepíteni / elindítani. Itt gondolkodj úgy, hogy ha te lennél a felhasználó, akkor tudnád-e használni ezek alapján a programodat.</w:t>
-      </w:r>
-      <w:r>
-        <w:t xml:space="preserve"> Itt lehet </w:t>
-      </w:r>
-      <w:proofErr w:type="spellStart"/>
-      <w:r>
-        <w:t>use</w:t>
-      </w:r>
-      <w:proofErr w:type="spellEnd"/>
-      <w:r>
-        <w:t xml:space="preserve"> </w:t>
-      </w:r>
-      <w:proofErr w:type="spellStart"/>
-      <w:r>
-        <w:t>case-eket</w:t>
-      </w:r>
-      <w:proofErr w:type="spellEnd"/>
-      <w:r>
-        <w:t xml:space="preserve"> használni, hogy bemutasd az egyes funkciókat. </w:t>
-      </w:r>
-    </w:p>
-    <w:p>
-      <w:pPr>
-        <w:spacing w:line="240" w:lineRule="auto"/>
-        <w:jc w:val="both"/>
-      </w:pPr>
-      <w:r>
-        <w:rPr>
-          <w:b/>
-        </w:rPr>
-        <w:t>Fejlesztői dokumentáció</w:t>
-      </w:r>
-      <w:r>
-        <w:t xml:space="preserve">: Itt egy másik szemszögből kell bemutatnod a programodat. Itt egy olyan fejlesztő vagy egy cégnél, akinek azt mondják, hogy fejlesszen hozzá ehhez a programhoz újabb </w:t>
-      </w:r>
-      <w:r>
-        <w:t>funkciókat</w:t>
-      </w:r>
-      <w:r>
-        <w:t xml:space="preserve">. Ekkor csak a fejlesztői dokumentáció áll rendelkezésedre, hogy megértsd, melyik modul mit csinál, és hogy hova kell nyúlnod, hogy meg tudd valósítani, amit kértek. Itt mutasd be a programod rétegeit, adatbázist, táblákat, osztályokat, </w:t>
-      </w:r>
-      <w:r>
-        <w:t>modulokat</w:t>
-      </w:r>
-      <w:r>
-        <w:t>, fontosabb függvényeket, algoritmusokat, felhasználói eseteket</w:t>
-      </w:r>
-      <w:r>
-        <w:t>, hálózati kommunikációt</w:t>
-      </w:r>
-      <w:r>
-        <w:t>, fejlesztői környezetet</w:t>
-      </w:r>
-      <w:r>
-        <w:t>.</w:t>
-      </w:r>
-      <w:r>
-        <w:t xml:space="preserve"> Itt szerepeljenek osztálydiagramok, UML ábrák. Itt lehet beszélni az üzemeltetésről is. Milyen időzített folyamatok vannak, hol van a </w:t>
-      </w:r>
-      <w:proofErr w:type="spellStart"/>
-      <w:r>
-        <w:t>logolás</w:t>
-      </w:r>
-      <w:proofErr w:type="spellEnd"/>
-      <w:r>
-        <w:t>, használ-e felhő rendszereket, stb.</w:t>
-      </w:r>
-      <w:r>
-        <w:t xml:space="preserve"> Ebbe a fejezetbe tartozik a </w:t>
-      </w:r>
-      <w:r>
-        <w:rPr>
-          <w:b/>
-        </w:rPr>
-        <w:t>tesztelés</w:t>
-      </w:r>
-      <w:r>
-        <w:t xml:space="preserve"> is. Minden osztályodra legyen tesztelés is. Egység tesztek, felületi tesztek,</w:t>
-      </w:r>
-      <w:r>
-        <w:t xml:space="preserve"> integrációs tesztek</w:t>
-      </w:r>
-      <w:r>
-        <w:t xml:space="preserve"> stb. Ha nem tudsz automatikus tesztet írni</w:t>
-      </w:r>
-      <w:r>
-        <w:t xml:space="preserve"> a programod</w:t>
-      </w:r>
-      <w:r>
-        <w:t>ra</w:t>
-      </w:r>
-      <w:r>
-        <w:t xml:space="preserve">, akkor csinálj teszt jegyzőkönyvet. Ebben leírod mi a </w:t>
-      </w:r>
-      <w:r>
-        <w:t>funkció</w:t>
-      </w:r>
-      <w:r>
-        <w:t>, amit tesztelsz és annak</w:t>
-      </w:r>
-      <w:r>
-        <w:t xml:space="preserve"> mi</w:t>
-      </w:r>
-      <w:r>
-        <w:t xml:space="preserve"> az elvárt kimenete, d</w:t>
-      </w:r>
-      <w:r>
-        <w:t xml:space="preserve">e nagyon sok tesztelő eszköz </w:t>
-      </w:r>
-      <w:r>
-        <w:t>elérhető ma</w:t>
-      </w:r>
-      <w:r>
-        <w:t>napság</w:t>
-      </w:r>
-      <w:r>
-        <w:t>. Olyanok is vannak</w:t>
-      </w:r>
-      <w:r>
-        <w:t>,</w:t>
-      </w:r>
-      <w:r>
-        <w:t xml:space="preserve"> amelyek felületet képesek tesztelni.</w:t>
-      </w:r>
-    </w:p>
-    <w:p>
-      <w:pPr>
-        <w:spacing w:line="240" w:lineRule="auto"/>
-        <w:jc w:val="both"/>
-      </w:pPr>
-      <w:r>
-        <w:rPr>
-          <w:b/>
-        </w:rPr>
-        <w:t>Összefoglalás</w:t>
-      </w:r>
-      <w:r>
-        <w:t>: Nagyon hasznos tud lenni, ha egy oldalban össze tudod foglalni, hogy miről is szól a dolgozatod. Ez annyiban másabb, mint a bevezetés, hogy itt feltételezheted, hogy</w:t>
-      </w:r>
-      <w:r>
-        <w:t xml:space="preserve"> már</w:t>
-      </w:r>
-      <w:r>
-        <w:t xml:space="preserve"> </w:t>
-      </w:r>
-      <w:r>
-        <w:lastRenderedPageBreak/>
-        <w:t>el</w:t>
-      </w:r>
-      <w:r>
-        <w:t>olvasták a dolgozatodat. Itt újra mutasd be a problémát, amivel foglalkoztál, mutasd be mit és hogyan használtál és végül mutasd be, hogy mire jutottál.</w:t>
-      </w:r>
-    </w:p>
-    <w:p>
-      <w:pPr>
-        <w:spacing w:line="240" w:lineRule="auto"/>
-        <w:jc w:val="both"/>
-      </w:pPr>
-      <w:r>
-        <w:rPr>
-          <w:b/>
-        </w:rPr>
-        <w:t>További fejlesztési lehetőségek</w:t>
-      </w:r>
-      <w:r>
-        <w:t xml:space="preserve">: Egy program sose készül el, csak jön a határidő. Ebbe a fejezetbe írd le, milyen </w:t>
-      </w:r>
-      <w:r>
-        <w:t>további funkciókat tudsz elképzelni az alkalmazásodhoz. Mit lehetne még hozzáfejleszteni, mi az</w:t>
-      </w:r>
-      <w:r>
-        <w:t>,</w:t>
-      </w:r>
-      <w:r>
-        <w:t xml:space="preserve"> amit esetleg máshogy is meg lehetett volna valósítani.</w:t>
-      </w:r>
-    </w:p>
-    <w:p>
-      <w:pPr>
-        <w:pStyle w:val="Cmsor2"/>
-        <w:spacing w:line="240" w:lineRule="auto"/>
-        <w:jc w:val="both"/>
-      </w:pPr>
-      <w:bookmarkStart w:id="8" w:name="_Toc25048159"/>
-      <w:r>
-        <w:t>Formai segítségek</w:t>
-      </w:r>
-      <w:bookmarkEnd w:id="8"/>
-    </w:p>
-    <w:p>
-      <w:pPr>
+        <w:spacing w:line="360" w:lineRule="auto"/>
         <w:jc w:val="both"/>
       </w:pPr>
       <w:r>
@@ -2761,9 +3805,6 @@
             <w:fldChar w:fldCharType="separate"/>
           </w:r>
           <w:r>
-            <w:rPr>
-              <w:noProof/>
-            </w:rPr>
             <w:t>[4]</w:t>
           </w:r>
           <w:r>
@@ -2772,15 +3813,7 @@
         </w:sdtContent>
       </w:sdt>
       <w:r>
-        <w:t xml:space="preserve">, de a fontosabbakat összegyűjtöttem neked. Az </w:t>
-      </w:r>
-      <w:proofErr w:type="spellStart"/>
-      <w:r>
-        <w:t>elte</w:t>
-      </w:r>
-      <w:proofErr w:type="spellEnd"/>
-      <w:r>
-        <w:t xml:space="preserve"> hivatalos címerét pedig innen tudod letölteni </w:t>
+        <w:t xml:space="preserve">, de a fontosabbakat összegyűjtöttem neked. Az elte hivatalos címerét pedig innen tudod letölteni </w:t>
       </w:r>
       <w:sdt>
         <w:sdtPr>
@@ -2799,9 +3832,6 @@
             <w:fldChar w:fldCharType="separate"/>
           </w:r>
           <w:r>
-            <w:rPr>
-              <w:noProof/>
-            </w:rPr>
             <w:t>[5]</w:t>
           </w:r>
           <w:r>
@@ -2814,23 +3844,18 @@
       </w:r>
     </w:p>
     <w:p>
-      <w:r>
-        <w:rPr>
-          <w:b/>
-        </w:rPr>
-        <w:t>Követelmények</w:t>
-      </w:r>
-      <w:r>
-        <w:t>:</w:t>
-      </w:r>
-    </w:p>
-    <w:p>
-      <w:pPr>
-        <w:pStyle w:val="Listaszerbekezds"/>
-        <w:numPr>
-          <w:ilvl w:val="0"/>
-          <w:numId w:val="6"/>
-        </w:numPr>
+      <w:pPr>
+        <w:spacing w:line="360" w:lineRule="auto"/>
+        <w:jc w:val="both"/>
+      </w:pPr>
+      <w:r>
+        <w:t>Követelmények:</w:t>
+      </w:r>
+    </w:p>
+    <w:p>
+      <w:pPr>
+        <w:spacing w:line="360" w:lineRule="auto"/>
+        <w:jc w:val="both"/>
       </w:pPr>
       <w:r>
         <w:t>A szakdolgozatot kemény kötésben kell leadni, 1 példányban.</w:t>
@@ -2838,11 +3863,8 @@
     </w:p>
     <w:p>
       <w:pPr>
-        <w:pStyle w:val="Listaszerbekezds"/>
-        <w:numPr>
-          <w:ilvl w:val="0"/>
-          <w:numId w:val="6"/>
-        </w:numPr>
+        <w:spacing w:line="360" w:lineRule="auto"/>
+        <w:jc w:val="both"/>
       </w:pPr>
       <w:r>
         <w:t>Fedőlapjának színe fekete, aranyszínű feliratokkal.</w:t>
@@ -2850,11 +3872,8 @@
     </w:p>
     <w:p>
       <w:pPr>
-        <w:pStyle w:val="Listaszerbekezds"/>
-        <w:numPr>
-          <w:ilvl w:val="0"/>
-          <w:numId w:val="6"/>
-        </w:numPr>
+        <w:spacing w:line="360" w:lineRule="auto"/>
+        <w:jc w:val="both"/>
       </w:pPr>
       <w:r>
         <w:t>Lap: A4-es méret, színe fehér</w:t>
@@ -2862,11 +3881,8 @@
     </w:p>
     <w:p>
       <w:pPr>
-        <w:pStyle w:val="Listaszerbekezds"/>
-        <w:numPr>
-          <w:ilvl w:val="0"/>
-          <w:numId w:val="6"/>
-        </w:numPr>
+        <w:spacing w:line="360" w:lineRule="auto"/>
+        <w:jc w:val="both"/>
       </w:pPr>
       <w:r>
         <w:t>Betűméret: 12 pont</w:t>
@@ -2874,11 +3890,8 @@
     </w:p>
     <w:p>
       <w:pPr>
-        <w:pStyle w:val="Listaszerbekezds"/>
-        <w:numPr>
-          <w:ilvl w:val="0"/>
-          <w:numId w:val="6"/>
-        </w:numPr>
+        <w:spacing w:line="360" w:lineRule="auto"/>
+        <w:jc w:val="both"/>
       </w:pPr>
       <w:r>
         <w:t>Sorok: sorkizárt igazítás, 1,5-es sortávolság</w:t>
@@ -2886,11 +3899,8 @@
     </w:p>
     <w:p>
       <w:pPr>
-        <w:pStyle w:val="Listaszerbekezds"/>
-        <w:numPr>
-          <w:ilvl w:val="0"/>
-          <w:numId w:val="6"/>
-        </w:numPr>
+        <w:spacing w:line="360" w:lineRule="auto"/>
+        <w:jc w:val="both"/>
       </w:pPr>
       <w:r>
         <w:t>Margó:</w:t>
@@ -2898,23 +3908,18 @@
     </w:p>
     <w:p>
       <w:pPr>
-        <w:pStyle w:val="Listaszerbekezds"/>
-        <w:numPr>
-          <w:ilvl w:val="1"/>
-          <w:numId w:val="6"/>
-        </w:numPr>
-      </w:pPr>
-      <w:r>
+        <w:spacing w:line="360" w:lineRule="auto"/>
+        <w:jc w:val="both"/>
+      </w:pPr>
+      <w:r>
+        <w:lastRenderedPageBreak/>
         <w:t>belső: 3,5 cm</w:t>
       </w:r>
     </w:p>
     <w:p>
       <w:pPr>
-        <w:pStyle w:val="Listaszerbekezds"/>
-        <w:numPr>
-          <w:ilvl w:val="1"/>
-          <w:numId w:val="6"/>
-        </w:numPr>
+        <w:spacing w:line="360" w:lineRule="auto"/>
+        <w:jc w:val="both"/>
       </w:pPr>
       <w:r>
         <w:t>külső: 2,5 cm</w:t>
@@ -2922,11 +3927,8 @@
     </w:p>
     <w:p>
       <w:pPr>
-        <w:pStyle w:val="Listaszerbekezds"/>
-        <w:numPr>
-          <w:ilvl w:val="1"/>
-          <w:numId w:val="6"/>
-        </w:numPr>
+        <w:spacing w:line="360" w:lineRule="auto"/>
+        <w:jc w:val="both"/>
       </w:pPr>
       <w:r>
         <w:t>alsó: 2,5 cm</w:t>
@@ -2934,11 +3936,8 @@
     </w:p>
     <w:p>
       <w:pPr>
-        <w:pStyle w:val="Listaszerbekezds"/>
-        <w:numPr>
-          <w:ilvl w:val="1"/>
-          <w:numId w:val="6"/>
-        </w:numPr>
+        <w:spacing w:line="360" w:lineRule="auto"/>
+        <w:jc w:val="both"/>
       </w:pPr>
       <w:r>
         <w:t>felső: 2,5 cm</w:t>
@@ -2946,11 +3945,8 @@
     </w:p>
     <w:p>
       <w:pPr>
-        <w:pStyle w:val="Listaszerbekezds"/>
-        <w:numPr>
-          <w:ilvl w:val="0"/>
-          <w:numId w:val="6"/>
-        </w:numPr>
+        <w:spacing w:line="360" w:lineRule="auto"/>
+        <w:jc w:val="both"/>
       </w:pPr>
       <w:r>
         <w:t>Oldalszám: az oldalszámozást a tartalomjegyzéktől kezdve az irodalomjegyzékkel bezárólag folyamatosan kell végezni. Jelölése arab számokkal történik (a tartalomjegyzék oldalainak az oldalszámát nem szokás feltüntetni).</w:t>
@@ -2958,11 +3954,8 @@
     </w:p>
     <w:p>
       <w:pPr>
-        <w:pStyle w:val="Listaszerbekezds"/>
-        <w:numPr>
-          <w:ilvl w:val="0"/>
-          <w:numId w:val="6"/>
-        </w:numPr>
+        <w:spacing w:line="360" w:lineRule="auto"/>
+        <w:jc w:val="both"/>
       </w:pPr>
       <w:r>
         <w:t>A dolgozat fő fejezetei (1. szintű címsorok) új oldalon kezdődjenek.</w:t>
@@ -2970,19 +3963,13 @@
     </w:p>
     <w:p>
       <w:pPr>
-        <w:spacing w:line="240" w:lineRule="auto"/>
-        <w:jc w:val="both"/>
-      </w:pPr>
-      <w:r>
-        <w:rPr>
-          <w:b/>
-        </w:rPr>
+        <w:spacing w:line="360" w:lineRule="auto"/>
+        <w:jc w:val="both"/>
+      </w:pPr>
+      <w:r>
         <w:t>K</w:t>
       </w:r>
       <w:r>
-        <w:rPr>
-          <w:b/>
-        </w:rPr>
         <w:t>épek</w:t>
       </w:r>
       <w:r>
@@ -2995,45 +3982,20 @@
         <w:t xml:space="preserve"> raksz be képet, akkor a szövegben hivatkozz is rá.</w:t>
       </w:r>
       <w:r>
-        <w:t xml:space="preserve"> Az 1. ábrán láthatjuk például a </w:t>
-      </w:r>
-      <w:r>
-        <w:rPr>
-          <w:i/>
-        </w:rPr>
-        <w:t>Galaxis útikalauz stopposoknak</w:t>
-      </w:r>
-      <w:r>
-        <w:t xml:space="preserve"> című könyv bortóját. A könyvből elhíresült mondatot</w:t>
+        <w:t xml:space="preserve"> Az 1. ábrán láthatjuk például a Galaxis útikalauz stopposoknak című könyv bortóját. A könyvből elhíresült mondatot</w:t>
       </w:r>
       <w:r>
         <w:t xml:space="preserve"> („Ne ess pánikba!”)</w:t>
       </w:r>
       <w:r>
+        <w:t xml:space="preserve"> Elon Musk is felhasználta, amikor egy Teslát lőtt ki az űrbe. Ezt láthatjuk a </w:t>
+      </w:r>
+      <w:r>
+        <w:t>2.</w:t>
+      </w:r>
+      <w:r>
         <w:t xml:space="preserve"> </w:t>
       </w:r>
-      <w:proofErr w:type="spellStart"/>
-      <w:r>
-        <w:t>Elon</w:t>
-      </w:r>
-      <w:proofErr w:type="spellEnd"/>
-      <w:r>
-        <w:t xml:space="preserve"> </w:t>
-      </w:r>
-      <w:proofErr w:type="spellStart"/>
-      <w:r>
-        <w:t>Musk</w:t>
-      </w:r>
-      <w:proofErr w:type="spellEnd"/>
-      <w:r>
-        <w:t xml:space="preserve"> is felhasználta, amikor egy Teslát lőtt ki az űrbe. Ezt láthatjuk a </w:t>
-      </w:r>
-      <w:r>
-        <w:t>2.</w:t>
-      </w:r>
-      <w:r>
-        <w:t xml:space="preserve"> </w:t>
-      </w:r>
       <w:r>
         <w:t>ábrán</w:t>
       </w:r>
@@ -3041,10 +4003,7 @@
         <w:t>.</w:t>
       </w:r>
       <w:r>
-        <w:t xml:space="preserve"> </w:t>
-      </w:r>
-      <w:r>
-        <w:t>Másik oldalról a képaláírás olyan legyen, hogy meg tudjuk állapítani, mi van a képen és ne kelljen a szövegben keresgélni.</w:t>
+        <w:t xml:space="preserve"> Másik oldalról a képaláírás olyan legyen, hogy meg tudjuk állapítani, mi van a képen és ne kelljen a szövegben keresgélni.</w:t>
       </w:r>
     </w:p>
     <w:tbl>
@@ -3082,7 +4041,6 @@
                 <w:noProof/>
                 <w:lang w:val="en-US"/>
               </w:rPr>
-              <w:lastRenderedPageBreak/>
               <w:drawing>
                 <wp:inline distT="0" distB="0" distL="0" distR="0" wp14:anchorId="358FAC21" wp14:editId="63CB4C8C">
                   <wp:extent cx="1900555" cy="3084830"/>
@@ -3101,7 +4059,7 @@
                           </pic:cNvPicPr>
                         </pic:nvPicPr>
                         <pic:blipFill>
-                          <a:blip r:embed="rId10">
+                          <a:blip r:embed="rId22">
                             <a:extLst>
                               <a:ext uri="{28A0092B-C50C-407E-A947-70E740481C1C}">
                                 <a14:useLocalDpi xmlns:a14="http://schemas.microsoft.com/office/drawing/2010/main" val="0"/>
@@ -3165,7 +4123,7 @@
                 <w:noProof/>
                 <w:color w:val="000000" w:themeColor="text1"/>
               </w:rPr>
-              <w:t>1</w:t>
+              <w:t>12</w:t>
             </w:r>
             <w:r>
               <w:rPr>
@@ -3235,7 +4193,7 @@
                           </pic:cNvPicPr>
                         </pic:nvPicPr>
                         <pic:blipFill>
-                          <a:blip r:embed="rId11" cstate="print">
+                          <a:blip r:embed="rId23" cstate="print">
                             <a:extLst>
                               <a:ext uri="{28A0092B-C50C-407E-A947-70E740481C1C}">
                                 <a14:useLocalDpi xmlns:a14="http://schemas.microsoft.com/office/drawing/2010/main" val="0"/>
@@ -3298,7 +4256,7 @@
                 <w:noProof/>
                 <w:color w:val="000000" w:themeColor="text1"/>
               </w:rPr>
-              <w:t>2</w:t>
+              <w:t>13</w:t>
             </w:r>
             <w:r>
               <w:rPr>
@@ -3312,37 +4270,12 @@
               </w:rPr>
               <w:t xml:space="preserve">. ábra </w:t>
             </w:r>
-            <w:proofErr w:type="spellStart"/>
             <w:r>
               <w:rPr>
                 <w:b w:val="0"/>
                 <w:color w:val="000000" w:themeColor="text1"/>
               </w:rPr>
-              <w:t>Elon</w:t>
-            </w:r>
-            <w:proofErr w:type="spellEnd"/>
-            <w:r>
-              <w:rPr>
-                <w:b w:val="0"/>
-                <w:color w:val="000000" w:themeColor="text1"/>
-              </w:rPr>
-              <w:t xml:space="preserve"> </w:t>
-            </w:r>
-            <w:proofErr w:type="spellStart"/>
-            <w:r>
-              <w:rPr>
-                <w:b w:val="0"/>
-                <w:color w:val="000000" w:themeColor="text1"/>
-              </w:rPr>
-              <w:t>Musk</w:t>
-            </w:r>
-            <w:proofErr w:type="spellEnd"/>
-            <w:r>
-              <w:rPr>
-                <w:b w:val="0"/>
-                <w:color w:val="000000" w:themeColor="text1"/>
-              </w:rPr>
-              <w:t xml:space="preserve"> Teslája az űrben</w:t>
+              <w:t>Elon Musk Teslája az űrben</w:t>
             </w:r>
             <w:r>
               <w:rPr>
@@ -3407,19 +4340,13 @@
     </w:tbl>
     <w:p>
       <w:pPr>
-        <w:spacing w:line="240" w:lineRule="auto"/>
-        <w:jc w:val="both"/>
-      </w:pPr>
-      <w:r>
-        <w:rPr>
-          <w:b/>
-        </w:rPr>
+        <w:spacing w:line="360" w:lineRule="auto"/>
+        <w:jc w:val="both"/>
+      </w:pPr>
+      <w:r>
         <w:t>H</w:t>
       </w:r>
       <w:r>
-        <w:rPr>
-          <w:b/>
-        </w:rPr>
         <w:t>ivatkozások</w:t>
       </w:r>
       <w:r>
@@ -3435,11 +4362,7 @@
         <w:t xml:space="preserve">séged van ezzel kapcsolatban. </w:t>
       </w:r>
       <w:r>
-        <w:t xml:space="preserve">Célszerű a szövegben is berakni egy hivatkozást, hogy kapcsolható legyen forrásjegyzékhez. Az előbbi képeket például a </w:t>
-      </w:r>
-      <w:proofErr w:type="spellStart"/>
-      <w:r>
-        <w:t>wikipé</w:t>
+        <w:t>Célszerű a szövegben is berakni egy hivatkozást, hogy kapcsolható legyen forrásjegyzékhez. Az előbbi képeket például a wikipé</w:t>
       </w:r>
       <w:r>
         <w:t>d</w:t>
@@ -3451,11 +4374,7 @@
         <w:t>á</w:t>
       </w:r>
       <w:r>
-        <w:t>n</w:t>
-      </w:r>
-      <w:proofErr w:type="spellEnd"/>
-      <w:r>
-        <w:t xml:space="preserve"> találtam </w:t>
+        <w:t xml:space="preserve">n találtam </w:t>
       </w:r>
       <w:sdt>
         <w:sdtPr>
@@ -3474,9 +4393,6 @@
             <w:fldChar w:fldCharType="separate"/>
           </w:r>
           <w:r>
-            <w:rPr>
-              <w:noProof/>
-            </w:rPr>
             <w:t>[6]</w:t>
           </w:r>
           <w:r>
@@ -3490,82 +4406,54 @@
     </w:p>
     <w:p>
       <w:pPr>
-        <w:pStyle w:val="Cmsor2"/>
-      </w:pPr>
-      <w:bookmarkStart w:id="9" w:name="_Toc25048160"/>
+        <w:spacing w:line="360" w:lineRule="auto"/>
+        <w:jc w:val="both"/>
+      </w:pPr>
+      <w:bookmarkStart w:id="8" w:name="_Toc25048160"/>
       <w:r>
         <w:t>DVD melléklet</w:t>
       </w:r>
+      <w:bookmarkEnd w:id="8"/>
+    </w:p>
+    <w:p>
+      <w:pPr>
+        <w:spacing w:line="360" w:lineRule="auto"/>
+        <w:jc w:val="both"/>
+      </w:pPr>
+      <w:r>
+        <w:t>A DVD mellékletre mindent tegyél rá, hisz úgy is elfér. Legyen rajta a forráskód, legyen rajta futtatható formában az alkalmazásod, ha lehetséges. Legyen rajta a dolgozat .pdf formátumban, ill. a leadáshoz szükséges papírok is rákerülhetnek. Ha használtál külső csomagokat, adatokat, akkor azokat is tedd rá.</w:t>
+      </w:r>
+    </w:p>
+    <w:p>
+      <w:pPr>
+        <w:spacing w:line="360" w:lineRule="auto"/>
+        <w:jc w:val="both"/>
+      </w:pPr>
+      <w:bookmarkStart w:id="9" w:name="_Toc25048161"/>
+      <w:r>
+        <w:t>Leadás</w:t>
+      </w:r>
       <w:bookmarkEnd w:id="9"/>
     </w:p>
     <w:p>
       <w:pPr>
-        <w:jc w:val="both"/>
-      </w:pPr>
-      <w:r>
-        <w:t>A DVD mellékletre mindent tegyél rá, hisz úgy is elfér. Legyen rajta a forráskód, legyen rajta futtatható formában az alkalmazásod, ha lehetséges. Legyen rajta a dolgozat .pdf formátumban, ill. a leadáshoz szükséges papírok is rákerülhetnek. Ha használtál külső csomagokat, adatokat, akkor azokat is tedd rá.</w:t>
-      </w:r>
-    </w:p>
-    <w:p>
-      <w:pPr>
-        <w:pStyle w:val="Cmsor2"/>
-      </w:pPr>
-      <w:bookmarkStart w:id="10" w:name="_Toc25048161"/>
-      <w:r>
-        <w:t>Leadás</w:t>
-      </w:r>
-      <w:bookmarkEnd w:id="10"/>
-    </w:p>
-    <w:p>
-      <w:pPr>
-        <w:spacing w:after="0"/>
-        <w:jc w:val="both"/>
-      </w:pPr>
-      <w:r>
-        <w:t xml:space="preserve">Az ELTE IK-n </w:t>
-      </w:r>
-      <w:proofErr w:type="spellStart"/>
-      <w:r>
-        <w:t>megszünt</w:t>
-      </w:r>
-      <w:proofErr w:type="spellEnd"/>
-      <w:r>
-        <w:t xml:space="preserve"> a papír alapú szakdolgozat leadás! A szakdolgozatodat a </w:t>
-      </w:r>
-      <w:proofErr w:type="spellStart"/>
-      <w:r>
-        <w:t>neptunba</w:t>
-      </w:r>
-      <w:proofErr w:type="spellEnd"/>
-      <w:r>
-        <w:t xml:space="preserve"> kell feltölteni ”.</w:t>
-      </w:r>
-      <w:proofErr w:type="spellStart"/>
-      <w:r>
-        <w:t>zip</w:t>
-      </w:r>
-      <w:proofErr w:type="spellEnd"/>
-      <w:r>
-        <w:t xml:space="preserve">” formátumba. </w:t>
-      </w:r>
-    </w:p>
-    <w:p>
-      <w:pPr>
-        <w:spacing w:after="0"/>
+        <w:spacing w:line="360" w:lineRule="auto"/>
+        <w:jc w:val="both"/>
+      </w:pPr>
+      <w:r>
+        <w:t xml:space="preserve">Az ELTE IK-n megszünt a papír alapú szakdolgozat leadás! A szakdolgozatodat a neptunba kell feltölteni ”.zip” formátumba. </w:t>
+      </w:r>
+    </w:p>
+    <w:p>
+      <w:pPr>
+        <w:spacing w:line="360" w:lineRule="auto"/>
+        <w:jc w:val="both"/>
       </w:pPr>
       <w:r>
         <w:t>A</w:t>
       </w:r>
       <w:r>
-        <w:t xml:space="preserve"> becsomagolt állományban a következőknek </w:t>
-      </w:r>
-      <w:proofErr w:type="gramStart"/>
-      <w:r>
-        <w:t>kell</w:t>
-      </w:r>
-      <w:proofErr w:type="gramEnd"/>
-      <w:r>
-        <w:t xml:space="preserve"> hogy szerepeljenek</w:t>
+        <w:t xml:space="preserve"> becsomagolt állományban a következőknek kell hogy szerepeljenek</w:t>
       </w:r>
       <w:r>
         <w:t xml:space="preserve"> </w:t>
@@ -3587,9 +4475,6 @@
             <w:fldChar w:fldCharType="separate"/>
           </w:r>
           <w:r>
-            <w:rPr>
-              <w:noProof/>
-            </w:rPr>
             <w:t>[7]</w:t>
           </w:r>
           <w:r>
@@ -3598,41 +4483,22 @@
         </w:sdtContent>
       </w:sdt>
       <w:r>
-        <w:t>:</w:t>
-      </w:r>
-      <w:r>
-        <w:t xml:space="preserve"> </w:t>
-      </w:r>
-    </w:p>
-    <w:p>
-      <w:pPr>
-        <w:pStyle w:val="Listaszerbekezds"/>
-        <w:numPr>
-          <w:ilvl w:val="0"/>
-          <w:numId w:val="9"/>
-        </w:numPr>
-        <w:spacing w:after="0"/>
-      </w:pPr>
-      <w:r>
-        <w:t xml:space="preserve">Témabejelentő, amit a </w:t>
-      </w:r>
-      <w:proofErr w:type="spellStart"/>
-      <w:r>
-        <w:t>neptunból</w:t>
-      </w:r>
-      <w:proofErr w:type="spellEnd"/>
-      <w:r>
-        <w:t xml:space="preserve"> töltesz le</w:t>
-      </w:r>
-    </w:p>
-    <w:p>
-      <w:pPr>
-        <w:pStyle w:val="Listaszerbekezds"/>
-        <w:numPr>
-          <w:ilvl w:val="0"/>
-          <w:numId w:val="9"/>
-        </w:numPr>
-        <w:spacing w:after="0"/>
+        <w:t xml:space="preserve">: </w:t>
+      </w:r>
+    </w:p>
+    <w:p>
+      <w:pPr>
+        <w:spacing w:line="360" w:lineRule="auto"/>
+        <w:jc w:val="both"/>
+      </w:pPr>
+      <w:r>
+        <w:t>Témabejelentő, amit a neptunból töltesz le</w:t>
+      </w:r>
+    </w:p>
+    <w:p>
+      <w:pPr>
+        <w:spacing w:line="360" w:lineRule="auto"/>
+        <w:jc w:val="both"/>
       </w:pPr>
       <w:r>
         <w:t>Szakdolgozatod .pdf formátumban</w:t>
@@ -3640,12 +4506,8 @@
     </w:p>
     <w:p>
       <w:pPr>
-        <w:pStyle w:val="Listaszerbekezds"/>
-        <w:numPr>
-          <w:ilvl w:val="0"/>
-          <w:numId w:val="9"/>
-        </w:numPr>
-        <w:spacing w:after="0"/>
+        <w:spacing w:line="360" w:lineRule="auto"/>
+        <w:jc w:val="both"/>
       </w:pPr>
       <w:r>
         <w:t>A programod forráskódja</w:t>
@@ -3653,29 +4515,17 @@
     </w:p>
     <w:p>
       <w:pPr>
-        <w:pStyle w:val="Listaszerbekezds"/>
-        <w:numPr>
-          <w:ilvl w:val="0"/>
-          <w:numId w:val="9"/>
-        </w:numPr>
-        <w:spacing w:after="0"/>
-        <w:ind w:left="714" w:hanging="357"/>
-      </w:pPr>
-      <w:r>
-        <w:t>ED</w:t>
-      </w:r>
-      <w:r>
-        <w:t>IT Hallgatói dolgozat űrlap</w:t>
-      </w:r>
-    </w:p>
-    <w:p>
-      <w:pPr>
-        <w:pStyle w:val="Listaszerbekezds"/>
-        <w:numPr>
-          <w:ilvl w:val="0"/>
-          <w:numId w:val="9"/>
-        </w:numPr>
-        <w:spacing w:after="0"/>
+        <w:spacing w:line="360" w:lineRule="auto"/>
+        <w:jc w:val="both"/>
+      </w:pPr>
+      <w:r>
+        <w:t>EDIT Hallgatói dolgozat űrlap</w:t>
+      </w:r>
+    </w:p>
+    <w:p>
+      <w:pPr>
+        <w:spacing w:line="360" w:lineRule="auto"/>
+        <w:jc w:val="both"/>
       </w:pPr>
       <w:r>
         <w:t>EDIT - Elhelyezési megállapodás - Hallgatói dolgozat</w:t>
@@ -3683,12 +4533,8 @@
     </w:p>
     <w:p>
       <w:pPr>
-        <w:pStyle w:val="Listaszerbekezds"/>
-        <w:numPr>
-          <w:ilvl w:val="0"/>
-          <w:numId w:val="9"/>
-        </w:numPr>
-        <w:spacing w:after="0"/>
+        <w:spacing w:line="360" w:lineRule="auto"/>
+        <w:jc w:val="both"/>
       </w:pPr>
       <w:r>
         <w:t>Szakdolgozat/Diplomamunka leadási</w:t>
@@ -3699,57 +4545,41 @@
     </w:p>
     <w:p>
       <w:pPr>
-        <w:pStyle w:val="Listaszerbekezds"/>
-        <w:numPr>
-          <w:ilvl w:val="0"/>
-          <w:numId w:val="9"/>
-        </w:numPr>
-        <w:spacing w:after="0"/>
-      </w:pPr>
-      <w:r>
-        <w:t xml:space="preserve">EDIT - Hallgatói dolgozat titkosítása </w:t>
-      </w:r>
-      <w:r>
-        <w:t>(ha szükséges)</w:t>
-      </w:r>
-    </w:p>
-    <w:p>
-      <w:pPr>
-        <w:pStyle w:val="Cmsor1"/>
-        <w:numPr>
-          <w:ilvl w:val="0"/>
-          <w:numId w:val="5"/>
-        </w:numPr>
-        <w:spacing w:line="240" w:lineRule="auto"/>
-      </w:pPr>
-      <w:bookmarkStart w:id="11" w:name="_Toc25048162"/>
+        <w:spacing w:line="360" w:lineRule="auto"/>
+        <w:jc w:val="both"/>
+      </w:pPr>
+      <w:r>
+        <w:t>EDIT - Hallgatói dolgozat titkosítása (ha szükséges)</w:t>
+      </w:r>
+    </w:p>
+    <w:p>
+      <w:pPr>
+        <w:spacing w:line="360" w:lineRule="auto"/>
+        <w:jc w:val="both"/>
+      </w:pPr>
+      <w:bookmarkStart w:id="10" w:name="_Toc25048162"/>
+      <w:r>
+        <w:t>V</w:t>
+      </w:r>
+      <w:r>
+        <w:t>édés</w:t>
+      </w:r>
+      <w:bookmarkEnd w:id="10"/>
+    </w:p>
+    <w:p>
+      <w:pPr>
+        <w:spacing w:line="360" w:lineRule="auto"/>
+        <w:jc w:val="both"/>
+      </w:pPr>
+      <w:r>
+        <w:t xml:space="preserve">Az elkészült dolgozatodat meg is kell védened. A védésre 10-15 perced van. Ennyi idő alatt kell bemutatnod az alkalmazásod működését. Szakdolgozatnál nem prezentációt várunk el, hanem működő, jól kinéző, használható alkalmazást. Ha van az </w:t>
+      </w:r>
       <w:r>
         <w:lastRenderedPageBreak/>
-        <w:t>V</w:t>
-      </w:r>
-      <w:r>
-        <w:t>édés</w:t>
-      </w:r>
-      <w:bookmarkEnd w:id="11"/>
-    </w:p>
-    <w:p>
-      <w:pPr>
-        <w:spacing w:line="240" w:lineRule="auto"/>
-        <w:jc w:val="both"/>
-      </w:pPr>
-      <w:r>
-        <w:t>Az elkészült dolgozatodat meg is kell védened. A védésre 10-15 perced van. Ennyi idő alatt kell bemutatnod az alkalmazásod működését. Szakdolgozatnál nem prezentációt várunk el, hanem működő, jól kinéző, használható alkalmazást. Ha van az alkalmazásodban olyan rész, amelyet nem tudsz megmutatni működés közben, vagy épp a nagy eredmény a háttérben futó motor működése, akkor készíts róla prezentációt.</w:t>
-      </w:r>
-      <w:r>
-        <w:t xml:space="preserve"> Ekkor is célszerű minimális mennyiséget csinálni, </w:t>
-      </w:r>
-      <w:proofErr w:type="spellStart"/>
-      <w:r>
-        <w:t>max</w:t>
-      </w:r>
-      <w:proofErr w:type="spellEnd"/>
-      <w:r>
-        <w:t>. 3-4 dia.</w:t>
+        <w:t>alkalmazásodban olyan rész, amelyet nem tudsz megmutatni működés közben, vagy épp a nagy eredmény a háttérben futó motor működése, akkor készíts róla prezentációt.</w:t>
+      </w:r>
+      <w:r>
+        <w:t xml:space="preserve"> Ekkor is célszerű minimális mennyiséget csinálni, max. 3-4 dia.</w:t>
       </w:r>
       <w:r>
         <w:t xml:space="preserve"> A védésre célszerű egy jól végiggondolt, jól felépített és begyakorolt bemutatással jönni. Ha jó a</w:t>
@@ -3780,16 +4610,7 @@
             <w:fldChar w:fldCharType="separate"/>
           </w:r>
           <w:r>
-            <w:rPr>
-              <w:noProof/>
-            </w:rPr>
-            <w:t xml:space="preserve"> </w:t>
-          </w:r>
-          <w:r>
-            <w:rPr>
-              <w:noProof/>
-            </w:rPr>
-            <w:t>[8]</w:t>
+            <w:t xml:space="preserve"> [8]</w:t>
           </w:r>
           <w:r>
             <w:fldChar w:fldCharType="end"/>
@@ -3805,20 +4626,18 @@
     </w:p>
     <w:p>
       <w:pPr>
-        <w:pStyle w:val="Cmsor1"/>
-        <w:numPr>
-          <w:ilvl w:val="0"/>
-          <w:numId w:val="5"/>
-        </w:numPr>
-      </w:pPr>
-      <w:bookmarkStart w:id="12" w:name="_Toc25048163"/>
+        <w:spacing w:line="360" w:lineRule="auto"/>
+        <w:jc w:val="both"/>
+      </w:pPr>
+      <w:bookmarkStart w:id="11" w:name="_Toc25048163"/>
       <w:r>
         <w:t>Értékelés</w:t>
       </w:r>
-      <w:bookmarkEnd w:id="12"/>
-    </w:p>
-    <w:p>
-      <w:pPr>
+      <w:bookmarkEnd w:id="11"/>
+    </w:p>
+    <w:p>
+      <w:pPr>
+        <w:spacing w:line="360" w:lineRule="auto"/>
         <w:jc w:val="both"/>
       </w:pPr>
       <w:r>
@@ -3841,9 +4660,6 @@
             <w:fldChar w:fldCharType="separate"/>
           </w:r>
           <w:r>
-            <w:rPr>
-              <w:noProof/>
-            </w:rPr>
             <w:t>[9]</w:t>
           </w:r>
           <w:r>
@@ -3857,157 +4673,132 @@
     </w:p>
     <w:p>
       <w:pPr>
-        <w:pStyle w:val="Cmsor1"/>
-        <w:numPr>
-          <w:ilvl w:val="0"/>
-          <w:numId w:val="5"/>
-        </w:numPr>
-        <w:spacing w:line="240" w:lineRule="auto"/>
-      </w:pPr>
-      <w:bookmarkStart w:id="13" w:name="_Toc25048164"/>
+        <w:spacing w:line="360" w:lineRule="auto"/>
+        <w:jc w:val="both"/>
+      </w:pPr>
+      <w:bookmarkStart w:id="12" w:name="_Toc25048164"/>
       <w:r>
         <w:t>T</w:t>
       </w:r>
       <w:r>
         <w:t>ipikus hibák</w:t>
       </w:r>
+      <w:bookmarkEnd w:id="12"/>
+    </w:p>
+    <w:p>
+      <w:pPr>
+        <w:spacing w:line="360" w:lineRule="auto"/>
+        <w:jc w:val="both"/>
+      </w:pPr>
+      <w:r>
+        <w:t>R</w:t>
+      </w:r>
+      <w:r>
+        <w:t>ossz</w:t>
+      </w:r>
+      <w:r>
+        <w:t xml:space="preserve"> a dolgozat felépítése. Ha több részből tevődik össze a dolgozatod, akkor előbb kezd kisebb elemek bemutatásával, majd az abból épülő nagyobbakkal, és így tovább. Ha lapozgatni kell a dolgozatban, mert olyat említesz, ami később lesz bevezetve, akkor az nem jó.</w:t>
+      </w:r>
+    </w:p>
+    <w:p>
+      <w:pPr>
+        <w:spacing w:line="360" w:lineRule="auto"/>
+        <w:jc w:val="both"/>
+      </w:pPr>
+      <w:r>
+        <w:t>S</w:t>
+      </w:r>
+      <w:r>
+        <w:t>ok kép, kevés szöveg, vagy fordítva</w:t>
+      </w:r>
+      <w:r>
+        <w:t>. A dolgozatba lehet rakni képet, de minden képhez tartozzon szöveg is. Ha csak bemásolod a képernyőmentéseket és nem írsz róluk, akkor az olvasó nem biztos, hogy tudja értelmezni azokat. Ha viszont csak szöveget írsz és nem ábrázolod képekkel, akkor az megint nem segíti az olvasót.</w:t>
+      </w:r>
+    </w:p>
+    <w:p>
+      <w:pPr>
+        <w:spacing w:line="360" w:lineRule="auto"/>
+        <w:jc w:val="both"/>
+      </w:pPr>
+      <w:r>
+        <w:t>A dolgozat nem éri el a 40 oldalt. Ha kevesebb oldalad van, akkor valami még kimaradt, vagy nem elég részletesen írtad le.</w:t>
+      </w:r>
+    </w:p>
+    <w:p>
+      <w:pPr>
+        <w:spacing w:line="360" w:lineRule="auto"/>
+        <w:jc w:val="both"/>
+      </w:pPr>
+      <w:r>
+        <w:lastRenderedPageBreak/>
+        <w:t>A témavezető nem látja a végső verziót. Mindig küld el neki mielőtt bekötteted a dolgozatot, hogy hátha észrevesz még hibát benne.</w:t>
+      </w:r>
+    </w:p>
+    <w:p>
+      <w:pPr>
+        <w:spacing w:line="360" w:lineRule="auto"/>
+        <w:jc w:val="both"/>
+      </w:pPr>
+      <w:r>
+        <w:t>Védés közben derül ki valami hiba a programban. Ez a legrosszabb forgatókönyv. A védésre legyen egy begyakorolt bemutatód, hogy mikor mit fogsz bemutatni. Ezt gyakorold be nyugodtan otthon, nézd meg hogy beleférsz-e az időbe, és hogy minden működik. Olyat ne mutass, amiben nem vagy 100%-ig biztos!</w:t>
+      </w:r>
+    </w:p>
+    <w:p>
+      <w:pPr>
+        <w:spacing w:line="360" w:lineRule="auto"/>
+        <w:jc w:val="both"/>
+      </w:pPr>
+    </w:p>
+    <w:p>
+      <w:pPr>
+        <w:spacing w:line="360" w:lineRule="auto"/>
+        <w:jc w:val="both"/>
+      </w:pPr>
+    </w:p>
+    <w:p>
+      <w:pPr>
+        <w:spacing w:line="360" w:lineRule="auto"/>
+        <w:jc w:val="both"/>
+      </w:pPr>
+    </w:p>
+    <w:p>
+      <w:pPr>
+        <w:spacing w:line="360" w:lineRule="auto"/>
+        <w:jc w:val="both"/>
+      </w:pPr>
+    </w:p>
+    <w:p>
+      <w:pPr>
+        <w:spacing w:line="360" w:lineRule="auto"/>
+        <w:jc w:val="both"/>
+      </w:pPr>
+      <w:r>
+        <w:t>Frissítve: 2022-04-08</w:t>
+      </w:r>
+    </w:p>
+    <w:p>
+      <w:pPr>
+        <w:spacing w:line="360" w:lineRule="auto"/>
+        <w:jc w:val="both"/>
+      </w:pPr>
+      <w:bookmarkStart w:id="13" w:name="_Toc25048165"/>
+      <w:r>
+        <w:t>Forrásjegyzet</w:t>
+      </w:r>
       <w:bookmarkEnd w:id="13"/>
-    </w:p>
-    <w:p>
-      <w:pPr>
-        <w:pStyle w:val="Listaszerbekezds"/>
-        <w:numPr>
-          <w:ilvl w:val="0"/>
-          <w:numId w:val="3"/>
-        </w:numPr>
-        <w:spacing w:line="240" w:lineRule="auto"/>
-        <w:jc w:val="both"/>
-      </w:pPr>
-      <w:r>
-        <w:t>R</w:t>
-      </w:r>
-      <w:r>
-        <w:t>ossz</w:t>
-      </w:r>
-      <w:r>
-        <w:t xml:space="preserve"> a dolgozat felépítése. Ha több részből tevődik össze a dolgozatod, akkor előbb kezd kisebb elemek bemutatásával, majd az abból épülő nagyobbakkal, és így tovább. Ha lapozgatni kell a dolgozatban, mert olyat említesz, ami később lesz bevezetve, akkor az nem jó.</w:t>
-      </w:r>
-    </w:p>
-    <w:p>
-      <w:pPr>
-        <w:pStyle w:val="Listaszerbekezds"/>
-        <w:numPr>
-          <w:ilvl w:val="0"/>
-          <w:numId w:val="3"/>
-        </w:numPr>
-        <w:spacing w:line="240" w:lineRule="auto"/>
-        <w:jc w:val="both"/>
-      </w:pPr>
-      <w:r>
-        <w:t>S</w:t>
-      </w:r>
-      <w:r>
-        <w:t>ok kép, kevés szöveg, vagy fordítva</w:t>
-      </w:r>
-      <w:r>
-        <w:t>. A dolgozatba lehet rakni képet, de minden képhez tartozzon szöveg is. Ha csak bemásolod a képernyőmentéseket és nem írsz róluk, akkor az olvasó nem biztos, hogy tudja értelmezni azokat. Ha viszont csak szöveget írsz és nem ábrázolod képekkel, akkor az megint nem segíti az olvasót.</w:t>
-      </w:r>
-    </w:p>
-    <w:p>
-      <w:pPr>
-        <w:pStyle w:val="Listaszerbekezds"/>
-        <w:numPr>
-          <w:ilvl w:val="0"/>
-          <w:numId w:val="3"/>
-        </w:numPr>
-        <w:spacing w:line="240" w:lineRule="auto"/>
-        <w:jc w:val="both"/>
-      </w:pPr>
-      <w:r>
-        <w:t>A dolgozat nem éri el a 40 oldalt. Ha kevesebb oldalad van, akkor valami még kimaradt, vagy nem elég részletesen írtad le.</w:t>
-      </w:r>
-    </w:p>
-    <w:p>
-      <w:pPr>
-        <w:pStyle w:val="Listaszerbekezds"/>
-        <w:numPr>
-          <w:ilvl w:val="0"/>
-          <w:numId w:val="3"/>
-        </w:numPr>
-        <w:spacing w:line="240" w:lineRule="auto"/>
-        <w:jc w:val="both"/>
-      </w:pPr>
-      <w:r>
-        <w:t>A témavezető nem látja a végső verziót. Mindig küld el neki mielőtt bekötteted a dolgozatot, hogy hátha észrevesz még hibát benne.</w:t>
-      </w:r>
-    </w:p>
-    <w:p>
-      <w:pPr>
-        <w:pStyle w:val="Listaszerbekezds"/>
-        <w:numPr>
-          <w:ilvl w:val="0"/>
-          <w:numId w:val="3"/>
-        </w:numPr>
-        <w:spacing w:line="240" w:lineRule="auto"/>
-        <w:jc w:val="both"/>
-      </w:pPr>
-      <w:r>
-        <w:t>Védés közben derül ki valami hiba a programban. Ez a legrosszabb forgatókönyv. A védésre legyen egy begyakorolt bemutatód, hogy mikor mit fogsz bemutatni. Ezt gyakorold be nyugodtan otthon, nézd meg hogy beleférsz-e az időbe, és hogy minden működik. Olyat ne mutass, amiben nem vagy 100%-ig biztos!</w:t>
-      </w:r>
-    </w:p>
-    <w:p>
-      <w:pPr>
-        <w:spacing w:line="240" w:lineRule="auto"/>
-        <w:jc w:val="both"/>
-      </w:pPr>
-    </w:p>
-    <w:p>
-      <w:pPr>
-        <w:spacing w:line="240" w:lineRule="auto"/>
-        <w:jc w:val="both"/>
-      </w:pPr>
-    </w:p>
-    <w:p>
-      <w:pPr>
-        <w:spacing w:line="240" w:lineRule="auto"/>
-        <w:jc w:val="both"/>
-      </w:pPr>
-    </w:p>
-    <w:p>
-      <w:pPr>
-        <w:spacing w:line="240" w:lineRule="auto"/>
-        <w:jc w:val="both"/>
-      </w:pPr>
-    </w:p>
-    <w:p>
-      <w:pPr>
-        <w:spacing w:line="240" w:lineRule="auto"/>
-        <w:jc w:val="both"/>
-      </w:pPr>
-      <w:r>
-        <w:t>Frissítve: 2022-04-08</w:t>
-      </w:r>
-    </w:p>
-    <w:p>
-      <w:pPr>
-        <w:pStyle w:val="Cmsor1"/>
+      <w:r>
         <w:rPr>
-          <w:noProof/>
+          <w:rFonts w:cstheme="minorBidi"/>
         </w:rPr>
-      </w:pPr>
-      <w:bookmarkStart w:id="14" w:name="_Toc25048165"/>
-      <w:r>
-        <w:lastRenderedPageBreak/>
-        <w:t>Forrásjegyzet</w:t>
-      </w:r>
-      <w:bookmarkEnd w:id="14"/>
-      <w:r>
         <w:fldChar w:fldCharType="begin"/>
       </w:r>
       <w:r>
         <w:instrText xml:space="preserve"> BIBLIOGRAPHY  \l 1038 </w:instrText>
       </w:r>
       <w:r>
+        <w:rPr>
+          <w:rFonts w:cstheme="minorBidi"/>
+        </w:rPr>
         <w:fldChar w:fldCharType="separate"/>
       </w:r>
     </w:p>
@@ -4024,8 +4815,8 @@
         <w:tblLook w:val="04A0" w:firstRow="1" w:lastRow="0" w:firstColumn="1" w:lastColumn="0" w:noHBand="0" w:noVBand="1"/>
       </w:tblPr>
       <w:tblGrid>
-        <w:gridCol w:w="322"/>
-        <w:gridCol w:w="8181"/>
+        <w:gridCol w:w="344"/>
+        <w:gridCol w:w="8159"/>
       </w:tblGrid>
       <w:tr>
         <w:trPr>
@@ -4038,16 +4829,10 @@
           </w:tcPr>
           <w:p>
             <w:pPr>
-              <w:pStyle w:val="Irodalomjegyzk"/>
-              <w:rPr>
-                <w:rFonts w:eastAsiaTheme="minorEastAsia"/>
-                <w:noProof/>
-              </w:rPr>
+              <w:spacing w:line="360" w:lineRule="auto"/>
+              <w:jc w:val="both"/>
             </w:pPr>
             <w:r>
-              <w:rPr>
-                <w:noProof/>
-              </w:rPr>
               <w:t xml:space="preserve">[1] </w:t>
             </w:r>
           </w:p>
@@ -4059,16 +4844,10 @@
           </w:tcPr>
           <w:p>
             <w:pPr>
-              <w:pStyle w:val="Irodalomjegyzk"/>
-              <w:rPr>
-                <w:rFonts w:eastAsiaTheme="minorEastAsia"/>
-                <w:noProof/>
-              </w:rPr>
+              <w:spacing w:line="360" w:lineRule="auto"/>
+              <w:jc w:val="both"/>
             </w:pPr>
             <w:r>
-              <w:rPr>
-                <w:noProof/>
-              </w:rPr>
               <w:t>„ELTE EDIT - IK Szakdolgozatok,” [Online]. Available: http://edit.elte.hu/xmlui/handle/10831/27. [Hozzáférés dátuma: 09 07 2019].</w:t>
             </w:r>
           </w:p>
@@ -4085,16 +4864,10 @@
           </w:tcPr>
           <w:p>
             <w:pPr>
-              <w:pStyle w:val="Irodalomjegyzk"/>
-              <w:rPr>
-                <w:rFonts w:eastAsiaTheme="minorEastAsia"/>
-                <w:noProof/>
-              </w:rPr>
+              <w:spacing w:line="360" w:lineRule="auto"/>
+              <w:jc w:val="both"/>
             </w:pPr>
             <w:r>
-              <w:rPr>
-                <w:noProof/>
-              </w:rPr>
               <w:t xml:space="preserve">[2] </w:t>
             </w:r>
           </w:p>
@@ -4106,16 +4879,10 @@
           </w:tcPr>
           <w:p>
             <w:pPr>
-              <w:pStyle w:val="Irodalomjegyzk"/>
-              <w:rPr>
-                <w:rFonts w:eastAsiaTheme="minorEastAsia"/>
-                <w:noProof/>
-              </w:rPr>
+              <w:spacing w:line="360" w:lineRule="auto"/>
+              <w:jc w:val="both"/>
             </w:pPr>
             <w:r>
-              <w:rPr>
-                <w:noProof/>
-              </w:rPr>
               <w:t>G. Gergő, „Szakdolgozat Word sablon,” 2019. [Online]. Available: http://ggombos.web.elte.hu/szakdoli/szakdoli_how_to.docx. [Hozzáférés dátuma: 19 11 2019].</w:t>
             </w:r>
           </w:p>
@@ -4132,16 +4899,10 @@
           </w:tcPr>
           <w:p>
             <w:pPr>
-              <w:pStyle w:val="Irodalomjegyzk"/>
-              <w:rPr>
-                <w:rFonts w:eastAsiaTheme="minorEastAsia"/>
-                <w:noProof/>
-              </w:rPr>
+              <w:spacing w:line="360" w:lineRule="auto"/>
+              <w:jc w:val="both"/>
             </w:pPr>
             <w:r>
-              <w:rPr>
-                <w:noProof/>
-              </w:rPr>
               <w:t xml:space="preserve">[3] </w:t>
             </w:r>
           </w:p>
@@ -4153,16 +4914,10 @@
           </w:tcPr>
           <w:p>
             <w:pPr>
-              <w:pStyle w:val="Irodalomjegyzk"/>
-              <w:rPr>
-                <w:rFonts w:eastAsiaTheme="minorEastAsia"/>
-                <w:noProof/>
-              </w:rPr>
+              <w:spacing w:line="360" w:lineRule="auto"/>
+              <w:jc w:val="both"/>
             </w:pPr>
             <w:r>
-              <w:rPr>
-                <w:noProof/>
-              </w:rPr>
               <w:t>C. Máté, „ELTE szakdolgozat template (Github),” [Online]. Available: https://github.com/mcserep/elteikthesis. [Hozzáférés dátuma: 10 07 2019].</w:t>
             </w:r>
           </w:p>
@@ -4179,16 +4934,10 @@
           </w:tcPr>
           <w:p>
             <w:pPr>
-              <w:pStyle w:val="Irodalomjegyzk"/>
-              <w:rPr>
-                <w:rFonts w:eastAsiaTheme="minorEastAsia"/>
-                <w:noProof/>
-              </w:rPr>
+              <w:spacing w:line="360" w:lineRule="auto"/>
+              <w:jc w:val="both"/>
             </w:pPr>
             <w:r>
-              <w:rPr>
-                <w:noProof/>
-              </w:rPr>
               <w:t xml:space="preserve">[4] </w:t>
             </w:r>
           </w:p>
@@ -4200,16 +4949,10 @@
           </w:tcPr>
           <w:p>
             <w:pPr>
-              <w:pStyle w:val="Irodalomjegyzk"/>
-              <w:rPr>
-                <w:rFonts w:eastAsiaTheme="minorEastAsia"/>
-                <w:noProof/>
-              </w:rPr>
+              <w:spacing w:line="360" w:lineRule="auto"/>
+              <w:jc w:val="both"/>
             </w:pPr>
             <w:r>
-              <w:rPr>
-                <w:noProof/>
-              </w:rPr>
               <w:t>„BSc szakdolgozat követelmények,” [Online]. Available: https://www.inf.elte.hu/dstore/document/257/PTI_BSc_szakdoli_uj.pdf. [Hozzáférés dátuma: 19 11 2019].</w:t>
             </w:r>
           </w:p>
@@ -4226,16 +4969,10 @@
           </w:tcPr>
           <w:p>
             <w:pPr>
-              <w:pStyle w:val="Irodalomjegyzk"/>
-              <w:rPr>
-                <w:rFonts w:eastAsiaTheme="minorEastAsia"/>
-                <w:noProof/>
-              </w:rPr>
+              <w:spacing w:line="360" w:lineRule="auto"/>
+              <w:jc w:val="both"/>
             </w:pPr>
             <w:r>
-              <w:rPr>
-                <w:noProof/>
-              </w:rPr>
               <w:t xml:space="preserve">[5] </w:t>
             </w:r>
           </w:p>
@@ -4247,16 +4984,10 @@
           </w:tcPr>
           <w:p>
             <w:pPr>
-              <w:pStyle w:val="Irodalomjegyzk"/>
-              <w:rPr>
-                <w:rFonts w:eastAsiaTheme="minorEastAsia"/>
-                <w:noProof/>
-              </w:rPr>
+              <w:spacing w:line="360" w:lineRule="auto"/>
+              <w:jc w:val="both"/>
             </w:pPr>
             <w:r>
-              <w:rPr>
-                <w:noProof/>
-              </w:rPr>
               <w:t>„ELTE címer,” [Online]. Available: https://www.inf.elte.hu/dstore/document/203/cimerek.doc. [Hozzáférés dátuma: 19 11 2019].</w:t>
             </w:r>
           </w:p>
@@ -4273,16 +5004,11 @@
           </w:tcPr>
           <w:p>
             <w:pPr>
-              <w:pStyle w:val="Irodalomjegyzk"/>
-              <w:rPr>
-                <w:rFonts w:eastAsiaTheme="minorEastAsia"/>
-                <w:noProof/>
-              </w:rPr>
+              <w:spacing w:line="360" w:lineRule="auto"/>
+              <w:jc w:val="both"/>
             </w:pPr>
             <w:r>
-              <w:rPr>
-                <w:noProof/>
-              </w:rPr>
+              <w:lastRenderedPageBreak/>
               <w:t xml:space="preserve">[6] </w:t>
             </w:r>
           </w:p>
@@ -4294,16 +5020,10 @@
           </w:tcPr>
           <w:p>
             <w:pPr>
-              <w:pStyle w:val="Irodalomjegyzk"/>
-              <w:rPr>
-                <w:rFonts w:eastAsiaTheme="minorEastAsia"/>
-                <w:noProof/>
-              </w:rPr>
+              <w:spacing w:line="360" w:lineRule="auto"/>
+              <w:jc w:val="both"/>
             </w:pPr>
             <w:r>
-              <w:rPr>
-                <w:noProof/>
-              </w:rPr>
               <w:t>„Galaxis útikalauz stopposoknak - wikipédia,” [Online]. Available: https://hu.wikipedia.org/wiki/Galaxis_%C3%BAtikalauz_stopposoknak. [Hozzáférés dátuma: 09 07 2019].</w:t>
             </w:r>
           </w:p>
@@ -4320,16 +5040,10 @@
           </w:tcPr>
           <w:p>
             <w:pPr>
-              <w:pStyle w:val="Irodalomjegyzk"/>
-              <w:rPr>
-                <w:rFonts w:eastAsiaTheme="minorEastAsia"/>
-                <w:noProof/>
-              </w:rPr>
+              <w:spacing w:line="360" w:lineRule="auto"/>
+              <w:jc w:val="both"/>
             </w:pPr>
             <w:r>
-              <w:rPr>
-                <w:noProof/>
-              </w:rPr>
               <w:t xml:space="preserve">[7] </w:t>
             </w:r>
           </w:p>
@@ -4341,16 +5055,10 @@
           </w:tcPr>
           <w:p>
             <w:pPr>
-              <w:pStyle w:val="Irodalomjegyzk"/>
-              <w:rPr>
-                <w:rFonts w:eastAsiaTheme="minorEastAsia"/>
-                <w:noProof/>
-              </w:rPr>
+              <w:spacing w:line="360" w:lineRule="auto"/>
+              <w:jc w:val="both"/>
             </w:pPr>
             <w:r>
-              <w:rPr>
-                <w:noProof/>
-              </w:rPr>
               <w:t>„Szakdolgozat leadáshoz szükséges dokumentumok,” [Online]. Available: https://www.inf.elte.hu/content/adatlapok-formanyomtatvanyok.t.1052?m=129. [Hozzáférés dátuma: 19 11 2019].</w:t>
             </w:r>
           </w:p>
@@ -4367,16 +5075,10 @@
           </w:tcPr>
           <w:p>
             <w:pPr>
-              <w:pStyle w:val="Irodalomjegyzk"/>
-              <w:rPr>
-                <w:rFonts w:eastAsiaTheme="minorEastAsia"/>
-                <w:noProof/>
-              </w:rPr>
+              <w:spacing w:line="360" w:lineRule="auto"/>
+              <w:jc w:val="both"/>
             </w:pPr>
             <w:r>
-              <w:rPr>
-                <w:noProof/>
-              </w:rPr>
               <w:t xml:space="preserve">[8] </w:t>
             </w:r>
           </w:p>
@@ -4388,16 +5090,10 @@
           </w:tcPr>
           <w:p>
             <w:pPr>
-              <w:pStyle w:val="Irodalomjegyzk"/>
-              <w:rPr>
-                <w:rFonts w:eastAsiaTheme="minorEastAsia"/>
-                <w:noProof/>
-              </w:rPr>
+              <w:spacing w:line="360" w:lineRule="auto"/>
+              <w:jc w:val="both"/>
             </w:pPr>
             <w:r>
-              <w:rPr>
-                <w:noProof/>
-              </w:rPr>
               <w:t>„Murphy törvénye - wikipédia,” [Online]. Available: https://unciklopedia.org/wiki/Murphy_t%C3%B6rv%C3%A9nyei. [Hozzáférés dátuma: 09 07 2019].</w:t>
             </w:r>
           </w:p>
@@ -4414,16 +5110,10 @@
           </w:tcPr>
           <w:p>
             <w:pPr>
-              <w:pStyle w:val="Irodalomjegyzk"/>
-              <w:rPr>
-                <w:rFonts w:eastAsiaTheme="minorEastAsia"/>
-                <w:noProof/>
-              </w:rPr>
+              <w:spacing w:line="360" w:lineRule="auto"/>
+              <w:jc w:val="both"/>
             </w:pPr>
             <w:r>
-              <w:rPr>
-                <w:noProof/>
-              </w:rPr>
               <w:t xml:space="preserve">[9] </w:t>
             </w:r>
           </w:p>
@@ -4435,16 +5125,10 @@
           </w:tcPr>
           <w:p>
             <w:pPr>
-              <w:pStyle w:val="Irodalomjegyzk"/>
-              <w:rPr>
-                <w:rFonts w:eastAsiaTheme="minorEastAsia"/>
-                <w:noProof/>
-              </w:rPr>
+              <w:spacing w:line="360" w:lineRule="auto"/>
+              <w:jc w:val="both"/>
             </w:pPr>
             <w:r>
-              <w:rPr>
-                <w:noProof/>
-              </w:rPr>
               <w:t>„ BSc pontrendszer,” [Online]. Available: https://www.inf.elte.hu/dstore/document/1667/Bsc_b%C3%ADr%C3%A1lat.docx. [Hozzáférés dátuma: 19 11 2019].</w:t>
             </w:r>
           </w:p>
@@ -4453,15 +5137,13 @@
     </w:tbl>
     <w:p>
       <w:pPr>
-        <w:rPr>
-          <w:rFonts w:eastAsia="Times New Roman"/>
-          <w:noProof/>
-        </w:rPr>
-      </w:pPr>
-    </w:p>
-    <w:p>
-      <w:pPr>
-        <w:spacing w:line="240" w:lineRule="auto"/>
+        <w:spacing w:line="360" w:lineRule="auto"/>
+        <w:jc w:val="both"/>
+      </w:pPr>
+    </w:p>
+    <w:p>
+      <w:pPr>
+        <w:spacing w:line="360" w:lineRule="auto"/>
         <w:jc w:val="both"/>
       </w:pPr>
       <w:r>
@@ -5535,6 +6217,232 @@
       </w:pPr>
     </w:lvl>
   </w:abstractNum>
+  <w:abstractNum w:abstractNumId="9" w15:restartNumberingAfterBreak="0">
+    <w:nsid w:val="77BF2762"/>
+    <w:multiLevelType w:val="hybridMultilevel"/>
+    <w:tmpl w:val="71CAD888"/>
+    <w:lvl w:ilvl="0" w:tplc="040E0001">
+      <w:start w:val="1"/>
+      <w:numFmt w:val="bullet"/>
+      <w:lvlText w:val=""/>
+      <w:lvlJc w:val="left"/>
+      <w:pPr>
+        <w:ind w:left="720" w:hanging="360"/>
+      </w:pPr>
+      <w:rPr>
+        <w:rFonts w:ascii="Symbol" w:hAnsi="Symbol" w:hint="default"/>
+      </w:rPr>
+    </w:lvl>
+    <w:lvl w:ilvl="1" w:tplc="040E0003" w:tentative="1">
+      <w:start w:val="1"/>
+      <w:numFmt w:val="bullet"/>
+      <w:lvlText w:val="o"/>
+      <w:lvlJc w:val="left"/>
+      <w:pPr>
+        <w:ind w:left="1440" w:hanging="360"/>
+      </w:pPr>
+      <w:rPr>
+        <w:rFonts w:ascii="Courier New" w:hAnsi="Courier New" w:cs="Courier New" w:hint="default"/>
+      </w:rPr>
+    </w:lvl>
+    <w:lvl w:ilvl="2" w:tplc="040E0005" w:tentative="1">
+      <w:start w:val="1"/>
+      <w:numFmt w:val="bullet"/>
+      <w:lvlText w:val=""/>
+      <w:lvlJc w:val="left"/>
+      <w:pPr>
+        <w:ind w:left="2160" w:hanging="360"/>
+      </w:pPr>
+      <w:rPr>
+        <w:rFonts w:ascii="Wingdings" w:hAnsi="Wingdings" w:hint="default"/>
+      </w:rPr>
+    </w:lvl>
+    <w:lvl w:ilvl="3" w:tplc="040E0001" w:tentative="1">
+      <w:start w:val="1"/>
+      <w:numFmt w:val="bullet"/>
+      <w:lvlText w:val=""/>
+      <w:lvlJc w:val="left"/>
+      <w:pPr>
+        <w:ind w:left="2880" w:hanging="360"/>
+      </w:pPr>
+      <w:rPr>
+        <w:rFonts w:ascii="Symbol" w:hAnsi="Symbol" w:hint="default"/>
+      </w:rPr>
+    </w:lvl>
+    <w:lvl w:ilvl="4" w:tplc="040E0003" w:tentative="1">
+      <w:start w:val="1"/>
+      <w:numFmt w:val="bullet"/>
+      <w:lvlText w:val="o"/>
+      <w:lvlJc w:val="left"/>
+      <w:pPr>
+        <w:ind w:left="3600" w:hanging="360"/>
+      </w:pPr>
+      <w:rPr>
+        <w:rFonts w:ascii="Courier New" w:hAnsi="Courier New" w:cs="Courier New" w:hint="default"/>
+      </w:rPr>
+    </w:lvl>
+    <w:lvl w:ilvl="5" w:tplc="040E0005" w:tentative="1">
+      <w:start w:val="1"/>
+      <w:numFmt w:val="bullet"/>
+      <w:lvlText w:val=""/>
+      <w:lvlJc w:val="left"/>
+      <w:pPr>
+        <w:ind w:left="4320" w:hanging="360"/>
+      </w:pPr>
+      <w:rPr>
+        <w:rFonts w:ascii="Wingdings" w:hAnsi="Wingdings" w:hint="default"/>
+      </w:rPr>
+    </w:lvl>
+    <w:lvl w:ilvl="6" w:tplc="040E0001" w:tentative="1">
+      <w:start w:val="1"/>
+      <w:numFmt w:val="bullet"/>
+      <w:lvlText w:val=""/>
+      <w:lvlJc w:val="left"/>
+      <w:pPr>
+        <w:ind w:left="5040" w:hanging="360"/>
+      </w:pPr>
+      <w:rPr>
+        <w:rFonts w:ascii="Symbol" w:hAnsi="Symbol" w:hint="default"/>
+      </w:rPr>
+    </w:lvl>
+    <w:lvl w:ilvl="7" w:tplc="040E0003" w:tentative="1">
+      <w:start w:val="1"/>
+      <w:numFmt w:val="bullet"/>
+      <w:lvlText w:val="o"/>
+      <w:lvlJc w:val="left"/>
+      <w:pPr>
+        <w:ind w:left="5760" w:hanging="360"/>
+      </w:pPr>
+      <w:rPr>
+        <w:rFonts w:ascii="Courier New" w:hAnsi="Courier New" w:cs="Courier New" w:hint="default"/>
+      </w:rPr>
+    </w:lvl>
+    <w:lvl w:ilvl="8" w:tplc="040E0005" w:tentative="1">
+      <w:start w:val="1"/>
+      <w:numFmt w:val="bullet"/>
+      <w:lvlText w:val=""/>
+      <w:lvlJc w:val="left"/>
+      <w:pPr>
+        <w:ind w:left="6480" w:hanging="360"/>
+      </w:pPr>
+      <w:rPr>
+        <w:rFonts w:ascii="Wingdings" w:hAnsi="Wingdings" w:hint="default"/>
+      </w:rPr>
+    </w:lvl>
+  </w:abstractNum>
+  <w:abstractNum w:abstractNumId="10" w15:restartNumberingAfterBreak="0">
+    <w:nsid w:val="7A764E78"/>
+    <w:multiLevelType w:val="hybridMultilevel"/>
+    <w:tmpl w:val="2F6C90E4"/>
+    <w:lvl w:ilvl="0" w:tplc="040E0001">
+      <w:start w:val="1"/>
+      <w:numFmt w:val="bullet"/>
+      <w:lvlText w:val=""/>
+      <w:lvlJc w:val="left"/>
+      <w:pPr>
+        <w:ind w:left="720" w:hanging="360"/>
+      </w:pPr>
+      <w:rPr>
+        <w:rFonts w:ascii="Symbol" w:hAnsi="Symbol" w:hint="default"/>
+      </w:rPr>
+    </w:lvl>
+    <w:lvl w:ilvl="1" w:tplc="040E0003">
+      <w:start w:val="1"/>
+      <w:numFmt w:val="bullet"/>
+      <w:lvlText w:val="o"/>
+      <w:lvlJc w:val="left"/>
+      <w:pPr>
+        <w:ind w:left="1440" w:hanging="360"/>
+      </w:pPr>
+      <w:rPr>
+        <w:rFonts w:ascii="Courier New" w:hAnsi="Courier New" w:cs="Courier New" w:hint="default"/>
+      </w:rPr>
+    </w:lvl>
+    <w:lvl w:ilvl="2" w:tplc="040E0005" w:tentative="1">
+      <w:start w:val="1"/>
+      <w:numFmt w:val="bullet"/>
+      <w:lvlText w:val=""/>
+      <w:lvlJc w:val="left"/>
+      <w:pPr>
+        <w:ind w:left="2160" w:hanging="360"/>
+      </w:pPr>
+      <w:rPr>
+        <w:rFonts w:ascii="Wingdings" w:hAnsi="Wingdings" w:hint="default"/>
+      </w:rPr>
+    </w:lvl>
+    <w:lvl w:ilvl="3" w:tplc="040E0001" w:tentative="1">
+      <w:start w:val="1"/>
+      <w:numFmt w:val="bullet"/>
+      <w:lvlText w:val=""/>
+      <w:lvlJc w:val="left"/>
+      <w:pPr>
+        <w:ind w:left="2880" w:hanging="360"/>
+      </w:pPr>
+      <w:rPr>
+        <w:rFonts w:ascii="Symbol" w:hAnsi="Symbol" w:hint="default"/>
+      </w:rPr>
+    </w:lvl>
+    <w:lvl w:ilvl="4" w:tplc="040E0003" w:tentative="1">
+      <w:start w:val="1"/>
+      <w:numFmt w:val="bullet"/>
+      <w:lvlText w:val="o"/>
+      <w:lvlJc w:val="left"/>
+      <w:pPr>
+        <w:ind w:left="3600" w:hanging="360"/>
+      </w:pPr>
+      <w:rPr>
+        <w:rFonts w:ascii="Courier New" w:hAnsi="Courier New" w:cs="Courier New" w:hint="default"/>
+      </w:rPr>
+    </w:lvl>
+    <w:lvl w:ilvl="5" w:tplc="040E0005" w:tentative="1">
+      <w:start w:val="1"/>
+      <w:numFmt w:val="bullet"/>
+      <w:lvlText w:val=""/>
+      <w:lvlJc w:val="left"/>
+      <w:pPr>
+        <w:ind w:left="4320" w:hanging="360"/>
+      </w:pPr>
+      <w:rPr>
+        <w:rFonts w:ascii="Wingdings" w:hAnsi="Wingdings" w:hint="default"/>
+      </w:rPr>
+    </w:lvl>
+    <w:lvl w:ilvl="6" w:tplc="040E0001" w:tentative="1">
+      <w:start w:val="1"/>
+      <w:numFmt w:val="bullet"/>
+      <w:lvlText w:val=""/>
+      <w:lvlJc w:val="left"/>
+      <w:pPr>
+        <w:ind w:left="5040" w:hanging="360"/>
+      </w:pPr>
+      <w:rPr>
+        <w:rFonts w:ascii="Symbol" w:hAnsi="Symbol" w:hint="default"/>
+      </w:rPr>
+    </w:lvl>
+    <w:lvl w:ilvl="7" w:tplc="040E0003" w:tentative="1">
+      <w:start w:val="1"/>
+      <w:numFmt w:val="bullet"/>
+      <w:lvlText w:val="o"/>
+      <w:lvlJc w:val="left"/>
+      <w:pPr>
+        <w:ind w:left="5760" w:hanging="360"/>
+      </w:pPr>
+      <w:rPr>
+        <w:rFonts w:ascii="Courier New" w:hAnsi="Courier New" w:cs="Courier New" w:hint="default"/>
+      </w:rPr>
+    </w:lvl>
+    <w:lvl w:ilvl="8" w:tplc="040E0005" w:tentative="1">
+      <w:start w:val="1"/>
+      <w:numFmt w:val="bullet"/>
+      <w:lvlText w:val=""/>
+      <w:lvlJc w:val="left"/>
+      <w:pPr>
+        <w:ind w:left="6480" w:hanging="360"/>
+      </w:pPr>
+      <w:rPr>
+        <w:rFonts w:ascii="Wingdings" w:hAnsi="Wingdings" w:hint="default"/>
+      </w:rPr>
+    </w:lvl>
+  </w:abstractNum>
   <w:num w:numId="1" w16cid:durableId="61176835">
     <w:abstractNumId w:val="3"/>
   </w:num>
@@ -5562,6 +6470,12 @@
   <w:num w:numId="9" w16cid:durableId="74015253">
     <w:abstractNumId w:val="1"/>
   </w:num>
+  <w:num w:numId="10" w16cid:durableId="1153255087">
+    <w:abstractNumId w:val="9"/>
+  </w:num>
+  <w:num w:numId="11" w16cid:durableId="555317696">
+    <w:abstractNumId w:val="10"/>
+  </w:num>
 </w:numbering>
 </file>
 
@@ -5570,9 +6484,9 @@
   <w:docDefaults>
     <w:rPrDefault>
       <w:rPr>
-        <w:rFonts w:asciiTheme="minorHAnsi" w:eastAsiaTheme="minorHAnsi" w:hAnsiTheme="minorHAnsi" w:cstheme="minorBidi"/>
-        <w:sz w:val="22"/>
-        <w:szCs w:val="22"/>
+        <w:rFonts w:asciiTheme="minorHAnsi" w:eastAsiaTheme="minorHAnsi" w:hAnsiTheme="minorHAnsi" w:cstheme="minorHAnsi"/>
+        <w:sz w:val="24"/>
+        <w:szCs w:val="24"/>
         <w:lang w:val="hu-HU" w:eastAsia="en-US" w:bidi="ar-SA"/>
       </w:rPr>
     </w:rPrDefault>
@@ -6329,6 +7243,18 @@
     <w:uiPriority w:val="99"/>
     <w:rsid w:val="006B1033"/>
   </w:style>
+  <w:style w:type="character" w:styleId="Feloldatlanmegemlts">
+    <w:name w:val="Unresolved Mention"/>
+    <w:basedOn w:val="Bekezdsalapbettpusa"/>
+    <w:uiPriority w:val="99"/>
+    <w:semiHidden/>
+    <w:unhideWhenUsed/>
+    <w:rsid w:val="007E5063"/>
+    <w:rPr>
+      <w:color w:val="605E5C"/>
+      <w:shd w:val="clear" w:color="auto" w:fill="E1DFDD"/>
+    </w:rPr>
+  </w:style>
 </w:styles>
 </file>
 

</xml_diff>

<commit_message>
9 page long diploma work is ready, with proper formatting.
</commit_message>
<xml_diff>
--- a/Labyrinth Adventure/Szakdolgozat_IDU27K.docx
+++ b/Labyrinth Adventure/Szakdolgozat_IDU27K.docx
@@ -179,7 +179,7 @@
           <w:bCs/>
           <w:sz w:val="44"/>
         </w:rPr>
-        <w:t>Labirintus verseny a mesterséges intelligenciával</w:t>
+        <w:t>Labirintusverseny a mesterséges intelligenciával</w:t>
       </w:r>
     </w:p>
     <w:p>
@@ -339,7 +339,15 @@
         <w:jc w:val="both"/>
       </w:pPr>
       <w:r>
-        <w:t xml:space="preserve">Programtervező informatikus BSc. </w:t>
+        <w:t xml:space="preserve">Programtervező informatikus </w:t>
+      </w:r>
+      <w:proofErr w:type="spellStart"/>
+      <w:r>
+        <w:t>BSc</w:t>
+      </w:r>
+      <w:proofErr w:type="spellEnd"/>
+      <w:r>
+        <w:t xml:space="preserve">. </w:t>
       </w:r>
     </w:p>
     <w:p>
@@ -422,11 +430,13 @@
             <w:pStyle w:val="TJ1"/>
             <w:tabs>
               <w:tab w:val="left" w:pos="440"/>
-              <w:tab w:val="right" w:leader="dot" w:pos="9062"/>
+              <w:tab w:val="right" w:leader="dot" w:pos="8493"/>
             </w:tabs>
             <w:rPr>
-              <w:rFonts w:eastAsiaTheme="minorEastAsia"/>
+              <w:rFonts w:eastAsiaTheme="minorEastAsia" w:cstheme="minorBidi"/>
               <w:noProof/>
+              <w:sz w:val="22"/>
+              <w:szCs w:val="22"/>
               <w:lang w:eastAsia="hu-HU"/>
             </w:rPr>
           </w:pPr>
@@ -439,7 +449,7 @@
           <w:r>
             <w:fldChar w:fldCharType="separate"/>
           </w:r>
-          <w:hyperlink w:anchor="_Toc25048151" w:history="1">
+          <w:hyperlink w:anchor="_Toc102338951" w:history="1">
             <w:r>
               <w:rPr>
                 <w:rStyle w:val="Hiperhivatkozs"/>
@@ -449,8 +459,10 @@
             </w:r>
             <w:r>
               <w:rPr>
-                <w:rFonts w:eastAsiaTheme="minorEastAsia"/>
+                <w:rFonts w:eastAsiaTheme="minorEastAsia" w:cstheme="minorBidi"/>
                 <w:noProof/>
+                <w:sz w:val="22"/>
+                <w:szCs w:val="22"/>
                 <w:lang w:eastAsia="hu-HU"/>
               </w:rPr>
               <w:tab/>
@@ -481,7 +493,7 @@
                 <w:noProof/>
                 <w:webHidden/>
               </w:rPr>
-              <w:instrText xml:space="preserve"> PAGEREF _Toc25048151 \h </w:instrText>
+              <w:instrText xml:space="preserve"> PAGEREF _Toc102338951 \h </w:instrText>
             </w:r>
             <w:r>
               <w:rPr>
@@ -517,15 +529,17 @@
             <w:pStyle w:val="TJ1"/>
             <w:tabs>
               <w:tab w:val="left" w:pos="440"/>
-              <w:tab w:val="right" w:leader="dot" w:pos="9062"/>
+              <w:tab w:val="right" w:leader="dot" w:pos="8493"/>
             </w:tabs>
             <w:rPr>
-              <w:rFonts w:eastAsiaTheme="minorEastAsia"/>
+              <w:rFonts w:eastAsiaTheme="minorEastAsia" w:cstheme="minorBidi"/>
               <w:noProof/>
+              <w:sz w:val="22"/>
+              <w:szCs w:val="22"/>
               <w:lang w:eastAsia="hu-HU"/>
             </w:rPr>
           </w:pPr>
-          <w:hyperlink w:anchor="_Toc25048152" w:history="1">
+          <w:hyperlink w:anchor="_Toc102338952" w:history="1">
             <w:r>
               <w:rPr>
                 <w:rStyle w:val="Hiperhivatkozs"/>
@@ -535,8 +549,10 @@
             </w:r>
             <w:r>
               <w:rPr>
-                <w:rFonts w:eastAsiaTheme="minorEastAsia"/>
+                <w:rFonts w:eastAsiaTheme="minorEastAsia" w:cstheme="minorBidi"/>
                 <w:noProof/>
+                <w:sz w:val="22"/>
+                <w:szCs w:val="22"/>
                 <w:lang w:eastAsia="hu-HU"/>
               </w:rPr>
               <w:tab/>
@@ -546,7 +562,7 @@
                 <w:rStyle w:val="Hiperhivatkozs"/>
                 <w:noProof/>
               </w:rPr>
-              <w:t>Témaválasztás</w:t>
+              <w:t>Felhasználói dokumentáció</w:t>
             </w:r>
             <w:r>
               <w:rPr>
@@ -567,7 +583,7 @@
                 <w:noProof/>
                 <w:webHidden/>
               </w:rPr>
-              <w:instrText xml:space="preserve"> PAGEREF _Toc25048152 \h </w:instrText>
+              <w:instrText xml:space="preserve"> PAGEREF _Toc102338952 \h </w:instrText>
             </w:r>
             <w:r>
               <w:rPr>
@@ -587,7 +603,151 @@
                 <w:noProof/>
                 <w:webHidden/>
               </w:rPr>
-              <w:t>3</w:t>
+              <w:t>4</w:t>
+            </w:r>
+            <w:r>
+              <w:rPr>
+                <w:noProof/>
+                <w:webHidden/>
+              </w:rPr>
+              <w:fldChar w:fldCharType="end"/>
+            </w:r>
+          </w:hyperlink>
+        </w:p>
+        <w:p>
+          <w:pPr>
+            <w:pStyle w:val="TJ2"/>
+            <w:tabs>
+              <w:tab w:val="right" w:leader="dot" w:pos="8493"/>
+            </w:tabs>
+            <w:rPr>
+              <w:rFonts w:eastAsiaTheme="minorEastAsia" w:cstheme="minorBidi"/>
+              <w:noProof/>
+              <w:sz w:val="22"/>
+              <w:szCs w:val="22"/>
+              <w:lang w:eastAsia="hu-HU"/>
+            </w:rPr>
+          </w:pPr>
+          <w:hyperlink w:anchor="_Toc102338953" w:history="1">
+            <w:r>
+              <w:rPr>
+                <w:rStyle w:val="Hiperhivatkozs"/>
+                <w:noProof/>
+              </w:rPr>
+              <w:t>2.1 A program követelményei</w:t>
+            </w:r>
+            <w:r>
+              <w:rPr>
+                <w:noProof/>
+                <w:webHidden/>
+              </w:rPr>
+              <w:tab/>
+            </w:r>
+            <w:r>
+              <w:rPr>
+                <w:noProof/>
+                <w:webHidden/>
+              </w:rPr>
+              <w:fldChar w:fldCharType="begin"/>
+            </w:r>
+            <w:r>
+              <w:rPr>
+                <w:noProof/>
+                <w:webHidden/>
+              </w:rPr>
+              <w:instrText xml:space="preserve"> PAGEREF _Toc102338953 \h </w:instrText>
+            </w:r>
+            <w:r>
+              <w:rPr>
+                <w:noProof/>
+                <w:webHidden/>
+              </w:rPr>
+            </w:r>
+            <w:r>
+              <w:rPr>
+                <w:noProof/>
+                <w:webHidden/>
+              </w:rPr>
+              <w:fldChar w:fldCharType="separate"/>
+            </w:r>
+            <w:r>
+              <w:rPr>
+                <w:noProof/>
+                <w:webHidden/>
+              </w:rPr>
+              <w:t>4</w:t>
+            </w:r>
+            <w:r>
+              <w:rPr>
+                <w:noProof/>
+                <w:webHidden/>
+              </w:rPr>
+              <w:fldChar w:fldCharType="end"/>
+            </w:r>
+          </w:hyperlink>
+        </w:p>
+        <w:p>
+          <w:pPr>
+            <w:pStyle w:val="TJ1"/>
+            <w:tabs>
+              <w:tab w:val="right" w:leader="dot" w:pos="8493"/>
+            </w:tabs>
+            <w:rPr>
+              <w:rFonts w:eastAsiaTheme="minorEastAsia" w:cstheme="minorBidi"/>
+              <w:noProof/>
+              <w:sz w:val="22"/>
+              <w:szCs w:val="22"/>
+              <w:lang w:eastAsia="hu-HU"/>
+            </w:rPr>
+          </w:pPr>
+          <w:hyperlink w:anchor="_Toc102338954" w:history="1">
+            <w:r>
+              <w:rPr>
+                <w:rStyle w:val="Hiperhivatkozs"/>
+                <w:noProof/>
+              </w:rPr>
+              <w:t>Témabejelentő</w:t>
+            </w:r>
+            <w:r>
+              <w:rPr>
+                <w:noProof/>
+                <w:webHidden/>
+              </w:rPr>
+              <w:tab/>
+            </w:r>
+            <w:r>
+              <w:rPr>
+                <w:noProof/>
+                <w:webHidden/>
+              </w:rPr>
+              <w:fldChar w:fldCharType="begin"/>
+            </w:r>
+            <w:r>
+              <w:rPr>
+                <w:noProof/>
+                <w:webHidden/>
+              </w:rPr>
+              <w:instrText xml:space="preserve"> PAGEREF _Toc102338954 \h </w:instrText>
+            </w:r>
+            <w:r>
+              <w:rPr>
+                <w:noProof/>
+                <w:webHidden/>
+              </w:rPr>
+            </w:r>
+            <w:r>
+              <w:rPr>
+                <w:noProof/>
+                <w:webHidden/>
+              </w:rPr>
+              <w:fldChar w:fldCharType="separate"/>
+            </w:r>
+            <w:r>
+              <w:rPr>
+                <w:noProof/>
+                <w:webHidden/>
+              </w:rPr>
+              <w:t>9</w:t>
             </w:r>
             <w:r>
               <w:rPr>
@@ -603,15 +763,17 @@
             <w:pStyle w:val="TJ1"/>
             <w:tabs>
               <w:tab w:val="left" w:pos="440"/>
-              <w:tab w:val="right" w:leader="dot" w:pos="9062"/>
+              <w:tab w:val="right" w:leader="dot" w:pos="8493"/>
             </w:tabs>
             <w:rPr>
-              <w:rFonts w:eastAsiaTheme="minorEastAsia"/>
+              <w:rFonts w:eastAsiaTheme="minorEastAsia" w:cstheme="minorBidi"/>
               <w:noProof/>
+              <w:sz w:val="22"/>
+              <w:szCs w:val="22"/>
               <w:lang w:eastAsia="hu-HU"/>
             </w:rPr>
           </w:pPr>
-          <w:hyperlink w:anchor="_Toc25048153" w:history="1">
+          <w:hyperlink w:anchor="_Toc102338955" w:history="1">
             <w:r>
               <w:rPr>
                 <w:rStyle w:val="Hiperhivatkozs"/>
@@ -621,8 +783,10 @@
             </w:r>
             <w:r>
               <w:rPr>
-                <w:rFonts w:eastAsiaTheme="minorEastAsia"/>
+                <w:rFonts w:eastAsiaTheme="minorEastAsia" w:cstheme="minorBidi"/>
                 <w:noProof/>
+                <w:sz w:val="22"/>
+                <w:szCs w:val="22"/>
                 <w:lang w:eastAsia="hu-HU"/>
               </w:rPr>
               <w:tab/>
@@ -632,7 +796,7 @@
                 <w:rStyle w:val="Hiperhivatkozs"/>
                 <w:noProof/>
               </w:rPr>
-              <w:t>Témabejelentő</w:t>
+              <w:t>Konzultáció</w:t>
             </w:r>
             <w:r>
               <w:rPr>
@@ -653,7 +817,7 @@
                 <w:noProof/>
                 <w:webHidden/>
               </w:rPr>
-              <w:instrText xml:space="preserve"> PAGEREF _Toc25048153 \h </w:instrText>
+              <w:instrText xml:space="preserve"> PAGEREF _Toc102338955 \h </w:instrText>
             </w:r>
             <w:r>
               <w:rPr>
@@ -673,7 +837,7 @@
                 <w:noProof/>
                 <w:webHidden/>
               </w:rPr>
-              <w:t>3</w:t>
+              <w:t>10</w:t>
             </w:r>
             <w:r>
               <w:rPr>
@@ -689,15 +853,17 @@
             <w:pStyle w:val="TJ1"/>
             <w:tabs>
               <w:tab w:val="left" w:pos="440"/>
-              <w:tab w:val="right" w:leader="dot" w:pos="9062"/>
+              <w:tab w:val="right" w:leader="dot" w:pos="8493"/>
             </w:tabs>
             <w:rPr>
-              <w:rFonts w:eastAsiaTheme="minorEastAsia"/>
+              <w:rFonts w:eastAsiaTheme="minorEastAsia" w:cstheme="minorBidi"/>
               <w:noProof/>
+              <w:sz w:val="22"/>
+              <w:szCs w:val="22"/>
               <w:lang w:eastAsia="hu-HU"/>
             </w:rPr>
           </w:pPr>
-          <w:hyperlink w:anchor="_Toc25048154" w:history="1">
+          <w:hyperlink w:anchor="_Toc102338956" w:history="1">
             <w:r>
               <w:rPr>
                 <w:rStyle w:val="Hiperhivatkozs"/>
@@ -707,8 +873,10 @@
             </w:r>
             <w:r>
               <w:rPr>
-                <w:rFonts w:eastAsiaTheme="minorEastAsia"/>
+                <w:rFonts w:eastAsiaTheme="minorEastAsia" w:cstheme="minorBidi"/>
                 <w:noProof/>
+                <w:sz w:val="22"/>
+                <w:szCs w:val="22"/>
                 <w:lang w:eastAsia="hu-HU"/>
               </w:rPr>
               <w:tab/>
@@ -718,7 +886,7 @@
                 <w:rStyle w:val="Hiperhivatkozs"/>
                 <w:noProof/>
               </w:rPr>
-              <w:t>Konzultáció</w:t>
+              <w:t>Program készítése</w:t>
             </w:r>
             <w:r>
               <w:rPr>
@@ -739,7 +907,7 @@
                 <w:noProof/>
                 <w:webHidden/>
               </w:rPr>
-              <w:instrText xml:space="preserve"> PAGEREF _Toc25048154 \h </w:instrText>
+              <w:instrText xml:space="preserve"> PAGEREF _Toc102338956 \h </w:instrText>
             </w:r>
             <w:r>
               <w:rPr>
@@ -759,7 +927,7 @@
                 <w:noProof/>
                 <w:webHidden/>
               </w:rPr>
-              <w:t>3</w:t>
+              <w:t>10</w:t>
             </w:r>
             <w:r>
               <w:rPr>
@@ -775,15 +943,17 @@
             <w:pStyle w:val="TJ1"/>
             <w:tabs>
               <w:tab w:val="left" w:pos="440"/>
-              <w:tab w:val="right" w:leader="dot" w:pos="9062"/>
+              <w:tab w:val="right" w:leader="dot" w:pos="8493"/>
             </w:tabs>
             <w:rPr>
-              <w:rFonts w:eastAsiaTheme="minorEastAsia"/>
+              <w:rFonts w:eastAsiaTheme="minorEastAsia" w:cstheme="minorBidi"/>
               <w:noProof/>
+              <w:sz w:val="22"/>
+              <w:szCs w:val="22"/>
               <w:lang w:eastAsia="hu-HU"/>
             </w:rPr>
           </w:pPr>
-          <w:hyperlink w:anchor="_Toc25048155" w:history="1">
+          <w:hyperlink w:anchor="_Toc102338957" w:history="1">
             <w:r>
               <w:rPr>
                 <w:rStyle w:val="Hiperhivatkozs"/>
@@ -793,8 +963,10 @@
             </w:r>
             <w:r>
               <w:rPr>
-                <w:rFonts w:eastAsiaTheme="minorEastAsia"/>
+                <w:rFonts w:eastAsiaTheme="minorEastAsia" w:cstheme="minorBidi"/>
                 <w:noProof/>
+                <w:sz w:val="22"/>
+                <w:szCs w:val="22"/>
                 <w:lang w:eastAsia="hu-HU"/>
               </w:rPr>
               <w:tab/>
@@ -804,7 +976,7 @@
                 <w:rStyle w:val="Hiperhivatkozs"/>
                 <w:noProof/>
               </w:rPr>
-              <w:t>Program készítése</w:t>
+              <w:t>Szakdolgozat felépítése</w:t>
             </w:r>
             <w:r>
               <w:rPr>
@@ -825,7 +997,7 @@
                 <w:noProof/>
                 <w:webHidden/>
               </w:rPr>
-              <w:instrText xml:space="preserve"> PAGEREF _Toc25048155 \h </w:instrText>
+              <w:instrText xml:space="preserve"> PAGEREF _Toc102338957 \h </w:instrText>
             </w:r>
             <w:r>
               <w:rPr>
@@ -845,771 +1017,7 @@
                 <w:noProof/>
                 <w:webHidden/>
               </w:rPr>
-              <w:t>3</w:t>
-            </w:r>
-            <w:r>
-              <w:rPr>
-                <w:noProof/>
-                <w:webHidden/>
-              </w:rPr>
-              <w:fldChar w:fldCharType="end"/>
-            </w:r>
-          </w:hyperlink>
-        </w:p>
-        <w:p>
-          <w:pPr>
-            <w:pStyle w:val="TJ1"/>
-            <w:tabs>
-              <w:tab w:val="left" w:pos="440"/>
-              <w:tab w:val="right" w:leader="dot" w:pos="9062"/>
-            </w:tabs>
-            <w:rPr>
-              <w:rFonts w:eastAsiaTheme="minorEastAsia"/>
-              <w:noProof/>
-              <w:lang w:eastAsia="hu-HU"/>
-            </w:rPr>
-          </w:pPr>
-          <w:hyperlink w:anchor="_Toc25048156" w:history="1">
-            <w:r>
-              <w:rPr>
-                <w:rStyle w:val="Hiperhivatkozs"/>
-                <w:noProof/>
-              </w:rPr>
-              <w:t>6.</w:t>
-            </w:r>
-            <w:r>
-              <w:rPr>
-                <w:rFonts w:eastAsiaTheme="minorEastAsia"/>
-                <w:noProof/>
-                <w:lang w:eastAsia="hu-HU"/>
-              </w:rPr>
-              <w:tab/>
-            </w:r>
-            <w:r>
-              <w:rPr>
-                <w:rStyle w:val="Hiperhivatkozs"/>
-                <w:noProof/>
-              </w:rPr>
-              <w:t>Szakdolgozat felépítése</w:t>
-            </w:r>
-            <w:r>
-              <w:rPr>
-                <w:noProof/>
-                <w:webHidden/>
-              </w:rPr>
-              <w:tab/>
-            </w:r>
-            <w:r>
-              <w:rPr>
-                <w:noProof/>
-                <w:webHidden/>
-              </w:rPr>
-              <w:fldChar w:fldCharType="begin"/>
-            </w:r>
-            <w:r>
-              <w:rPr>
-                <w:noProof/>
-                <w:webHidden/>
-              </w:rPr>
-              <w:instrText xml:space="preserve"> PAGEREF _Toc25048156 \h </w:instrText>
-            </w:r>
-            <w:r>
-              <w:rPr>
-                <w:noProof/>
-                <w:webHidden/>
-              </w:rPr>
-            </w:r>
-            <w:r>
-              <w:rPr>
-                <w:noProof/>
-                <w:webHidden/>
-              </w:rPr>
-              <w:fldChar w:fldCharType="separate"/>
-            </w:r>
-            <w:r>
-              <w:rPr>
-                <w:noProof/>
-                <w:webHidden/>
-              </w:rPr>
-              <w:t>4</w:t>
-            </w:r>
-            <w:r>
-              <w:rPr>
-                <w:noProof/>
-                <w:webHidden/>
-              </w:rPr>
-              <w:fldChar w:fldCharType="end"/>
-            </w:r>
-          </w:hyperlink>
-        </w:p>
-        <w:p>
-          <w:pPr>
-            <w:pStyle w:val="TJ2"/>
-            <w:tabs>
-              <w:tab w:val="right" w:leader="dot" w:pos="9062"/>
-            </w:tabs>
-            <w:rPr>
-              <w:rFonts w:eastAsiaTheme="minorEastAsia"/>
-              <w:noProof/>
-              <w:lang w:eastAsia="hu-HU"/>
-            </w:rPr>
-          </w:pPr>
-          <w:hyperlink w:anchor="_Toc25048157" w:history="1">
-            <w:r>
-              <w:rPr>
-                <w:rStyle w:val="Hiperhivatkozs"/>
-                <w:noProof/>
-              </w:rPr>
-              <w:t>Sablon</w:t>
-            </w:r>
-            <w:r>
-              <w:rPr>
-                <w:noProof/>
-                <w:webHidden/>
-              </w:rPr>
-              <w:tab/>
-            </w:r>
-            <w:r>
-              <w:rPr>
-                <w:noProof/>
-                <w:webHidden/>
-              </w:rPr>
-              <w:fldChar w:fldCharType="begin"/>
-            </w:r>
-            <w:r>
-              <w:rPr>
-                <w:noProof/>
-                <w:webHidden/>
-              </w:rPr>
-              <w:instrText xml:space="preserve"> PAGEREF _Toc25048157 \h </w:instrText>
-            </w:r>
-            <w:r>
-              <w:rPr>
-                <w:noProof/>
-                <w:webHidden/>
-              </w:rPr>
-            </w:r>
-            <w:r>
-              <w:rPr>
-                <w:noProof/>
-                <w:webHidden/>
-              </w:rPr>
-              <w:fldChar w:fldCharType="separate"/>
-            </w:r>
-            <w:r>
-              <w:rPr>
-                <w:noProof/>
-                <w:webHidden/>
-              </w:rPr>
-              <w:t>4</w:t>
-            </w:r>
-            <w:r>
-              <w:rPr>
-                <w:noProof/>
-                <w:webHidden/>
-              </w:rPr>
-              <w:fldChar w:fldCharType="end"/>
-            </w:r>
-          </w:hyperlink>
-        </w:p>
-        <w:p>
-          <w:pPr>
-            <w:pStyle w:val="TJ2"/>
-            <w:tabs>
-              <w:tab w:val="right" w:leader="dot" w:pos="9062"/>
-            </w:tabs>
-            <w:rPr>
-              <w:rFonts w:eastAsiaTheme="minorEastAsia"/>
-              <w:noProof/>
-              <w:lang w:eastAsia="hu-HU"/>
-            </w:rPr>
-          </w:pPr>
-          <w:hyperlink w:anchor="_Toc25048158" w:history="1">
-            <w:r>
-              <w:rPr>
-                <w:rStyle w:val="Hiperhivatkozs"/>
-                <w:noProof/>
-              </w:rPr>
-              <w:t>Fejezetek</w:t>
-            </w:r>
-            <w:r>
-              <w:rPr>
-                <w:noProof/>
-                <w:webHidden/>
-              </w:rPr>
-              <w:tab/>
-            </w:r>
-            <w:r>
-              <w:rPr>
-                <w:noProof/>
-                <w:webHidden/>
-              </w:rPr>
-              <w:fldChar w:fldCharType="begin"/>
-            </w:r>
-            <w:r>
-              <w:rPr>
-                <w:noProof/>
-                <w:webHidden/>
-              </w:rPr>
-              <w:instrText xml:space="preserve"> PAGEREF _Toc25048158 \h </w:instrText>
-            </w:r>
-            <w:r>
-              <w:rPr>
-                <w:noProof/>
-                <w:webHidden/>
-              </w:rPr>
-            </w:r>
-            <w:r>
-              <w:rPr>
-                <w:noProof/>
-                <w:webHidden/>
-              </w:rPr>
-              <w:fldChar w:fldCharType="separate"/>
-            </w:r>
-            <w:r>
-              <w:rPr>
-                <w:noProof/>
-                <w:webHidden/>
-              </w:rPr>
-              <w:t>4</w:t>
-            </w:r>
-            <w:r>
-              <w:rPr>
-                <w:noProof/>
-                <w:webHidden/>
-              </w:rPr>
-              <w:fldChar w:fldCharType="end"/>
-            </w:r>
-          </w:hyperlink>
-        </w:p>
-        <w:p>
-          <w:pPr>
-            <w:pStyle w:val="TJ2"/>
-            <w:tabs>
-              <w:tab w:val="right" w:leader="dot" w:pos="9062"/>
-            </w:tabs>
-            <w:rPr>
-              <w:rFonts w:eastAsiaTheme="minorEastAsia"/>
-              <w:noProof/>
-              <w:lang w:eastAsia="hu-HU"/>
-            </w:rPr>
-          </w:pPr>
-          <w:hyperlink w:anchor="_Toc25048159" w:history="1">
-            <w:r>
-              <w:rPr>
-                <w:rStyle w:val="Hiperhivatkozs"/>
-                <w:noProof/>
-              </w:rPr>
-              <w:t>Formai segítségek</w:t>
-            </w:r>
-            <w:r>
-              <w:rPr>
-                <w:noProof/>
-                <w:webHidden/>
-              </w:rPr>
-              <w:tab/>
-            </w:r>
-            <w:r>
-              <w:rPr>
-                <w:noProof/>
-                <w:webHidden/>
-              </w:rPr>
-              <w:fldChar w:fldCharType="begin"/>
-            </w:r>
-            <w:r>
-              <w:rPr>
-                <w:noProof/>
-                <w:webHidden/>
-              </w:rPr>
-              <w:instrText xml:space="preserve"> PAGEREF _Toc25048159 \h </w:instrText>
-            </w:r>
-            <w:r>
-              <w:rPr>
-                <w:noProof/>
-                <w:webHidden/>
-              </w:rPr>
-            </w:r>
-            <w:r>
-              <w:rPr>
-                <w:noProof/>
-                <w:webHidden/>
-              </w:rPr>
-              <w:fldChar w:fldCharType="separate"/>
-            </w:r>
-            <w:r>
-              <w:rPr>
-                <w:noProof/>
-                <w:webHidden/>
-              </w:rPr>
-              <w:t>5</w:t>
-            </w:r>
-            <w:r>
-              <w:rPr>
-                <w:noProof/>
-                <w:webHidden/>
-              </w:rPr>
-              <w:fldChar w:fldCharType="end"/>
-            </w:r>
-          </w:hyperlink>
-        </w:p>
-        <w:p>
-          <w:pPr>
-            <w:pStyle w:val="TJ2"/>
-            <w:tabs>
-              <w:tab w:val="right" w:leader="dot" w:pos="9062"/>
-            </w:tabs>
-            <w:rPr>
-              <w:rFonts w:eastAsiaTheme="minorEastAsia"/>
-              <w:noProof/>
-              <w:lang w:eastAsia="hu-HU"/>
-            </w:rPr>
-          </w:pPr>
-          <w:hyperlink w:anchor="_Toc25048160" w:history="1">
-            <w:r>
-              <w:rPr>
-                <w:rStyle w:val="Hiperhivatkozs"/>
-                <w:noProof/>
-              </w:rPr>
-              <w:t>DVD melléklet</w:t>
-            </w:r>
-            <w:r>
-              <w:rPr>
-                <w:noProof/>
-                <w:webHidden/>
-              </w:rPr>
-              <w:tab/>
-            </w:r>
-            <w:r>
-              <w:rPr>
-                <w:noProof/>
-                <w:webHidden/>
-              </w:rPr>
-              <w:fldChar w:fldCharType="begin"/>
-            </w:r>
-            <w:r>
-              <w:rPr>
-                <w:noProof/>
-                <w:webHidden/>
-              </w:rPr>
-              <w:instrText xml:space="preserve"> PAGEREF _Toc25048160 \h </w:instrText>
-            </w:r>
-            <w:r>
-              <w:rPr>
-                <w:noProof/>
-                <w:webHidden/>
-              </w:rPr>
-            </w:r>
-            <w:r>
-              <w:rPr>
-                <w:noProof/>
-                <w:webHidden/>
-              </w:rPr>
-              <w:fldChar w:fldCharType="separate"/>
-            </w:r>
-            <w:r>
-              <w:rPr>
-                <w:noProof/>
-                <w:webHidden/>
-              </w:rPr>
-              <w:t>6</w:t>
-            </w:r>
-            <w:r>
-              <w:rPr>
-                <w:noProof/>
-                <w:webHidden/>
-              </w:rPr>
-              <w:fldChar w:fldCharType="end"/>
-            </w:r>
-          </w:hyperlink>
-        </w:p>
-        <w:p>
-          <w:pPr>
-            <w:pStyle w:val="TJ2"/>
-            <w:tabs>
-              <w:tab w:val="right" w:leader="dot" w:pos="9062"/>
-            </w:tabs>
-            <w:rPr>
-              <w:rFonts w:eastAsiaTheme="minorEastAsia"/>
-              <w:noProof/>
-              <w:lang w:eastAsia="hu-HU"/>
-            </w:rPr>
-          </w:pPr>
-          <w:hyperlink w:anchor="_Toc25048161" w:history="1">
-            <w:r>
-              <w:rPr>
-                <w:rStyle w:val="Hiperhivatkozs"/>
-                <w:noProof/>
-              </w:rPr>
-              <w:t>Leadás</w:t>
-            </w:r>
-            <w:r>
-              <w:rPr>
-                <w:noProof/>
-                <w:webHidden/>
-              </w:rPr>
-              <w:tab/>
-            </w:r>
-            <w:r>
-              <w:rPr>
-                <w:noProof/>
-                <w:webHidden/>
-              </w:rPr>
-              <w:fldChar w:fldCharType="begin"/>
-            </w:r>
-            <w:r>
-              <w:rPr>
-                <w:noProof/>
-                <w:webHidden/>
-              </w:rPr>
-              <w:instrText xml:space="preserve"> PAGEREF _Toc25048161 \h </w:instrText>
-            </w:r>
-            <w:r>
-              <w:rPr>
-                <w:noProof/>
-                <w:webHidden/>
-              </w:rPr>
-            </w:r>
-            <w:r>
-              <w:rPr>
-                <w:noProof/>
-                <w:webHidden/>
-              </w:rPr>
-              <w:fldChar w:fldCharType="separate"/>
-            </w:r>
-            <w:r>
-              <w:rPr>
-                <w:noProof/>
-                <w:webHidden/>
-              </w:rPr>
-              <w:t>6</w:t>
-            </w:r>
-            <w:r>
-              <w:rPr>
-                <w:noProof/>
-                <w:webHidden/>
-              </w:rPr>
-              <w:fldChar w:fldCharType="end"/>
-            </w:r>
-          </w:hyperlink>
-        </w:p>
-        <w:p>
-          <w:pPr>
-            <w:pStyle w:val="TJ1"/>
-            <w:tabs>
-              <w:tab w:val="left" w:pos="440"/>
-              <w:tab w:val="right" w:leader="dot" w:pos="9062"/>
-            </w:tabs>
-            <w:rPr>
-              <w:rFonts w:eastAsiaTheme="minorEastAsia"/>
-              <w:noProof/>
-              <w:lang w:eastAsia="hu-HU"/>
-            </w:rPr>
-          </w:pPr>
-          <w:hyperlink w:anchor="_Toc25048162" w:history="1">
-            <w:r>
-              <w:rPr>
-                <w:rStyle w:val="Hiperhivatkozs"/>
-                <w:noProof/>
-              </w:rPr>
-              <w:t>7.</w:t>
-            </w:r>
-            <w:r>
-              <w:rPr>
-                <w:rFonts w:eastAsiaTheme="minorEastAsia"/>
-                <w:noProof/>
-                <w:lang w:eastAsia="hu-HU"/>
-              </w:rPr>
-              <w:tab/>
-            </w:r>
-            <w:r>
-              <w:rPr>
-                <w:rStyle w:val="Hiperhivatkozs"/>
-                <w:noProof/>
-              </w:rPr>
-              <w:t>Védés</w:t>
-            </w:r>
-            <w:r>
-              <w:rPr>
-                <w:noProof/>
-                <w:webHidden/>
-              </w:rPr>
-              <w:tab/>
-            </w:r>
-            <w:r>
-              <w:rPr>
-                <w:noProof/>
-                <w:webHidden/>
-              </w:rPr>
-              <w:fldChar w:fldCharType="begin"/>
-            </w:r>
-            <w:r>
-              <w:rPr>
-                <w:noProof/>
-                <w:webHidden/>
-              </w:rPr>
-              <w:instrText xml:space="preserve"> PAGEREF _Toc25048162 \h </w:instrText>
-            </w:r>
-            <w:r>
-              <w:rPr>
-                <w:noProof/>
-                <w:webHidden/>
-              </w:rPr>
-            </w:r>
-            <w:r>
-              <w:rPr>
-                <w:noProof/>
-                <w:webHidden/>
-              </w:rPr>
-              <w:fldChar w:fldCharType="separate"/>
-            </w:r>
-            <w:r>
-              <w:rPr>
-                <w:noProof/>
-                <w:webHidden/>
-              </w:rPr>
-              <w:t>7</w:t>
-            </w:r>
-            <w:r>
-              <w:rPr>
-                <w:noProof/>
-                <w:webHidden/>
-              </w:rPr>
-              <w:fldChar w:fldCharType="end"/>
-            </w:r>
-          </w:hyperlink>
-        </w:p>
-        <w:p>
-          <w:pPr>
-            <w:pStyle w:val="TJ1"/>
-            <w:tabs>
-              <w:tab w:val="left" w:pos="440"/>
-              <w:tab w:val="right" w:leader="dot" w:pos="9062"/>
-            </w:tabs>
-            <w:rPr>
-              <w:rFonts w:eastAsiaTheme="minorEastAsia"/>
-              <w:noProof/>
-              <w:lang w:eastAsia="hu-HU"/>
-            </w:rPr>
-          </w:pPr>
-          <w:hyperlink w:anchor="_Toc25048163" w:history="1">
-            <w:r>
-              <w:rPr>
-                <w:rStyle w:val="Hiperhivatkozs"/>
-                <w:noProof/>
-              </w:rPr>
-              <w:t>8.</w:t>
-            </w:r>
-            <w:r>
-              <w:rPr>
-                <w:rFonts w:eastAsiaTheme="minorEastAsia"/>
-                <w:noProof/>
-                <w:lang w:eastAsia="hu-HU"/>
-              </w:rPr>
-              <w:tab/>
-            </w:r>
-            <w:r>
-              <w:rPr>
-                <w:rStyle w:val="Hiperhivatkozs"/>
-                <w:noProof/>
-              </w:rPr>
-              <w:t>Értékelés</w:t>
-            </w:r>
-            <w:r>
-              <w:rPr>
-                <w:noProof/>
-                <w:webHidden/>
-              </w:rPr>
-              <w:tab/>
-            </w:r>
-            <w:r>
-              <w:rPr>
-                <w:noProof/>
-                <w:webHidden/>
-              </w:rPr>
-              <w:fldChar w:fldCharType="begin"/>
-            </w:r>
-            <w:r>
-              <w:rPr>
-                <w:noProof/>
-                <w:webHidden/>
-              </w:rPr>
-              <w:instrText xml:space="preserve"> PAGEREF _Toc25048163 \h </w:instrText>
-            </w:r>
-            <w:r>
-              <w:rPr>
-                <w:noProof/>
-                <w:webHidden/>
-              </w:rPr>
-            </w:r>
-            <w:r>
-              <w:rPr>
-                <w:noProof/>
-                <w:webHidden/>
-              </w:rPr>
-              <w:fldChar w:fldCharType="separate"/>
-            </w:r>
-            <w:r>
-              <w:rPr>
-                <w:noProof/>
-                <w:webHidden/>
-              </w:rPr>
-              <w:t>7</w:t>
-            </w:r>
-            <w:r>
-              <w:rPr>
-                <w:noProof/>
-                <w:webHidden/>
-              </w:rPr>
-              <w:fldChar w:fldCharType="end"/>
-            </w:r>
-          </w:hyperlink>
-        </w:p>
-        <w:p>
-          <w:pPr>
-            <w:pStyle w:val="TJ1"/>
-            <w:tabs>
-              <w:tab w:val="left" w:pos="440"/>
-              <w:tab w:val="right" w:leader="dot" w:pos="9062"/>
-            </w:tabs>
-            <w:rPr>
-              <w:rFonts w:eastAsiaTheme="minorEastAsia"/>
-              <w:noProof/>
-              <w:lang w:eastAsia="hu-HU"/>
-            </w:rPr>
-          </w:pPr>
-          <w:hyperlink w:anchor="_Toc25048164" w:history="1">
-            <w:r>
-              <w:rPr>
-                <w:rStyle w:val="Hiperhivatkozs"/>
-                <w:noProof/>
-              </w:rPr>
-              <w:t>9.</w:t>
-            </w:r>
-            <w:r>
-              <w:rPr>
-                <w:rFonts w:eastAsiaTheme="minorEastAsia"/>
-                <w:noProof/>
-                <w:lang w:eastAsia="hu-HU"/>
-              </w:rPr>
-              <w:tab/>
-            </w:r>
-            <w:r>
-              <w:rPr>
-                <w:rStyle w:val="Hiperhivatkozs"/>
-                <w:noProof/>
-              </w:rPr>
-              <w:t>Tipikus hibák</w:t>
-            </w:r>
-            <w:r>
-              <w:rPr>
-                <w:noProof/>
-                <w:webHidden/>
-              </w:rPr>
-              <w:tab/>
-            </w:r>
-            <w:r>
-              <w:rPr>
-                <w:noProof/>
-                <w:webHidden/>
-              </w:rPr>
-              <w:fldChar w:fldCharType="begin"/>
-            </w:r>
-            <w:r>
-              <w:rPr>
-                <w:noProof/>
-                <w:webHidden/>
-              </w:rPr>
-              <w:instrText xml:space="preserve"> PAGEREF _Toc25048164 \h </w:instrText>
-            </w:r>
-            <w:r>
-              <w:rPr>
-                <w:noProof/>
-                <w:webHidden/>
-              </w:rPr>
-            </w:r>
-            <w:r>
-              <w:rPr>
-                <w:noProof/>
-                <w:webHidden/>
-              </w:rPr>
-              <w:fldChar w:fldCharType="separate"/>
-            </w:r>
-            <w:r>
-              <w:rPr>
-                <w:noProof/>
-                <w:webHidden/>
-              </w:rPr>
-              <w:t>7</w:t>
-            </w:r>
-            <w:r>
-              <w:rPr>
-                <w:noProof/>
-                <w:webHidden/>
-              </w:rPr>
-              <w:fldChar w:fldCharType="end"/>
-            </w:r>
-          </w:hyperlink>
-        </w:p>
-        <w:p>
-          <w:pPr>
-            <w:pStyle w:val="TJ1"/>
-            <w:tabs>
-              <w:tab w:val="right" w:leader="dot" w:pos="9062"/>
-            </w:tabs>
-            <w:rPr>
-              <w:rFonts w:eastAsiaTheme="minorEastAsia"/>
-              <w:noProof/>
-              <w:lang w:eastAsia="hu-HU"/>
-            </w:rPr>
-          </w:pPr>
-          <w:hyperlink w:anchor="_Toc25048165" w:history="1">
-            <w:r>
-              <w:rPr>
-                <w:rStyle w:val="Hiperhivatkozs"/>
-                <w:noProof/>
-              </w:rPr>
-              <w:t>Forrásjegyzet</w:t>
-            </w:r>
-            <w:r>
-              <w:rPr>
-                <w:noProof/>
-                <w:webHidden/>
-              </w:rPr>
-              <w:tab/>
-            </w:r>
-            <w:r>
-              <w:rPr>
-                <w:noProof/>
-                <w:webHidden/>
-              </w:rPr>
-              <w:fldChar w:fldCharType="begin"/>
-            </w:r>
-            <w:r>
-              <w:rPr>
-                <w:noProof/>
-                <w:webHidden/>
-              </w:rPr>
-              <w:instrText xml:space="preserve"> PAGEREF _Toc25048165 \h </w:instrText>
-            </w:r>
-            <w:r>
-              <w:rPr>
-                <w:noProof/>
-                <w:webHidden/>
-              </w:rPr>
-            </w:r>
-            <w:r>
-              <w:rPr>
-                <w:noProof/>
-                <w:webHidden/>
-              </w:rPr>
-              <w:fldChar w:fldCharType="separate"/>
-            </w:r>
-            <w:r>
-              <w:rPr>
-                <w:noProof/>
-                <w:webHidden/>
-              </w:rPr>
-              <w:t>8</w:t>
+              <w:t>11</w:t>
             </w:r>
             <w:r>
               <w:rPr>
@@ -1660,7 +1068,7 @@
         <w:spacing w:line="240" w:lineRule="auto"/>
         <w:jc w:val="both"/>
       </w:pPr>
-      <w:bookmarkStart w:id="0" w:name="_Toc25048151"/>
+      <w:bookmarkStart w:id="0" w:name="_Toc102338951"/>
       <w:r>
         <w:lastRenderedPageBreak/>
         <w:t>B</w:t>
@@ -1822,10 +1230,12 @@
         <w:spacing w:line="240" w:lineRule="auto"/>
         <w:jc w:val="both"/>
       </w:pPr>
+      <w:bookmarkStart w:id="1" w:name="_Toc102338952"/>
       <w:r>
         <w:lastRenderedPageBreak/>
         <w:t>Felhasználói dokumentáció</w:t>
       </w:r>
+      <w:bookmarkEnd w:id="1"/>
     </w:p>
     <w:p>
       <w:pPr>
@@ -1857,7 +1267,15 @@
         <w:t xml:space="preserve"> játékmenetbe. Jelen esetben, a program futása során egyfajta mesterséges intelligenciát személyesít meg, ami </w:t>
       </w:r>
       <w:r>
-        <w:t>az egyik hatékonyabb labirintus útkereső algoritmust használja, ezzel próbálkozik az emberi versenytársa szerencséje, gyorsasága és tudása ellen. A probléma másik fele , hogy bár mindenképp szerettem volna a játékot még ennél is izgalmasabbá tenni azzal, hogy a felhasználókat az egymással történő versengésre, akadályoztatásra buzdítom, nem szerettem volna kiszúrni azon játékosokkal, akik infrastruktúrájuk, vagy pillanatnyi helyzetük miatt nem rendelkeznek aktív internetkapcsolattal. Így a játék rendelkezik egy offline móddal is, ami az eddigi tapasztalataim miatt kicsit nehezebbre is sikerült, mint az online mód, tekintettel arra, hogy az online módban a játékosok hajlamosak egyszerűbb labirintust csinálni, mint egy, a bonyolultságra összpontosító algoritmus.</w:t>
+        <w:t xml:space="preserve">az egyik hatékonyabb labirintus útkereső algoritmust használja, ezzel próbálkozik az emberi versenytársa szerencséje, gyorsasága és tudása ellen. A probléma másik </w:t>
+      </w:r>
+      <w:proofErr w:type="gramStart"/>
+      <w:r>
+        <w:t>fele ,</w:t>
+      </w:r>
+      <w:proofErr w:type="gramEnd"/>
+      <w:r>
+        <w:t xml:space="preserve"> hogy bár mindenképp szerettem volna a játékot még ennél is izgalmasabbá tenni azzal, hogy a felhasználókat az egymással történő versengésre, akadályoztatásra buzdítom, nem szerettem volna kiszúrni azon játékosokkal, akik infrastruktúrájuk, vagy pillanatnyi helyzetük miatt nem rendelkeznek aktív internetkapcsolattal. Így a játék rendelkezik egy offline móddal is, ami az eddigi tapasztalataim miatt kicsit nehezebbre is sikerült, mint az online mód, tekintettel arra, hogy az online módban a játékosok hajlamosak egyszerűbb labirintust csinálni, mint egy, a bonyolultságra összpontosító algoritmus.</w:t>
       </w:r>
     </w:p>
     <w:p>
@@ -1865,6 +1283,20 @@
         <w:spacing w:line="360" w:lineRule="auto"/>
         <w:jc w:val="both"/>
       </w:pPr>
+      <w:bookmarkStart w:id="2" w:name="_Toc102338953"/>
+      <w:r>
+        <w:rPr>
+          <w:rStyle w:val="Cmsor2Char"/>
+        </w:rPr>
+        <w:t>2.1 A program követelménye</w:t>
+      </w:r>
+      <w:bookmarkEnd w:id="2"/>
+      <w:r>
+        <w:rPr>
+          <w:rStyle w:val="Cmsor2Char"/>
+        </w:rPr>
+        <w:t>i hardveres és szoftveres téren</w:t>
+      </w:r>
       <w:r>
         <w:br/>
         <w:t>A program futtatásához egy Windows 10 rendszerű, 64-bites processzoros számítógép szükséges. A pontos</w:t>
@@ -1887,7 +1319,15 @@
         <w:jc w:val="both"/>
       </w:pPr>
       <w:r>
-        <w:t>Processzor: Legalább 1 gigahertz (GHz)</w:t>
+        <w:t>Processzor: Legalább 1 gigahertz (</w:t>
+      </w:r>
+      <w:proofErr w:type="spellStart"/>
+      <w:r>
+        <w:t>GHz</w:t>
+      </w:r>
+      <w:proofErr w:type="spellEnd"/>
+      <w:r>
+        <w:t>)</w:t>
       </w:r>
       <w:r>
         <w:t xml:space="preserve"> órajelű processzor.</w:t>
@@ -1940,8 +1380,13 @@
       <w:r>
         <w:t xml:space="preserve">Grafikus kártya: </w:t>
       </w:r>
-      <w:r>
-        <w:t>DirectX 9 kompatibilis grafikus kártya, legalább WDDM 1.0 illesztőprogrammal.</w:t>
+      <w:proofErr w:type="spellStart"/>
+      <w:r>
+        <w:t>DirectX</w:t>
+      </w:r>
+      <w:proofErr w:type="spellEnd"/>
+      <w:r>
+        <w:t xml:space="preserve"> 9 kompatibilis grafikus kártya, legalább WDDM 1.0 illesztőprogrammal.</w:t>
       </w:r>
     </w:p>
     <w:p>
@@ -1986,10 +1431,42 @@
         <w:t>Szoftver:</w:t>
       </w:r>
       <w:r>
-        <w:t xml:space="preserve"> A szoftver futtatásához egy legalább Java 17 Runtime verziót futtatni képes Java verzió szükséges</w:t>
+        <w:t xml:space="preserve"> A szoftver futtatásához egy legalább Java 17 </w:t>
+      </w:r>
+      <w:proofErr w:type="spellStart"/>
+      <w:r>
+        <w:t>Runtime</w:t>
+      </w:r>
+      <w:proofErr w:type="spellEnd"/>
+      <w:r>
+        <w:t xml:space="preserve"> verziót futtatni képes Java verzió szükséges</w:t>
       </w:r>
       <w:r>
         <w:t>.</w:t>
+      </w:r>
+    </w:p>
+    <w:p>
+      <w:pPr>
+        <w:rPr>
+          <w:rFonts w:asciiTheme="majorHAnsi" w:eastAsiaTheme="majorEastAsia" w:hAnsiTheme="majorHAnsi" w:cstheme="majorBidi"/>
+          <w:b/>
+          <w:bCs/>
+          <w:color w:val="4F81BD" w:themeColor="accent1"/>
+          <w:sz w:val="26"/>
+          <w:szCs w:val="26"/>
+        </w:rPr>
+      </w:pPr>
+      <w:r>
+        <w:br w:type="page"/>
+      </w:r>
+    </w:p>
+    <w:p>
+      <w:pPr>
+        <w:pStyle w:val="Cmsor2"/>
+      </w:pPr>
+      <w:r>
+        <w:lastRenderedPageBreak/>
+        <w:t>2.2 A Java telepítése</w:t>
       </w:r>
     </w:p>
     <w:p>
@@ -1998,20 +1475,27 @@
         <w:spacing w:line="360" w:lineRule="auto"/>
         <w:jc w:val="both"/>
       </w:pPr>
-    </w:p>
-    <w:p>
-      <w:pPr>
-        <w:keepNext/>
-        <w:spacing w:line="360" w:lineRule="auto"/>
-        <w:jc w:val="both"/>
-      </w:pPr>
       <w:r>
         <w:t xml:space="preserve">A </w:t>
       </w:r>
       <w:r>
-        <w:t xml:space="preserve">játékhoz szükséges java verzió (Windows és linux esetén)  a következő weboldalról érhető el: </w:t>
-      </w:r>
-      <w:hyperlink r:id="rId10" w:history="1">
+        <w:t xml:space="preserve">játékhoz szükséges java verzió (Windows és </w:t>
+      </w:r>
+      <w:r>
+        <w:t>Linux</w:t>
+      </w:r>
+      <w:r>
+        <w:t xml:space="preserve"> </w:t>
+      </w:r>
+      <w:proofErr w:type="gramStart"/>
+      <w:r>
+        <w:t>esetén)  a</w:t>
+      </w:r>
+      <w:proofErr w:type="gramEnd"/>
+      <w:r>
+        <w:t xml:space="preserve"> következő weboldalról érhető el: </w:t>
+      </w:r>
+      <w:hyperlink r:id="rId10" w:anchor="jdk18-windows" w:history="1">
         <w:r>
           <w:rPr>
             <w:rStyle w:val="Hiperhivatkozs"/>
@@ -2023,7 +1507,15 @@
         <w:t xml:space="preserve"> . Windows esetén a weblapot megnyitva a</w:t>
       </w:r>
       <w:r>
-        <w:t xml:space="preserve"> Windows fülön az „X64 Installer” sorban szereplő linken lehet letölteni a telepítő fájlt.</w:t>
+        <w:t xml:space="preserve"> Windows fülön az „X64 </w:t>
+      </w:r>
+      <w:proofErr w:type="spellStart"/>
+      <w:r>
+        <w:t>Installer</w:t>
+      </w:r>
+      <w:proofErr w:type="spellEnd"/>
+      <w:r>
+        <w:t>” sorban szereplő linken lehet letölteni a telepítő fájlt.</w:t>
       </w:r>
       <w:r>
         <w:br/>
@@ -2093,7 +1585,15 @@
         <w:fldChar w:fldCharType="end"/>
       </w:r>
       <w:r>
-        <w:t>. ábra : a letöltési link lokációja a weblapon.</w:t>
+        <w:t xml:space="preserve">. </w:t>
+      </w:r>
+      <w:proofErr w:type="gramStart"/>
+      <w:r>
+        <w:t>ábra :</w:t>
+      </w:r>
+      <w:proofErr w:type="gramEnd"/>
+      <w:r>
+        <w:t xml:space="preserve"> a letöltési link lokációja a weblapon.</w:t>
       </w:r>
     </w:p>
     <w:p>
@@ -2190,7 +1690,15 @@
                               <w:fldChar w:fldCharType="end"/>
                             </w:r>
                             <w:r>
-                              <w:t>. ábra : a Java futtatási környezet telepítő ablaka.</w:t>
+                              <w:t xml:space="preserve">. </w:t>
+                            </w:r>
+                            <w:proofErr w:type="gramStart"/>
+                            <w:r>
+                              <w:t>ábra :</w:t>
+                            </w:r>
+                            <w:proofErr w:type="gramEnd"/>
+                            <w:r>
+                              <w:t xml:space="preserve"> a Java futtatási környezet telepítő ablaka.</w:t>
                             </w:r>
                           </w:p>
                         </w:txbxContent>
@@ -2254,7 +1762,15 @@
                         <w:fldChar w:fldCharType="end"/>
                       </w:r>
                       <w:r>
-                        <w:t>. ábra : a Java futtatási környezet telepítő ablaka.</w:t>
+                        <w:t xml:space="preserve">. </w:t>
+                      </w:r>
+                      <w:proofErr w:type="gramStart"/>
+                      <w:r>
+                        <w:t>ábra :</w:t>
+                      </w:r>
+                      <w:proofErr w:type="gramEnd"/>
+                      <w:r>
+                        <w:t xml:space="preserve"> a Java futtatási környezet telepítő ablaka.</w:t>
                       </w:r>
                     </w:p>
                   </w:txbxContent>
@@ -2345,12 +1861,20 @@
     </w:p>
     <w:p>
       <w:pPr>
+        <w:pStyle w:val="Cmsor2"/>
+      </w:pPr>
+      <w:r>
+        <w:lastRenderedPageBreak/>
+        <w:t>2.3 A program futtatása</w:t>
+      </w:r>
+    </w:p>
+    <w:p>
+      <w:pPr>
         <w:keepNext/>
         <w:spacing w:line="360" w:lineRule="auto"/>
         <w:jc w:val="both"/>
       </w:pPr>
       <w:r>
-        <w:lastRenderedPageBreak/>
         <w:t>A Java futtatási környezet feltelepülése után már csak a játékszoftver futtatása maradt hátra. Ezt a csatolmányban mellékelt</w:t>
       </w:r>
       <w:r>
@@ -2360,7 +1884,15 @@
         <w:t xml:space="preserve"> főkönyvtárban elhelyezett</w:t>
       </w:r>
       <w:r>
-        <w:t xml:space="preserve"> „Labyrinth Adventure.jar” fájl megnyitásával érhetjük el.</w:t>
+        <w:t xml:space="preserve"> „</w:t>
+      </w:r>
+      <w:proofErr w:type="spellStart"/>
+      <w:r>
+        <w:t>Labyrinth</w:t>
+      </w:r>
+      <w:proofErr w:type="spellEnd"/>
+      <w:r>
+        <w:t xml:space="preserve"> Adventure.jar” fájl megnyitásával érhetjük el.</w:t>
       </w:r>
       <w:r>
         <w:br/>
@@ -2677,7 +2209,6 @@
         <w:keepNext/>
       </w:pPr>
       <w:r>
-        <w:lastRenderedPageBreak/>
         <w:t>Ha nem rendelkezünk, vagy nem szeretnénk a fent</w:t>
       </w:r>
       <w:r>
@@ -2685,6 +2216,18 @@
       </w:r>
       <w:r>
         <w:t xml:space="preserve"> felhasználók valamelyikét használni, a bemeneti mezőket hagyhatjuk üresen is, ezzel viszont csak az offline funkciók maradnak használhatóak. Ha ezt a döntést meghoztuk, az „OK” feliratú gombra kattintva a főmenübe jutunk.</w:t>
+      </w:r>
+      <w:r>
+        <w:br/>
+      </w:r>
+      <w:r>
+        <w:br/>
+      </w:r>
+      <w:r>
+        <w:rPr>
+          <w:rStyle w:val="Cmsor2Char"/>
+        </w:rPr>
+        <w:t>2.4 A játékszoftver funkciói</w:t>
       </w:r>
       <w:r>
         <w:br/>
@@ -2694,8 +2237,8 @@
           <w:noProof/>
         </w:rPr>
         <w:drawing>
-          <wp:inline distT="0" distB="0" distL="0" distR="0" wp14:anchorId="25E65965" wp14:editId="034F1EF6">
-            <wp:extent cx="5146159" cy="2935302"/>
+          <wp:inline distT="0" distB="0" distL="0" distR="0" wp14:anchorId="25E65965" wp14:editId="1F0BF6B6">
+            <wp:extent cx="4352925" cy="2482852"/>
             <wp:effectExtent l="0" t="0" r="0" b="0"/>
             <wp:docPr id="12" name="Kép 12" descr="A képen szöveg, áramkör, elektronika látható&#10;&#10;Automatikusan generált leírás"/>
             <wp:cNvGraphicFramePr>
@@ -2717,7 +2260,7 @@
                   <pic:spPr>
                     <a:xfrm>
                       <a:off x="0" y="0"/>
-                      <a:ext cx="5150204" cy="2937609"/>
+                      <a:ext cx="4366114" cy="2490375"/>
                     </a:xfrm>
                     <a:prstGeom prst="rect">
                       <a:avLst/>
@@ -2764,7 +2307,15 @@
         <w:keepNext/>
       </w:pPr>
       <w:r>
-        <w:t>Sikertelen bejelentkezés, vagy szándékosan üresen hagyott bejelentkezési adatok esetén azt tapasztalhatjuk, hogy csak a „Play Offline” és „Exit Game” feliratú gombok elérhetőek. Amennyiben ez nem az elvárt eredmény, ellenőrizzük internetkapcsolatunkat és a program újra futtatásával, majd gondosan ellenőrzött bejelentkezési adatok megadásával próbálkozzunk ismét. Ha viszont a bejelentkezés sikeres, a következő főmenü jelenik meg:</w:t>
+        <w:t>Sikertelen bejelentkezés, vagy szándékosan üresen hagyott bejelentkezési adatok esetén azt tapasztalhatjuk, hogy csak a „Play Offline” és „</w:t>
+      </w:r>
+      <w:proofErr w:type="spellStart"/>
+      <w:r>
+        <w:t>Exit</w:t>
+      </w:r>
+      <w:proofErr w:type="spellEnd"/>
+      <w:r>
+        <w:t xml:space="preserve"> Game” feliratú gombok elérhetőek. Amennyiben ez nem az elvárt eredmény, ellenőrizzük internetkapcsolatunkat és a program újra futtatásával, majd gondosan ellenőrzött bejelentkezési adatok megadásával próbálkozzunk ismét. Ha viszont a bejelentkezés sikeres, a következő főmenü jelenik meg:</w:t>
       </w:r>
       <w:r>
         <w:br/>
@@ -2777,9 +2328,9 @@
           <w:noProof/>
         </w:rPr>
         <w:drawing>
-          <wp:inline distT="0" distB="0" distL="0" distR="0" wp14:anchorId="468C8906" wp14:editId="5E54AFD6">
-            <wp:extent cx="4763386" cy="2541070"/>
-            <wp:effectExtent l="0" t="0" r="0" b="0"/>
+          <wp:inline distT="0" distB="0" distL="0" distR="0" wp14:anchorId="468C8906" wp14:editId="4F0F440E">
+            <wp:extent cx="4285241" cy="2286000"/>
+            <wp:effectExtent l="0" t="0" r="1270" b="0"/>
             <wp:docPr id="13" name="Kép 13" descr="A képen szöveg látható&#10;&#10;Automatikusan generált leírás"/>
             <wp:cNvGraphicFramePr>
               <a:graphicFrameLocks xmlns:a="http://schemas.openxmlformats.org/drawingml/2006/main" noChangeAspect="1"/>
@@ -2800,7 +2351,7 @@
                   <pic:spPr>
                     <a:xfrm>
                       <a:off x="0" y="0"/>
-                      <a:ext cx="4769597" cy="2544384"/>
+                      <a:ext cx="4334979" cy="2312533"/>
                     </a:xfrm>
                     <a:prstGeom prst="rect">
                       <a:avLst/>
@@ -2841,33 +2392,15 @@
     </w:p>
     <w:p>
       <w:pPr>
-        <w:rPr>
-          <w:b/>
-          <w:bCs/>
-          <w:color w:val="4F81BD" w:themeColor="accent1"/>
-          <w:sz w:val="18"/>
-          <w:szCs w:val="18"/>
-        </w:rPr>
-      </w:pPr>
-      <w:r>
-        <w:br w:type="page"/>
-      </w:r>
-    </w:p>
-    <w:p>
-      <w:pPr>
         <w:pStyle w:val="Kpalrs"/>
         <w:keepNext/>
       </w:pPr>
       <w:r>
         <w:rPr>
-          <w:b w:val="0"/>
-          <w:bCs w:val="0"/>
-          <w:color w:val="auto"/>
-          <w:sz w:val="24"/>
-          <w:szCs w:val="24"/>
+          <w:rStyle w:val="Cmsor3Char"/>
         </w:rPr>
         <w:lastRenderedPageBreak/>
-        <w:t>A főmenüből az elérhető menüpontok, és funkciójuk balról jobbra:</w:t>
+        <w:t>2.4.1 A pályakészítő funkció</w:t>
       </w:r>
       <w:r>
         <w:rPr>
@@ -2878,7 +2411,93 @@
           <w:szCs w:val="24"/>
         </w:rPr>
         <w:br/>
-        <w:t>„Map Builder” (csak online elérhető) : Ezen menüpont alatt van lehetőségünk a pályakészítő funckiót elérni.</w:t>
+      </w:r>
+      <w:r>
+        <w:rPr>
+          <w:b w:val="0"/>
+          <w:bCs w:val="0"/>
+          <w:color w:val="auto"/>
+          <w:sz w:val="24"/>
+          <w:szCs w:val="24"/>
+        </w:rPr>
+        <w:t>A főmenüből az elérhető menüpontok, és funkciójuk balról jobbra:</w:t>
+      </w:r>
+      <w:r>
+        <w:rPr>
+          <w:b w:val="0"/>
+          <w:bCs w:val="0"/>
+          <w:color w:val="auto"/>
+          <w:sz w:val="24"/>
+          <w:szCs w:val="24"/>
+        </w:rPr>
+        <w:br/>
+        <w:t xml:space="preserve">„Map </w:t>
+      </w:r>
+      <w:proofErr w:type="spellStart"/>
+      <w:r>
+        <w:rPr>
+          <w:b w:val="0"/>
+          <w:bCs w:val="0"/>
+          <w:color w:val="auto"/>
+          <w:sz w:val="24"/>
+          <w:szCs w:val="24"/>
+        </w:rPr>
+        <w:t>Builder</w:t>
+      </w:r>
+      <w:proofErr w:type="spellEnd"/>
+      <w:r>
+        <w:rPr>
+          <w:b w:val="0"/>
+          <w:bCs w:val="0"/>
+          <w:color w:val="auto"/>
+          <w:sz w:val="24"/>
+          <w:szCs w:val="24"/>
+        </w:rPr>
+        <w:t>” (csak online elérhető</w:t>
+      </w:r>
+      <w:proofErr w:type="gramStart"/>
+      <w:r>
+        <w:rPr>
+          <w:b w:val="0"/>
+          <w:bCs w:val="0"/>
+          <w:color w:val="auto"/>
+          <w:sz w:val="24"/>
+          <w:szCs w:val="24"/>
+        </w:rPr>
+        <w:t>) :</w:t>
+      </w:r>
+      <w:proofErr w:type="gramEnd"/>
+      <w:r>
+        <w:rPr>
+          <w:b w:val="0"/>
+          <w:bCs w:val="0"/>
+          <w:color w:val="auto"/>
+          <w:sz w:val="24"/>
+          <w:szCs w:val="24"/>
+        </w:rPr>
+        <w:t xml:space="preserve"> Ezen menüpont alatt van lehetőségünk a pályakészítő </w:t>
+      </w:r>
+      <w:proofErr w:type="spellStart"/>
+      <w:r>
+        <w:rPr>
+          <w:b w:val="0"/>
+          <w:bCs w:val="0"/>
+          <w:color w:val="auto"/>
+          <w:sz w:val="24"/>
+          <w:szCs w:val="24"/>
+        </w:rPr>
+        <w:t>funckiót</w:t>
+      </w:r>
+      <w:proofErr w:type="spellEnd"/>
+      <w:r>
+        <w:rPr>
+          <w:b w:val="0"/>
+          <w:bCs w:val="0"/>
+          <w:color w:val="auto"/>
+          <w:sz w:val="24"/>
+          <w:szCs w:val="24"/>
+        </w:rPr>
+        <w:t xml:space="preserve"> elérni.</w:t>
       </w:r>
       <w:r>
         <w:rPr>
@@ -2895,9 +2514,9 @@
           <w:noProof/>
         </w:rPr>
         <w:drawing>
-          <wp:inline distT="0" distB="0" distL="0" distR="0" wp14:anchorId="148AE2D7" wp14:editId="7AA61BAC">
-            <wp:extent cx="3738495" cy="2147777"/>
-            <wp:effectExtent l="0" t="0" r="0" b="5080"/>
+          <wp:inline distT="0" distB="0" distL="0" distR="0" wp14:anchorId="148AE2D7" wp14:editId="0DFA2188">
+            <wp:extent cx="4178046" cy="2400300"/>
+            <wp:effectExtent l="0" t="0" r="0" b="0"/>
             <wp:docPr id="14" name="Kép 14" descr="A képen szöveg, kültéri, tégla, építőanyag látható&#10;&#10;Automatikusan generált leírás"/>
             <wp:cNvGraphicFramePr>
               <a:graphicFrameLocks xmlns:a="http://schemas.openxmlformats.org/drawingml/2006/main" noChangeAspect="1"/>
@@ -2918,7 +2537,7 @@
                   <pic:spPr>
                     <a:xfrm>
                       <a:off x="0" y="0"/>
-                      <a:ext cx="3744563" cy="2151263"/>
+                      <a:ext cx="4194895" cy="2409980"/>
                     </a:xfrm>
                     <a:prstGeom prst="rect">
                       <a:avLst/>
@@ -3043,10 +2662,60 @@
       </w:pPr>
       <w:r>
         <w:lastRenderedPageBreak/>
-        <w:t xml:space="preserve">Ha elégedettek vagyunk az elkészített labirintussal, a képernyő bal alsó sarkában látható „Menu” feliratú gombra kattintva, majd a „Save Map” feliratú gombra kattintva a játék arra kér minket, adjunk egy becenevet a labirintusunknak, amiről később majd felismerjük. </w:t>
-      </w:r>
-      <w:r>
-        <w:t>Természetesen, ha mégsem szeretnénk elmenteni a labirintusunkat, a „Back to main menu” gombot megnyomva ismét a főmenüben találjuk magunkat.</w:t>
+        <w:t>Ha elégedettek vagyunk az elkészített labirintussal, a képernyő bal alsó sarkában látható „</w:t>
+      </w:r>
+      <w:proofErr w:type="spellStart"/>
+      <w:r>
+        <w:t>Menu</w:t>
+      </w:r>
+      <w:proofErr w:type="spellEnd"/>
+      <w:r>
+        <w:t>” feliratú gombra kattintva, majd a „</w:t>
+      </w:r>
+      <w:proofErr w:type="spellStart"/>
+      <w:r>
+        <w:t>Save</w:t>
+      </w:r>
+      <w:proofErr w:type="spellEnd"/>
+      <w:r>
+        <w:t xml:space="preserve"> Map” feliratú gombra kattintva a játék arra </w:t>
+      </w:r>
+      <w:r>
+        <w:t xml:space="preserve">fog </w:t>
+      </w:r>
+      <w:r>
+        <w:t>kér</w:t>
+      </w:r>
+      <w:r>
+        <w:t>ni</w:t>
+      </w:r>
+      <w:r>
+        <w:t xml:space="preserve"> </w:t>
+      </w:r>
+      <w:r>
+        <w:t>bennünket</w:t>
+      </w:r>
+      <w:r>
+        <w:t xml:space="preserve">, adjunk egy becenevet a labirintusunknak, amiről később majd felismerjük. </w:t>
+      </w:r>
+      <w:r>
+        <w:t xml:space="preserve">Természetesen, ha mégsem szeretnénk elmenteni a labirintusunkat, a „Back </w:t>
+      </w:r>
+      <w:proofErr w:type="spellStart"/>
+      <w:r>
+        <w:t>to</w:t>
+      </w:r>
+      <w:proofErr w:type="spellEnd"/>
+      <w:r>
+        <w:t xml:space="preserve"> main </w:t>
+      </w:r>
+      <w:proofErr w:type="spellStart"/>
+      <w:r>
+        <w:t>menu</w:t>
+      </w:r>
+      <w:proofErr w:type="spellEnd"/>
+      <w:r>
+        <w:t>” gombot megnyomva ismét a főmenüben találjuk magunkat.</w:t>
       </w:r>
       <w:r>
         <w:br/>
@@ -3115,7 +2784,23 @@
         <w:fldChar w:fldCharType="end"/>
       </w:r>
       <w:r>
-        <w:t>. ábra: Képernyő bal alsó sarkában található "Menu" gomb, amiből aztán a "Save Map" menüpont lesz elérhető.</w:t>
+        <w:t>. ábra: Képernyő bal alsó sarkában található "</w:t>
+      </w:r>
+      <w:proofErr w:type="spellStart"/>
+      <w:r>
+        <w:t>Menu</w:t>
+      </w:r>
+      <w:proofErr w:type="spellEnd"/>
+      <w:r>
+        <w:t>" gomb, amiből aztán a "</w:t>
+      </w:r>
+      <w:proofErr w:type="spellStart"/>
+      <w:r>
+        <w:t>Save</w:t>
+      </w:r>
+      <w:proofErr w:type="spellEnd"/>
+      <w:r>
+        <w:t xml:space="preserve"> Map" menüpont lesz elérhető.</w:t>
       </w:r>
     </w:p>
     <w:p>
@@ -3274,37 +2959,34 @@
     </w:p>
     <w:p>
       <w:r>
-        <w:t>Ha nem kaptunk hibaüzenetet, és semmilyen más internetkapcsolati probléma nem avatkozott közbe, a „My Maps” menüpont alatt megtekinthető az új labirintusunk, de ezt a menüpontot még részletesen bemutatom.</w:t>
+        <w:t>Ha</w:t>
+      </w:r>
+      <w:r>
+        <w:t xml:space="preserve"> viszont</w:t>
+      </w:r>
+      <w:r>
+        <w:t xml:space="preserve"> nem kaptunk hibaüzenetet, és semmilyen más internetkapcsolati probléma nem avatkozott közbe, a „</w:t>
+      </w:r>
+      <w:proofErr w:type="spellStart"/>
+      <w:r>
+        <w:t>My</w:t>
+      </w:r>
+      <w:proofErr w:type="spellEnd"/>
+      <w:r>
+        <w:t xml:space="preserve"> </w:t>
+      </w:r>
+      <w:proofErr w:type="spellStart"/>
+      <w:r>
+        <w:t>Maps</w:t>
+      </w:r>
+      <w:proofErr w:type="spellEnd"/>
+      <w:r>
+        <w:t>” menüpont alatt megtekinthető az új labirintusunk, de ezt a menüpontot még részletesen bemutatom.</w:t>
       </w:r>
     </w:p>
     <w:p>
       <w:r>
         <w:t>//////////vége</w:t>
-      </w:r>
-    </w:p>
-    <w:p>
-      <w:pPr>
-        <w:pStyle w:val="Cmsor1"/>
-        <w:spacing w:line="240" w:lineRule="auto"/>
-      </w:pPr>
-      <w:bookmarkStart w:id="1" w:name="_Toc25048153"/>
-      <w:r>
-        <w:t>Témabejelentő</w:t>
-      </w:r>
-      <w:bookmarkEnd w:id="1"/>
-    </w:p>
-    <w:p/>
-    <w:p>
-      <w:pPr>
-        <w:spacing w:line="360" w:lineRule="auto"/>
-        <w:jc w:val="both"/>
-      </w:pPr>
-      <w:r>
-        <w:lastRenderedPageBreak/>
-        <w:t>A témabejelentőbe 0.5-1 oldalban kell összefoglalnod, hogy mit is fogsz csinálni. Itt pár mondatban mutasd be a probléma területet, majd írd le, hogy mit fogsz te megcsinálni és hogyan. Meg lehet adni milyen nyelveket, eszközöket használsz. Célszerű nem teljesen konkrét leírást írni, mert ha menetközben kiderül, hogy az adott nyelv nem támogatja azt, amit szeretnél, vagy az csak újabb verziókban elérhető, akkor már nem tudsz módosítani. Például, érdemesebb azt írni, hogy mobil alkalmazás, mint Android vagy iOS program.</w:t>
-      </w:r>
-      <w:r>
-        <w:t xml:space="preserve"> A témádat egyeztesd el a témavezetőddel. Ha sikerült elkészíteni a leírást, akkor azt neptunban egy kérvény formájában kell beadnod, amit majd a témavezetőd elfogad.</w:t>
       </w:r>
     </w:p>
     <w:p>
@@ -3317,14 +2999,14 @@
         <w:spacing w:line="240" w:lineRule="auto"/>
         <w:jc w:val="both"/>
       </w:pPr>
-      <w:bookmarkStart w:id="2" w:name="_Toc25048154"/>
+      <w:bookmarkStart w:id="3" w:name="_Toc102338955"/>
       <w:r>
         <w:t>K</w:t>
       </w:r>
       <w:r>
         <w:t>onzultáció</w:t>
       </w:r>
-      <w:bookmarkEnd w:id="2"/>
+      <w:bookmarkEnd w:id="3"/>
     </w:p>
     <w:p>
       <w:pPr>
@@ -3344,7 +3026,11 @@
         <w:t>t</w:t>
       </w:r>
       <w:r>
-        <w:t xml:space="preserve"> meg lehet beszélni, vagy épp kérdések merültek fel, amik</w:t>
+        <w:t xml:space="preserve"> meg lehet beszélni, vagy </w:t>
+      </w:r>
+      <w:r>
+        <w:lastRenderedPageBreak/>
+        <w:t>épp kérdések merültek fel, amik</w:t>
       </w:r>
       <w:r>
         <w:t>et</w:t>
@@ -3372,14 +3058,14 @@
         <w:spacing w:line="240" w:lineRule="auto"/>
         <w:jc w:val="both"/>
       </w:pPr>
-      <w:bookmarkStart w:id="3" w:name="_Toc25048155"/>
+      <w:bookmarkStart w:id="4" w:name="_Toc102338956"/>
       <w:r>
         <w:t>P</w:t>
       </w:r>
       <w:r>
         <w:t>rogram készítése</w:t>
       </w:r>
-      <w:bookmarkEnd w:id="3"/>
+      <w:bookmarkEnd w:id="4"/>
     </w:p>
     <w:p>
       <w:pPr>
@@ -3390,7 +3076,15 @@
         <w:t>A program elkészítése tűnik a legkönnyebb feladatnak, de nem az. Ha egy jó dolgozatot szeretnél, akkor igényesen, jól megtervezett, átgondolt alkalmazást kell készítened. A készítésnél sokan nem mernek olyan nyelvekhez, eszközökhöz nyúlni, amit nem ismernek. Mai világban inkább vannak mobil, vagy webes alkalmazások, mint asztali alkalmazás. Nem kell megijedni ezektől. Programozó vagy. Egy programozó bármilyen nyelven tud programozni. Csak rá kell szánni az időt, hogy megismerd a nyelvet.</w:t>
       </w:r>
       <w:r>
-        <w:t xml:space="preserve"> A programodban legyen help, ami segíti a felhasználót az alkalmazásod használatában.</w:t>
+        <w:t xml:space="preserve"> A programodban legyen </w:t>
+      </w:r>
+      <w:proofErr w:type="spellStart"/>
+      <w:r>
+        <w:t>help</w:t>
+      </w:r>
+      <w:proofErr w:type="spellEnd"/>
+      <w:r>
+        <w:t>, ami segíti a felhasználót az alkalmazásod használatában.</w:t>
       </w:r>
     </w:p>
     <w:p>
@@ -3403,11 +3097,11 @@
         <w:spacing w:line="240" w:lineRule="auto"/>
         <w:jc w:val="both"/>
       </w:pPr>
-      <w:bookmarkStart w:id="4" w:name="_Toc25048156"/>
+      <w:bookmarkStart w:id="5" w:name="_Toc102338957"/>
       <w:r>
         <w:t>Szakdolgozat felépítése</w:t>
       </w:r>
-      <w:bookmarkEnd w:id="4"/>
+      <w:bookmarkEnd w:id="5"/>
     </w:p>
     <w:p>
       <w:pPr>
@@ -3415,7 +3109,15 @@
         <w:jc w:val="both"/>
       </w:pPr>
       <w:r>
-        <w:t>A szokásos kérdés hogy épüljön fel a szakdolgozat. Most leírom, hogy mi az</w:t>
+        <w:t xml:space="preserve">A szokásos </w:t>
+      </w:r>
+      <w:proofErr w:type="gramStart"/>
+      <w:r>
+        <w:t>kérdés</w:t>
+      </w:r>
+      <w:proofErr w:type="gramEnd"/>
+      <w:r>
+        <w:t xml:space="preserve"> hogy épüljön fel a szakdolgozat. Most leírom, hogy mi az</w:t>
       </w:r>
       <w:r>
         <w:t>,</w:t>
@@ -3429,11 +3131,9 @@
         <w:spacing w:line="360" w:lineRule="auto"/>
         <w:jc w:val="both"/>
       </w:pPr>
-      <w:bookmarkStart w:id="5" w:name="_Toc25048157"/>
       <w:r>
         <w:t>Sablon</w:t>
       </w:r>
-      <w:bookmarkEnd w:id="5"/>
     </w:p>
     <w:p>
       <w:pPr>
@@ -3515,14 +3215,12 @@
         <w:spacing w:line="360" w:lineRule="auto"/>
         <w:jc w:val="both"/>
       </w:pPr>
-      <w:bookmarkStart w:id="6" w:name="_Toc25048158"/>
       <w:r>
         <w:t>F</w:t>
       </w:r>
       <w:r>
         <w:t>ejezetek</w:t>
       </w:r>
-      <w:bookmarkEnd w:id="6"/>
     </w:p>
     <w:p>
       <w:pPr>
@@ -3530,11 +3228,66 @@
         <w:jc w:val="both"/>
       </w:pPr>
       <w:r>
+        <w:t xml:space="preserve">A szakdolgozat alap fejezetei: a bevezetés, felhasználói dokumentáció és a fejlesztői dokumentáció. </w:t>
+      </w:r>
+      <w:r>
+        <w:t>Ezen kívül célszerű még írni, egy összefoglalást és egy további tervek részt.</w:t>
+      </w:r>
+    </w:p>
+    <w:p>
+      <w:pPr>
+        <w:spacing w:line="360" w:lineRule="auto"/>
+        <w:jc w:val="both"/>
+      </w:pPr>
+      <w:r>
         <w:lastRenderedPageBreak/>
-        <w:t xml:space="preserve">A szakdolgozat alap fejezetei: a bevezetés, felhasználói dokumentáció és a fejlesztői dokumentáció. </w:t>
-      </w:r>
-      <w:r>
-        <w:t>Ezen kívül célszerű még írni, egy összefoglalást és egy további tervek részt.</w:t>
+        <w:t xml:space="preserve">Témabejelentő: </w:t>
+      </w:r>
+      <w:r>
+        <w:t>A</w:t>
+      </w:r>
+      <w:r>
+        <w:t xml:space="preserve"> témabejelent</w:t>
+      </w:r>
+      <w:r>
+        <w:t>ő kérvényt</w:t>
+      </w:r>
+      <w:r>
+        <w:t xml:space="preserve"> </w:t>
+      </w:r>
+      <w:r>
+        <w:t>csatolni kell a dolgozat mellé. E</w:t>
+      </w:r>
+      <w:r>
+        <w:t>zt a témabejel</w:t>
+      </w:r>
+      <w:r>
+        <w:t>e</w:t>
+      </w:r>
+      <w:r>
+        <w:t>ntőt</w:t>
+      </w:r>
+      <w:r>
+        <w:t xml:space="preserve"> a</w:t>
+      </w:r>
+      <w:r>
+        <w:t xml:space="preserve"> </w:t>
+      </w:r>
+      <w:proofErr w:type="spellStart"/>
+      <w:r>
+        <w:t>neptunból</w:t>
+      </w:r>
+      <w:proofErr w:type="spellEnd"/>
+      <w:r>
+        <w:t xml:space="preserve"> kell letölteni és a feltöltendő „.</w:t>
+      </w:r>
+      <w:proofErr w:type="spellStart"/>
+      <w:r>
+        <w:t>zip</w:t>
+      </w:r>
+      <w:proofErr w:type="spellEnd"/>
+      <w:r>
+        <w:t>” csomagba betenni!</w:t>
       </w:r>
     </w:p>
     <w:p>
@@ -3543,37 +3296,99 @@
         <w:jc w:val="both"/>
       </w:pPr>
       <w:r>
-        <w:t xml:space="preserve">Témabejelentő: </w:t>
-      </w:r>
-      <w:r>
-        <w:t>A</w:t>
-      </w:r>
-      <w:r>
-        <w:t xml:space="preserve"> témabejelent</w:t>
-      </w:r>
-      <w:r>
-        <w:t>ő kérvényt</w:t>
-      </w:r>
+        <w:t xml:space="preserve">Tartalomjegyzék: A dolgozat elején legyen egy tartalomjegyzék, ahol a főbb fejezetek látszódnak. Célszerű kerülni a túl „mély” fejezet szinteket, </w:t>
+      </w:r>
+      <w:proofErr w:type="spellStart"/>
+      <w:r>
+        <w:t>pl</w:t>
+      </w:r>
+      <w:proofErr w:type="spellEnd"/>
+      <w:r>
+        <w:t>: 1.2.4.2.5.3-as fejezet.</w:t>
+      </w:r>
+      <w:r>
+        <w:t xml:space="preserve"> Ehhez persze mindenképp szükséges, hogy </w:t>
+      </w:r>
+      <w:proofErr w:type="spellStart"/>
+      <w:r>
+        <w:t>oldalszámozva</w:t>
+      </w:r>
+      <w:proofErr w:type="spellEnd"/>
+      <w:r>
+        <w:t xml:space="preserve"> legyen a dolgozat.</w:t>
+      </w:r>
+    </w:p>
+    <w:p>
+      <w:pPr>
+        <w:spacing w:line="360" w:lineRule="auto"/>
+        <w:jc w:val="both"/>
+      </w:pPr>
+      <w:r>
+        <w:t>Köszönetnyilvánítás: Ha esetleg pályázati támogatást kapt</w:t>
+      </w:r>
+      <w:r>
+        <w:t>ál a dolgozatodhoz, akkor azt se</w:t>
+      </w:r>
+      <w:r>
+        <w:t xml:space="preserve"> felejtsd el megköszönni.</w:t>
+      </w:r>
+    </w:p>
+    <w:p>
+      <w:pPr>
+        <w:spacing w:line="360" w:lineRule="auto"/>
+        <w:jc w:val="both"/>
+      </w:pPr>
+      <w:r>
+        <w:t>Bevezetés</w:t>
+      </w:r>
+      <w:r>
+        <w:t>: I</w:t>
+      </w:r>
+      <w:r>
+        <w:t>tt le kell írni, miről is fog szólni a szakdolgozatot, leírod mi a motiváció. Itt kell felkelteni az olvasó érdeklődését, hogy el akarja olvasni a dolgozatodat</w:t>
+      </w:r>
+      <w:r>
+        <w:t>. Itt nem kell belemenni a rész</w:t>
+      </w:r>
+      <w:r>
+        <w:t>l</w:t>
+      </w:r>
+      <w:r>
+        <w:t>e</w:t>
+      </w:r>
+      <w:r>
+        <w:t>tekbe, itt lehet felületesen fogalmazni, hogy egy egyszerű halandó is megértse, miről szól a dolgozat. Itt veted fel a problémát, amivel elkezdtél foglalkozni. Bemutatod, hogyan akarod ezt megoldani.</w:t>
+      </w:r>
+      <w:r>
+        <w:t xml:space="preserve"> Lényegében egy előzetes áttekintést adsz a dolgozatról.</w:t>
+      </w:r>
+    </w:p>
+    <w:p>
+      <w:pPr>
+        <w:spacing w:line="360" w:lineRule="auto"/>
+        <w:jc w:val="both"/>
+      </w:pPr>
+      <w:r>
+        <w:t>Felhasználói dokumentáció: Itt be kell mutatnod az alkalmazásod, olyan szinten, hogy a felhasználó használni tudja. Itt lehet berakni képernyőképeket, amelyek segítik a program használatát. Itt le kell írnod milyen gépigény szükséges, hogyan kell telepíteni / elindítani. Itt gondolkodj úgy, hogy ha te lennél a felhasználó, akkor tudnád-e használni ezek alapján a programodat.</w:t>
+      </w:r>
+      <w:r>
+        <w:t xml:space="preserve"> Itt lehet </w:t>
+      </w:r>
+      <w:proofErr w:type="spellStart"/>
+      <w:r>
+        <w:t>use</w:t>
+      </w:r>
+      <w:proofErr w:type="spellEnd"/>
       <w:r>
         <w:t xml:space="preserve"> </w:t>
       </w:r>
-      <w:r>
-        <w:t>csatolni kell a dolgozat mellé. E</w:t>
-      </w:r>
-      <w:r>
-        <w:t>zt a témabejel</w:t>
-      </w:r>
-      <w:r>
-        <w:t>e</w:t>
-      </w:r>
-      <w:r>
-        <w:t>ntőt</w:t>
-      </w:r>
-      <w:r>
-        <w:t xml:space="preserve"> a</w:t>
-      </w:r>
-      <w:r>
-        <w:t xml:space="preserve"> neptunból kell letölteni és a feltöltendő „.zip” csomagba betenni!</w:t>
+      <w:proofErr w:type="spellStart"/>
+      <w:r>
+        <w:t>case-eket</w:t>
+      </w:r>
+      <w:proofErr w:type="spellEnd"/>
+      <w:r>
+        <w:t xml:space="preserve"> használni, hogy bemutasd az egyes funkciókat. </w:t>
       </w:r>
     </w:p>
     <w:p>
@@ -3582,10 +3397,107 @@
         <w:jc w:val="both"/>
       </w:pPr>
       <w:r>
-        <w:t>Tartalomjegyzék: A dolgozat elején legyen egy tartalomjegyzék, ahol a főbb fejezetek látszódnak. Célszerű kerülni a túl „mély” fejezet szinteket, pl: 1.2.4.2.5.3-as fejezet.</w:t>
-      </w:r>
-      <w:r>
-        <w:t xml:space="preserve"> Ehhez persze mindenképp szükséges, hogy oldalszámozva legyen a dolgozat.</w:t>
+        <w:t xml:space="preserve">Fejlesztői dokumentáció: Itt egy másik szemszögből kell bemutatnod a programodat. Itt egy olyan fejlesztő vagy egy cégnél, akinek azt mondják, hogy fejlesszen hozzá ehhez a programhoz újabb </w:t>
+      </w:r>
+      <w:r>
+        <w:t>funkciókat</w:t>
+      </w:r>
+      <w:r>
+        <w:t xml:space="preserve">. Ekkor csak a fejlesztői dokumentáció áll rendelkezésedre, hogy megértsd, melyik modul mit csinál, és hogy hova kell nyúlnod, hogy meg tudd valósítani, amit kértek. Itt mutasd be a programod </w:t>
+      </w:r>
+      <w:proofErr w:type="spellStart"/>
+      <w:r>
+        <w:t>rétegeit</w:t>
+      </w:r>
+      <w:proofErr w:type="spellEnd"/>
+      <w:r>
+        <w:t xml:space="preserve">, adatbázist, táblákat, osztályokat, </w:t>
+      </w:r>
+      <w:r>
+        <w:t>modulokat</w:t>
+      </w:r>
+      <w:r>
+        <w:t>, fontosabb függvényeket, algoritmusokat, felhasználói eseteket</w:t>
+      </w:r>
+      <w:r>
+        <w:t>, hálózati kommunikációt</w:t>
+      </w:r>
+      <w:r>
+        <w:t>, fejlesztői környezetet</w:t>
+      </w:r>
+      <w:r>
+        <w:t>.</w:t>
+      </w:r>
+      <w:r>
+        <w:t xml:space="preserve"> Itt szerepeljenek osztálydiagramok, UML ábrák. Itt lehet beszélni az üzemeltetésről is. Milyen időzített folyamatok vannak, hol van a </w:t>
+      </w:r>
+      <w:proofErr w:type="spellStart"/>
+      <w:r>
+        <w:t>logolás</w:t>
+      </w:r>
+      <w:proofErr w:type="spellEnd"/>
+      <w:r>
+        <w:t xml:space="preserve">, használ-e felhő </w:t>
+      </w:r>
+      <w:proofErr w:type="gramStart"/>
+      <w:r>
+        <w:t>rendszereket,</w:t>
+      </w:r>
+      <w:proofErr w:type="gramEnd"/>
+      <w:r>
+        <w:t xml:space="preserve"> stb.</w:t>
+      </w:r>
+      <w:r>
+        <w:t xml:space="preserve"> Ebbe a fejezetbe tartozik a tesztelés is. Minden osztályodra legyen tesztelés is. Egység tesztek, felületi tesztek,</w:t>
+      </w:r>
+      <w:r>
+        <w:t xml:space="preserve"> integrációs </w:t>
+      </w:r>
+      <w:r>
+        <w:lastRenderedPageBreak/>
+        <w:t>tesztek</w:t>
+      </w:r>
+      <w:r>
+        <w:t xml:space="preserve"> stb. Ha nem tudsz automatikus tesztet írni</w:t>
+      </w:r>
+      <w:r>
+        <w:t xml:space="preserve"> a programod</w:t>
+      </w:r>
+      <w:r>
+        <w:t>ra</w:t>
+      </w:r>
+      <w:r>
+        <w:t xml:space="preserve">, akkor csinálj teszt jegyzőkönyvet. Ebben leírod mi a </w:t>
+      </w:r>
+      <w:r>
+        <w:t>funkció</w:t>
+      </w:r>
+      <w:r>
+        <w:t>, amit tesztelsz és annak</w:t>
+      </w:r>
+      <w:r>
+        <w:t xml:space="preserve"> mi</w:t>
+      </w:r>
+      <w:r>
+        <w:t xml:space="preserve"> az elvárt kimenete, d</w:t>
+      </w:r>
+      <w:r>
+        <w:t xml:space="preserve">e nagyon sok tesztelő eszköz </w:t>
+      </w:r>
+      <w:r>
+        <w:t>elérhető ma</w:t>
+      </w:r>
+      <w:r>
+        <w:t>napság</w:t>
+      </w:r>
+      <w:r>
+        <w:t>. Olyanok is vannak</w:t>
+      </w:r>
+      <w:r>
+        <w:t>,</w:t>
+      </w:r>
+      <w:r>
+        <w:t xml:space="preserve"> amelyek felületet képesek tesztelni.</w:t>
       </w:r>
     </w:p>
     <w:p>
@@ -3594,13 +3506,19 @@
         <w:jc w:val="both"/>
       </w:pPr>
       <w:r>
-        <w:t>Köszönetnyilvánítás: Ha esetleg pályázati támogatást kapt</w:t>
-      </w:r>
-      <w:r>
-        <w:t>ál a dolgozatodhoz, akkor azt se</w:t>
-      </w:r>
-      <w:r>
-        <w:t xml:space="preserve"> felejtsd el megköszönni.</w:t>
+        <w:t>Összefoglalás: Nagyon hasznos tud lenni, ha egy oldalban össze tudod foglalni, hogy miről is szól a dolgozatod. Ez annyiban másabb, mint a bevezetés, hogy itt feltételezheted, hogy</w:t>
+      </w:r>
+      <w:r>
+        <w:t xml:space="preserve"> már</w:t>
+      </w:r>
+      <w:r>
+        <w:t xml:space="preserve"> </w:t>
+      </w:r>
+      <w:r>
+        <w:t>el</w:t>
+      </w:r>
+      <w:r>
+        <w:t>olvasták a dolgozatodat. Itt újra mutasd be a problémát, amivel foglalkoztál, mutasd be mit és hogyan használtál és végül mutasd be, hogy mire jutottál.</w:t>
       </w:r>
     </w:p>
     <w:p>
@@ -3609,28 +3527,16 @@
         <w:jc w:val="both"/>
       </w:pPr>
       <w:r>
-        <w:t>Bevezetés</w:t>
-      </w:r>
-      <w:r>
-        <w:t>: I</w:t>
-      </w:r>
-      <w:r>
-        <w:t>tt le kell írni, miről is fog szólni a szakdolgozatot, leírod mi a motiváció. Itt kell felkelteni az olvasó érdeklődését, hogy el akarja olvasni a dolgozatodat</w:t>
-      </w:r>
-      <w:r>
-        <w:t>. Itt nem kell belemenni a rész</w:t>
-      </w:r>
-      <w:r>
-        <w:t>l</w:t>
-      </w:r>
-      <w:r>
-        <w:t>e</w:t>
-      </w:r>
-      <w:r>
-        <w:t>tekbe, itt lehet felületesen fogalmazni, hogy egy egyszerű halandó is megértse, miről szól a dolgozat. Itt veted fel a problémát, amivel elkezdtél foglalkozni. Bemutatod, hogyan akarod ezt megoldani.</w:t>
-      </w:r>
-      <w:r>
-        <w:t xml:space="preserve"> Lényegében egy előzetes áttekintést adsz a dolgozatról.</w:t>
+        <w:t xml:space="preserve">További fejlesztési lehetőségek: Egy program sose készül el, csak jön a határidő. Ebbe a fejezetbe írd le, milyen </w:t>
+      </w:r>
+      <w:r>
+        <w:t>további funkciókat tudsz elképzelni az alkalmazásodhoz. Mit lehetne még hozzáfejleszteni, mi az</w:t>
+      </w:r>
+      <w:r>
+        <w:t>,</w:t>
+      </w:r>
+      <w:r>
+        <w:t xml:space="preserve"> amit esetleg máshogy is meg lehetett volna valósítani.</w:t>
       </w:r>
     </w:p>
     <w:p>
@@ -3639,146 +3545,8 @@
         <w:jc w:val="both"/>
       </w:pPr>
       <w:r>
-        <w:t>Felhasználói dokumentáció: Itt be kell mutatnod az alkalmazásod, olyan szinten, hogy a felhasználó használni tudja. Itt lehet berakni képernyőképeket, amelyek segítik a program használatát. Itt le kell írnod milyen gépigény szükséges, hogyan kell telepíteni / elindítani. Itt gondolkodj úgy, hogy ha te lennél a felhasználó, akkor tudnád-e használni ezek alapján a programodat.</w:t>
-      </w:r>
-      <w:r>
-        <w:t xml:space="preserve"> Itt lehet use case-eket használni, hogy bemutasd az egyes funkciókat. </w:t>
-      </w:r>
-    </w:p>
-    <w:p>
-      <w:pPr>
-        <w:spacing w:line="360" w:lineRule="auto"/>
-        <w:jc w:val="both"/>
-      </w:pPr>
-      <w:r>
-        <w:t xml:space="preserve">Fejlesztői dokumentáció: Itt egy másik szemszögből kell bemutatnod a programodat. Itt egy olyan fejlesztő vagy egy cégnél, akinek azt mondják, hogy fejlesszen hozzá ehhez a programhoz újabb </w:t>
-      </w:r>
-      <w:r>
-        <w:t>funkciókat</w:t>
-      </w:r>
-      <w:r>
-        <w:t xml:space="preserve">. Ekkor csak a fejlesztői dokumentáció áll rendelkezésedre, hogy megértsd, melyik modul mit csinál, és hogy hova kell nyúlnod, hogy meg tudd valósítani, amit kértek. Itt mutasd be a programod rétegeit, adatbázist, táblákat, osztályokat, </w:t>
-      </w:r>
-      <w:r>
-        <w:t>modulokat</w:t>
-      </w:r>
-      <w:r>
-        <w:t>, fontosabb függvényeket, algoritmusokat, felhasználói eseteket</w:t>
-      </w:r>
-      <w:r>
-        <w:t>, hálózati kommunikációt</w:t>
-      </w:r>
-      <w:r>
-        <w:t>, fejlesztői környezetet</w:t>
-      </w:r>
-      <w:r>
-        <w:t>.</w:t>
-      </w:r>
-      <w:r>
-        <w:t xml:space="preserve"> Itt szerepeljenek osztálydiagramok, </w:t>
-      </w:r>
-      <w:r>
-        <w:lastRenderedPageBreak/>
-        <w:t>UML ábrák. Itt lehet beszélni az üzemeltetésről is. Milyen időzített folyamatok vannak, hol van a logolás, használ-e felhő rendszereket, stb.</w:t>
-      </w:r>
-      <w:r>
-        <w:t xml:space="preserve"> Ebbe a fejezetbe tartozik a tesztelés is. Minden osztályodra legyen tesztelés is. Egység tesztek, felületi tesztek,</w:t>
-      </w:r>
-      <w:r>
-        <w:t xml:space="preserve"> integrációs tesztek</w:t>
-      </w:r>
-      <w:r>
-        <w:t xml:space="preserve"> stb. Ha nem tudsz automatikus tesztet írni</w:t>
-      </w:r>
-      <w:r>
-        <w:t xml:space="preserve"> a programod</w:t>
-      </w:r>
-      <w:r>
-        <w:t>ra</w:t>
-      </w:r>
-      <w:r>
-        <w:t xml:space="preserve">, akkor csinálj teszt jegyzőkönyvet. Ebben leírod mi a </w:t>
-      </w:r>
-      <w:r>
-        <w:t>funkció</w:t>
-      </w:r>
-      <w:r>
-        <w:t>, amit tesztelsz és annak</w:t>
-      </w:r>
-      <w:r>
-        <w:t xml:space="preserve"> mi</w:t>
-      </w:r>
-      <w:r>
-        <w:t xml:space="preserve"> az elvárt kimenete, d</w:t>
-      </w:r>
-      <w:r>
-        <w:t xml:space="preserve">e nagyon sok tesztelő eszköz </w:t>
-      </w:r>
-      <w:r>
-        <w:t>elérhető ma</w:t>
-      </w:r>
-      <w:r>
-        <w:t>napság</w:t>
-      </w:r>
-      <w:r>
-        <w:t>. Olyanok is vannak</w:t>
-      </w:r>
-      <w:r>
-        <w:t>,</w:t>
-      </w:r>
-      <w:r>
-        <w:t xml:space="preserve"> amelyek felületet képesek tesztelni.</w:t>
-      </w:r>
-    </w:p>
-    <w:p>
-      <w:pPr>
-        <w:spacing w:line="360" w:lineRule="auto"/>
-        <w:jc w:val="both"/>
-      </w:pPr>
-      <w:r>
-        <w:t>Összefoglalás: Nagyon hasznos tud lenni, ha egy oldalban össze tudod foglalni, hogy miről is szól a dolgozatod. Ez annyiban másabb, mint a bevezetés, hogy itt feltételezheted, hogy</w:t>
-      </w:r>
-      <w:r>
-        <w:t xml:space="preserve"> már</w:t>
-      </w:r>
-      <w:r>
-        <w:t xml:space="preserve"> </w:t>
-      </w:r>
-      <w:r>
-        <w:t>el</w:t>
-      </w:r>
-      <w:r>
-        <w:t>olvasták a dolgozatodat. Itt újra mutasd be a problémát, amivel foglalkoztál, mutasd be mit és hogyan használtál és végül mutasd be, hogy mire jutottál.</w:t>
-      </w:r>
-    </w:p>
-    <w:p>
-      <w:pPr>
-        <w:spacing w:line="360" w:lineRule="auto"/>
-        <w:jc w:val="both"/>
-      </w:pPr>
-      <w:r>
-        <w:t xml:space="preserve">További fejlesztési lehetőségek: Egy program sose készül el, csak jön a határidő. Ebbe a fejezetbe írd le, milyen </w:t>
-      </w:r>
-      <w:r>
-        <w:t>további funkciókat tudsz elképzelni az alkalmazásodhoz. Mit lehetne még hozzáfejleszteni, mi az</w:t>
-      </w:r>
-      <w:r>
-        <w:t>,</w:t>
-      </w:r>
-      <w:r>
-        <w:t xml:space="preserve"> amit esetleg máshogy is meg lehetett volna valósítani.</w:t>
-      </w:r>
-    </w:p>
-    <w:p>
-      <w:pPr>
-        <w:spacing w:line="360" w:lineRule="auto"/>
-        <w:jc w:val="both"/>
-      </w:pPr>
-      <w:bookmarkStart w:id="7" w:name="_Toc25048159"/>
-      <w:r>
         <w:t>Formai segítségek</w:t>
       </w:r>
-      <w:bookmarkEnd w:id="7"/>
     </w:p>
     <w:p>
       <w:pPr>
@@ -3813,7 +3581,15 @@
         </w:sdtContent>
       </w:sdt>
       <w:r>
-        <w:t xml:space="preserve">, de a fontosabbakat összegyűjtöttem neked. Az elte hivatalos címerét pedig innen tudod letölteni </w:t>
+        <w:t xml:space="preserve">, de a fontosabbakat összegyűjtöttem neked. Az </w:t>
+      </w:r>
+      <w:proofErr w:type="spellStart"/>
+      <w:r>
+        <w:t>elte</w:t>
+      </w:r>
+      <w:proofErr w:type="spellEnd"/>
+      <w:r>
+        <w:t xml:space="preserve"> hivatalos címerét pedig innen tudod letölteni </w:t>
       </w:r>
       <w:sdt>
         <w:sdtPr>
@@ -3912,8 +3688,26 @@
         <w:jc w:val="both"/>
       </w:pPr>
       <w:r>
+        <w:t>belső: 3,5 cm</w:t>
+      </w:r>
+    </w:p>
+    <w:p>
+      <w:pPr>
+        <w:spacing w:line="360" w:lineRule="auto"/>
+        <w:jc w:val="both"/>
+      </w:pPr>
+      <w:r>
+        <w:t>külső: 2,5 cm</w:t>
+      </w:r>
+    </w:p>
+    <w:p>
+      <w:pPr>
+        <w:spacing w:line="360" w:lineRule="auto"/>
+        <w:jc w:val="both"/>
+      </w:pPr>
+      <w:r>
         <w:lastRenderedPageBreak/>
-        <w:t>belső: 3,5 cm</w:t>
+        <w:t>alsó: 2,5 cm</w:t>
       </w:r>
     </w:p>
     <w:p>
@@ -3922,7 +3716,7 @@
         <w:jc w:val="both"/>
       </w:pPr>
       <w:r>
-        <w:t>külső: 2,5 cm</w:t>
+        <w:t>felső: 2,5 cm</w:t>
       </w:r>
     </w:p>
     <w:p>
@@ -3931,7 +3725,7 @@
         <w:jc w:val="both"/>
       </w:pPr>
       <w:r>
-        <w:t>alsó: 2,5 cm</w:t>
+        <w:t>Oldalszám: az oldalszámozást a tartalomjegyzéktől kezdve az irodalomjegyzékkel bezárólag folyamatosan kell végezni. Jelölése arab számokkal történik (a tartalomjegyzék oldalainak az oldalszámát nem szokás feltüntetni).</w:t>
       </w:r>
     </w:p>
     <w:p>
@@ -3940,7 +3734,7 @@
         <w:jc w:val="both"/>
       </w:pPr>
       <w:r>
-        <w:t>felső: 2,5 cm</w:t>
+        <w:t>A dolgozat fő fejezetei (1. szintű címsorok) új oldalon kezdődjenek.</w:t>
       </w:r>
     </w:p>
     <w:p>
@@ -3949,24 +3743,6 @@
         <w:jc w:val="both"/>
       </w:pPr>
       <w:r>
-        <w:t>Oldalszám: az oldalszámozást a tartalomjegyzéktől kezdve az irodalomjegyzékkel bezárólag folyamatosan kell végezni. Jelölése arab számokkal történik (a tartalomjegyzék oldalainak az oldalszámát nem szokás feltüntetni).</w:t>
-      </w:r>
-    </w:p>
-    <w:p>
-      <w:pPr>
-        <w:spacing w:line="360" w:lineRule="auto"/>
-        <w:jc w:val="both"/>
-      </w:pPr>
-      <w:r>
-        <w:t>A dolgozat fő fejezetei (1. szintű címsorok) új oldalon kezdődjenek.</w:t>
-      </w:r>
-    </w:p>
-    <w:p>
-      <w:pPr>
-        <w:spacing w:line="360" w:lineRule="auto"/>
-        <w:jc w:val="both"/>
-      </w:pPr>
-      <w:r>
         <w:t>K</w:t>
       </w:r>
       <w:r>
@@ -3988,7 +3764,23 @@
         <w:t xml:space="preserve"> („Ne ess pánikba!”)</w:t>
       </w:r>
       <w:r>
-        <w:t xml:space="preserve"> Elon Musk is felhasználta, amikor egy Teslát lőtt ki az űrbe. Ezt láthatjuk a </w:t>
+        <w:t xml:space="preserve"> </w:t>
+      </w:r>
+      <w:proofErr w:type="spellStart"/>
+      <w:r>
+        <w:t>Elon</w:t>
+      </w:r>
+      <w:proofErr w:type="spellEnd"/>
+      <w:r>
+        <w:t xml:space="preserve"> </w:t>
+      </w:r>
+      <w:proofErr w:type="spellStart"/>
+      <w:r>
+        <w:t>Musk</w:t>
+      </w:r>
+      <w:proofErr w:type="spellEnd"/>
+      <w:r>
+        <w:t xml:space="preserve"> is felhasználta, amikor egy Teslát lőtt ki az űrbe. Ezt láthatjuk a </w:t>
       </w:r>
       <w:r>
         <w:t>2.</w:t>
@@ -4270,12 +4062,37 @@
               </w:rPr>
               <w:t xml:space="preserve">. ábra </w:t>
             </w:r>
+            <w:proofErr w:type="spellStart"/>
             <w:r>
               <w:rPr>
                 <w:b w:val="0"/>
                 <w:color w:val="000000" w:themeColor="text1"/>
               </w:rPr>
-              <w:t>Elon Musk Teslája az űrben</w:t>
+              <w:t>Elon</w:t>
+            </w:r>
+            <w:proofErr w:type="spellEnd"/>
+            <w:r>
+              <w:rPr>
+                <w:b w:val="0"/>
+                <w:color w:val="000000" w:themeColor="text1"/>
+              </w:rPr>
+              <w:t xml:space="preserve"> </w:t>
+            </w:r>
+            <w:proofErr w:type="spellStart"/>
+            <w:r>
+              <w:rPr>
+                <w:b w:val="0"/>
+                <w:color w:val="000000" w:themeColor="text1"/>
+              </w:rPr>
+              <w:t>Musk</w:t>
+            </w:r>
+            <w:proofErr w:type="spellEnd"/>
+            <w:r>
+              <w:rPr>
+                <w:b w:val="0"/>
+                <w:color w:val="000000" w:themeColor="text1"/>
+              </w:rPr>
+              <w:t xml:space="preserve"> Teslája az űrben</w:t>
             </w:r>
             <w:r>
               <w:rPr>
@@ -4353,7 +4170,19 @@
         <w:t xml:space="preserve">: Ha felhasználsz bármilyen forrást akkor azt mindig hivatkoznod kell. </w:t>
       </w:r>
       <w:r>
-        <w:t>Ez fontos, hogy semmilyen plágium ne merüljön fel. Erről egy papírt is ki kell töltened, hogy büntetőjogi felelő</w:t>
+        <w:t xml:space="preserve">Ez fontos, hogy semmilyen plágium ne merüljön fel. Erről egy papírt is ki kell </w:t>
+      </w:r>
+      <w:proofErr w:type="spellStart"/>
+      <w:r>
+        <w:t>töltened</w:t>
+      </w:r>
+      <w:proofErr w:type="spellEnd"/>
+      <w:r>
+        <w:t xml:space="preserve">, hogy </w:t>
+      </w:r>
+      <w:r>
+        <w:lastRenderedPageBreak/>
+        <w:t>büntetőjogi felelő</w:t>
       </w:r>
       <w:r>
         <w:t>s</w:t>
@@ -4362,7 +4191,11 @@
         <w:t xml:space="preserve">séged van ezzel kapcsolatban. </w:t>
       </w:r>
       <w:r>
-        <w:t>Célszerű a szövegben is berakni egy hivatkozást, hogy kapcsolható legyen forrásjegyzékhez. Az előbbi képeket például a wikipé</w:t>
+        <w:t xml:space="preserve">Célszerű a szövegben is berakni egy hivatkozást, hogy kapcsolható legyen forrásjegyzékhez. Az előbbi képeket például a </w:t>
+      </w:r>
+      <w:proofErr w:type="spellStart"/>
+      <w:r>
+        <w:t>wikipé</w:t>
       </w:r>
       <w:r>
         <w:t>d</w:t>
@@ -4374,7 +4207,11 @@
         <w:t>á</w:t>
       </w:r>
       <w:r>
-        <w:t xml:space="preserve">n találtam </w:t>
+        <w:t>n</w:t>
+      </w:r>
+      <w:proofErr w:type="spellEnd"/>
+      <w:r>
+        <w:t xml:space="preserve"> találtam </w:t>
       </w:r>
       <w:sdt>
         <w:sdtPr>
@@ -4409,11 +4246,9 @@
         <w:spacing w:line="360" w:lineRule="auto"/>
         <w:jc w:val="both"/>
       </w:pPr>
-      <w:bookmarkStart w:id="8" w:name="_Toc25048160"/>
       <w:r>
         <w:t>DVD melléklet</w:t>
       </w:r>
-      <w:bookmarkEnd w:id="8"/>
     </w:p>
     <w:p>
       <w:pPr>
@@ -4429,11 +4264,9 @@
         <w:spacing w:line="360" w:lineRule="auto"/>
         <w:jc w:val="both"/>
       </w:pPr>
-      <w:bookmarkStart w:id="9" w:name="_Toc25048161"/>
       <w:r>
         <w:t>Leadás</w:t>
       </w:r>
-      <w:bookmarkEnd w:id="9"/>
     </w:p>
     <w:p>
       <w:pPr>
@@ -4441,7 +4274,39 @@
         <w:jc w:val="both"/>
       </w:pPr>
       <w:r>
-        <w:t xml:space="preserve">Az ELTE IK-n megszünt a papír alapú szakdolgozat leadás! A szakdolgozatodat a neptunba kell feltölteni ”.zip” formátumba. </w:t>
+        <w:t xml:space="preserve">Az ELTE IK-n </w:t>
+      </w:r>
+      <w:proofErr w:type="spellStart"/>
+      <w:r>
+        <w:t>megszünt</w:t>
+      </w:r>
+      <w:proofErr w:type="spellEnd"/>
+      <w:r>
+        <w:t xml:space="preserve"> a papír alapú szakdolgozat leadás! A szakdolgozatodat a </w:t>
+      </w:r>
+      <w:proofErr w:type="spellStart"/>
+      <w:r>
+        <w:t>neptunba</w:t>
+      </w:r>
+      <w:proofErr w:type="spellEnd"/>
+      <w:r>
+        <w:t xml:space="preserve"> kell </w:t>
+      </w:r>
+      <w:proofErr w:type="gramStart"/>
+      <w:r>
+        <w:t>feltölteni ”</w:t>
+      </w:r>
+      <w:proofErr w:type="gramEnd"/>
+      <w:r>
+        <w:t>.</w:t>
+      </w:r>
+      <w:proofErr w:type="spellStart"/>
+      <w:r>
+        <w:t>zip</w:t>
+      </w:r>
+      <w:proofErr w:type="spellEnd"/>
+      <w:r>
+        <w:t xml:space="preserve">” formátumba. </w:t>
       </w:r>
     </w:p>
     <w:p>
@@ -4453,7 +4318,15 @@
         <w:t>A</w:t>
       </w:r>
       <w:r>
-        <w:t xml:space="preserve"> becsomagolt állományban a következőknek kell hogy szerepeljenek</w:t>
+        <w:t xml:space="preserve"> becsomagolt állományban a következőknek </w:t>
+      </w:r>
+      <w:proofErr w:type="gramStart"/>
+      <w:r>
+        <w:t>kell</w:t>
+      </w:r>
+      <w:proofErr w:type="gramEnd"/>
+      <w:r>
+        <w:t xml:space="preserve"> hogy szerepeljenek</w:t>
       </w:r>
       <w:r>
         <w:t xml:space="preserve"> </w:t>
@@ -4492,7 +4365,15 @@
         <w:jc w:val="both"/>
       </w:pPr>
       <w:r>
-        <w:t>Témabejelentő, amit a neptunból töltesz le</w:t>
+        <w:t xml:space="preserve">Témabejelentő, amit a </w:t>
+      </w:r>
+      <w:proofErr w:type="spellStart"/>
+      <w:r>
+        <w:t>neptunból</w:t>
+      </w:r>
+      <w:proofErr w:type="spellEnd"/>
+      <w:r>
+        <w:t xml:space="preserve"> töltesz le</w:t>
       </w:r>
     </w:p>
     <w:p>
@@ -4557,14 +4438,12 @@
         <w:spacing w:line="360" w:lineRule="auto"/>
         <w:jc w:val="both"/>
       </w:pPr>
-      <w:bookmarkStart w:id="10" w:name="_Toc25048162"/>
       <w:r>
         <w:t>V</w:t>
       </w:r>
       <w:r>
         <w:t>édés</w:t>
       </w:r>
-      <w:bookmarkEnd w:id="10"/>
     </w:p>
     <w:p>
       <w:pPr>
@@ -4572,17 +4451,33 @@
         <w:jc w:val="both"/>
       </w:pPr>
       <w:r>
-        <w:t xml:space="preserve">Az elkészült dolgozatodat meg is kell védened. A védésre 10-15 perced van. Ennyi idő alatt kell bemutatnod az alkalmazásod működését. Szakdolgozatnál nem prezentációt várunk el, hanem működő, jól kinéző, használható alkalmazást. Ha van az </w:t>
+        <w:t>Az elkészült dolgozatodat meg is kell védened. A védésre 10-15 perced van. Ennyi idő alatt kell bemutatnod az alkalmazásod működését. Szakdolgozatnál nem prezentációt várunk el, hanem működő, jól kinéző, használható alkalmazást. Ha van az alkalmazásodban olyan rész, amelyet nem tudsz megmutatni működés közben, vagy épp a nagy eredmény a háttérben futó motor működése, akkor készíts róla prezentációt.</w:t>
+      </w:r>
+      <w:r>
+        <w:t xml:space="preserve"> </w:t>
       </w:r>
       <w:r>
         <w:lastRenderedPageBreak/>
-        <w:t>alkalmazásodban olyan rész, amelyet nem tudsz megmutatni működés közben, vagy épp a nagy eredmény a háttérben futó motor működése, akkor készíts róla prezentációt.</w:t>
-      </w:r>
-      <w:r>
-        <w:t xml:space="preserve"> Ekkor is célszerű minimális mennyiséget csinálni, max. 3-4 dia.</w:t>
-      </w:r>
-      <w:r>
-        <w:t xml:space="preserve"> A védésre célszerű egy jól végiggondolt, jól felépített és begyakorolt bemutatással jönni. Ha jó a</w:t>
+        <w:t xml:space="preserve">Ekkor is célszerű minimális mennyiséget csinálni, </w:t>
+      </w:r>
+      <w:proofErr w:type="spellStart"/>
+      <w:r>
+        <w:t>max</w:t>
+      </w:r>
+      <w:proofErr w:type="spellEnd"/>
+      <w:r>
+        <w:t>. 3-4 dia.</w:t>
+      </w:r>
+      <w:r>
+        <w:t xml:space="preserve"> A védésre célszerű egy jól </w:t>
+      </w:r>
+      <w:proofErr w:type="spellStart"/>
+      <w:r>
+        <w:t>végiggondolt</w:t>
+      </w:r>
+      <w:proofErr w:type="spellEnd"/>
+      <w:r>
+        <w:t>, jól felépített és begyakorolt bemutatással jönni. Ha jó a</w:t>
       </w:r>
       <w:r>
         <w:t xml:space="preserve"> védésed, az akár a dolgozatod</w:t>
@@ -4618,10 +4513,26 @@
         </w:sdtContent>
       </w:sdt>
       <w:r>
-        <w:t>. Éppen nem lesz internet a védés alatt, nem elérhető a külső forrás, amit használsz, stb. Csinálj egy videót, ahol működik a rendszer, vagy készíts diasort a funkciókról.</w:t>
-      </w:r>
-      <w:r>
-        <w:t xml:space="preserve"> Ha az alkalmazás védés során nem működik, vagy hibát dob, akkor sajnos nem fogják elfogadni a dolgozatot. A védésen a forráskódot is megnézzük, így az légyen megfelelően kommentezve. Védés előtt próbáld ki, hogy működik-e az alkalmazásod az egyetemi gépeken, mert ha nem akkor hozz laptopot és mutasd be azon. Ha laptopon szeretnéd bemutatni, akkor mindenképp jelezd a bizottság elnökének emailben.</w:t>
+        <w:t xml:space="preserve">. Éppen nem lesz internet a védés alatt, nem elérhető a külső forrás, amit </w:t>
+      </w:r>
+      <w:proofErr w:type="gramStart"/>
+      <w:r>
+        <w:t>használsz,</w:t>
+      </w:r>
+      <w:proofErr w:type="gramEnd"/>
+      <w:r>
+        <w:t xml:space="preserve"> stb. Csinálj egy videót, ahol működik a rendszer, vagy készíts diasort a funkciókról.</w:t>
+      </w:r>
+      <w:r>
+        <w:t xml:space="preserve"> Ha az alkalmazás védés során nem működik, vagy hibát dob, akkor sajnos nem fogják elfogadni a dolgozatot. A védésen a forráskódot is megnézzük, így az légyen megfelelően </w:t>
+      </w:r>
+      <w:proofErr w:type="spellStart"/>
+      <w:r>
+        <w:t>kommentezve</w:t>
+      </w:r>
+      <w:proofErr w:type="spellEnd"/>
+      <w:r>
+        <w:t>. Védés előtt próbáld ki, hogy működik-e az alkalmazásod az egyetemi gépeken, mert ha nem akkor hozz laptopot és mutasd be azon. Ha laptopon szeretnéd bemutatni, akkor mindenképp jelezd a bizottság elnökének emailben.</w:t>
       </w:r>
     </w:p>
     <w:p>
@@ -4629,11 +4540,9 @@
         <w:spacing w:line="360" w:lineRule="auto"/>
         <w:jc w:val="both"/>
       </w:pPr>
-      <w:bookmarkStart w:id="11" w:name="_Toc25048163"/>
       <w:r>
         <w:t>Értékelés</w:t>
       </w:r>
-      <w:bookmarkEnd w:id="11"/>
     </w:p>
     <w:p>
       <w:pPr>
@@ -4676,14 +4585,12 @@
         <w:spacing w:line="360" w:lineRule="auto"/>
         <w:jc w:val="both"/>
       </w:pPr>
-      <w:bookmarkStart w:id="12" w:name="_Toc25048164"/>
       <w:r>
         <w:t>T</w:t>
       </w:r>
       <w:r>
         <w:t>ipikus hibák</w:t>
       </w:r>
-      <w:bookmarkEnd w:id="12"/>
     </w:p>
     <w:p>
       <w:pPr>
@@ -4730,8 +4637,25 @@
         <w:jc w:val="both"/>
       </w:pPr>
       <w:r>
+        <w:t>A témavezető nem látja a végső verziót. Mindig küld el neki mielőtt bekötteted a dolgozatot, hogy hátha észrevesz még hibát benne.</w:t>
+      </w:r>
+    </w:p>
+    <w:p>
+      <w:pPr>
+        <w:spacing w:line="360" w:lineRule="auto"/>
+        <w:jc w:val="both"/>
+      </w:pPr>
+      <w:r>
         <w:lastRenderedPageBreak/>
-        <w:t>A témavezető nem látja a végső verziót. Mindig küld el neki mielőtt bekötteted a dolgozatot, hogy hátha észrevesz még hibát benne.</w:t>
+        <w:t>Védés közben derül ki valami hiba a programban. Ez a legrosszabb forgatókönyv. A védésre legyen egy begyakorolt bemutatód, hogy mikor mit fogsz bemutatni. Ezt gyakorold be nyugodtan otthon, nézd meg hogy beleférsz-e az időbe, és hogy minden működik. Olyat ne mutass, amiben nem vagy 100%-</w:t>
+      </w:r>
+      <w:proofErr w:type="spellStart"/>
+      <w:r>
+        <w:t>ig</w:t>
+      </w:r>
+      <w:proofErr w:type="spellEnd"/>
+      <w:r>
+        <w:t xml:space="preserve"> biztos!</w:t>
       </w:r>
     </w:p>
     <w:p>
@@ -4739,9 +4663,6 @@
         <w:spacing w:line="360" w:lineRule="auto"/>
         <w:jc w:val="both"/>
       </w:pPr>
-      <w:r>
-        <w:t>Védés közben derül ki valami hiba a programban. Ez a legrosszabb forgatókönyv. A védésre legyen egy begyakorolt bemutatód, hogy mikor mit fogsz bemutatni. Ezt gyakorold be nyugodtan otthon, nézd meg hogy beleférsz-e az időbe, és hogy minden működik. Olyat ne mutass, amiben nem vagy 100%-ig biztos!</w:t>
-      </w:r>
     </w:p>
     <w:p>
       <w:pPr>
@@ -4766,6 +4687,9 @@
         <w:spacing w:line="360" w:lineRule="auto"/>
         <w:jc w:val="both"/>
       </w:pPr>
+      <w:r>
+        <w:t>Frissítve: 2022-04-08</w:t>
+      </w:r>
     </w:p>
     <w:p>
       <w:pPr>
@@ -4773,19 +4697,8 @@
         <w:jc w:val="both"/>
       </w:pPr>
       <w:r>
-        <w:t>Frissítve: 2022-04-08</w:t>
-      </w:r>
-    </w:p>
-    <w:p>
-      <w:pPr>
-        <w:spacing w:line="360" w:lineRule="auto"/>
-        <w:jc w:val="both"/>
-      </w:pPr>
-      <w:bookmarkStart w:id="13" w:name="_Toc25048165"/>
-      <w:r>
         <w:t>Forrásjegyzet</w:t>
       </w:r>
-      <w:bookmarkEnd w:id="13"/>
       <w:r>
         <w:rPr>
           <w:rFonts w:cstheme="minorBidi"/>
@@ -6651,7 +6564,7 @@
     <w:lsdException w:name="Table Web 2" w:semiHidden="1" w:unhideWhenUsed="1"/>
     <w:lsdException w:name="Table Web 3" w:semiHidden="1" w:unhideWhenUsed="1"/>
     <w:lsdException w:name="Balloon Text" w:semiHidden="1" w:unhideWhenUsed="1"/>
-    <w:lsdException w:name="Table Grid" w:semiHidden="1" w:uiPriority="59" w:unhideWhenUsed="1"/>
+    <w:lsdException w:name="Table Grid" w:uiPriority="59"/>
     <w:lsdException w:name="Table Theme" w:semiHidden="1" w:unhideWhenUsed="1"/>
     <w:lsdException w:name="Placeholder Text" w:semiHidden="1"/>
     <w:lsdException w:name="No Spacing" w:uiPriority="1" w:qFormat="1"/>
@@ -6923,6 +6836,26 @@
       <w:color w:val="4F81BD" w:themeColor="accent1"/>
       <w:sz w:val="26"/>
       <w:szCs w:val="26"/>
+    </w:rPr>
+  </w:style>
+  <w:style w:type="paragraph" w:styleId="Cmsor3">
+    <w:name w:val="heading 3"/>
+    <w:basedOn w:val="Norml"/>
+    <w:next w:val="Norml"/>
+    <w:link w:val="Cmsor3Char"/>
+    <w:uiPriority w:val="9"/>
+    <w:unhideWhenUsed/>
+    <w:qFormat/>
+    <w:rsid w:val="00EE1CA5"/>
+    <w:pPr>
+      <w:keepNext/>
+      <w:keepLines/>
+      <w:spacing w:before="40" w:after="0"/>
+      <w:outlineLvl w:val="2"/>
+    </w:pPr>
+    <w:rPr>
+      <w:rFonts w:asciiTheme="majorHAnsi" w:eastAsiaTheme="majorEastAsia" w:hAnsiTheme="majorHAnsi" w:cstheme="majorBidi"/>
+      <w:color w:val="243F60" w:themeColor="accent1" w:themeShade="7F"/>
     </w:rPr>
   </w:style>
   <w:style w:type="character" w:default="1" w:styleId="Bekezdsalapbettpusa">
@@ -7253,6 +7186,17 @@
     <w:rPr>
       <w:color w:val="605E5C"/>
       <w:shd w:val="clear" w:color="auto" w:fill="E1DFDD"/>
+    </w:rPr>
+  </w:style>
+  <w:style w:type="character" w:customStyle="1" w:styleId="Cmsor3Char">
+    <w:name w:val="Címsor 3 Char"/>
+    <w:basedOn w:val="Bekezdsalapbettpusa"/>
+    <w:link w:val="Cmsor3"/>
+    <w:uiPriority w:val="9"/>
+    <w:rsid w:val="00EE1CA5"/>
+    <w:rPr>
+      <w:rFonts w:asciiTheme="majorHAnsi" w:eastAsiaTheme="majorEastAsia" w:hAnsiTheme="majorHAnsi" w:cstheme="majorBidi"/>
+      <w:color w:val="243F60" w:themeColor="accent1" w:themeShade="7F"/>
     </w:rPr>
   </w:style>
 </w:styles>

</xml_diff>

<commit_message>
help menus, score fixing on the bottom
</commit_message>
<xml_diff>
--- a/Labyrinth Adventure/Szakdolgozat_IDU27K.docx
+++ b/Labyrinth Adventure/Szakdolgozat_IDU27K.docx
@@ -1,6 +1,6 @@
 
 <file path=word/document.xml><?xml version="1.0" encoding="utf-8"?>
-<w:document xmlns:wpc="http://schemas.microsoft.com/office/word/2010/wordprocessingCanvas" xmlns:cx="http://schemas.microsoft.com/office/drawing/2014/chartex" xmlns:cx1="http://schemas.microsoft.com/office/drawing/2015/9/8/chartex" xmlns:cx2="http://schemas.microsoft.com/office/drawing/2015/10/21/chartex" xmlns:cx3="http://schemas.microsoft.com/office/drawing/2016/5/9/chartex" xmlns:cx4="http://schemas.microsoft.com/office/drawing/2016/5/10/chartex" xmlns:cx5="http://schemas.microsoft.com/office/drawing/2016/5/11/chartex" xmlns:cx6="http://schemas.microsoft.com/office/drawing/2016/5/12/chartex" xmlns:cx7="http://schemas.microsoft.com/office/drawing/2016/5/13/chartex" xmlns:cx8="http://schemas.microsoft.com/office/drawing/2016/5/14/chartex" xmlns:mc="http://schemas.openxmlformats.org/markup-compatibility/2006" xmlns:aink="http://schemas.microsoft.com/office/drawing/2016/ink" xmlns:am3d="http://schemas.microsoft.com/office/drawing/2017/model3d" xmlns:o="urn:schemas-microsoft-com:office:office" xmlns:r="http://schemas.openxmlformats.org/officeDocument/2006/relationships" xmlns:m="http://schemas.openxmlformats.org/officeDocument/2006/math" xmlns:v="urn:schemas-microsoft-com:vml" xmlns:wp14="http://schemas.microsoft.com/office/word/2010/wordprocessingDrawing" xmlns:wp="http://schemas.openxmlformats.org/drawingml/2006/wordprocessingDrawing" xmlns:w10="urn:schemas-microsoft-com:office:word" xmlns:w="http://schemas.openxmlformats.org/wordprocessingml/2006/main" xmlns:w14="http://schemas.microsoft.com/office/word/2010/wordml" xmlns:w15="http://schemas.microsoft.com/office/word/2012/wordml" xmlns:w16cex="http://schemas.microsoft.com/office/word/2018/wordml/cex" xmlns:w16cid="http://schemas.microsoft.com/office/word/2016/wordml/cid" xmlns:w16="http://schemas.microsoft.com/office/word/2018/wordml" xmlns:w16sdtdh="http://schemas.microsoft.com/office/word/2020/wordml/sdtdatahash" xmlns:w16se="http://schemas.microsoft.com/office/word/2015/wordml/symex" xmlns:wpg="http://schemas.microsoft.com/office/word/2010/wordprocessingGroup" xmlns:wpi="http://schemas.microsoft.com/office/word/2010/wordprocessingInk" xmlns:wne="http://schemas.microsoft.com/office/word/2006/wordml" xmlns:wps="http://schemas.microsoft.com/office/word/2010/wordprocessingShape" mc:Ignorable="w14 w15 w16se w16cid w16 w16cex w16sdtdh wp14">
+<w:document xmlns:wpc="http://schemas.microsoft.com/office/word/2010/wordprocessingCanvas" xmlns:cx="http://schemas.microsoft.com/office/drawing/2014/chartex" xmlns:cx1="http://schemas.microsoft.com/office/drawing/2015/9/8/chartex" xmlns:cx2="http://schemas.microsoft.com/office/drawing/2015/10/21/chartex" xmlns:cx3="http://schemas.microsoft.com/office/drawing/2016/5/9/chartex" xmlns:cx4="http://schemas.microsoft.com/office/drawing/2016/5/10/chartex" xmlns:cx5="http://schemas.microsoft.com/office/drawing/2016/5/11/chartex" xmlns:cx6="http://schemas.microsoft.com/office/drawing/2016/5/12/chartex" xmlns:cx7="http://schemas.microsoft.com/office/drawing/2016/5/13/chartex" xmlns:cx8="http://schemas.microsoft.com/office/drawing/2016/5/14/chartex" xmlns:mc="http://schemas.openxmlformats.org/markup-compatibility/2006" xmlns:aink="http://schemas.microsoft.com/office/drawing/2016/ink" xmlns:am3d="http://schemas.microsoft.com/office/drawing/2017/model3d" xmlns:o="urn:schemas-microsoft-com:office:office" xmlns:oel="http://schemas.microsoft.com/office/2019/extlst" xmlns:r="http://schemas.openxmlformats.org/officeDocument/2006/relationships" xmlns:m="http://schemas.openxmlformats.org/officeDocument/2006/math" xmlns:v="urn:schemas-microsoft-com:vml" xmlns:wp14="http://schemas.microsoft.com/office/word/2010/wordprocessingDrawing" xmlns:wp="http://schemas.openxmlformats.org/drawingml/2006/wordprocessingDrawing" xmlns:w10="urn:schemas-microsoft-com:office:word" xmlns:w="http://schemas.openxmlformats.org/wordprocessingml/2006/main" xmlns:w14="http://schemas.microsoft.com/office/word/2010/wordml" xmlns:w15="http://schemas.microsoft.com/office/word/2012/wordml" xmlns:w16cex="http://schemas.microsoft.com/office/word/2018/wordml/cex" xmlns:w16cid="http://schemas.microsoft.com/office/word/2016/wordml/cid" xmlns:w16="http://schemas.microsoft.com/office/word/2018/wordml" xmlns:w16sdtdh="http://schemas.microsoft.com/office/word/2020/wordml/sdtdatahash" xmlns:w16se="http://schemas.microsoft.com/office/word/2015/wordml/symex" xmlns:wpg="http://schemas.microsoft.com/office/word/2010/wordprocessingGroup" xmlns:wpi="http://schemas.microsoft.com/office/word/2010/wordprocessingInk" xmlns:wne="http://schemas.microsoft.com/office/word/2006/wordml" xmlns:wps="http://schemas.microsoft.com/office/word/2010/wordprocessingShape" mc:Ignorable="w14 w15 w16se w16cid w16 w16cex w16sdtdh wp14">
   <w:body>
     <w:p>
       <w:pPr>
@@ -1267,15 +1267,7 @@
         <w:t xml:space="preserve"> játékmenetbe. Jelen esetben, a program futása során egyfajta mesterséges intelligenciát személyesít meg, ami </w:t>
       </w:r>
       <w:r>
-        <w:t xml:space="preserve">az egyik hatékonyabb labirintus útkereső algoritmust használja, ezzel próbálkozik az emberi versenytársa szerencséje, gyorsasága és tudása ellen. A probléma másik </w:t>
-      </w:r>
-      <w:proofErr w:type="gramStart"/>
-      <w:r>
-        <w:t>fele ,</w:t>
-      </w:r>
-      <w:proofErr w:type="gramEnd"/>
-      <w:r>
-        <w:t xml:space="preserve"> hogy bár mindenképp szerettem volna a játékot még ennél is izgalmasabbá tenni azzal, hogy a felhasználókat az egymással történő versengésre, akadályoztatásra buzdítom, nem szerettem volna kiszúrni azon játékosokkal, akik infrastruktúrájuk, vagy pillanatnyi helyzetük miatt nem rendelkeznek aktív internetkapcsolattal. Így a játék rendelkezik egy offline móddal is, ami az eddigi tapasztalataim miatt kicsit nehezebbre is sikerült, mint az online mód, tekintettel arra, hogy az online módban a játékosok hajlamosak egyszerűbb labirintust csinálni, mint egy, a bonyolultságra összpontosító algoritmus.</w:t>
+        <w:t>az egyik hatékonyabb labirintus útkereső algoritmust használja, ezzel próbálkozik az emberi versenytársa szerencséje, gyorsasága és tudása ellen. A probléma másik fele , hogy bár mindenképp szerettem volna a játékot még ennél is izgalmasabbá tenni azzal, hogy a felhasználókat az egymással történő versengésre, akadályoztatásra buzdítom, nem szerettem volna kiszúrni azon játékosokkal, akik infrastruktúrájuk, vagy pillanatnyi helyzetük miatt nem rendelkeznek aktív internetkapcsolattal. Így a játék rendelkezik egy offline móddal is, ami az eddigi tapasztalataim miatt kicsit nehezebbre is sikerült, mint az online mód, tekintettel arra, hogy az online módban a játékosok hajlamosak egyszerűbb labirintust csinálni, mint egy, a bonyolultságra összpontosító algoritmus.</w:t>
       </w:r>
     </w:p>
     <w:p>
@@ -1485,15 +1477,7 @@
         <w:t>Linux</w:t>
       </w:r>
       <w:r>
-        <w:t xml:space="preserve"> </w:t>
-      </w:r>
-      <w:proofErr w:type="gramStart"/>
-      <w:r>
-        <w:t>esetén)  a</w:t>
-      </w:r>
-      <w:proofErr w:type="gramEnd"/>
-      <w:r>
-        <w:t xml:space="preserve"> következő weboldalról érhető el: </w:t>
+        <w:t xml:space="preserve"> esetén)  a következő weboldalról érhető el: </w:t>
       </w:r>
       <w:hyperlink r:id="rId10" w:anchor="jdk18-windows" w:history="1">
         <w:r>
@@ -1566,34 +1550,16 @@
         <w:pStyle w:val="Kpalrs"/>
         <w:jc w:val="both"/>
       </w:pPr>
-      <w:r>
-        <w:fldChar w:fldCharType="begin"/>
-      </w:r>
-      <w:r>
-        <w:instrText xml:space="preserve"> SEQ ábra \* ARABIC </w:instrText>
-      </w:r>
-      <w:r>
-        <w:fldChar w:fldCharType="separate"/>
-      </w:r>
-      <w:r>
-        <w:rPr>
-          <w:noProof/>
-        </w:rPr>
-        <w:t>1</w:t>
-      </w:r>
-      <w:r>
-        <w:fldChar w:fldCharType="end"/>
-      </w:r>
-      <w:r>
-        <w:t xml:space="preserve">. </w:t>
-      </w:r>
-      <w:proofErr w:type="gramStart"/>
-      <w:r>
-        <w:t>ábra :</w:t>
-      </w:r>
-      <w:proofErr w:type="gramEnd"/>
-      <w:r>
-        <w:t xml:space="preserve"> a letöltési link lokációja a weblapon.</w:t>
+      <w:fldSimple w:instr=" SEQ ábra \* ARABIC ">
+        <w:r>
+          <w:rPr>
+            <w:noProof/>
+          </w:rPr>
+          <w:t>1</w:t>
+        </w:r>
+      </w:fldSimple>
+      <w:r>
+        <w:t>. ábra : a letöltési link lokációja a weblapon.</w:t>
       </w:r>
     </w:p>
     <w:p>
@@ -1690,15 +1656,7 @@
                               <w:fldChar w:fldCharType="end"/>
                             </w:r>
                             <w:r>
-                              <w:t xml:space="preserve">. </w:t>
-                            </w:r>
-                            <w:proofErr w:type="gramStart"/>
-                            <w:r>
-                              <w:t>ábra :</w:t>
-                            </w:r>
-                            <w:proofErr w:type="gramEnd"/>
-                            <w:r>
-                              <w:t xml:space="preserve"> a Java futtatási környezet telepítő ablaka.</w:t>
+                              <w:t>. ábra : a Java futtatási környezet telepítő ablaka.</w:t>
                             </w:r>
                           </w:p>
                         </w:txbxContent>
@@ -1762,15 +1720,7 @@
                         <w:fldChar w:fldCharType="end"/>
                       </w:r>
                       <w:r>
-                        <w:t xml:space="preserve">. </w:t>
-                      </w:r>
-                      <w:proofErr w:type="gramStart"/>
-                      <w:r>
-                        <w:t>ábra :</w:t>
-                      </w:r>
-                      <w:proofErr w:type="gramEnd"/>
-                      <w:r>
-                        <w:t xml:space="preserve"> a Java futtatási környezet telepítő ablaka.</w:t>
+                        <w:t>. ábra : a Java futtatási környezet telepítő ablaka.</w:t>
                       </w:r>
                     </w:p>
                   </w:txbxContent>
@@ -1894,88 +1844,6 @@
       <w:r>
         <w:t xml:space="preserve"> Adventure.jar” fájl megnyitásával érhetjük el.</w:t>
       </w:r>
-      <w:r>
-        <w:br/>
-      </w:r>
-      <w:r>
-        <w:rPr>
-          <w:noProof/>
-        </w:rPr>
-        <w:drawing>
-          <wp:inline distT="0" distB="0" distL="0" distR="0" wp14:anchorId="0EB0256F" wp14:editId="2016BDBD">
-            <wp:extent cx="5399405" cy="1181100"/>
-            <wp:effectExtent l="0" t="0" r="0" b="0"/>
-            <wp:docPr id="9" name="Kép 9"/>
-            <wp:cNvGraphicFramePr>
-              <a:graphicFrameLocks xmlns:a="http://schemas.openxmlformats.org/drawingml/2006/main" noChangeAspect="1"/>
-            </wp:cNvGraphicFramePr>
-            <a:graphic xmlns:a="http://schemas.openxmlformats.org/drawingml/2006/main">
-              <a:graphicData uri="http://schemas.openxmlformats.org/drawingml/2006/picture">
-                <pic:pic xmlns:pic="http://schemas.openxmlformats.org/drawingml/2006/picture">
-                  <pic:nvPicPr>
-                    <pic:cNvPr id="1" name=""/>
-                    <pic:cNvPicPr/>
-                  </pic:nvPicPr>
-                  <pic:blipFill>
-                    <a:blip r:embed="rId13"/>
-                    <a:stretch>
-                      <a:fillRect/>
-                    </a:stretch>
-                  </pic:blipFill>
-                  <pic:spPr>
-                    <a:xfrm>
-                      <a:off x="0" y="0"/>
-                      <a:ext cx="5399405" cy="1181100"/>
-                    </a:xfrm>
-                    <a:prstGeom prst="rect">
-                      <a:avLst/>
-                    </a:prstGeom>
-                  </pic:spPr>
-                </pic:pic>
-              </a:graphicData>
-            </a:graphic>
-          </wp:inline>
-        </w:drawing>
-      </w:r>
-    </w:p>
-    <w:p>
-      <w:pPr>
-        <w:pStyle w:val="Kpalrs"/>
-        <w:jc w:val="both"/>
-      </w:pPr>
-      <w:r>
-        <w:rPr>
-          <w:noProof/>
-        </w:rPr>
-        <w:fldChar w:fldCharType="begin"/>
-      </w:r>
-      <w:r>
-        <w:rPr>
-          <w:noProof/>
-        </w:rPr>
-        <w:instrText xml:space="preserve"> SEQ ábra \* ARABIC </w:instrText>
-      </w:r>
-      <w:r>
-        <w:rPr>
-          <w:noProof/>
-        </w:rPr>
-        <w:fldChar w:fldCharType="separate"/>
-      </w:r>
-      <w:r>
-        <w:rPr>
-          <w:noProof/>
-        </w:rPr>
-        <w:t>3</w:t>
-      </w:r>
-      <w:r>
-        <w:rPr>
-          <w:noProof/>
-        </w:rPr>
-        <w:fldChar w:fldCharType="end"/>
-      </w:r>
-      <w:r>
-        <w:t>. ábra: Futtatható állomány a kicsomagolt mellékletből</w:t>
-      </w:r>
     </w:p>
     <w:p>
       <w:pPr>
@@ -2016,7 +1884,7 @@
                     <pic:cNvPicPr/>
                   </pic:nvPicPr>
                   <pic:blipFill>
-                    <a:blip r:embed="rId14">
+                    <a:blip r:embed="rId13">
                       <a:extLst>
                         <a:ext uri="{28A0092B-C50C-407E-A947-70E740481C1C}">
                           <a14:useLocalDpi xmlns:a14="http://schemas.microsoft.com/office/drawing/2010/main" val="0"/>
@@ -2047,24 +1915,14 @@
       <w:pPr>
         <w:pStyle w:val="Kpalrs"/>
       </w:pPr>
-      <w:r>
-        <w:fldChar w:fldCharType="begin"/>
-      </w:r>
-      <w:r>
-        <w:instrText xml:space="preserve"> SEQ ábra \* ARABIC </w:instrText>
-      </w:r>
-      <w:r>
-        <w:fldChar w:fldCharType="separate"/>
-      </w:r>
-      <w:r>
-        <w:rPr>
-          <w:noProof/>
-        </w:rPr>
-        <w:t>4</w:t>
-      </w:r>
-      <w:r>
-        <w:fldChar w:fldCharType="end"/>
-      </w:r>
+      <w:fldSimple w:instr=" SEQ ábra \* ARABIC ">
+        <w:r>
+          <w:rPr>
+            <w:noProof/>
+          </w:rPr>
+          <w:t>4</w:t>
+        </w:r>
+      </w:fldSimple>
       <w:r>
         <w:t>. ábra: Bejelentkező képernyő a program megnyitásakor</w:t>
       </w:r>
@@ -2227,6 +2085,7 @@
         <w:rPr>
           <w:rStyle w:val="Cmsor2Char"/>
         </w:rPr>
+        <w:lastRenderedPageBreak/>
         <w:t>2.4 A játékszoftver funkciói</w:t>
       </w:r>
       <w:r>
@@ -2252,7 +2111,7 @@
                     <pic:cNvPicPr/>
                   </pic:nvPicPr>
                   <pic:blipFill>
-                    <a:blip r:embed="rId15"/>
+                    <a:blip r:embed="rId14"/>
                     <a:stretch>
                       <a:fillRect/>
                     </a:stretch>
@@ -2277,24 +2136,14 @@
       <w:pPr>
         <w:pStyle w:val="Kpalrs"/>
       </w:pPr>
-      <w:r>
-        <w:fldChar w:fldCharType="begin"/>
-      </w:r>
-      <w:r>
-        <w:instrText xml:space="preserve"> SEQ ábra \* ARABIC </w:instrText>
-      </w:r>
-      <w:r>
-        <w:fldChar w:fldCharType="separate"/>
-      </w:r>
-      <w:r>
-        <w:rPr>
-          <w:noProof/>
-        </w:rPr>
-        <w:t>5</w:t>
-      </w:r>
-      <w:r>
-        <w:fldChar w:fldCharType="end"/>
-      </w:r>
+      <w:fldSimple w:instr=" SEQ ábra \* ARABIC ">
+        <w:r>
+          <w:rPr>
+            <w:noProof/>
+          </w:rPr>
+          <w:t>5</w:t>
+        </w:r>
+      </w:fldSimple>
       <w:r>
         <w:t xml:space="preserve">. ábra: A főmenü kinézete, ha </w:t>
       </w:r>
@@ -2343,7 +2192,7 @@
                     <pic:cNvPicPr/>
                   </pic:nvPicPr>
                   <pic:blipFill>
-                    <a:blip r:embed="rId16"/>
+                    <a:blip r:embed="rId15"/>
                     <a:stretch>
                       <a:fillRect/>
                     </a:stretch>
@@ -2368,24 +2217,14 @@
       <w:pPr>
         <w:pStyle w:val="Kpalrs"/>
       </w:pPr>
-      <w:r>
-        <w:fldChar w:fldCharType="begin"/>
-      </w:r>
-      <w:r>
-        <w:instrText xml:space="preserve"> SEQ ábra \* ARABIC </w:instrText>
-      </w:r>
-      <w:r>
-        <w:fldChar w:fldCharType="separate"/>
-      </w:r>
-      <w:r>
-        <w:rPr>
-          <w:noProof/>
-        </w:rPr>
-        <w:t>6</w:t>
-      </w:r>
-      <w:r>
-        <w:fldChar w:fldCharType="end"/>
-      </w:r>
+      <w:fldSimple w:instr=" SEQ ábra \* ARABIC ">
+        <w:r>
+          <w:rPr>
+            <w:noProof/>
+          </w:rPr>
+          <w:t>6</w:t>
+        </w:r>
+      </w:fldSimple>
       <w:r>
         <w:t>. ábra: A főmenü kinézete, sikeres bejelentkezés, ezáltal elérhető online funkciók mellett</w:t>
       </w:r>
@@ -2399,16 +2238,17 @@
         <w:rPr>
           <w:rStyle w:val="Cmsor3Char"/>
         </w:rPr>
-        <w:lastRenderedPageBreak/>
         <w:t>2.4.1 A pályakészítő funkció</w:t>
       </w:r>
       <w:r>
         <w:rPr>
-          <w:b w:val="0"/>
-          <w:bCs w:val="0"/>
-          <w:color w:val="auto"/>
-          <w:sz w:val="24"/>
-          <w:szCs w:val="24"/>
+          <w:rStyle w:val="Cmsor3Char"/>
+        </w:rPr>
+        <w:br/>
+      </w:r>
+      <w:r>
+        <w:rPr>
+          <w:rStyle w:val="Cmsor3Char"/>
         </w:rPr>
         <w:br/>
       </w:r>
@@ -2453,9 +2293,8 @@
           <w:sz w:val="24"/>
           <w:szCs w:val="24"/>
         </w:rPr>
-        <w:t>” (csak online elérhető</w:t>
-      </w:r>
-      <w:proofErr w:type="gramStart"/>
+        <w:t>” (csak online elérhető) : Ezen menüpont alatt van lehetőségünk a pályakészítő fun</w:t>
+      </w:r>
       <w:r>
         <w:rPr>
           <w:b w:val="0"/>
@@ -2464,9 +2303,8 @@
           <w:sz w:val="24"/>
           <w:szCs w:val="24"/>
         </w:rPr>
-        <w:t>) :</w:t>
-      </w:r>
-      <w:proofErr w:type="gramEnd"/>
+        <w:t>kc</w:t>
+      </w:r>
       <w:r>
         <w:rPr>
           <w:b w:val="0"/>
@@ -2475,105 +2313,7 @@
           <w:sz w:val="24"/>
           <w:szCs w:val="24"/>
         </w:rPr>
-        <w:t xml:space="preserve"> Ezen menüpont alatt van lehetőségünk a pályakészítő </w:t>
-      </w:r>
-      <w:proofErr w:type="spellStart"/>
-      <w:r>
-        <w:rPr>
-          <w:b w:val="0"/>
-          <w:bCs w:val="0"/>
-          <w:color w:val="auto"/>
-          <w:sz w:val="24"/>
-          <w:szCs w:val="24"/>
-        </w:rPr>
-        <w:t>funckiót</w:t>
-      </w:r>
-      <w:proofErr w:type="spellEnd"/>
-      <w:r>
-        <w:rPr>
-          <w:b w:val="0"/>
-          <w:bCs w:val="0"/>
-          <w:color w:val="auto"/>
-          <w:sz w:val="24"/>
-          <w:szCs w:val="24"/>
-        </w:rPr>
-        <w:t xml:space="preserve"> elérni.</w:t>
-      </w:r>
-      <w:r>
-        <w:rPr>
-          <w:b w:val="0"/>
-          <w:bCs w:val="0"/>
-          <w:color w:val="auto"/>
-          <w:sz w:val="24"/>
-          <w:szCs w:val="24"/>
-        </w:rPr>
-        <w:t xml:space="preserve"> </w:t>
-      </w:r>
-      <w:r>
-        <w:rPr>
-          <w:noProof/>
-        </w:rPr>
-        <w:drawing>
-          <wp:inline distT="0" distB="0" distL="0" distR="0" wp14:anchorId="148AE2D7" wp14:editId="0DFA2188">
-            <wp:extent cx="4178046" cy="2400300"/>
-            <wp:effectExtent l="0" t="0" r="0" b="0"/>
-            <wp:docPr id="14" name="Kép 14" descr="A képen szöveg, kültéri, tégla, építőanyag látható&#10;&#10;Automatikusan generált leírás"/>
-            <wp:cNvGraphicFramePr>
-              <a:graphicFrameLocks xmlns:a="http://schemas.openxmlformats.org/drawingml/2006/main" noChangeAspect="1"/>
-            </wp:cNvGraphicFramePr>
-            <a:graphic xmlns:a="http://schemas.openxmlformats.org/drawingml/2006/main">
-              <a:graphicData uri="http://schemas.openxmlformats.org/drawingml/2006/picture">
-                <pic:pic xmlns:pic="http://schemas.openxmlformats.org/drawingml/2006/picture">
-                  <pic:nvPicPr>
-                    <pic:cNvPr id="14" name="Kép 14" descr="A képen szöveg, kültéri, tégla, építőanyag látható&#10;&#10;Automatikusan generált leírás"/>
-                    <pic:cNvPicPr/>
-                  </pic:nvPicPr>
-                  <pic:blipFill>
-                    <a:blip r:embed="rId17"/>
-                    <a:stretch>
-                      <a:fillRect/>
-                    </a:stretch>
-                  </pic:blipFill>
-                  <pic:spPr>
-                    <a:xfrm>
-                      <a:off x="0" y="0"/>
-                      <a:ext cx="4194895" cy="2409980"/>
-                    </a:xfrm>
-                    <a:prstGeom prst="rect">
-                      <a:avLst/>
-                    </a:prstGeom>
-                  </pic:spPr>
-                </pic:pic>
-              </a:graphicData>
-            </a:graphic>
-          </wp:inline>
-        </w:drawing>
-      </w:r>
-    </w:p>
-    <w:p>
-      <w:pPr>
-        <w:pStyle w:val="Kpalrs"/>
-      </w:pPr>
-      <w:r>
-        <w:fldChar w:fldCharType="begin"/>
-      </w:r>
-      <w:r>
-        <w:instrText xml:space="preserve"> SEQ ábra \* ARABIC </w:instrText>
-      </w:r>
-      <w:r>
-        <w:fldChar w:fldCharType="separate"/>
-      </w:r>
-      <w:r>
-        <w:rPr>
-          <w:noProof/>
-        </w:rPr>
-        <w:t>7</w:t>
-      </w:r>
-      <w:r>
-        <w:fldChar w:fldCharType="end"/>
-      </w:r>
-      <w:r>
-        <w:t>. ábra: A pályakészítő funkció kinézete a menüben lévő gombra kattintás után</w:t>
+        <w:t>iót elérni.</w:t>
       </w:r>
     </w:p>
     <w:p>
@@ -2581,7 +2321,11 @@
         <w:keepNext/>
       </w:pPr>
       <w:r>
-        <w:t>A pályakészítőben egy labirintust úgy tudunk megrajzolni, először az egérmutatót az általunk kiválasztott kezdőcellára helyezzük, majd a bal egérgombot lenyomva, és a kurzort valamilyen irányba húzva elkezdjük kialakítani a labirintusunkat. A labirintusunk kezdőhelye egy „Start” felirattal lesz jelölve, a labirintusból kivezető utat pedig teljesen a saját elképzelésünkre bízhatjuk. Arra viszont figyelnünk kell, hogy ha a labirintus kezdőpontjából a végpontjába nem vezet bejárható út (például úgy, hogy a labirintusunk végpontja és kezdőpontja közti részt minden esetben legalább egy fal elválasztja), akkor egy későbbi pontban az elmentést, az adatbázisba feltöltést a program nem fogja engedni. Egy példa egy elkészítet</w:t>
+        <w:t xml:space="preserve">A pályakészítőben egy labirintust úgy tudunk megrajzolni, először az egérmutatót az általunk kiválasztott kezdőcellára helyezzük, majd a bal egérgombot lenyomva, és a </w:t>
+      </w:r>
+      <w:r>
+        <w:lastRenderedPageBreak/>
+        <w:t>kurzort valamilyen irányba húzva elkezdjük kialakítani a labirintusunkat. A labirintusunk kezdőhelye egy „Start” felirattal lesz jelölve, a labirintusból kivezető utat pedig teljesen a saját elképzelésünkre bízhatjuk. Arra viszont figyelnünk kell, hogy ha a labirintus kezdőpontjából a végpontjába nem vezet bejárható út (például úgy, hogy a labirintusunk végpontja és kezdőpontja közti részt minden esetben legalább egy fal elválasztja), akkor egy későbbi pontban az elmentést, az adatbázisba feltöltést a program nem fogja engedni. Egy példa egy elkészítet</w:t>
       </w:r>
       <w:r>
         <w:t>t labirintusról:</w:t>
@@ -2609,7 +2353,7 @@
                     <pic:cNvPicPr/>
                   </pic:nvPicPr>
                   <pic:blipFill>
-                    <a:blip r:embed="rId18"/>
+                    <a:blip r:embed="rId16"/>
                     <a:stretch>
                       <a:fillRect/>
                     </a:stretch>
@@ -2634,24 +2378,14 @@
       <w:pPr>
         <w:pStyle w:val="Kpalrs"/>
       </w:pPr>
-      <w:r>
-        <w:fldChar w:fldCharType="begin"/>
-      </w:r>
-      <w:r>
-        <w:instrText xml:space="preserve"> SEQ ábra \* ARABIC </w:instrText>
-      </w:r>
-      <w:r>
-        <w:fldChar w:fldCharType="separate"/>
-      </w:r>
-      <w:r>
-        <w:rPr>
-          <w:noProof/>
-        </w:rPr>
-        <w:t>8</w:t>
-      </w:r>
-      <w:r>
-        <w:fldChar w:fldCharType="end"/>
-      </w:r>
+      <w:fldSimple w:instr=" SEQ ábra \* ARABIC ">
+        <w:r>
+          <w:rPr>
+            <w:noProof/>
+          </w:rPr>
+          <w:t>8</w:t>
+        </w:r>
+      </w:fldSimple>
       <w:r>
         <w:t>. ábra: Egy mentésre kész labirintus</w:t>
       </w:r>
@@ -2661,7 +2395,6 @@
         <w:keepNext/>
       </w:pPr>
       <w:r>
-        <w:lastRenderedPageBreak/>
         <w:t>Ha elégedettek vagyunk az elkészített labirintussal, a képernyő bal alsó sarkában látható „</w:t>
       </w:r>
       <w:proofErr w:type="spellStart"/>
@@ -2740,7 +2473,7 @@
                     <pic:cNvPicPr/>
                   </pic:nvPicPr>
                   <pic:blipFill>
-                    <a:blip r:embed="rId19"/>
+                    <a:blip r:embed="rId17"/>
                     <a:stretch>
                       <a:fillRect/>
                     </a:stretch>
@@ -2765,52 +2498,43 @@
       <w:pPr>
         <w:pStyle w:val="Kpalrs"/>
       </w:pPr>
-      <w:r>
-        <w:fldChar w:fldCharType="begin"/>
-      </w:r>
-      <w:r>
-        <w:instrText xml:space="preserve"> SEQ ábra \* ARABIC </w:instrText>
-      </w:r>
-      <w:r>
-        <w:fldChar w:fldCharType="separate"/>
-      </w:r>
+      <w:fldSimple w:instr=" SEQ ábra \* ARABIC ">
+        <w:r>
+          <w:rPr>
+            <w:noProof/>
+          </w:rPr>
+          <w:t>9</w:t>
+        </w:r>
+      </w:fldSimple>
+      <w:r>
+        <w:t>. ábra: Képernyő bal alsó sarkában található "</w:t>
+      </w:r>
+      <w:proofErr w:type="spellStart"/>
+      <w:r>
+        <w:t>Menu</w:t>
+      </w:r>
+      <w:proofErr w:type="spellEnd"/>
+      <w:r>
+        <w:t>" gomb, amiből aztán a "</w:t>
+      </w:r>
+      <w:proofErr w:type="spellStart"/>
+      <w:r>
+        <w:t>Save</w:t>
+      </w:r>
+      <w:proofErr w:type="spellEnd"/>
+      <w:r>
+        <w:t xml:space="preserve"> Map" menüpont lesz elérhető.</w:t>
+      </w:r>
+    </w:p>
+    <w:p>
+      <w:pPr>
+        <w:keepNext/>
+      </w:pPr>
       <w:r>
         <w:rPr>
           <w:noProof/>
         </w:rPr>
-        <w:t>9</w:t>
-      </w:r>
-      <w:r>
-        <w:fldChar w:fldCharType="end"/>
-      </w:r>
-      <w:r>
-        <w:t>. ábra: Képernyő bal alsó sarkában található "</w:t>
-      </w:r>
-      <w:proofErr w:type="spellStart"/>
-      <w:r>
-        <w:t>Menu</w:t>
-      </w:r>
-      <w:proofErr w:type="spellEnd"/>
-      <w:r>
-        <w:t>" gomb, amiből aztán a "</w:t>
-      </w:r>
-      <w:proofErr w:type="spellStart"/>
-      <w:r>
-        <w:t>Save</w:t>
-      </w:r>
-      <w:proofErr w:type="spellEnd"/>
-      <w:r>
-        <w:t xml:space="preserve"> Map" menüpont lesz elérhető.</w:t>
-      </w:r>
-    </w:p>
-    <w:p>
-      <w:pPr>
-        <w:keepNext/>
-      </w:pPr>
-      <w:r>
-        <w:rPr>
-          <w:noProof/>
-        </w:rPr>
+        <w:lastRenderedPageBreak/>
         <w:drawing>
           <wp:inline distT="0" distB="0" distL="0" distR="0" wp14:anchorId="4AFE613E" wp14:editId="1BE5578D">
             <wp:extent cx="2762250" cy="1219200"/>
@@ -2827,7 +2551,7 @@
                     <pic:cNvPicPr/>
                   </pic:nvPicPr>
                   <pic:blipFill>
-                    <a:blip r:embed="rId20"/>
+                    <a:blip r:embed="rId18"/>
                     <a:stretch>
                       <a:fillRect/>
                     </a:stretch>
@@ -2852,24 +2576,14 @@
       <w:pPr>
         <w:pStyle w:val="Kpalrs"/>
       </w:pPr>
-      <w:r>
-        <w:fldChar w:fldCharType="begin"/>
-      </w:r>
-      <w:r>
-        <w:instrText xml:space="preserve"> SEQ ábra \* ARABIC </w:instrText>
-      </w:r>
-      <w:r>
-        <w:fldChar w:fldCharType="separate"/>
-      </w:r>
-      <w:r>
-        <w:rPr>
-          <w:noProof/>
-        </w:rPr>
-        <w:t>10</w:t>
-      </w:r>
-      <w:r>
-        <w:fldChar w:fldCharType="end"/>
-      </w:r>
+      <w:fldSimple w:instr=" SEQ ábra \* ARABIC ">
+        <w:r>
+          <w:rPr>
+            <w:noProof/>
+          </w:rPr>
+          <w:t>10</w:t>
+        </w:r>
+      </w:fldSimple>
       <w:r>
         <w:t>. ábra: Becenév adása a labirintusnak</w:t>
       </w:r>
@@ -2910,7 +2624,7 @@
                     <pic:cNvPicPr/>
                   </pic:nvPicPr>
                   <pic:blipFill>
-                    <a:blip r:embed="rId21"/>
+                    <a:blip r:embed="rId19"/>
                     <a:stretch>
                       <a:fillRect/>
                     </a:stretch>
@@ -2935,24 +2649,14 @@
       <w:pPr>
         <w:pStyle w:val="Kpalrs"/>
       </w:pPr>
-      <w:r>
-        <w:fldChar w:fldCharType="begin"/>
-      </w:r>
-      <w:r>
-        <w:instrText xml:space="preserve"> SEQ ábra \* ARABIC </w:instrText>
-      </w:r>
-      <w:r>
-        <w:fldChar w:fldCharType="separate"/>
-      </w:r>
-      <w:r>
-        <w:rPr>
-          <w:noProof/>
-        </w:rPr>
-        <w:t>11</w:t>
-      </w:r>
-      <w:r>
-        <w:fldChar w:fldCharType="end"/>
-      </w:r>
+      <w:fldSimple w:instr=" SEQ ábra \* ARABIC ">
+        <w:r>
+          <w:rPr>
+            <w:noProof/>
+          </w:rPr>
+          <w:t>11</w:t>
+        </w:r>
+      </w:fldSimple>
       <w:r>
         <w:t>. ábra: Hibaüzenet, ha olyan labirintust készítenénk, amiből nincs kiút</w:t>
       </w:r>
@@ -3026,11 +2730,7 @@
         <w:t>t</w:t>
       </w:r>
       <w:r>
-        <w:t xml:space="preserve"> meg lehet beszélni, vagy </w:t>
-      </w:r>
-      <w:r>
-        <w:lastRenderedPageBreak/>
-        <w:t>épp kérdések merültek fel, amik</w:t>
+        <w:t xml:space="preserve"> meg lehet beszélni, vagy épp kérdések merültek fel, amik</w:t>
       </w:r>
       <w:r>
         <w:t>et</w:t>
@@ -3060,6 +2760,7 @@
       </w:pPr>
       <w:bookmarkStart w:id="4" w:name="_Toc102338956"/>
       <w:r>
+        <w:lastRenderedPageBreak/>
         <w:t>P</w:t>
       </w:r>
       <w:r>
@@ -3109,15 +2810,7 @@
         <w:jc w:val="both"/>
       </w:pPr>
       <w:r>
-        <w:t xml:space="preserve">A szokásos </w:t>
-      </w:r>
-      <w:proofErr w:type="gramStart"/>
-      <w:r>
-        <w:t>kérdés</w:t>
-      </w:r>
-      <w:proofErr w:type="gramEnd"/>
-      <w:r>
-        <w:t xml:space="preserve"> hogy épüljön fel a szakdolgozat. Most leírom, hogy mi az</w:t>
+        <w:t>A szokásos kérdés hogy épüljön fel a szakdolgozat. Most leírom, hogy mi az</w:t>
       </w:r>
       <w:r>
         <w:t>,</w:t>
@@ -3240,285 +2933,277 @@
         <w:jc w:val="both"/>
       </w:pPr>
       <w:r>
+        <w:t xml:space="preserve">Témabejelentő: </w:t>
+      </w:r>
+      <w:r>
+        <w:t>A</w:t>
+      </w:r>
+      <w:r>
+        <w:t xml:space="preserve"> témabejelent</w:t>
+      </w:r>
+      <w:r>
+        <w:t>ő kérvényt</w:t>
+      </w:r>
+      <w:r>
+        <w:t xml:space="preserve"> </w:t>
+      </w:r>
+      <w:r>
+        <w:t>csatolni kell a dolgozat mellé. E</w:t>
+      </w:r>
+      <w:r>
+        <w:t>zt a témabejel</w:t>
+      </w:r>
+      <w:r>
+        <w:t>e</w:t>
+      </w:r>
+      <w:r>
+        <w:t>ntőt</w:t>
+      </w:r>
+      <w:r>
+        <w:t xml:space="preserve"> a</w:t>
+      </w:r>
+      <w:r>
+        <w:t xml:space="preserve"> </w:t>
+      </w:r>
+      <w:proofErr w:type="spellStart"/>
+      <w:r>
+        <w:t>neptunból</w:t>
+      </w:r>
+      <w:proofErr w:type="spellEnd"/>
+      <w:r>
+        <w:t xml:space="preserve"> kell letölteni és a feltöltendő „.</w:t>
+      </w:r>
+      <w:proofErr w:type="spellStart"/>
+      <w:r>
+        <w:t>zip</w:t>
+      </w:r>
+      <w:proofErr w:type="spellEnd"/>
+      <w:r>
+        <w:t>” csomagba betenni!</w:t>
+      </w:r>
+    </w:p>
+    <w:p>
+      <w:pPr>
+        <w:spacing w:line="360" w:lineRule="auto"/>
+        <w:jc w:val="both"/>
+      </w:pPr>
+      <w:r>
+        <w:t xml:space="preserve">Tartalomjegyzék: A dolgozat elején legyen egy tartalomjegyzék, ahol a főbb fejezetek látszódnak. Célszerű kerülni a túl „mély” fejezet szinteket, </w:t>
+      </w:r>
+      <w:proofErr w:type="spellStart"/>
+      <w:r>
+        <w:t>pl</w:t>
+      </w:r>
+      <w:proofErr w:type="spellEnd"/>
+      <w:r>
+        <w:t>: 1.2.4.2.5.3-as fejezet.</w:t>
+      </w:r>
+      <w:r>
+        <w:t xml:space="preserve"> Ehhez persze mindenképp szükséges, hogy </w:t>
+      </w:r>
+      <w:proofErr w:type="spellStart"/>
+      <w:r>
+        <w:t>oldalszámozva</w:t>
+      </w:r>
+      <w:proofErr w:type="spellEnd"/>
+      <w:r>
+        <w:t xml:space="preserve"> legyen a dolgozat.</w:t>
+      </w:r>
+    </w:p>
+    <w:p>
+      <w:pPr>
+        <w:spacing w:line="360" w:lineRule="auto"/>
+        <w:jc w:val="both"/>
+      </w:pPr>
+      <w:r>
+        <w:t>Köszönetnyilvánítás: Ha esetleg pályázati támogatást kapt</w:t>
+      </w:r>
+      <w:r>
+        <w:t>ál a dolgozatodhoz, akkor azt se</w:t>
+      </w:r>
+      <w:r>
+        <w:t xml:space="preserve"> felejtsd el megköszönni.</w:t>
+      </w:r>
+    </w:p>
+    <w:p>
+      <w:pPr>
+        <w:spacing w:line="360" w:lineRule="auto"/>
+        <w:jc w:val="both"/>
+      </w:pPr>
+      <w:r>
         <w:lastRenderedPageBreak/>
-        <w:t xml:space="preserve">Témabejelentő: </w:t>
-      </w:r>
-      <w:r>
-        <w:t>A</w:t>
-      </w:r>
-      <w:r>
-        <w:t xml:space="preserve"> témabejelent</w:t>
-      </w:r>
-      <w:r>
-        <w:t>ő kérvényt</w:t>
-      </w:r>
+        <w:t>Bevezetés</w:t>
+      </w:r>
+      <w:r>
+        <w:t>: I</w:t>
+      </w:r>
+      <w:r>
+        <w:t>tt le kell írni, miről is fog szólni a szakdolgozatot, leírod mi a motiváció. Itt kell felkelteni az olvasó érdeklődését, hogy el akarja olvasni a dolgozatodat</w:t>
+      </w:r>
+      <w:r>
+        <w:t>. Itt nem kell belemenni a rész</w:t>
+      </w:r>
+      <w:r>
+        <w:t>l</w:t>
+      </w:r>
+      <w:r>
+        <w:t>e</w:t>
+      </w:r>
+      <w:r>
+        <w:t>tekbe, itt lehet felületesen fogalmazni, hogy egy egyszerű halandó is megértse, miről szól a dolgozat. Itt veted fel a problémát, amivel elkezdtél foglalkozni. Bemutatod, hogyan akarod ezt megoldani.</w:t>
+      </w:r>
+      <w:r>
+        <w:t xml:space="preserve"> Lényegében egy előzetes áttekintést adsz a dolgozatról.</w:t>
+      </w:r>
+    </w:p>
+    <w:p>
+      <w:pPr>
+        <w:spacing w:line="360" w:lineRule="auto"/>
+        <w:jc w:val="both"/>
+      </w:pPr>
+      <w:r>
+        <w:t>Felhasználói dokumentáció: Itt be kell mutatnod az alkalmazásod, olyan szinten, hogy a felhasználó használni tudja. Itt lehet berakni képernyőképeket, amelyek segítik a program használatát. Itt le kell írnod milyen gépigény szükséges, hogyan kell telepíteni / elindítani. Itt gondolkodj úgy, hogy ha te lennél a felhasználó, akkor tudnád-e használni ezek alapján a programodat.</w:t>
+      </w:r>
+      <w:r>
+        <w:t xml:space="preserve"> Itt lehet </w:t>
+      </w:r>
+      <w:proofErr w:type="spellStart"/>
+      <w:r>
+        <w:t>use</w:t>
+      </w:r>
+      <w:proofErr w:type="spellEnd"/>
       <w:r>
         <w:t xml:space="preserve"> </w:t>
       </w:r>
-      <w:r>
-        <w:t>csatolni kell a dolgozat mellé. E</w:t>
-      </w:r>
-      <w:r>
-        <w:t>zt a témabejel</w:t>
-      </w:r>
-      <w:r>
-        <w:t>e</w:t>
-      </w:r>
-      <w:r>
-        <w:t>ntőt</w:t>
-      </w:r>
-      <w:r>
-        <w:t xml:space="preserve"> a</w:t>
+      <w:proofErr w:type="spellStart"/>
+      <w:r>
+        <w:t>case-eket</w:t>
+      </w:r>
+      <w:proofErr w:type="spellEnd"/>
+      <w:r>
+        <w:t xml:space="preserve"> használni, hogy bemutasd az egyes funkciókat. </w:t>
+      </w:r>
+    </w:p>
+    <w:p>
+      <w:pPr>
+        <w:spacing w:line="360" w:lineRule="auto"/>
+        <w:jc w:val="both"/>
+      </w:pPr>
+      <w:r>
+        <w:t xml:space="preserve">Fejlesztői dokumentáció: Itt egy másik szemszögből kell bemutatnod a programodat. Itt egy olyan fejlesztő vagy egy cégnél, akinek azt mondják, hogy fejlesszen hozzá ehhez a programhoz újabb </w:t>
+      </w:r>
+      <w:r>
+        <w:t>funkciókat</w:t>
+      </w:r>
+      <w:r>
+        <w:t xml:space="preserve">. Ekkor csak a fejlesztői dokumentáció áll rendelkezésedre, hogy megértsd, melyik modul mit csinál, és hogy hova kell nyúlnod, hogy meg tudd valósítani, amit kértek. Itt mutasd be a programod </w:t>
+      </w:r>
+      <w:proofErr w:type="spellStart"/>
+      <w:r>
+        <w:t>rétegeit</w:t>
+      </w:r>
+      <w:proofErr w:type="spellEnd"/>
+      <w:r>
+        <w:t xml:space="preserve">, adatbázist, táblákat, osztályokat, </w:t>
+      </w:r>
+      <w:r>
+        <w:t>modulokat</w:t>
+      </w:r>
+      <w:r>
+        <w:t>, fontosabb függvényeket, algoritmusokat, felhasználói eseteket</w:t>
+      </w:r>
+      <w:r>
+        <w:t>, hálózati kommunikációt</w:t>
+      </w:r>
+      <w:r>
+        <w:t>, fejlesztői környezetet</w:t>
+      </w:r>
+      <w:r>
+        <w:t>.</w:t>
+      </w:r>
+      <w:r>
+        <w:t xml:space="preserve"> Itt szerepeljenek osztálydiagramok, UML ábrák. Itt lehet beszélni az üzemeltetésről is. Milyen időzített folyamatok vannak, hol van a </w:t>
+      </w:r>
+      <w:proofErr w:type="spellStart"/>
+      <w:r>
+        <w:t>logolás</w:t>
+      </w:r>
+      <w:proofErr w:type="spellEnd"/>
+      <w:r>
+        <w:t>, használ-e felhő rendszereket, stb.</w:t>
+      </w:r>
+      <w:r>
+        <w:t xml:space="preserve"> Ebbe a fejezetbe tartozik a tesztelés is. Minden osztályodra legyen tesztelés is. Egység tesztek, felületi tesztek,</w:t>
+      </w:r>
+      <w:r>
+        <w:t xml:space="preserve"> integrációs tesztek</w:t>
+      </w:r>
+      <w:r>
+        <w:t xml:space="preserve"> stb. Ha nem tudsz automatikus tesztet írni</w:t>
+      </w:r>
+      <w:r>
+        <w:t xml:space="preserve"> a programod</w:t>
+      </w:r>
+      <w:r>
+        <w:t>ra</w:t>
+      </w:r>
+      <w:r>
+        <w:t xml:space="preserve">, akkor csinálj teszt jegyzőkönyvet. Ebben leírod mi a </w:t>
+      </w:r>
+      <w:r>
+        <w:t>funkció</w:t>
+      </w:r>
+      <w:r>
+        <w:t>, amit tesztelsz és annak</w:t>
+      </w:r>
+      <w:r>
+        <w:t xml:space="preserve"> mi</w:t>
+      </w:r>
+      <w:r>
+        <w:t xml:space="preserve"> az elvárt kimenete, d</w:t>
+      </w:r>
+      <w:r>
+        <w:t xml:space="preserve">e nagyon sok tesztelő eszköz </w:t>
+      </w:r>
+      <w:r>
+        <w:t>elérhető ma</w:t>
+      </w:r>
+      <w:r>
+        <w:t>napság</w:t>
+      </w:r>
+      <w:r>
+        <w:t>. Olyanok is vannak</w:t>
+      </w:r>
+      <w:r>
+        <w:t>,</w:t>
+      </w:r>
+      <w:r>
+        <w:t xml:space="preserve"> amelyek felületet képesek tesztelni.</w:t>
+      </w:r>
+    </w:p>
+    <w:p>
+      <w:pPr>
+        <w:spacing w:line="360" w:lineRule="auto"/>
+        <w:jc w:val="both"/>
+      </w:pPr>
+      <w:r>
+        <w:t>Összefoglalás: Nagyon hasznos tud lenni, ha egy oldalban össze tudod foglalni, hogy miről is szól a dolgozatod. Ez annyiban másabb, mint a bevezetés, hogy itt feltételezheted, hogy</w:t>
+      </w:r>
+      <w:r>
+        <w:t xml:space="preserve"> már</w:t>
       </w:r>
       <w:r>
         <w:t xml:space="preserve"> </w:t>
       </w:r>
-      <w:proofErr w:type="spellStart"/>
-      <w:r>
-        <w:t>neptunból</w:t>
-      </w:r>
-      <w:proofErr w:type="spellEnd"/>
-      <w:r>
-        <w:t xml:space="preserve"> kell letölteni és a feltöltendő „.</w:t>
-      </w:r>
-      <w:proofErr w:type="spellStart"/>
-      <w:r>
-        <w:t>zip</w:t>
-      </w:r>
-      <w:proofErr w:type="spellEnd"/>
-      <w:r>
-        <w:t>” csomagba betenni!</w:t>
-      </w:r>
-    </w:p>
-    <w:p>
-      <w:pPr>
-        <w:spacing w:line="360" w:lineRule="auto"/>
-        <w:jc w:val="both"/>
-      </w:pPr>
-      <w:r>
-        <w:t xml:space="preserve">Tartalomjegyzék: A dolgozat elején legyen egy tartalomjegyzék, ahol a főbb fejezetek látszódnak. Célszerű kerülni a túl „mély” fejezet szinteket, </w:t>
-      </w:r>
-      <w:proofErr w:type="spellStart"/>
-      <w:r>
-        <w:t>pl</w:t>
-      </w:r>
-      <w:proofErr w:type="spellEnd"/>
-      <w:r>
-        <w:t>: 1.2.4.2.5.3-as fejezet.</w:t>
-      </w:r>
-      <w:r>
-        <w:t xml:space="preserve"> Ehhez persze mindenképp szükséges, hogy </w:t>
-      </w:r>
-      <w:proofErr w:type="spellStart"/>
-      <w:r>
-        <w:t>oldalszámozva</w:t>
-      </w:r>
-      <w:proofErr w:type="spellEnd"/>
-      <w:r>
-        <w:t xml:space="preserve"> legyen a dolgozat.</w:t>
-      </w:r>
-    </w:p>
-    <w:p>
-      <w:pPr>
-        <w:spacing w:line="360" w:lineRule="auto"/>
-        <w:jc w:val="both"/>
-      </w:pPr>
-      <w:r>
-        <w:t>Köszönetnyilvánítás: Ha esetleg pályázati támogatást kapt</w:t>
-      </w:r>
-      <w:r>
-        <w:t>ál a dolgozatodhoz, akkor azt se</w:t>
-      </w:r>
-      <w:r>
-        <w:t xml:space="preserve"> felejtsd el megköszönni.</w:t>
-      </w:r>
-    </w:p>
-    <w:p>
-      <w:pPr>
-        <w:spacing w:line="360" w:lineRule="auto"/>
-        <w:jc w:val="both"/>
-      </w:pPr>
-      <w:r>
-        <w:t>Bevezetés</w:t>
-      </w:r>
-      <w:r>
-        <w:t>: I</w:t>
-      </w:r>
-      <w:r>
-        <w:t>tt le kell írni, miről is fog szólni a szakdolgozatot, leírod mi a motiváció. Itt kell felkelteni az olvasó érdeklődését, hogy el akarja olvasni a dolgozatodat</w:t>
-      </w:r>
-      <w:r>
-        <w:t>. Itt nem kell belemenni a rész</w:t>
-      </w:r>
-      <w:r>
-        <w:t>l</w:t>
-      </w:r>
-      <w:r>
-        <w:t>e</w:t>
-      </w:r>
-      <w:r>
-        <w:t>tekbe, itt lehet felületesen fogalmazni, hogy egy egyszerű halandó is megértse, miről szól a dolgozat. Itt veted fel a problémát, amivel elkezdtél foglalkozni. Bemutatod, hogyan akarod ezt megoldani.</w:t>
-      </w:r>
-      <w:r>
-        <w:t xml:space="preserve"> Lényegében egy előzetes áttekintést adsz a dolgozatról.</w:t>
-      </w:r>
-    </w:p>
-    <w:p>
-      <w:pPr>
-        <w:spacing w:line="360" w:lineRule="auto"/>
-        <w:jc w:val="both"/>
-      </w:pPr>
-      <w:r>
-        <w:t>Felhasználói dokumentáció: Itt be kell mutatnod az alkalmazásod, olyan szinten, hogy a felhasználó használni tudja. Itt lehet berakni képernyőképeket, amelyek segítik a program használatát. Itt le kell írnod milyen gépigény szükséges, hogyan kell telepíteni / elindítani. Itt gondolkodj úgy, hogy ha te lennél a felhasználó, akkor tudnád-e használni ezek alapján a programodat.</w:t>
-      </w:r>
-      <w:r>
-        <w:t xml:space="preserve"> Itt lehet </w:t>
-      </w:r>
-      <w:proofErr w:type="spellStart"/>
-      <w:r>
-        <w:t>use</w:t>
-      </w:r>
-      <w:proofErr w:type="spellEnd"/>
-      <w:r>
-        <w:t xml:space="preserve"> </w:t>
-      </w:r>
-      <w:proofErr w:type="spellStart"/>
-      <w:r>
-        <w:t>case-eket</w:t>
-      </w:r>
-      <w:proofErr w:type="spellEnd"/>
-      <w:r>
-        <w:t xml:space="preserve"> használni, hogy bemutasd az egyes funkciókat. </w:t>
-      </w:r>
-    </w:p>
-    <w:p>
-      <w:pPr>
-        <w:spacing w:line="360" w:lineRule="auto"/>
-        <w:jc w:val="both"/>
-      </w:pPr>
-      <w:r>
-        <w:t xml:space="preserve">Fejlesztői dokumentáció: Itt egy másik szemszögből kell bemutatnod a programodat. Itt egy olyan fejlesztő vagy egy cégnél, akinek azt mondják, hogy fejlesszen hozzá ehhez a programhoz újabb </w:t>
-      </w:r>
-      <w:r>
-        <w:t>funkciókat</w:t>
-      </w:r>
-      <w:r>
-        <w:t xml:space="preserve">. Ekkor csak a fejlesztői dokumentáció áll rendelkezésedre, hogy megértsd, melyik modul mit csinál, és hogy hova kell nyúlnod, hogy meg tudd valósítani, amit kértek. Itt mutasd be a programod </w:t>
-      </w:r>
-      <w:proofErr w:type="spellStart"/>
-      <w:r>
-        <w:t>rétegeit</w:t>
-      </w:r>
-      <w:proofErr w:type="spellEnd"/>
-      <w:r>
-        <w:t xml:space="preserve">, adatbázist, táblákat, osztályokat, </w:t>
-      </w:r>
-      <w:r>
-        <w:t>modulokat</w:t>
-      </w:r>
-      <w:r>
-        <w:t>, fontosabb függvényeket, algoritmusokat, felhasználói eseteket</w:t>
-      </w:r>
-      <w:r>
-        <w:t>, hálózati kommunikációt</w:t>
-      </w:r>
-      <w:r>
-        <w:t>, fejlesztői környezetet</w:t>
-      </w:r>
-      <w:r>
-        <w:t>.</w:t>
-      </w:r>
-      <w:r>
-        <w:t xml:space="preserve"> Itt szerepeljenek osztálydiagramok, UML ábrák. Itt lehet beszélni az üzemeltetésről is. Milyen időzített folyamatok vannak, hol van a </w:t>
-      </w:r>
-      <w:proofErr w:type="spellStart"/>
-      <w:r>
-        <w:t>logolás</w:t>
-      </w:r>
-      <w:proofErr w:type="spellEnd"/>
-      <w:r>
-        <w:t xml:space="preserve">, használ-e felhő </w:t>
-      </w:r>
-      <w:proofErr w:type="gramStart"/>
-      <w:r>
-        <w:t>rendszereket,</w:t>
-      </w:r>
-      <w:proofErr w:type="gramEnd"/>
-      <w:r>
-        <w:t xml:space="preserve"> stb.</w:t>
-      </w:r>
-      <w:r>
-        <w:t xml:space="preserve"> Ebbe a fejezetbe tartozik a tesztelés is. Minden osztályodra legyen tesztelés is. Egység tesztek, felületi tesztek,</w:t>
-      </w:r>
-      <w:r>
-        <w:t xml:space="preserve"> integrációs </w:t>
+      <w:r>
+        <w:t>el</w:t>
+      </w:r>
+      <w:r>
+        <w:t xml:space="preserve">olvasták a dolgozatodat. Itt újra mutasd be a problémát, </w:t>
       </w:r>
       <w:r>
         <w:lastRenderedPageBreak/>
-        <w:t>tesztek</w:t>
-      </w:r>
-      <w:r>
-        <w:t xml:space="preserve"> stb. Ha nem tudsz automatikus tesztet írni</w:t>
-      </w:r>
-      <w:r>
-        <w:t xml:space="preserve"> a programod</w:t>
-      </w:r>
-      <w:r>
-        <w:t>ra</w:t>
-      </w:r>
-      <w:r>
-        <w:t xml:space="preserve">, akkor csinálj teszt jegyzőkönyvet. Ebben leírod mi a </w:t>
-      </w:r>
-      <w:r>
-        <w:t>funkció</w:t>
-      </w:r>
-      <w:r>
-        <w:t>, amit tesztelsz és annak</w:t>
-      </w:r>
-      <w:r>
-        <w:t xml:space="preserve"> mi</w:t>
-      </w:r>
-      <w:r>
-        <w:t xml:space="preserve"> az elvárt kimenete, d</w:t>
-      </w:r>
-      <w:r>
-        <w:t xml:space="preserve">e nagyon sok tesztelő eszköz </w:t>
-      </w:r>
-      <w:r>
-        <w:t>elérhető ma</w:t>
-      </w:r>
-      <w:r>
-        <w:t>napság</w:t>
-      </w:r>
-      <w:r>
-        <w:t>. Olyanok is vannak</w:t>
-      </w:r>
-      <w:r>
-        <w:t>,</w:t>
-      </w:r>
-      <w:r>
-        <w:t xml:space="preserve"> amelyek felületet képesek tesztelni.</w:t>
-      </w:r>
-    </w:p>
-    <w:p>
-      <w:pPr>
-        <w:spacing w:line="360" w:lineRule="auto"/>
-        <w:jc w:val="both"/>
-      </w:pPr>
-      <w:r>
-        <w:t>Összefoglalás: Nagyon hasznos tud lenni, ha egy oldalban össze tudod foglalni, hogy miről is szól a dolgozatod. Ez annyiban másabb, mint a bevezetés, hogy itt feltételezheted, hogy</w:t>
-      </w:r>
-      <w:r>
-        <w:t xml:space="preserve"> már</w:t>
-      </w:r>
-      <w:r>
-        <w:t xml:space="preserve"> </w:t>
-      </w:r>
-      <w:r>
-        <w:t>el</w:t>
-      </w:r>
-      <w:r>
-        <w:t>olvasták a dolgozatodat. Itt újra mutasd be a problémát, amivel foglalkoztál, mutasd be mit és hogyan használtál és végül mutasd be, hogy mire jutottál.</w:t>
+        <w:t>amivel foglalkoztál, mutasd be mit és hogyan használtál és végül mutasd be, hogy mire jutottál.</w:t>
       </w:r>
     </w:p>
     <w:p>
@@ -3706,43 +3391,43 @@
         <w:jc w:val="both"/>
       </w:pPr>
       <w:r>
+        <w:t>alsó: 2,5 cm</w:t>
+      </w:r>
+    </w:p>
+    <w:p>
+      <w:pPr>
+        <w:spacing w:line="360" w:lineRule="auto"/>
+        <w:jc w:val="both"/>
+      </w:pPr>
+      <w:r>
+        <w:t>felső: 2,5 cm</w:t>
+      </w:r>
+    </w:p>
+    <w:p>
+      <w:pPr>
+        <w:spacing w:line="360" w:lineRule="auto"/>
+        <w:jc w:val="both"/>
+      </w:pPr>
+      <w:r>
+        <w:t>Oldalszám: az oldalszámozást a tartalomjegyzéktől kezdve az irodalomjegyzékkel bezárólag folyamatosan kell végezni. Jelölése arab számokkal történik (a tartalomjegyzék oldalainak az oldalszámát nem szokás feltüntetni).</w:t>
+      </w:r>
+    </w:p>
+    <w:p>
+      <w:pPr>
+        <w:spacing w:line="360" w:lineRule="auto"/>
+        <w:jc w:val="both"/>
+      </w:pPr>
+      <w:r>
+        <w:t>A dolgozat fő fejezetei (1. szintű címsorok) új oldalon kezdődjenek.</w:t>
+      </w:r>
+    </w:p>
+    <w:p>
+      <w:pPr>
+        <w:spacing w:line="360" w:lineRule="auto"/>
+        <w:jc w:val="both"/>
+      </w:pPr>
+      <w:r>
         <w:lastRenderedPageBreak/>
-        <w:t>alsó: 2,5 cm</w:t>
-      </w:r>
-    </w:p>
-    <w:p>
-      <w:pPr>
-        <w:spacing w:line="360" w:lineRule="auto"/>
-        <w:jc w:val="both"/>
-      </w:pPr>
-      <w:r>
-        <w:t>felső: 2,5 cm</w:t>
-      </w:r>
-    </w:p>
-    <w:p>
-      <w:pPr>
-        <w:spacing w:line="360" w:lineRule="auto"/>
-        <w:jc w:val="both"/>
-      </w:pPr>
-      <w:r>
-        <w:t>Oldalszám: az oldalszámozást a tartalomjegyzéktől kezdve az irodalomjegyzékkel bezárólag folyamatosan kell végezni. Jelölése arab számokkal történik (a tartalomjegyzék oldalainak az oldalszámát nem szokás feltüntetni).</w:t>
-      </w:r>
-    </w:p>
-    <w:p>
-      <w:pPr>
-        <w:spacing w:line="360" w:lineRule="auto"/>
-        <w:jc w:val="both"/>
-      </w:pPr>
-      <w:r>
-        <w:t>A dolgozat fő fejezetei (1. szintű címsorok) új oldalon kezdődjenek.</w:t>
-      </w:r>
-    </w:p>
-    <w:p>
-      <w:pPr>
-        <w:spacing w:line="360" w:lineRule="auto"/>
-        <w:jc w:val="both"/>
-      </w:pPr>
-      <w:r>
         <w:t>K</w:t>
       </w:r>
       <w:r>
@@ -3851,7 +3536,7 @@
                           </pic:cNvPicPr>
                         </pic:nvPicPr>
                         <pic:blipFill>
-                          <a:blip r:embed="rId22">
+                          <a:blip r:embed="rId20">
                             <a:extLst>
                               <a:ext uri="{28A0092B-C50C-407E-A947-70E740481C1C}">
                                 <a14:useLocalDpi xmlns:a14="http://schemas.microsoft.com/office/drawing/2010/main" val="0"/>
@@ -3985,7 +3670,7 @@
                           </pic:cNvPicPr>
                         </pic:nvPicPr>
                         <pic:blipFill>
-                          <a:blip r:embed="rId23" cstate="print">
+                          <a:blip r:embed="rId21" cstate="print">
                             <a:extLst>
                               <a:ext uri="{28A0092B-C50C-407E-A947-70E740481C1C}">
                                 <a14:useLocalDpi xmlns:a14="http://schemas.microsoft.com/office/drawing/2010/main" val="0"/>
@@ -4178,11 +3863,7 @@
       </w:r>
       <w:proofErr w:type="spellEnd"/>
       <w:r>
-        <w:t xml:space="preserve">, hogy </w:t>
-      </w:r>
-      <w:r>
-        <w:lastRenderedPageBreak/>
-        <w:t>büntetőjogi felelő</w:t>
+        <w:t>, hogy büntetőjogi felelő</w:t>
       </w:r>
       <w:r>
         <w:t>s</w:t>
@@ -4256,7 +3937,11 @@
         <w:jc w:val="both"/>
       </w:pPr>
       <w:r>
-        <w:t>A DVD mellékletre mindent tegyél rá, hisz úgy is elfér. Legyen rajta a forráskód, legyen rajta futtatható formában az alkalmazásod, ha lehetséges. Legyen rajta a dolgozat .pdf formátumban, ill. a leadáshoz szükséges papírok is rákerülhetnek. Ha használtál külső csomagokat, adatokat, akkor azokat is tedd rá.</w:t>
+        <w:t xml:space="preserve">A DVD mellékletre mindent tegyél rá, hisz úgy is elfér. Legyen rajta a forráskód, legyen rajta futtatható formában az alkalmazásod, ha lehetséges. Legyen rajta a dolgozat .pdf </w:t>
+      </w:r>
+      <w:r>
+        <w:lastRenderedPageBreak/>
+        <w:t>formátumban, ill. a leadáshoz szükséges papírok is rákerülhetnek. Ha használtál külső csomagokat, adatokat, akkor azokat is tedd rá.</w:t>
       </w:r>
     </w:p>
     <w:p>
@@ -4290,15 +3975,7 @@
       </w:r>
       <w:proofErr w:type="spellEnd"/>
       <w:r>
-        <w:t xml:space="preserve"> kell </w:t>
-      </w:r>
-      <w:proofErr w:type="gramStart"/>
-      <w:r>
-        <w:t>feltölteni ”</w:t>
-      </w:r>
-      <w:proofErr w:type="gramEnd"/>
-      <w:r>
-        <w:t>.</w:t>
+        <w:t xml:space="preserve"> kell feltölteni ”.</w:t>
       </w:r>
       <w:proofErr w:type="spellStart"/>
       <w:r>
@@ -4318,15 +3995,7 @@
         <w:t>A</w:t>
       </w:r>
       <w:r>
-        <w:t xml:space="preserve"> becsomagolt állományban a következőknek </w:t>
-      </w:r>
-      <w:proofErr w:type="gramStart"/>
-      <w:r>
-        <w:t>kell</w:t>
-      </w:r>
-      <w:proofErr w:type="gramEnd"/>
-      <w:r>
-        <w:t xml:space="preserve"> hogy szerepeljenek</w:t>
+        <w:t xml:space="preserve"> becsomagolt állományban a következőknek kell hogy szerepeljenek</w:t>
       </w:r>
       <w:r>
         <w:t xml:space="preserve"> </w:t>
@@ -4454,11 +4123,7 @@
         <w:t>Az elkészült dolgozatodat meg is kell védened. A védésre 10-15 perced van. Ennyi idő alatt kell bemutatnod az alkalmazásod működését. Szakdolgozatnál nem prezentációt várunk el, hanem működő, jól kinéző, használható alkalmazást. Ha van az alkalmazásodban olyan rész, amelyet nem tudsz megmutatni működés közben, vagy épp a nagy eredmény a háttérben futó motor működése, akkor készíts róla prezentációt.</w:t>
       </w:r>
       <w:r>
-        <w:t xml:space="preserve"> </w:t>
-      </w:r>
-      <w:r>
-        <w:lastRenderedPageBreak/>
-        <w:t xml:space="preserve">Ekkor is célszerű minimális mennyiséget csinálni, </w:t>
+        <w:t xml:space="preserve"> Ekkor is célszerű minimális mennyiséget csinálni, </w:t>
       </w:r>
       <w:proofErr w:type="spellStart"/>
       <w:r>
@@ -4513,18 +4178,14 @@
         </w:sdtContent>
       </w:sdt>
       <w:r>
-        <w:t xml:space="preserve">. Éppen nem lesz internet a védés alatt, nem elérhető a külső forrás, amit </w:t>
-      </w:r>
-      <w:proofErr w:type="gramStart"/>
-      <w:r>
-        <w:t>használsz,</w:t>
-      </w:r>
-      <w:proofErr w:type="gramEnd"/>
-      <w:r>
-        <w:t xml:space="preserve"> stb. Csinálj egy videót, ahol működik a rendszer, vagy készíts diasort a funkciókról.</w:t>
-      </w:r>
-      <w:r>
-        <w:t xml:space="preserve"> Ha az alkalmazás védés során nem működik, vagy hibát dob, akkor sajnos nem fogják elfogadni a dolgozatot. A védésen a forráskódot is megnézzük, így az légyen megfelelően </w:t>
+        <w:t>. Éppen nem lesz internet a védés alatt, nem elérhető a külső forrás, amit használsz, stb. Csinálj egy videót, ahol működik a rendszer, vagy készíts diasort a funkciókról.</w:t>
+      </w:r>
+      <w:r>
+        <w:t xml:space="preserve"> Ha az alkalmazás védés során nem működik, vagy hibát dob, akkor sajnos nem fogják elfogadni a dolgozatot. A védésen a forráskódot is </w:t>
+      </w:r>
+      <w:r>
+        <w:lastRenderedPageBreak/>
+        <w:t xml:space="preserve">megnézzük, így az légyen megfelelően </w:t>
       </w:r>
       <w:proofErr w:type="spellStart"/>
       <w:r>
@@ -4646,7 +4307,6 @@
         <w:jc w:val="both"/>
       </w:pPr>
       <w:r>
-        <w:lastRenderedPageBreak/>
         <w:t>Védés közben derül ki valami hiba a programban. Ez a legrosszabb forgatókönyv. A védésre legyen egy begyakorolt bemutatód, hogy mikor mit fogsz bemutatni. Ezt gyakorold be nyugodtan otthon, nézd meg hogy beleférsz-e az időbe, és hogy minden működik. Olyat ne mutass, amiben nem vagy 100%-</w:t>
       </w:r>
       <w:proofErr w:type="spellStart"/>
@@ -4921,7 +4581,6 @@
               <w:jc w:val="both"/>
             </w:pPr>
             <w:r>
-              <w:lastRenderedPageBreak/>
               <w:t xml:space="preserve">[6] </w:t>
             </w:r>
           </w:p>
@@ -4992,6 +4651,7 @@
               <w:jc w:val="both"/>
             </w:pPr>
             <w:r>
+              <w:lastRenderedPageBreak/>
               <w:t xml:space="preserve">[8] </w:t>
             </w:r>
           </w:p>
@@ -5076,7 +4736,7 @@
 </file>
 
 <file path=word/endnotes.xml><?xml version="1.0" encoding="utf-8"?>
-<w:endnotes xmlns:wpc="http://schemas.microsoft.com/office/word/2010/wordprocessingCanvas" xmlns:cx="http://schemas.microsoft.com/office/drawing/2014/chartex" xmlns:cx1="http://schemas.microsoft.com/office/drawing/2015/9/8/chartex" xmlns:cx2="http://schemas.microsoft.com/office/drawing/2015/10/21/chartex" xmlns:cx3="http://schemas.microsoft.com/office/drawing/2016/5/9/chartex" xmlns:cx4="http://schemas.microsoft.com/office/drawing/2016/5/10/chartex" xmlns:cx5="http://schemas.microsoft.com/office/drawing/2016/5/11/chartex" xmlns:cx6="http://schemas.microsoft.com/office/drawing/2016/5/12/chartex" xmlns:cx7="http://schemas.microsoft.com/office/drawing/2016/5/13/chartex" xmlns:cx8="http://schemas.microsoft.com/office/drawing/2016/5/14/chartex" xmlns:mc="http://schemas.openxmlformats.org/markup-compatibility/2006" xmlns:aink="http://schemas.microsoft.com/office/drawing/2016/ink" xmlns:am3d="http://schemas.microsoft.com/office/drawing/2017/model3d" xmlns:o="urn:schemas-microsoft-com:office:office" xmlns:r="http://schemas.openxmlformats.org/officeDocument/2006/relationships" xmlns:m="http://schemas.openxmlformats.org/officeDocument/2006/math" xmlns:v="urn:schemas-microsoft-com:vml" xmlns:wp14="http://schemas.microsoft.com/office/word/2010/wordprocessingDrawing" xmlns:wp="http://schemas.openxmlformats.org/drawingml/2006/wordprocessingDrawing" xmlns:w10="urn:schemas-microsoft-com:office:word" xmlns:w="http://schemas.openxmlformats.org/wordprocessingml/2006/main" xmlns:w14="http://schemas.microsoft.com/office/word/2010/wordml" xmlns:w15="http://schemas.microsoft.com/office/word/2012/wordml" xmlns:w16cex="http://schemas.microsoft.com/office/word/2018/wordml/cex" xmlns:w16cid="http://schemas.microsoft.com/office/word/2016/wordml/cid" xmlns:w16="http://schemas.microsoft.com/office/word/2018/wordml" xmlns:w16sdtdh="http://schemas.microsoft.com/office/word/2020/wordml/sdtdatahash" xmlns:w16se="http://schemas.microsoft.com/office/word/2015/wordml/symex" xmlns:wpg="http://schemas.microsoft.com/office/word/2010/wordprocessingGroup" xmlns:wpi="http://schemas.microsoft.com/office/word/2010/wordprocessingInk" xmlns:wne="http://schemas.microsoft.com/office/word/2006/wordml" xmlns:wps="http://schemas.microsoft.com/office/word/2010/wordprocessingShape" mc:Ignorable="w14 w15 w16se w16cid w16 w16cex w16sdtdh wp14">
+<w:endnotes xmlns:wpc="http://schemas.microsoft.com/office/word/2010/wordprocessingCanvas" xmlns:cx="http://schemas.microsoft.com/office/drawing/2014/chartex" xmlns:cx1="http://schemas.microsoft.com/office/drawing/2015/9/8/chartex" xmlns:cx2="http://schemas.microsoft.com/office/drawing/2015/10/21/chartex" xmlns:cx3="http://schemas.microsoft.com/office/drawing/2016/5/9/chartex" xmlns:cx4="http://schemas.microsoft.com/office/drawing/2016/5/10/chartex" xmlns:cx5="http://schemas.microsoft.com/office/drawing/2016/5/11/chartex" xmlns:cx6="http://schemas.microsoft.com/office/drawing/2016/5/12/chartex" xmlns:cx7="http://schemas.microsoft.com/office/drawing/2016/5/13/chartex" xmlns:cx8="http://schemas.microsoft.com/office/drawing/2016/5/14/chartex" xmlns:mc="http://schemas.openxmlformats.org/markup-compatibility/2006" xmlns:aink="http://schemas.microsoft.com/office/drawing/2016/ink" xmlns:am3d="http://schemas.microsoft.com/office/drawing/2017/model3d" xmlns:o="urn:schemas-microsoft-com:office:office" xmlns:oel="http://schemas.microsoft.com/office/2019/extlst" xmlns:r="http://schemas.openxmlformats.org/officeDocument/2006/relationships" xmlns:m="http://schemas.openxmlformats.org/officeDocument/2006/math" xmlns:v="urn:schemas-microsoft-com:vml" xmlns:wp14="http://schemas.microsoft.com/office/word/2010/wordprocessingDrawing" xmlns:wp="http://schemas.openxmlformats.org/drawingml/2006/wordprocessingDrawing" xmlns:w10="urn:schemas-microsoft-com:office:word" xmlns:w="http://schemas.openxmlformats.org/wordprocessingml/2006/main" xmlns:w14="http://schemas.microsoft.com/office/word/2010/wordml" xmlns:w15="http://schemas.microsoft.com/office/word/2012/wordml" xmlns:w16cex="http://schemas.microsoft.com/office/word/2018/wordml/cex" xmlns:w16cid="http://schemas.microsoft.com/office/word/2016/wordml/cid" xmlns:w16="http://schemas.microsoft.com/office/word/2018/wordml" xmlns:w16sdtdh="http://schemas.microsoft.com/office/word/2020/wordml/sdtdatahash" xmlns:w16se="http://schemas.microsoft.com/office/word/2015/wordml/symex" xmlns:wpg="http://schemas.microsoft.com/office/word/2010/wordprocessingGroup" xmlns:wpi="http://schemas.microsoft.com/office/word/2010/wordprocessingInk" xmlns:wne="http://schemas.microsoft.com/office/word/2006/wordml" xmlns:wps="http://schemas.microsoft.com/office/word/2010/wordprocessingShape" mc:Ignorable="w14 w15 w16se w16cid w16 w16cex w16sdtdh wp14">
   <w:endnote w:type="separator" w:id="-1">
     <w:p>
       <w:pPr>
@@ -5101,7 +4761,7 @@
 </file>
 
 <file path=word/footer1.xml><?xml version="1.0" encoding="utf-8"?>
-<w:ftr xmlns:wpc="http://schemas.microsoft.com/office/word/2010/wordprocessingCanvas" xmlns:cx="http://schemas.microsoft.com/office/drawing/2014/chartex" xmlns:cx1="http://schemas.microsoft.com/office/drawing/2015/9/8/chartex" xmlns:cx2="http://schemas.microsoft.com/office/drawing/2015/10/21/chartex" xmlns:cx3="http://schemas.microsoft.com/office/drawing/2016/5/9/chartex" xmlns:cx4="http://schemas.microsoft.com/office/drawing/2016/5/10/chartex" xmlns:cx5="http://schemas.microsoft.com/office/drawing/2016/5/11/chartex" xmlns:cx6="http://schemas.microsoft.com/office/drawing/2016/5/12/chartex" xmlns:cx7="http://schemas.microsoft.com/office/drawing/2016/5/13/chartex" xmlns:cx8="http://schemas.microsoft.com/office/drawing/2016/5/14/chartex" xmlns:mc="http://schemas.openxmlformats.org/markup-compatibility/2006" xmlns:aink="http://schemas.microsoft.com/office/drawing/2016/ink" xmlns:am3d="http://schemas.microsoft.com/office/drawing/2017/model3d" xmlns:o="urn:schemas-microsoft-com:office:office" xmlns:r="http://schemas.openxmlformats.org/officeDocument/2006/relationships" xmlns:m="http://schemas.openxmlformats.org/officeDocument/2006/math" xmlns:v="urn:schemas-microsoft-com:vml" xmlns:wp14="http://schemas.microsoft.com/office/word/2010/wordprocessingDrawing" xmlns:wp="http://schemas.openxmlformats.org/drawingml/2006/wordprocessingDrawing" xmlns:w10="urn:schemas-microsoft-com:office:word" xmlns:w="http://schemas.openxmlformats.org/wordprocessingml/2006/main" xmlns:w14="http://schemas.microsoft.com/office/word/2010/wordml" xmlns:w15="http://schemas.microsoft.com/office/word/2012/wordml" xmlns:w16cex="http://schemas.microsoft.com/office/word/2018/wordml/cex" xmlns:w16cid="http://schemas.microsoft.com/office/word/2016/wordml/cid" xmlns:w16="http://schemas.microsoft.com/office/word/2018/wordml" xmlns:w16sdtdh="http://schemas.microsoft.com/office/word/2020/wordml/sdtdatahash" xmlns:w16se="http://schemas.microsoft.com/office/word/2015/wordml/symex" xmlns:wpg="http://schemas.microsoft.com/office/word/2010/wordprocessingGroup" xmlns:wpi="http://schemas.microsoft.com/office/word/2010/wordprocessingInk" xmlns:wne="http://schemas.microsoft.com/office/word/2006/wordml" xmlns:wps="http://schemas.microsoft.com/office/word/2010/wordprocessingShape" mc:Ignorable="w14 w15 w16se w16cid w16 w16cex w16sdtdh wp14">
+<w:ftr xmlns:wpc="http://schemas.microsoft.com/office/word/2010/wordprocessingCanvas" xmlns:cx="http://schemas.microsoft.com/office/drawing/2014/chartex" xmlns:cx1="http://schemas.microsoft.com/office/drawing/2015/9/8/chartex" xmlns:cx2="http://schemas.microsoft.com/office/drawing/2015/10/21/chartex" xmlns:cx3="http://schemas.microsoft.com/office/drawing/2016/5/9/chartex" xmlns:cx4="http://schemas.microsoft.com/office/drawing/2016/5/10/chartex" xmlns:cx5="http://schemas.microsoft.com/office/drawing/2016/5/11/chartex" xmlns:cx6="http://schemas.microsoft.com/office/drawing/2016/5/12/chartex" xmlns:cx7="http://schemas.microsoft.com/office/drawing/2016/5/13/chartex" xmlns:cx8="http://schemas.microsoft.com/office/drawing/2016/5/14/chartex" xmlns:mc="http://schemas.openxmlformats.org/markup-compatibility/2006" xmlns:aink="http://schemas.microsoft.com/office/drawing/2016/ink" xmlns:am3d="http://schemas.microsoft.com/office/drawing/2017/model3d" xmlns:o="urn:schemas-microsoft-com:office:office" xmlns:oel="http://schemas.microsoft.com/office/2019/extlst" xmlns:r="http://schemas.openxmlformats.org/officeDocument/2006/relationships" xmlns:m="http://schemas.openxmlformats.org/officeDocument/2006/math" xmlns:v="urn:schemas-microsoft-com:vml" xmlns:wp14="http://schemas.microsoft.com/office/word/2010/wordprocessingDrawing" xmlns:wp="http://schemas.openxmlformats.org/drawingml/2006/wordprocessingDrawing" xmlns:w10="urn:schemas-microsoft-com:office:word" xmlns:w="http://schemas.openxmlformats.org/wordprocessingml/2006/main" xmlns:w14="http://schemas.microsoft.com/office/word/2010/wordml" xmlns:w15="http://schemas.microsoft.com/office/word/2012/wordml" xmlns:w16cex="http://schemas.microsoft.com/office/word/2018/wordml/cex" xmlns:w16cid="http://schemas.microsoft.com/office/word/2016/wordml/cid" xmlns:w16="http://schemas.microsoft.com/office/word/2018/wordml" xmlns:w16sdtdh="http://schemas.microsoft.com/office/word/2020/wordml/sdtdatahash" xmlns:w16se="http://schemas.microsoft.com/office/word/2015/wordml/symex" xmlns:wpg="http://schemas.microsoft.com/office/word/2010/wordprocessingGroup" xmlns:wpi="http://schemas.microsoft.com/office/word/2010/wordprocessingInk" xmlns:wne="http://schemas.microsoft.com/office/word/2006/wordml" xmlns:wps="http://schemas.microsoft.com/office/word/2010/wordprocessingShape" mc:Ignorable="w14 w15 w16se w16cid w16 w16cex w16sdtdh wp14">
   <w:sdt>
     <w:sdtPr>
       <w:id w:val="-695547975"/>
@@ -5147,7 +4807,7 @@
 </file>
 
 <file path=word/footnotes.xml><?xml version="1.0" encoding="utf-8"?>
-<w:footnotes xmlns:wpc="http://schemas.microsoft.com/office/word/2010/wordprocessingCanvas" xmlns:cx="http://schemas.microsoft.com/office/drawing/2014/chartex" xmlns:cx1="http://schemas.microsoft.com/office/drawing/2015/9/8/chartex" xmlns:cx2="http://schemas.microsoft.com/office/drawing/2015/10/21/chartex" xmlns:cx3="http://schemas.microsoft.com/office/drawing/2016/5/9/chartex" xmlns:cx4="http://schemas.microsoft.com/office/drawing/2016/5/10/chartex" xmlns:cx5="http://schemas.microsoft.com/office/drawing/2016/5/11/chartex" xmlns:cx6="http://schemas.microsoft.com/office/drawing/2016/5/12/chartex" xmlns:cx7="http://schemas.microsoft.com/office/drawing/2016/5/13/chartex" xmlns:cx8="http://schemas.microsoft.com/office/drawing/2016/5/14/chartex" xmlns:mc="http://schemas.openxmlformats.org/markup-compatibility/2006" xmlns:aink="http://schemas.microsoft.com/office/drawing/2016/ink" xmlns:am3d="http://schemas.microsoft.com/office/drawing/2017/model3d" xmlns:o="urn:schemas-microsoft-com:office:office" xmlns:r="http://schemas.openxmlformats.org/officeDocument/2006/relationships" xmlns:m="http://schemas.openxmlformats.org/officeDocument/2006/math" xmlns:v="urn:schemas-microsoft-com:vml" xmlns:wp14="http://schemas.microsoft.com/office/word/2010/wordprocessingDrawing" xmlns:wp="http://schemas.openxmlformats.org/drawingml/2006/wordprocessingDrawing" xmlns:w10="urn:schemas-microsoft-com:office:word" xmlns:w="http://schemas.openxmlformats.org/wordprocessingml/2006/main" xmlns:w14="http://schemas.microsoft.com/office/word/2010/wordml" xmlns:w15="http://schemas.microsoft.com/office/word/2012/wordml" xmlns:w16cex="http://schemas.microsoft.com/office/word/2018/wordml/cex" xmlns:w16cid="http://schemas.microsoft.com/office/word/2016/wordml/cid" xmlns:w16="http://schemas.microsoft.com/office/word/2018/wordml" xmlns:w16sdtdh="http://schemas.microsoft.com/office/word/2020/wordml/sdtdatahash" xmlns:w16se="http://schemas.microsoft.com/office/word/2015/wordml/symex" xmlns:wpg="http://schemas.microsoft.com/office/word/2010/wordprocessingGroup" xmlns:wpi="http://schemas.microsoft.com/office/word/2010/wordprocessingInk" xmlns:wne="http://schemas.microsoft.com/office/word/2006/wordml" xmlns:wps="http://schemas.microsoft.com/office/word/2010/wordprocessingShape" mc:Ignorable="w14 w15 w16se w16cid w16 w16cex w16sdtdh wp14">
+<w:footnotes xmlns:wpc="http://schemas.microsoft.com/office/word/2010/wordprocessingCanvas" xmlns:cx="http://schemas.microsoft.com/office/drawing/2014/chartex" xmlns:cx1="http://schemas.microsoft.com/office/drawing/2015/9/8/chartex" xmlns:cx2="http://schemas.microsoft.com/office/drawing/2015/10/21/chartex" xmlns:cx3="http://schemas.microsoft.com/office/drawing/2016/5/9/chartex" xmlns:cx4="http://schemas.microsoft.com/office/drawing/2016/5/10/chartex" xmlns:cx5="http://schemas.microsoft.com/office/drawing/2016/5/11/chartex" xmlns:cx6="http://schemas.microsoft.com/office/drawing/2016/5/12/chartex" xmlns:cx7="http://schemas.microsoft.com/office/drawing/2016/5/13/chartex" xmlns:cx8="http://schemas.microsoft.com/office/drawing/2016/5/14/chartex" xmlns:mc="http://schemas.openxmlformats.org/markup-compatibility/2006" xmlns:aink="http://schemas.microsoft.com/office/drawing/2016/ink" xmlns:am3d="http://schemas.microsoft.com/office/drawing/2017/model3d" xmlns:o="urn:schemas-microsoft-com:office:office" xmlns:oel="http://schemas.microsoft.com/office/2019/extlst" xmlns:r="http://schemas.openxmlformats.org/officeDocument/2006/relationships" xmlns:m="http://schemas.openxmlformats.org/officeDocument/2006/math" xmlns:v="urn:schemas-microsoft-com:vml" xmlns:wp14="http://schemas.microsoft.com/office/word/2010/wordprocessingDrawing" xmlns:wp="http://schemas.openxmlformats.org/drawingml/2006/wordprocessingDrawing" xmlns:w10="urn:schemas-microsoft-com:office:word" xmlns:w="http://schemas.openxmlformats.org/wordprocessingml/2006/main" xmlns:w14="http://schemas.microsoft.com/office/word/2010/wordml" xmlns:w15="http://schemas.microsoft.com/office/word/2012/wordml" xmlns:w16cex="http://schemas.microsoft.com/office/word/2018/wordml/cex" xmlns:w16cid="http://schemas.microsoft.com/office/word/2016/wordml/cid" xmlns:w16="http://schemas.microsoft.com/office/word/2018/wordml" xmlns:w16sdtdh="http://schemas.microsoft.com/office/word/2020/wordml/sdtdatahash" xmlns:w16se="http://schemas.microsoft.com/office/word/2015/wordml/symex" xmlns:wpg="http://schemas.microsoft.com/office/word/2010/wordprocessingGroup" xmlns:wpi="http://schemas.microsoft.com/office/word/2010/wordprocessingInk" xmlns:wne="http://schemas.microsoft.com/office/word/2006/wordml" xmlns:wps="http://schemas.microsoft.com/office/word/2010/wordprocessingShape" mc:Ignorable="w14 w15 w16se w16cid w16 w16cex w16sdtdh wp14">
   <w:footnote w:type="separator" w:id="-1">
     <w:p>
       <w:pPr>
@@ -5222,7 +4882,7 @@
 </file>
 
 <file path=word/numbering.xml><?xml version="1.0" encoding="utf-8"?>
-<w:numbering xmlns:wpc="http://schemas.microsoft.com/office/word/2010/wordprocessingCanvas" xmlns:cx="http://schemas.microsoft.com/office/drawing/2014/chartex" xmlns:cx1="http://schemas.microsoft.com/office/drawing/2015/9/8/chartex" xmlns:cx2="http://schemas.microsoft.com/office/drawing/2015/10/21/chartex" xmlns:cx3="http://schemas.microsoft.com/office/drawing/2016/5/9/chartex" xmlns:cx4="http://schemas.microsoft.com/office/drawing/2016/5/10/chartex" xmlns:cx5="http://schemas.microsoft.com/office/drawing/2016/5/11/chartex" xmlns:cx6="http://schemas.microsoft.com/office/drawing/2016/5/12/chartex" xmlns:cx7="http://schemas.microsoft.com/office/drawing/2016/5/13/chartex" xmlns:cx8="http://schemas.microsoft.com/office/drawing/2016/5/14/chartex" xmlns:mc="http://schemas.openxmlformats.org/markup-compatibility/2006" xmlns:aink="http://schemas.microsoft.com/office/drawing/2016/ink" xmlns:am3d="http://schemas.microsoft.com/office/drawing/2017/model3d" xmlns:o="urn:schemas-microsoft-com:office:office" xmlns:r="http://schemas.openxmlformats.org/officeDocument/2006/relationships" xmlns:m="http://schemas.openxmlformats.org/officeDocument/2006/math" xmlns:v="urn:schemas-microsoft-com:vml" xmlns:wp14="http://schemas.microsoft.com/office/word/2010/wordprocessingDrawing" xmlns:wp="http://schemas.openxmlformats.org/drawingml/2006/wordprocessingDrawing" xmlns:w10="urn:schemas-microsoft-com:office:word" xmlns:w="http://schemas.openxmlformats.org/wordprocessingml/2006/main" xmlns:w14="http://schemas.microsoft.com/office/word/2010/wordml" xmlns:w15="http://schemas.microsoft.com/office/word/2012/wordml" xmlns:w16cex="http://schemas.microsoft.com/office/word/2018/wordml/cex" xmlns:w16cid="http://schemas.microsoft.com/office/word/2016/wordml/cid" xmlns:w16="http://schemas.microsoft.com/office/word/2018/wordml" xmlns:w16sdtdh="http://schemas.microsoft.com/office/word/2020/wordml/sdtdatahash" xmlns:w16se="http://schemas.microsoft.com/office/word/2015/wordml/symex" xmlns:wpg="http://schemas.microsoft.com/office/word/2010/wordprocessingGroup" xmlns:wpi="http://schemas.microsoft.com/office/word/2010/wordprocessingInk" xmlns:wne="http://schemas.microsoft.com/office/word/2006/wordml" xmlns:wps="http://schemas.microsoft.com/office/word/2010/wordprocessingShape" mc:Ignorable="w14 w15 w16se w16cid w16 w16cex w16sdtdh wp14">
+<w:numbering xmlns:wpc="http://schemas.microsoft.com/office/word/2010/wordprocessingCanvas" xmlns:cx="http://schemas.microsoft.com/office/drawing/2014/chartex" xmlns:cx1="http://schemas.microsoft.com/office/drawing/2015/9/8/chartex" xmlns:cx2="http://schemas.microsoft.com/office/drawing/2015/10/21/chartex" xmlns:cx3="http://schemas.microsoft.com/office/drawing/2016/5/9/chartex" xmlns:cx4="http://schemas.microsoft.com/office/drawing/2016/5/10/chartex" xmlns:cx5="http://schemas.microsoft.com/office/drawing/2016/5/11/chartex" xmlns:cx6="http://schemas.microsoft.com/office/drawing/2016/5/12/chartex" xmlns:cx7="http://schemas.microsoft.com/office/drawing/2016/5/13/chartex" xmlns:cx8="http://schemas.microsoft.com/office/drawing/2016/5/14/chartex" xmlns:mc="http://schemas.openxmlformats.org/markup-compatibility/2006" xmlns:aink="http://schemas.microsoft.com/office/drawing/2016/ink" xmlns:am3d="http://schemas.microsoft.com/office/drawing/2017/model3d" xmlns:o="urn:schemas-microsoft-com:office:office" xmlns:oel="http://schemas.microsoft.com/office/2019/extlst" xmlns:r="http://schemas.openxmlformats.org/officeDocument/2006/relationships" xmlns:m="http://schemas.openxmlformats.org/officeDocument/2006/math" xmlns:v="urn:schemas-microsoft-com:vml" xmlns:wp14="http://schemas.microsoft.com/office/word/2010/wordprocessingDrawing" xmlns:wp="http://schemas.openxmlformats.org/drawingml/2006/wordprocessingDrawing" xmlns:w10="urn:schemas-microsoft-com:office:word" xmlns:w="http://schemas.openxmlformats.org/wordprocessingml/2006/main" xmlns:w14="http://schemas.microsoft.com/office/word/2010/wordml" xmlns:w15="http://schemas.microsoft.com/office/word/2012/wordml" xmlns:w16cex="http://schemas.microsoft.com/office/word/2018/wordml/cex" xmlns:w16cid="http://schemas.microsoft.com/office/word/2016/wordml/cid" xmlns:w16="http://schemas.microsoft.com/office/word/2018/wordml" xmlns:w16sdtdh="http://schemas.microsoft.com/office/word/2020/wordml/sdtdatahash" xmlns:w16se="http://schemas.microsoft.com/office/word/2015/wordml/symex" xmlns:wpg="http://schemas.microsoft.com/office/word/2010/wordprocessingGroup" xmlns:wpi="http://schemas.microsoft.com/office/word/2010/wordprocessingInk" xmlns:wne="http://schemas.microsoft.com/office/word/2006/wordml" xmlns:wps="http://schemas.microsoft.com/office/word/2010/wordprocessingShape" mc:Ignorable="w14 w15 w16se w16cid w16 w16cex w16sdtdh wp14">
   <w:abstractNum w:abstractNumId="0" w15:restartNumberingAfterBreak="0">
     <w:nsid w:val="0D6A476B"/>
     <w:multiLevelType w:val="hybridMultilevel"/>

</xml_diff>

<commit_message>
diplomawork advancements, deleted unnecessary dependencies
</commit_message>
<xml_diff>
--- a/Labyrinth Adventure/Szakdolgozat_IDU27K.docx
+++ b/Labyrinth Adventure/Szakdolgozat_IDU27K.docx
@@ -1,11 +1,11 @@
 
 <file path=word/document.xml><?xml version="1.0" encoding="utf-8"?>
-<w:document xmlns:wpc="http://schemas.microsoft.com/office/word/2010/wordprocessingCanvas" xmlns:cx="http://schemas.microsoft.com/office/drawing/2014/chartex" xmlns:cx1="http://schemas.microsoft.com/office/drawing/2015/9/8/chartex" xmlns:cx2="http://schemas.microsoft.com/office/drawing/2015/10/21/chartex" xmlns:cx3="http://schemas.microsoft.com/office/drawing/2016/5/9/chartex" xmlns:cx4="http://schemas.microsoft.com/office/drawing/2016/5/10/chartex" xmlns:cx5="http://schemas.microsoft.com/office/drawing/2016/5/11/chartex" xmlns:cx6="http://schemas.microsoft.com/office/drawing/2016/5/12/chartex" xmlns:cx7="http://schemas.microsoft.com/office/drawing/2016/5/13/chartex" xmlns:cx8="http://schemas.microsoft.com/office/drawing/2016/5/14/chartex" xmlns:mc="http://schemas.openxmlformats.org/markup-compatibility/2006" xmlns:aink="http://schemas.microsoft.com/office/drawing/2016/ink" xmlns:am3d="http://schemas.microsoft.com/office/drawing/2017/model3d" xmlns:o="urn:schemas-microsoft-com:office:office" xmlns:oel="http://schemas.microsoft.com/office/2019/extlst" xmlns:r="http://schemas.openxmlformats.org/officeDocument/2006/relationships" xmlns:m="http://schemas.openxmlformats.org/officeDocument/2006/math" xmlns:v="urn:schemas-microsoft-com:vml" xmlns:wp14="http://schemas.microsoft.com/office/word/2010/wordprocessingDrawing" xmlns:wp="http://schemas.openxmlformats.org/drawingml/2006/wordprocessingDrawing" xmlns:w10="urn:schemas-microsoft-com:office:word" xmlns:w="http://schemas.openxmlformats.org/wordprocessingml/2006/main" xmlns:w14="http://schemas.microsoft.com/office/word/2010/wordml" xmlns:w15="http://schemas.microsoft.com/office/word/2012/wordml" xmlns:w16cex="http://schemas.microsoft.com/office/word/2018/wordml/cex" xmlns:w16cid="http://schemas.microsoft.com/office/word/2016/wordml/cid" xmlns:w16="http://schemas.microsoft.com/office/word/2018/wordml" xmlns:w16sdtdh="http://schemas.microsoft.com/office/word/2020/wordml/sdtdatahash" xmlns:w16se="http://schemas.microsoft.com/office/word/2015/wordml/symex" xmlns:wpg="http://schemas.microsoft.com/office/word/2010/wordprocessingGroup" xmlns:wpi="http://schemas.microsoft.com/office/word/2010/wordprocessingInk" xmlns:wne="http://schemas.microsoft.com/office/word/2006/wordml" xmlns:wps="http://schemas.microsoft.com/office/word/2010/wordprocessingShape" mc:Ignorable="w14 w15 w16se w16cid w16 w16cex w16sdtdh wp14">
+<w:document xmlns:wpc="http://schemas.microsoft.com/office/word/2010/wordprocessingCanvas" xmlns:cx="http://schemas.microsoft.com/office/drawing/2014/chartex" xmlns:cx1="http://schemas.microsoft.com/office/drawing/2015/9/8/chartex" xmlns:cx2="http://schemas.microsoft.com/office/drawing/2015/10/21/chartex" xmlns:cx3="http://schemas.microsoft.com/office/drawing/2016/5/9/chartex" xmlns:cx4="http://schemas.microsoft.com/office/drawing/2016/5/10/chartex" xmlns:cx5="http://schemas.microsoft.com/office/drawing/2016/5/11/chartex" xmlns:cx6="http://schemas.microsoft.com/office/drawing/2016/5/12/chartex" xmlns:cx7="http://schemas.microsoft.com/office/drawing/2016/5/13/chartex" xmlns:cx8="http://schemas.microsoft.com/office/drawing/2016/5/14/chartex" xmlns:mc="http://schemas.openxmlformats.org/markup-compatibility/2006" xmlns:aink="http://schemas.microsoft.com/office/drawing/2016/ink" xmlns:am3d="http://schemas.microsoft.com/office/drawing/2017/model3d" xmlns:o="urn:schemas-microsoft-com:office:office" xmlns:r="http://schemas.openxmlformats.org/officeDocument/2006/relationships" xmlns:m="http://schemas.openxmlformats.org/officeDocument/2006/math" xmlns:v="urn:schemas-microsoft-com:vml" xmlns:wp14="http://schemas.microsoft.com/office/word/2010/wordprocessingDrawing" xmlns:wp="http://schemas.openxmlformats.org/drawingml/2006/wordprocessingDrawing" xmlns:w10="urn:schemas-microsoft-com:office:word" xmlns:w="http://schemas.openxmlformats.org/wordprocessingml/2006/main" xmlns:w14="http://schemas.microsoft.com/office/word/2010/wordml" xmlns:w15="http://schemas.microsoft.com/office/word/2012/wordml" xmlns:w16cex="http://schemas.microsoft.com/office/word/2018/wordml/cex" xmlns:w16cid="http://schemas.microsoft.com/office/word/2016/wordml/cid" xmlns:w16="http://schemas.microsoft.com/office/word/2018/wordml" xmlns:w16sdtdh="http://schemas.microsoft.com/office/word/2020/wordml/sdtdatahash" xmlns:w16se="http://schemas.microsoft.com/office/word/2015/wordml/symex" xmlns:wpg="http://schemas.microsoft.com/office/word/2010/wordprocessingGroup" xmlns:wpi="http://schemas.microsoft.com/office/word/2010/wordprocessingInk" xmlns:wne="http://schemas.microsoft.com/office/word/2006/wordml" xmlns:wps="http://schemas.microsoft.com/office/word/2010/wordprocessingShape" mc:Ignorable="w14 w15 w16se w16cid w16 w16cex w16sdtdh wp14">
   <w:body>
     <w:p>
       <w:pPr>
         <w:widowControl w:val="0"/>
-        <w:spacing w:before="120" w:after="120" w:line="240" w:lineRule="auto"/>
+        <w:spacing w:before="120" w:after="120" w:line="360" w:lineRule="auto"/>
         <w:jc w:val="both"/>
         <w:rPr>
           <w:b/>
@@ -88,7 +88,7 @@
     </w:p>
     <w:p>
       <w:pPr>
-        <w:spacing w:after="120" w:line="240" w:lineRule="auto"/>
+        <w:spacing w:after="120" w:line="360" w:lineRule="auto"/>
         <w:jc w:val="both"/>
         <w:rPr>
           <w:b/>
@@ -107,7 +107,7 @@
     </w:p>
     <w:p>
       <w:pPr>
-        <w:spacing w:after="120" w:line="240" w:lineRule="auto"/>
+        <w:spacing w:after="120" w:line="360" w:lineRule="auto"/>
         <w:jc w:val="both"/>
         <w:rPr>
           <w:rFonts w:cstheme="minorBidi"/>
@@ -129,7 +129,7 @@
     <w:p>
       <w:pPr>
         <w:widowControl w:val="0"/>
-        <w:spacing w:line="240" w:lineRule="auto"/>
+        <w:spacing w:line="360" w:lineRule="auto"/>
         <w:jc w:val="both"/>
         <w:rPr>
           <w:b/>
@@ -142,7 +142,7 @@
     <w:p>
       <w:pPr>
         <w:widowControl w:val="0"/>
-        <w:spacing w:line="240" w:lineRule="auto"/>
+        <w:spacing w:line="360" w:lineRule="auto"/>
         <w:jc w:val="both"/>
         <w:rPr>
           <w:b/>
@@ -155,7 +155,7 @@
     <w:p>
       <w:pPr>
         <w:widowControl w:val="0"/>
-        <w:spacing w:line="240" w:lineRule="auto"/>
+        <w:spacing w:line="360" w:lineRule="auto"/>
         <w:jc w:val="center"/>
         <w:rPr>
           <w:b/>
@@ -184,67 +184,67 @@
     </w:p>
     <w:p>
       <w:pPr>
-        <w:spacing w:line="240" w:lineRule="auto"/>
-        <w:jc w:val="both"/>
-      </w:pPr>
-    </w:p>
-    <w:p>
-      <w:pPr>
-        <w:spacing w:line="240" w:lineRule="auto"/>
-        <w:jc w:val="both"/>
-      </w:pPr>
-    </w:p>
-    <w:p>
-      <w:pPr>
-        <w:spacing w:line="240" w:lineRule="auto"/>
-        <w:jc w:val="both"/>
-      </w:pPr>
-    </w:p>
-    <w:p>
-      <w:pPr>
-        <w:spacing w:line="240" w:lineRule="auto"/>
-        <w:jc w:val="both"/>
-      </w:pPr>
-    </w:p>
-    <w:p>
-      <w:pPr>
-        <w:spacing w:line="240" w:lineRule="auto"/>
-        <w:jc w:val="both"/>
-      </w:pPr>
-    </w:p>
-    <w:p>
-      <w:pPr>
-        <w:spacing w:line="240" w:lineRule="auto"/>
-        <w:jc w:val="both"/>
-      </w:pPr>
-    </w:p>
-    <w:p>
-      <w:pPr>
-        <w:spacing w:line="240" w:lineRule="auto"/>
-        <w:jc w:val="both"/>
-      </w:pPr>
-    </w:p>
-    <w:p>
-      <w:pPr>
-        <w:spacing w:line="240" w:lineRule="auto"/>
-        <w:jc w:val="both"/>
-      </w:pPr>
-    </w:p>
-    <w:p>
-      <w:pPr>
-        <w:spacing w:line="240" w:lineRule="auto"/>
-        <w:jc w:val="both"/>
-      </w:pPr>
-    </w:p>
-    <w:p>
-      <w:pPr>
-        <w:spacing w:line="240" w:lineRule="auto"/>
-        <w:jc w:val="both"/>
-      </w:pPr>
-    </w:p>
-    <w:p>
-      <w:pPr>
-        <w:spacing w:line="240" w:lineRule="auto"/>
+        <w:spacing w:line="360" w:lineRule="auto"/>
+        <w:jc w:val="both"/>
+      </w:pPr>
+    </w:p>
+    <w:p>
+      <w:pPr>
+        <w:spacing w:line="360" w:lineRule="auto"/>
+        <w:jc w:val="both"/>
+      </w:pPr>
+    </w:p>
+    <w:p>
+      <w:pPr>
+        <w:spacing w:line="360" w:lineRule="auto"/>
+        <w:jc w:val="both"/>
+      </w:pPr>
+    </w:p>
+    <w:p>
+      <w:pPr>
+        <w:spacing w:line="360" w:lineRule="auto"/>
+        <w:jc w:val="both"/>
+      </w:pPr>
+    </w:p>
+    <w:p>
+      <w:pPr>
+        <w:spacing w:line="360" w:lineRule="auto"/>
+        <w:jc w:val="both"/>
+      </w:pPr>
+    </w:p>
+    <w:p>
+      <w:pPr>
+        <w:spacing w:line="360" w:lineRule="auto"/>
+        <w:jc w:val="both"/>
+      </w:pPr>
+    </w:p>
+    <w:p>
+      <w:pPr>
+        <w:spacing w:line="360" w:lineRule="auto"/>
+        <w:jc w:val="both"/>
+      </w:pPr>
+    </w:p>
+    <w:p>
+      <w:pPr>
+        <w:spacing w:line="360" w:lineRule="auto"/>
+        <w:jc w:val="both"/>
+      </w:pPr>
+    </w:p>
+    <w:p>
+      <w:pPr>
+        <w:spacing w:line="360" w:lineRule="auto"/>
+        <w:jc w:val="both"/>
+      </w:pPr>
+    </w:p>
+    <w:p>
+      <w:pPr>
+        <w:spacing w:line="360" w:lineRule="auto"/>
+        <w:jc w:val="both"/>
+      </w:pPr>
+    </w:p>
+    <w:p>
+      <w:pPr>
+        <w:spacing w:line="360" w:lineRule="auto"/>
         <w:jc w:val="both"/>
         <w:sectPr>
           <w:footerReference w:type="default" r:id="rId9"/>
@@ -259,7 +259,7 @@
     <w:p>
       <w:pPr>
         <w:widowControl w:val="0"/>
-        <w:spacing w:after="0" w:line="240" w:lineRule="auto"/>
+        <w:spacing w:after="0" w:line="360" w:lineRule="auto"/>
         <w:jc w:val="both"/>
         <w:rPr>
           <w:b/>
@@ -279,7 +279,7 @@
     <w:p>
       <w:pPr>
         <w:widowControl w:val="0"/>
-        <w:spacing w:after="0" w:line="240" w:lineRule="auto"/>
+        <w:spacing w:after="0" w:line="360" w:lineRule="auto"/>
         <w:jc w:val="both"/>
       </w:pPr>
       <w:r>
@@ -289,7 +289,7 @@
     <w:p>
       <w:pPr>
         <w:widowControl w:val="0"/>
-        <w:spacing w:after="0" w:line="240" w:lineRule="auto"/>
+        <w:spacing w:after="0" w:line="360" w:lineRule="auto"/>
         <w:jc w:val="both"/>
       </w:pPr>
       <w:r>
@@ -302,7 +302,7 @@
     <w:p>
       <w:pPr>
         <w:widowControl w:val="0"/>
-        <w:spacing w:after="0" w:line="240" w:lineRule="auto"/>
+        <w:spacing w:after="0" w:line="360" w:lineRule="auto"/>
         <w:jc w:val="both"/>
         <w:rPr>
           <w:b/>
@@ -319,13 +319,14 @@
           <w:bCs/>
           <w:u w:val="single"/>
         </w:rPr>
+        <w:lastRenderedPageBreak/>
         <w:t>Szerző:</w:t>
       </w:r>
     </w:p>
     <w:p>
       <w:pPr>
         <w:widowControl w:val="0"/>
-        <w:spacing w:after="0" w:line="240" w:lineRule="auto"/>
+        <w:spacing w:after="0" w:line="360" w:lineRule="auto"/>
         <w:jc w:val="both"/>
       </w:pPr>
       <w:r>
@@ -335,7 +336,7 @@
     <w:p>
       <w:pPr>
         <w:widowControl w:val="0"/>
-        <w:spacing w:after="0" w:line="240" w:lineRule="auto"/>
+        <w:spacing w:after="0" w:line="360" w:lineRule="auto"/>
         <w:jc w:val="both"/>
       </w:pPr>
       <w:r>
@@ -344,19 +345,19 @@
     </w:p>
     <w:p>
       <w:pPr>
-        <w:spacing w:line="240" w:lineRule="auto"/>
-        <w:jc w:val="both"/>
-      </w:pPr>
-    </w:p>
-    <w:p>
-      <w:pPr>
-        <w:spacing w:line="240" w:lineRule="auto"/>
-        <w:jc w:val="both"/>
-      </w:pPr>
-    </w:p>
-    <w:p>
-      <w:pPr>
-        <w:spacing w:line="240" w:lineRule="auto"/>
+        <w:spacing w:line="360" w:lineRule="auto"/>
+        <w:jc w:val="both"/>
+      </w:pPr>
+    </w:p>
+    <w:p>
+      <w:pPr>
+        <w:spacing w:line="360" w:lineRule="auto"/>
+        <w:jc w:val="both"/>
+      </w:pPr>
+    </w:p>
+    <w:p>
+      <w:pPr>
+        <w:spacing w:line="360" w:lineRule="auto"/>
         <w:jc w:val="both"/>
         <w:sectPr>
           <w:type w:val="continuous"/>
@@ -370,7 +371,7 @@
     <w:p>
       <w:pPr>
         <w:widowControl w:val="0"/>
-        <w:spacing w:line="240" w:lineRule="auto"/>
+        <w:spacing w:line="360" w:lineRule="auto"/>
         <w:jc w:val="center"/>
       </w:pPr>
       <w:r>
@@ -410,8 +411,8 @@
       <w:sdtContent>
         <w:p>
           <w:pPr>
-            <w:pStyle w:val="Tartalomjegyzkcmsora"/>
-            <w:spacing w:line="240" w:lineRule="auto"/>
+            <w:pStyle w:val="TOCHeading"/>
+            <w:spacing w:line="360" w:lineRule="auto"/>
           </w:pPr>
           <w:r>
             <w:t>Tartalomjegyzék</w:t>
@@ -419,11 +420,12 @@
         </w:p>
         <w:p>
           <w:pPr>
-            <w:pStyle w:val="TJ1"/>
+            <w:pStyle w:val="TOC1"/>
             <w:tabs>
-              <w:tab w:val="left" w:pos="440"/>
+              <w:tab w:val="left" w:pos="480"/>
               <w:tab w:val="right" w:leader="dot" w:pos="8493"/>
             </w:tabs>
+            <w:spacing w:line="360" w:lineRule="auto"/>
             <w:rPr>
               <w:rFonts w:eastAsiaTheme="minorEastAsia" w:cstheme="minorBidi"/>
               <w:noProof/>
@@ -441,10 +443,10 @@
           <w:r>
             <w:fldChar w:fldCharType="separate"/>
           </w:r>
-          <w:hyperlink w:anchor="_Toc102425978" w:history="1">
-            <w:r>
-              <w:rPr>
-                <w:rStyle w:val="Hiperhivatkozs"/>
+          <w:hyperlink w:anchor="_Toc102474956" w:history="1">
+            <w:r>
+              <w:rPr>
+                <w:rStyle w:val="Hyperlink"/>
                 <w:noProof/>
               </w:rPr>
               <w:t>1.</w:t>
@@ -461,7 +463,7 @@
             </w:r>
             <w:r>
               <w:rPr>
-                <w:rStyle w:val="Hiperhivatkozs"/>
+                <w:rStyle w:val="Hyperlink"/>
                 <w:noProof/>
               </w:rPr>
               <w:t>Bevezetés</w:t>
@@ -485,7 +487,7 @@
                 <w:noProof/>
                 <w:webHidden/>
               </w:rPr>
-              <w:instrText xml:space="preserve"> PAGEREF _Toc102425978 \h </w:instrText>
+              <w:instrText xml:space="preserve"> PAGEREF _Toc102474956 \h </w:instrText>
             </w:r>
             <w:r>
               <w:rPr>
@@ -518,11 +520,12 @@
         </w:p>
         <w:p>
           <w:pPr>
-            <w:pStyle w:val="TJ1"/>
+            <w:pStyle w:val="TOC1"/>
             <w:tabs>
-              <w:tab w:val="left" w:pos="440"/>
+              <w:tab w:val="left" w:pos="480"/>
               <w:tab w:val="right" w:leader="dot" w:pos="8493"/>
             </w:tabs>
+            <w:spacing w:line="360" w:lineRule="auto"/>
             <w:rPr>
               <w:rFonts w:eastAsiaTheme="minorEastAsia" w:cstheme="minorBidi"/>
               <w:noProof/>
@@ -531,10 +534,10 @@
               <w:lang w:eastAsia="hu-HU"/>
             </w:rPr>
           </w:pPr>
-          <w:hyperlink w:anchor="_Toc102425979" w:history="1">
-            <w:r>
-              <w:rPr>
-                <w:rStyle w:val="Hiperhivatkozs"/>
+          <w:hyperlink w:anchor="_Toc102474957" w:history="1">
+            <w:r>
+              <w:rPr>
+                <w:rStyle w:val="Hyperlink"/>
                 <w:noProof/>
               </w:rPr>
               <w:t>2.</w:t>
@@ -551,7 +554,7 @@
             </w:r>
             <w:r>
               <w:rPr>
-                <w:rStyle w:val="Hiperhivatkozs"/>
+                <w:rStyle w:val="Hyperlink"/>
                 <w:noProof/>
               </w:rPr>
               <w:t>Felhasználói dokumentáció</w:t>
@@ -575,7 +578,7 @@
                 <w:noProof/>
                 <w:webHidden/>
               </w:rPr>
-              <w:instrText xml:space="preserve"> PAGEREF _Toc102425979 \h </w:instrText>
+              <w:instrText xml:space="preserve"> PAGEREF _Toc102474957 \h </w:instrText>
             </w:r>
             <w:r>
               <w:rPr>
@@ -608,10 +611,11 @@
         </w:p>
         <w:p>
           <w:pPr>
-            <w:pStyle w:val="TJ2"/>
+            <w:pStyle w:val="TOC2"/>
             <w:tabs>
               <w:tab w:val="right" w:leader="dot" w:pos="8493"/>
             </w:tabs>
+            <w:spacing w:line="360" w:lineRule="auto"/>
             <w:rPr>
               <w:rFonts w:eastAsiaTheme="minorEastAsia" w:cstheme="minorBidi"/>
               <w:noProof/>
@@ -620,10 +624,10 @@
               <w:lang w:eastAsia="hu-HU"/>
             </w:rPr>
           </w:pPr>
-          <w:hyperlink w:anchor="_Toc102425980" w:history="1">
-            <w:r>
-              <w:rPr>
-                <w:rStyle w:val="Hiperhivatkozs"/>
+          <w:hyperlink w:anchor="_Toc102474958" w:history="1">
+            <w:r>
+              <w:rPr>
+                <w:rStyle w:val="Hyperlink"/>
                 <w:noProof/>
               </w:rPr>
               <w:t>2.1 A program követelményei hardveres és szoftveres téren</w:t>
@@ -647,7 +651,7 @@
                 <w:noProof/>
                 <w:webHidden/>
               </w:rPr>
-              <w:instrText xml:space="preserve"> PAGEREF _Toc102425980 \h </w:instrText>
+              <w:instrText xml:space="preserve"> PAGEREF _Toc102474958 \h </w:instrText>
             </w:r>
             <w:r>
               <w:rPr>
@@ -680,10 +684,11 @@
         </w:p>
         <w:p>
           <w:pPr>
-            <w:pStyle w:val="TJ2"/>
+            <w:pStyle w:val="TOC2"/>
             <w:tabs>
               <w:tab w:val="right" w:leader="dot" w:pos="8493"/>
             </w:tabs>
+            <w:spacing w:line="360" w:lineRule="auto"/>
             <w:rPr>
               <w:rFonts w:eastAsiaTheme="minorEastAsia" w:cstheme="minorBidi"/>
               <w:noProof/>
@@ -692,10 +697,10 @@
               <w:lang w:eastAsia="hu-HU"/>
             </w:rPr>
           </w:pPr>
-          <w:hyperlink w:anchor="_Toc102425981" w:history="1">
-            <w:r>
-              <w:rPr>
-                <w:rStyle w:val="Hiperhivatkozs"/>
+          <w:hyperlink w:anchor="_Toc102474959" w:history="1">
+            <w:r>
+              <w:rPr>
+                <w:rStyle w:val="Hyperlink"/>
                 <w:noProof/>
               </w:rPr>
               <w:t>2.2 A Java telepítése</w:t>
@@ -719,7 +724,7 @@
                 <w:noProof/>
                 <w:webHidden/>
               </w:rPr>
-              <w:instrText xml:space="preserve"> PAGEREF _Toc102425981 \h </w:instrText>
+              <w:instrText xml:space="preserve"> PAGEREF _Toc102474959 \h </w:instrText>
             </w:r>
             <w:r>
               <w:rPr>
@@ -752,10 +757,11 @@
         </w:p>
         <w:p>
           <w:pPr>
-            <w:pStyle w:val="TJ2"/>
+            <w:pStyle w:val="TOC2"/>
             <w:tabs>
               <w:tab w:val="right" w:leader="dot" w:pos="8493"/>
             </w:tabs>
+            <w:spacing w:line="360" w:lineRule="auto"/>
             <w:rPr>
               <w:rFonts w:eastAsiaTheme="minorEastAsia" w:cstheme="minorBidi"/>
               <w:noProof/>
@@ -764,10 +770,10 @@
               <w:lang w:eastAsia="hu-HU"/>
             </w:rPr>
           </w:pPr>
-          <w:hyperlink w:anchor="_Toc102425982" w:history="1">
-            <w:r>
-              <w:rPr>
-                <w:rStyle w:val="Hiperhivatkozs"/>
+          <w:hyperlink w:anchor="_Toc102474960" w:history="1">
+            <w:r>
+              <w:rPr>
+                <w:rStyle w:val="Hyperlink"/>
                 <w:noProof/>
               </w:rPr>
               <w:t>2.3 A program futtatása</w:t>
@@ -791,7 +797,7 @@
                 <w:noProof/>
                 <w:webHidden/>
               </w:rPr>
-              <w:instrText xml:space="preserve"> PAGEREF _Toc102425982 \h </w:instrText>
+              <w:instrText xml:space="preserve"> PAGEREF _Toc102474960 \h </w:instrText>
             </w:r>
             <w:r>
               <w:rPr>
@@ -824,81 +830,11 @@
         </w:p>
         <w:p>
           <w:pPr>
-            <w:pStyle w:val="TJ3"/>
+            <w:pStyle w:val="TOC2"/>
             <w:tabs>
               <w:tab w:val="right" w:leader="dot" w:pos="8493"/>
             </w:tabs>
-            <w:rPr>
-              <w:noProof/>
-            </w:rPr>
-          </w:pPr>
-          <w:hyperlink w:anchor="_Toc102425983" w:history="1">
-            <w:r>
-              <w:rPr>
-                <w:rStyle w:val="Hiperhivatkozs"/>
-                <w:b/>
-                <w:bCs/>
-                <w:noProof/>
-              </w:rPr>
-              <w:t>2.4.1 A pályakészítő funkció</w:t>
-            </w:r>
-            <w:r>
-              <w:rPr>
-                <w:noProof/>
-                <w:webHidden/>
-              </w:rPr>
-              <w:tab/>
-            </w:r>
-            <w:r>
-              <w:rPr>
-                <w:noProof/>
-                <w:webHidden/>
-              </w:rPr>
-              <w:fldChar w:fldCharType="begin"/>
-            </w:r>
-            <w:r>
-              <w:rPr>
-                <w:noProof/>
-                <w:webHidden/>
-              </w:rPr>
-              <w:instrText xml:space="preserve"> PAGEREF _Toc102425983 \h </w:instrText>
-            </w:r>
-            <w:r>
-              <w:rPr>
-                <w:noProof/>
-                <w:webHidden/>
-              </w:rPr>
-            </w:r>
-            <w:r>
-              <w:rPr>
-                <w:noProof/>
-                <w:webHidden/>
-              </w:rPr>
-              <w:fldChar w:fldCharType="separate"/>
-            </w:r>
-            <w:r>
-              <w:rPr>
-                <w:noProof/>
-                <w:webHidden/>
-              </w:rPr>
-              <w:t>7</w:t>
-            </w:r>
-            <w:r>
-              <w:rPr>
-                <w:noProof/>
-                <w:webHidden/>
-              </w:rPr>
-              <w:fldChar w:fldCharType="end"/>
-            </w:r>
-          </w:hyperlink>
-        </w:p>
-        <w:p>
-          <w:pPr>
-            <w:pStyle w:val="TJ2"/>
-            <w:tabs>
-              <w:tab w:val="left" w:pos="1100"/>
-              <w:tab w:val="right" w:leader="dot" w:pos="8493"/>
-            </w:tabs>
+            <w:spacing w:line="360" w:lineRule="auto"/>
             <w:rPr>
               <w:rFonts w:eastAsiaTheme="minorEastAsia" w:cstheme="minorBidi"/>
               <w:noProof/>
@@ -907,40 +843,23 @@
               <w:lang w:eastAsia="hu-HU"/>
             </w:rPr>
           </w:pPr>
-          <w:hyperlink w:anchor="_Toc102425984" w:history="1">
-            <w:r>
-              <w:rPr>
-                <w:rStyle w:val="Hiperhivatkozs"/>
-                <w:noProof/>
-              </w:rPr>
-              <w:t>2.4.2</w:t>
-            </w:r>
-            <w:r>
-              <w:rPr>
-                <w:rFonts w:eastAsiaTheme="minorEastAsia" w:cstheme="minorBidi"/>
-                <w:noProof/>
-                <w:sz w:val="22"/>
-                <w:szCs w:val="22"/>
-                <w:lang w:eastAsia="hu-HU"/>
+          <w:hyperlink w:anchor="_Toc102474961" w:history="1">
+            <w:r>
+              <w:rPr>
+                <w:rStyle w:val="Hyperlink"/>
+                <w:noProof/>
+              </w:rPr>
+              <w:t>2.4 Új felhasználó regisztrálása</w:t>
+            </w:r>
+            <w:r>
+              <w:rPr>
+                <w:noProof/>
+                <w:webHidden/>
               </w:rPr>
               <w:tab/>
             </w:r>
             <w:r>
               <w:rPr>
-                <w:rStyle w:val="Hiperhivatkozs"/>
-                <w:noProof/>
-              </w:rPr>
-              <w:t>Online játék  Ez a funkció csak aktív internetkapcsolat mellett elérhető. Ha a „Play Online” menüpontot választjuk, egy nagyrészt felfedezetlen labirintusban találjuk magunkat egy sárkánnyal. A bal alsó sarokban látjuk a készítő felhasználó nevét, illetve kis várakozás esetén azt is megfigyelhetjük, hogy a sárkány tétovázás nélkül elkezdte a maga kis útját járni. Ebben a játékban ő lesz az ellenfelünk, aki folyamatosan azon lesz, hogy az algoritmusból könnyebben kijusson, mint mi. Hogy ezt hogyan teszi pontosan, ha érdekel bennünket, bármikor követhetjük útján, és tanulhatjuk el tőle a taktikáját, viszont az egyáltalán nem biztos, hogy jó döntés azokat a lépéseket követni, amiket a sárkány hoz.</w:t>
-            </w:r>
-            <w:r>
-              <w:rPr>
-                <w:noProof/>
-                <w:webHidden/>
-              </w:rPr>
-              <w:tab/>
-            </w:r>
-            <w:r>
-              <w:rPr>
                 <w:noProof/>
                 <w:webHidden/>
               </w:rPr>
@@ -951,7 +870,7 @@
                 <w:noProof/>
                 <w:webHidden/>
               </w:rPr>
-              <w:instrText xml:space="preserve"> PAGEREF _Toc102425984 \h </w:instrText>
+              <w:instrText xml:space="preserve"> PAGEREF _Toc102474961 \h </w:instrText>
             </w:r>
             <w:r>
               <w:rPr>
@@ -971,7 +890,7 @@
                 <w:noProof/>
                 <w:webHidden/>
               </w:rPr>
-              <w:t>9</w:t>
+              <w:t>7</w:t>
             </w:r>
             <w:r>
               <w:rPr>
@@ -984,10 +903,11 @@
         </w:p>
         <w:p>
           <w:pPr>
-            <w:pStyle w:val="TJ2"/>
+            <w:pStyle w:val="TOC2"/>
             <w:tabs>
               <w:tab w:val="right" w:leader="dot" w:pos="8493"/>
             </w:tabs>
+            <w:spacing w:line="360" w:lineRule="auto"/>
             <w:rPr>
               <w:rFonts w:eastAsiaTheme="minorEastAsia" w:cstheme="minorBidi"/>
               <w:noProof/>
@@ -996,13 +916,13 @@
               <w:lang w:eastAsia="hu-HU"/>
             </w:rPr>
           </w:pPr>
-          <w:hyperlink w:anchor="_Toc102425985" w:history="1">
-            <w:r>
-              <w:rPr>
-                <w:rStyle w:val="Hiperhivatkozs"/>
-                <w:noProof/>
-              </w:rPr>
-              <w:t>De ha elindulunk például saját utunkon, amit a billentyűzeten található négy nyíllal jelzett billentyű segítségével tehetünk meg, elkezdhetjük bejárni a labirintust, és ahogy odaérünk egy eddig még felfedezetlen részhez, úgy minden irányban felfedeződnek az ezelőtt még számunkra ismeretlen folyosók.</w:t>
+          <w:hyperlink w:anchor="_Toc102474962" w:history="1">
+            <w:r>
+              <w:rPr>
+                <w:rStyle w:val="Hyperlink"/>
+                <w:noProof/>
+              </w:rPr>
+              <w:t>2.5 A játékszoftver funkciói</w:t>
             </w:r>
             <w:r>
               <w:rPr>
@@ -1023,7 +943,7 @@
                 <w:noProof/>
                 <w:webHidden/>
               </w:rPr>
-              <w:instrText xml:space="preserve"> PAGEREF _Toc102425985 \h </w:instrText>
+              <w:instrText xml:space="preserve"> PAGEREF _Toc102474962 \h </w:instrText>
             </w:r>
             <w:r>
               <w:rPr>
@@ -1043,7 +963,7 @@
                 <w:noProof/>
                 <w:webHidden/>
               </w:rPr>
-              <w:t>9</w:t>
+              <w:t>7</w:t>
             </w:r>
             <w:r>
               <w:rPr>
@@ -1056,11 +976,11 @@
         </w:p>
         <w:p>
           <w:pPr>
-            <w:pStyle w:val="TJ1"/>
+            <w:pStyle w:val="TOC3"/>
             <w:tabs>
-              <w:tab w:val="left" w:pos="480"/>
               <w:tab w:val="right" w:leader="dot" w:pos="8493"/>
             </w:tabs>
+            <w:spacing w:line="360" w:lineRule="auto"/>
             <w:rPr>
               <w:rFonts w:eastAsiaTheme="minorEastAsia" w:cstheme="minorBidi"/>
               <w:noProof/>
@@ -1069,40 +989,25 @@
               <w:lang w:eastAsia="hu-HU"/>
             </w:rPr>
           </w:pPr>
-          <w:hyperlink w:anchor="_Toc102425986" w:history="1">
-            <w:r>
-              <w:rPr>
-                <w:rStyle w:val="Hiperhivatkozs"/>
-                <w:noProof/>
-              </w:rPr>
-              <w:t>3.</w:t>
-            </w:r>
-            <w:r>
-              <w:rPr>
-                <w:rFonts w:eastAsiaTheme="minorEastAsia" w:cstheme="minorBidi"/>
-                <w:noProof/>
-                <w:sz w:val="22"/>
-                <w:szCs w:val="22"/>
-                <w:lang w:eastAsia="hu-HU"/>
+          <w:hyperlink w:anchor="_Toc102474963" w:history="1">
+            <w:r>
+              <w:rPr>
+                <w:rStyle w:val="Hyperlink"/>
+                <w:b/>
+                <w:bCs/>
+                <w:noProof/>
+              </w:rPr>
+              <w:t>2.5.1 A pályakészítő funkció</w:t>
+            </w:r>
+            <w:r>
+              <w:rPr>
+                <w:noProof/>
+                <w:webHidden/>
               </w:rPr>
               <w:tab/>
             </w:r>
             <w:r>
               <w:rPr>
-                <w:rStyle w:val="Hiperhivatkozs"/>
-                <w:noProof/>
-              </w:rPr>
-              <w:t>Konzultáció</w:t>
-            </w:r>
-            <w:r>
-              <w:rPr>
-                <w:noProof/>
-                <w:webHidden/>
-              </w:rPr>
-              <w:tab/>
-            </w:r>
-            <w:r>
-              <w:rPr>
                 <w:noProof/>
                 <w:webHidden/>
               </w:rPr>
@@ -1113,7 +1018,7 @@
                 <w:noProof/>
                 <w:webHidden/>
               </w:rPr>
-              <w:instrText xml:space="preserve"> PAGEREF _Toc102425986 \h </w:instrText>
+              <w:instrText xml:space="preserve"> PAGEREF _Toc102474963 \h </w:instrText>
             </w:r>
             <w:r>
               <w:rPr>
@@ -1133,7 +1038,7 @@
                 <w:noProof/>
                 <w:webHidden/>
               </w:rPr>
-              <w:t>9</w:t>
+              <w:t>8</w:t>
             </w:r>
             <w:r>
               <w:rPr>
@@ -1146,11 +1051,11 @@
         </w:p>
         <w:p>
           <w:pPr>
-            <w:pStyle w:val="TJ1"/>
+            <w:pStyle w:val="TOC3"/>
             <w:tabs>
-              <w:tab w:val="left" w:pos="480"/>
               <w:tab w:val="right" w:leader="dot" w:pos="8493"/>
             </w:tabs>
+            <w:spacing w:line="360" w:lineRule="auto"/>
             <w:rPr>
               <w:rFonts w:eastAsiaTheme="minorEastAsia" w:cstheme="minorBidi"/>
               <w:noProof/>
@@ -1159,40 +1064,23 @@
               <w:lang w:eastAsia="hu-HU"/>
             </w:rPr>
           </w:pPr>
-          <w:hyperlink w:anchor="_Toc102425987" w:history="1">
-            <w:r>
-              <w:rPr>
-                <w:rStyle w:val="Hiperhivatkozs"/>
-                <w:noProof/>
-              </w:rPr>
-              <w:t>4.</w:t>
-            </w:r>
-            <w:r>
-              <w:rPr>
-                <w:rFonts w:eastAsiaTheme="minorEastAsia" w:cstheme="minorBidi"/>
-                <w:noProof/>
-                <w:sz w:val="22"/>
-                <w:szCs w:val="22"/>
-                <w:lang w:eastAsia="hu-HU"/>
+          <w:hyperlink w:anchor="_Toc102474964" w:history="1">
+            <w:r>
+              <w:rPr>
+                <w:rStyle w:val="Hyperlink"/>
+                <w:noProof/>
+              </w:rPr>
+              <w:t>2.5.2 Online játék</w:t>
+            </w:r>
+            <w:r>
+              <w:rPr>
+                <w:noProof/>
+                <w:webHidden/>
               </w:rPr>
               <w:tab/>
             </w:r>
             <w:r>
               <w:rPr>
-                <w:rStyle w:val="Hiperhivatkozs"/>
-                <w:noProof/>
-              </w:rPr>
-              <w:t>Program készítése</w:t>
-            </w:r>
-            <w:r>
-              <w:rPr>
-                <w:noProof/>
-                <w:webHidden/>
-              </w:rPr>
-              <w:tab/>
-            </w:r>
-            <w:r>
-              <w:rPr>
                 <w:noProof/>
                 <w:webHidden/>
               </w:rPr>
@@ -1203,7 +1091,7 @@
                 <w:noProof/>
                 <w:webHidden/>
               </w:rPr>
-              <w:instrText xml:space="preserve"> PAGEREF _Toc102425987 \h </w:instrText>
+              <w:instrText xml:space="preserve"> PAGEREF _Toc102474964 \h </w:instrText>
             </w:r>
             <w:r>
               <w:rPr>
@@ -1236,11 +1124,11 @@
         </w:p>
         <w:p>
           <w:pPr>
-            <w:pStyle w:val="TJ1"/>
+            <w:pStyle w:val="TOC3"/>
             <w:tabs>
-              <w:tab w:val="left" w:pos="480"/>
               <w:tab w:val="right" w:leader="dot" w:pos="8493"/>
             </w:tabs>
+            <w:spacing w:line="360" w:lineRule="auto"/>
             <w:rPr>
               <w:rFonts w:eastAsiaTheme="minorEastAsia" w:cstheme="minorBidi"/>
               <w:noProof/>
@@ -1249,40 +1137,23 @@
               <w:lang w:eastAsia="hu-HU"/>
             </w:rPr>
           </w:pPr>
-          <w:hyperlink w:anchor="_Toc102425988" w:history="1">
-            <w:r>
-              <w:rPr>
-                <w:rStyle w:val="Hiperhivatkozs"/>
-                <w:noProof/>
-              </w:rPr>
-              <w:t>5.</w:t>
-            </w:r>
-            <w:r>
-              <w:rPr>
-                <w:rFonts w:eastAsiaTheme="minorEastAsia" w:cstheme="minorBidi"/>
-                <w:noProof/>
-                <w:sz w:val="22"/>
-                <w:szCs w:val="22"/>
-                <w:lang w:eastAsia="hu-HU"/>
+          <w:hyperlink w:anchor="_Toc102474965" w:history="1">
+            <w:r>
+              <w:rPr>
+                <w:rStyle w:val="Hyperlink"/>
+                <w:noProof/>
+              </w:rPr>
+              <w:t>2.5.3 Offline játék</w:t>
+            </w:r>
+            <w:r>
+              <w:rPr>
+                <w:noProof/>
+                <w:webHidden/>
               </w:rPr>
               <w:tab/>
             </w:r>
             <w:r>
               <w:rPr>
-                <w:rStyle w:val="Hiperhivatkozs"/>
-                <w:noProof/>
-              </w:rPr>
-              <w:t>Szakdolgozat felépítése</w:t>
-            </w:r>
-            <w:r>
-              <w:rPr>
-                <w:noProof/>
-                <w:webHidden/>
-              </w:rPr>
-              <w:tab/>
-            </w:r>
-            <w:r>
-              <w:rPr>
                 <w:noProof/>
                 <w:webHidden/>
               </w:rPr>
@@ -1293,7 +1164,7 @@
                 <w:noProof/>
                 <w:webHidden/>
               </w:rPr>
-              <w:instrText xml:space="preserve"> PAGEREF _Toc102425988 \h </w:instrText>
+              <w:instrText xml:space="preserve"> PAGEREF _Toc102474965 \h </w:instrText>
             </w:r>
             <w:r>
               <w:rPr>
@@ -1313,7 +1184,7 @@
                 <w:noProof/>
                 <w:webHidden/>
               </w:rPr>
-              <w:t>10</w:t>
+              <w:t>12</w:t>
             </w:r>
             <w:r>
               <w:rPr>
@@ -1326,7 +1197,426 @@
         </w:p>
         <w:p>
           <w:pPr>
-            <w:spacing w:line="240" w:lineRule="auto"/>
+            <w:pStyle w:val="TOC3"/>
+            <w:tabs>
+              <w:tab w:val="right" w:leader="dot" w:pos="8493"/>
+            </w:tabs>
+            <w:spacing w:line="360" w:lineRule="auto"/>
+            <w:rPr>
+              <w:rFonts w:eastAsiaTheme="minorEastAsia" w:cstheme="minorBidi"/>
+              <w:noProof/>
+              <w:sz w:val="22"/>
+              <w:szCs w:val="22"/>
+              <w:lang w:eastAsia="hu-HU"/>
+            </w:rPr>
+          </w:pPr>
+          <w:hyperlink w:anchor="_Toc102474966" w:history="1">
+            <w:r>
+              <w:rPr>
+                <w:rStyle w:val="Hyperlink"/>
+                <w:noProof/>
+              </w:rPr>
+              <w:t>2.5.4 Toplista</w:t>
+            </w:r>
+            <w:r>
+              <w:rPr>
+                <w:noProof/>
+                <w:webHidden/>
+              </w:rPr>
+              <w:tab/>
+            </w:r>
+            <w:r>
+              <w:rPr>
+                <w:noProof/>
+                <w:webHidden/>
+              </w:rPr>
+              <w:fldChar w:fldCharType="begin"/>
+            </w:r>
+            <w:r>
+              <w:rPr>
+                <w:noProof/>
+                <w:webHidden/>
+              </w:rPr>
+              <w:instrText xml:space="preserve"> PAGEREF _Toc102474966 \h </w:instrText>
+            </w:r>
+            <w:r>
+              <w:rPr>
+                <w:noProof/>
+                <w:webHidden/>
+              </w:rPr>
+            </w:r>
+            <w:r>
+              <w:rPr>
+                <w:noProof/>
+                <w:webHidden/>
+              </w:rPr>
+              <w:fldChar w:fldCharType="separate"/>
+            </w:r>
+            <w:r>
+              <w:rPr>
+                <w:noProof/>
+                <w:webHidden/>
+              </w:rPr>
+              <w:t>14</w:t>
+            </w:r>
+            <w:r>
+              <w:rPr>
+                <w:noProof/>
+                <w:webHidden/>
+              </w:rPr>
+              <w:fldChar w:fldCharType="end"/>
+            </w:r>
+          </w:hyperlink>
+        </w:p>
+        <w:p>
+          <w:pPr>
+            <w:pStyle w:val="TOC3"/>
+            <w:tabs>
+              <w:tab w:val="right" w:leader="dot" w:pos="8493"/>
+            </w:tabs>
+            <w:spacing w:line="360" w:lineRule="auto"/>
+            <w:rPr>
+              <w:rFonts w:eastAsiaTheme="minorEastAsia" w:cstheme="minorBidi"/>
+              <w:noProof/>
+              <w:sz w:val="22"/>
+              <w:szCs w:val="22"/>
+              <w:lang w:eastAsia="hu-HU"/>
+            </w:rPr>
+          </w:pPr>
+          <w:hyperlink w:anchor="_Toc102474967" w:history="1">
+            <w:r>
+              <w:rPr>
+                <w:rStyle w:val="Hyperlink"/>
+                <w:noProof/>
+              </w:rPr>
+              <w:t>2.5.5 Saját labirintusok menüpontja</w:t>
+            </w:r>
+            <w:r>
+              <w:rPr>
+                <w:noProof/>
+                <w:webHidden/>
+              </w:rPr>
+              <w:tab/>
+            </w:r>
+            <w:r>
+              <w:rPr>
+                <w:noProof/>
+                <w:webHidden/>
+              </w:rPr>
+              <w:fldChar w:fldCharType="begin"/>
+            </w:r>
+            <w:r>
+              <w:rPr>
+                <w:noProof/>
+                <w:webHidden/>
+              </w:rPr>
+              <w:instrText xml:space="preserve"> PAGEREF _Toc102474967 \h </w:instrText>
+            </w:r>
+            <w:r>
+              <w:rPr>
+                <w:noProof/>
+                <w:webHidden/>
+              </w:rPr>
+            </w:r>
+            <w:r>
+              <w:rPr>
+                <w:noProof/>
+                <w:webHidden/>
+              </w:rPr>
+              <w:fldChar w:fldCharType="separate"/>
+            </w:r>
+            <w:r>
+              <w:rPr>
+                <w:noProof/>
+                <w:webHidden/>
+              </w:rPr>
+              <w:t>14</w:t>
+            </w:r>
+            <w:r>
+              <w:rPr>
+                <w:noProof/>
+                <w:webHidden/>
+              </w:rPr>
+              <w:fldChar w:fldCharType="end"/>
+            </w:r>
+          </w:hyperlink>
+        </w:p>
+        <w:p>
+          <w:pPr>
+            <w:pStyle w:val="TOC1"/>
+            <w:tabs>
+              <w:tab w:val="left" w:pos="480"/>
+              <w:tab w:val="right" w:leader="dot" w:pos="8493"/>
+            </w:tabs>
+            <w:spacing w:line="360" w:lineRule="auto"/>
+            <w:rPr>
+              <w:rFonts w:eastAsiaTheme="minorEastAsia" w:cstheme="minorBidi"/>
+              <w:noProof/>
+              <w:sz w:val="22"/>
+              <w:szCs w:val="22"/>
+              <w:lang w:eastAsia="hu-HU"/>
+            </w:rPr>
+          </w:pPr>
+          <w:hyperlink w:anchor="_Toc102474968" w:history="1">
+            <w:r>
+              <w:rPr>
+                <w:rStyle w:val="Hyperlink"/>
+                <w:noProof/>
+              </w:rPr>
+              <w:t>3.</w:t>
+            </w:r>
+            <w:r>
+              <w:rPr>
+                <w:rFonts w:eastAsiaTheme="minorEastAsia" w:cstheme="minorBidi"/>
+                <w:noProof/>
+                <w:sz w:val="22"/>
+                <w:szCs w:val="22"/>
+                <w:lang w:eastAsia="hu-HU"/>
+              </w:rPr>
+              <w:tab/>
+            </w:r>
+            <w:r>
+              <w:rPr>
+                <w:rStyle w:val="Hyperlink"/>
+                <w:noProof/>
+              </w:rPr>
+              <w:t>Konzultáció</w:t>
+            </w:r>
+            <w:r>
+              <w:rPr>
+                <w:noProof/>
+                <w:webHidden/>
+              </w:rPr>
+              <w:tab/>
+            </w:r>
+            <w:r>
+              <w:rPr>
+                <w:noProof/>
+                <w:webHidden/>
+              </w:rPr>
+              <w:fldChar w:fldCharType="begin"/>
+            </w:r>
+            <w:r>
+              <w:rPr>
+                <w:noProof/>
+                <w:webHidden/>
+              </w:rPr>
+              <w:instrText xml:space="preserve"> PAGEREF _Toc102474968 \h </w:instrText>
+            </w:r>
+            <w:r>
+              <w:rPr>
+                <w:noProof/>
+                <w:webHidden/>
+              </w:rPr>
+            </w:r>
+            <w:r>
+              <w:rPr>
+                <w:noProof/>
+                <w:webHidden/>
+              </w:rPr>
+              <w:fldChar w:fldCharType="separate"/>
+            </w:r>
+            <w:r>
+              <w:rPr>
+                <w:noProof/>
+                <w:webHidden/>
+              </w:rPr>
+              <w:t>16</w:t>
+            </w:r>
+            <w:r>
+              <w:rPr>
+                <w:noProof/>
+                <w:webHidden/>
+              </w:rPr>
+              <w:fldChar w:fldCharType="end"/>
+            </w:r>
+          </w:hyperlink>
+        </w:p>
+        <w:p>
+          <w:pPr>
+            <w:pStyle w:val="TOC1"/>
+            <w:tabs>
+              <w:tab w:val="left" w:pos="480"/>
+              <w:tab w:val="right" w:leader="dot" w:pos="8493"/>
+            </w:tabs>
+            <w:spacing w:line="360" w:lineRule="auto"/>
+            <w:rPr>
+              <w:rFonts w:eastAsiaTheme="minorEastAsia" w:cstheme="minorBidi"/>
+              <w:noProof/>
+              <w:sz w:val="22"/>
+              <w:szCs w:val="22"/>
+              <w:lang w:eastAsia="hu-HU"/>
+            </w:rPr>
+          </w:pPr>
+          <w:hyperlink w:anchor="_Toc102474969" w:history="1">
+            <w:r>
+              <w:rPr>
+                <w:rStyle w:val="Hyperlink"/>
+                <w:noProof/>
+              </w:rPr>
+              <w:t>4.</w:t>
+            </w:r>
+            <w:r>
+              <w:rPr>
+                <w:rFonts w:eastAsiaTheme="minorEastAsia" w:cstheme="minorBidi"/>
+                <w:noProof/>
+                <w:sz w:val="22"/>
+                <w:szCs w:val="22"/>
+                <w:lang w:eastAsia="hu-HU"/>
+              </w:rPr>
+              <w:tab/>
+            </w:r>
+            <w:r>
+              <w:rPr>
+                <w:rStyle w:val="Hyperlink"/>
+                <w:noProof/>
+              </w:rPr>
+              <w:t>Program készítése</w:t>
+            </w:r>
+            <w:r>
+              <w:rPr>
+                <w:noProof/>
+                <w:webHidden/>
+              </w:rPr>
+              <w:tab/>
+            </w:r>
+            <w:r>
+              <w:rPr>
+                <w:noProof/>
+                <w:webHidden/>
+              </w:rPr>
+              <w:fldChar w:fldCharType="begin"/>
+            </w:r>
+            <w:r>
+              <w:rPr>
+                <w:noProof/>
+                <w:webHidden/>
+              </w:rPr>
+              <w:instrText xml:space="preserve"> PAGEREF _Toc102474969 \h </w:instrText>
+            </w:r>
+            <w:r>
+              <w:rPr>
+                <w:noProof/>
+                <w:webHidden/>
+              </w:rPr>
+            </w:r>
+            <w:r>
+              <w:rPr>
+                <w:noProof/>
+                <w:webHidden/>
+              </w:rPr>
+              <w:fldChar w:fldCharType="separate"/>
+            </w:r>
+            <w:r>
+              <w:rPr>
+                <w:noProof/>
+                <w:webHidden/>
+              </w:rPr>
+              <w:t>16</w:t>
+            </w:r>
+            <w:r>
+              <w:rPr>
+                <w:noProof/>
+                <w:webHidden/>
+              </w:rPr>
+              <w:fldChar w:fldCharType="end"/>
+            </w:r>
+          </w:hyperlink>
+        </w:p>
+        <w:p>
+          <w:pPr>
+            <w:pStyle w:val="TOC1"/>
+            <w:tabs>
+              <w:tab w:val="left" w:pos="480"/>
+              <w:tab w:val="right" w:leader="dot" w:pos="8493"/>
+            </w:tabs>
+            <w:spacing w:line="360" w:lineRule="auto"/>
+            <w:rPr>
+              <w:rFonts w:eastAsiaTheme="minorEastAsia" w:cstheme="minorBidi"/>
+              <w:noProof/>
+              <w:sz w:val="22"/>
+              <w:szCs w:val="22"/>
+              <w:lang w:eastAsia="hu-HU"/>
+            </w:rPr>
+          </w:pPr>
+          <w:hyperlink w:anchor="_Toc102474970" w:history="1">
+            <w:r>
+              <w:rPr>
+                <w:rStyle w:val="Hyperlink"/>
+                <w:noProof/>
+              </w:rPr>
+              <w:t>5.</w:t>
+            </w:r>
+            <w:r>
+              <w:rPr>
+                <w:rFonts w:eastAsiaTheme="minorEastAsia" w:cstheme="minorBidi"/>
+                <w:noProof/>
+                <w:sz w:val="22"/>
+                <w:szCs w:val="22"/>
+                <w:lang w:eastAsia="hu-HU"/>
+              </w:rPr>
+              <w:tab/>
+            </w:r>
+            <w:r>
+              <w:rPr>
+                <w:rStyle w:val="Hyperlink"/>
+                <w:noProof/>
+              </w:rPr>
+              <w:t>Szakdolgozat felépítése</w:t>
+            </w:r>
+            <w:r>
+              <w:rPr>
+                <w:noProof/>
+                <w:webHidden/>
+              </w:rPr>
+              <w:tab/>
+            </w:r>
+            <w:r>
+              <w:rPr>
+                <w:noProof/>
+                <w:webHidden/>
+              </w:rPr>
+              <w:fldChar w:fldCharType="begin"/>
+            </w:r>
+            <w:r>
+              <w:rPr>
+                <w:noProof/>
+                <w:webHidden/>
+              </w:rPr>
+              <w:instrText xml:space="preserve"> PAGEREF _Toc102474970 \h </w:instrText>
+            </w:r>
+            <w:r>
+              <w:rPr>
+                <w:noProof/>
+                <w:webHidden/>
+              </w:rPr>
+            </w:r>
+            <w:r>
+              <w:rPr>
+                <w:noProof/>
+                <w:webHidden/>
+              </w:rPr>
+              <w:fldChar w:fldCharType="separate"/>
+            </w:r>
+            <w:r>
+              <w:rPr>
+                <w:noProof/>
+                <w:webHidden/>
+              </w:rPr>
+              <w:t>16</w:t>
+            </w:r>
+            <w:r>
+              <w:rPr>
+                <w:noProof/>
+                <w:webHidden/>
+              </w:rPr>
+              <w:fldChar w:fldCharType="end"/>
+            </w:r>
+          </w:hyperlink>
+        </w:p>
+        <w:p>
+          <w:pPr>
+            <w:spacing w:line="360" w:lineRule="auto"/>
           </w:pPr>
           <w:r>
             <w:rPr>
@@ -1340,7 +1630,7 @@
     </w:sdt>
     <w:p>
       <w:pPr>
-        <w:spacing w:line="240" w:lineRule="auto"/>
+        <w:spacing w:line="360" w:lineRule="auto"/>
         <w:rPr>
           <w:rFonts w:asciiTheme="majorHAnsi" w:eastAsiaTheme="majorEastAsia" w:hAnsiTheme="majorHAnsi" w:cstheme="majorBidi"/>
           <w:b/>
@@ -1356,15 +1646,15 @@
     </w:p>
     <w:p>
       <w:pPr>
-        <w:pStyle w:val="Cmsor1"/>
+        <w:pStyle w:val="Heading1"/>
         <w:numPr>
           <w:ilvl w:val="0"/>
           <w:numId w:val="5"/>
         </w:numPr>
-        <w:spacing w:line="240" w:lineRule="auto"/>
-        <w:jc w:val="both"/>
-      </w:pPr>
-      <w:bookmarkStart w:id="0" w:name="_Toc102425978"/>
+        <w:spacing w:line="360" w:lineRule="auto"/>
+        <w:jc w:val="both"/>
+      </w:pPr>
+      <w:bookmarkStart w:id="0" w:name="_Toc102474956"/>
       <w:r>
         <w:lastRenderedPageBreak/>
         <w:t>B</w:t>
@@ -1374,7 +1664,6 @@
       </w:r>
       <w:bookmarkEnd w:id="0"/>
     </w:p>
-    <w:p/>
     <w:p>
       <w:pPr>
         <w:spacing w:line="360" w:lineRule="auto"/>
@@ -1518,15 +1807,15 @@
     </w:p>
     <w:p>
       <w:pPr>
-        <w:pStyle w:val="Cmsor1"/>
+        <w:pStyle w:val="Heading1"/>
         <w:numPr>
           <w:ilvl w:val="0"/>
           <w:numId w:val="5"/>
         </w:numPr>
-        <w:spacing w:line="240" w:lineRule="auto"/>
-        <w:jc w:val="both"/>
-      </w:pPr>
-      <w:bookmarkStart w:id="1" w:name="_Toc102425979"/>
+        <w:spacing w:line="360" w:lineRule="auto"/>
+        <w:jc w:val="both"/>
+      </w:pPr>
+      <w:bookmarkStart w:id="1" w:name="_Toc102474957"/>
       <w:r>
         <w:lastRenderedPageBreak/>
         <w:t>Felhasználói dokumentáció</w:t>
@@ -1577,16 +1866,16 @@
         <w:spacing w:line="360" w:lineRule="auto"/>
         <w:jc w:val="both"/>
       </w:pPr>
-      <w:bookmarkStart w:id="2" w:name="_Toc102425980"/>
+      <w:bookmarkStart w:id="2" w:name="_Toc102474958"/>
       <w:r>
         <w:rPr>
-          <w:rStyle w:val="Cmsor2Char"/>
+          <w:rStyle w:val="Heading2Char"/>
         </w:rPr>
         <w:t>2.1 A program követelménye</w:t>
       </w:r>
       <w:r>
         <w:rPr>
-          <w:rStyle w:val="Cmsor2Char"/>
+          <w:rStyle w:val="Heading2Char"/>
         </w:rPr>
         <w:t>i hardveres és szoftveres téren</w:t>
       </w:r>
@@ -1604,7 +1893,7 @@
     </w:p>
     <w:p>
       <w:pPr>
-        <w:pStyle w:val="Listaszerbekezds"/>
+        <w:pStyle w:val="ListParagraph"/>
         <w:numPr>
           <w:ilvl w:val="0"/>
           <w:numId w:val="10"/>
@@ -1621,7 +1910,7 @@
     </w:p>
     <w:p>
       <w:pPr>
-        <w:pStyle w:val="Listaszerbekezds"/>
+        <w:pStyle w:val="ListParagraph"/>
         <w:numPr>
           <w:ilvl w:val="0"/>
           <w:numId w:val="10"/>
@@ -1641,7 +1930,7 @@
     </w:p>
     <w:p>
       <w:pPr>
-        <w:pStyle w:val="Listaszerbekezds"/>
+        <w:pStyle w:val="ListParagraph"/>
         <w:numPr>
           <w:ilvl w:val="0"/>
           <w:numId w:val="10"/>
@@ -1655,7 +1944,7 @@
     </w:p>
     <w:p>
       <w:pPr>
-        <w:pStyle w:val="Listaszerbekezds"/>
+        <w:pStyle w:val="ListParagraph"/>
         <w:numPr>
           <w:ilvl w:val="0"/>
           <w:numId w:val="10"/>
@@ -1672,7 +1961,7 @@
     </w:p>
     <w:p>
       <w:pPr>
-        <w:pStyle w:val="Listaszerbekezds"/>
+        <w:pStyle w:val="ListParagraph"/>
         <w:numPr>
           <w:ilvl w:val="0"/>
           <w:numId w:val="10"/>
@@ -1686,7 +1975,7 @@
     </w:p>
     <w:p>
       <w:pPr>
-        <w:pStyle w:val="Listaszerbekezds"/>
+        <w:pStyle w:val="ListParagraph"/>
         <w:numPr>
           <w:ilvl w:val="0"/>
           <w:numId w:val="10"/>
@@ -1700,7 +1989,7 @@
     </w:p>
     <w:p>
       <w:pPr>
-        <w:pStyle w:val="Listaszerbekezds"/>
+        <w:pStyle w:val="ListParagraph"/>
         <w:numPr>
           <w:ilvl w:val="0"/>
           <w:numId w:val="10"/>
@@ -1720,6 +2009,7 @@
     </w:p>
     <w:p>
       <w:pPr>
+        <w:spacing w:line="360" w:lineRule="auto"/>
         <w:rPr>
           <w:rFonts w:asciiTheme="majorHAnsi" w:eastAsiaTheme="majorEastAsia" w:hAnsiTheme="majorHAnsi" w:cstheme="majorBidi"/>
           <w:b/>
@@ -1735,9 +2025,10 @@
     </w:p>
     <w:p>
       <w:pPr>
-        <w:pStyle w:val="Cmsor2"/>
-      </w:pPr>
-      <w:bookmarkStart w:id="3" w:name="_Toc102425981"/>
+        <w:pStyle w:val="Heading2"/>
+        <w:spacing w:line="360" w:lineRule="auto"/>
+      </w:pPr>
+      <w:bookmarkStart w:id="3" w:name="_Toc102474959"/>
       <w:r>
         <w:lastRenderedPageBreak/>
         <w:t>2.2 A Java telepítése</w:t>
@@ -1771,7 +2062,7 @@
       <w:hyperlink r:id="rId10" w:anchor="jdk18-windows" w:history="1">
         <w:r>
           <w:rPr>
-            <w:rStyle w:val="Hiperhivatkozs"/>
+            <w:rStyle w:val="Hyperlink"/>
           </w:rPr>
           <w:t>https://www.oracle.com/java/technologies/downloads/#jdk18-windows</w:t>
         </w:r>
@@ -1828,27 +2119,18 @@
     </w:p>
     <w:p>
       <w:pPr>
-        <w:pStyle w:val="Kpalrs"/>
-        <w:jc w:val="both"/>
-      </w:pPr>
-      <w:r>
-        <w:fldChar w:fldCharType="begin"/>
-      </w:r>
-      <w:r>
-        <w:instrText xml:space="preserve"> SEQ ábra \* ARABIC </w:instrText>
-      </w:r>
-      <w:r>
-        <w:fldChar w:fldCharType="separate"/>
-      </w:r>
-      <w:r>
-        <w:rPr>
-          <w:noProof/>
-        </w:rPr>
-        <w:t>1</w:t>
-      </w:r>
-      <w:r>
-        <w:fldChar w:fldCharType="end"/>
-      </w:r>
+        <w:pStyle w:val="Caption"/>
+        <w:spacing w:line="360" w:lineRule="auto"/>
+        <w:jc w:val="both"/>
+      </w:pPr>
+      <w:fldSimple w:instr=" SEQ ábra \* ARABIC ">
+        <w:r>
+          <w:rPr>
+            <w:noProof/>
+          </w:rPr>
+          <w:t>1</w:t>
+        </w:r>
+      </w:fldSimple>
       <w:r>
         <w:t>. ábra : a letöltési link lokációja a weblapon.</w:t>
       </w:r>
@@ -1911,7 +2193,7 @@
                         <w:txbxContent>
                           <w:p>
                             <w:pPr>
-                              <w:pStyle w:val="Kpalrs"/>
+                              <w:pStyle w:val="Caption"/>
                               <w:rPr>
                                 <w:noProof/>
                               </w:rPr>
@@ -1970,12 +2252,12 @@
                 <v:stroke joinstyle="miter"/>
                 <v:path gradientshapeok="t" o:connecttype="rect"/>
               </v:shapetype>
-              <v:shape id="Szövegdoboz 8" o:spid="_x0000_s1026" type="#_x0000_t202" style="position:absolute;left:0;text-align:left;margin-left:46.05pt;margin-top:355.9pt;width:332.35pt;height:.05pt;z-index:-251654144;visibility:visible;mso-wrap-style:square;mso-wrap-distance-left:9pt;mso-wrap-distance-top:0;mso-wrap-distance-right:9pt;mso-wrap-distance-bottom:0;mso-position-horizontal:absolute;mso-position-horizontal-relative:text;mso-position-vertical:absolute;mso-position-vertical-relative:text;v-text-anchor:top" o:gfxdata="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" filled="f" stroked="f">
+              <v:shape id="Szövegdoboz 8" o:spid="_x0000_s1026" type="#_x0000_t202" style="position:absolute;left:0;text-align:left;margin-left:46.05pt;margin-top:355.9pt;width:332.35pt;height:.05pt;z-index:-251654144;visibility:visible;mso-wrap-style:square;mso-wrap-distance-left:9pt;mso-wrap-distance-top:0;mso-wrap-distance-right:9pt;mso-wrap-distance-bottom:0;mso-position-horizontal:absolute;mso-position-horizontal-relative:text;mso-position-vertical:absolute;mso-position-vertical-relative:text;v-text-anchor:top" o:gfxdata="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" filled="f" stroked="f">
                 <v:textbox style="mso-fit-shape-to-text:t" inset="0,0,0,0">
                   <w:txbxContent>
                     <w:p>
                       <w:pPr>
-                        <w:pStyle w:val="Kpalrs"/>
+                        <w:pStyle w:val="Caption"/>
                         <w:rPr>
                           <w:noProof/>
                         </w:rPr>
@@ -2089,6 +2371,7 @@
     </w:p>
     <w:p>
       <w:pPr>
+        <w:spacing w:line="360" w:lineRule="auto"/>
         <w:rPr>
           <w:noProof/>
         </w:rPr>
@@ -2102,9 +2385,10 @@
     </w:p>
     <w:p>
       <w:pPr>
-        <w:pStyle w:val="Cmsor2"/>
-      </w:pPr>
-      <w:bookmarkStart w:id="4" w:name="_Toc102425982"/>
+        <w:pStyle w:val="Heading2"/>
+        <w:spacing w:line="360" w:lineRule="auto"/>
+      </w:pPr>
+      <w:bookmarkStart w:id="4" w:name="_Toc102474960"/>
       <w:r>
         <w:lastRenderedPageBreak/>
         <w:t>2.3 A program futtatása</w:t>
@@ -2133,6 +2417,7 @@
     <w:p>
       <w:pPr>
         <w:keepNext/>
+        <w:spacing w:line="360" w:lineRule="auto"/>
       </w:pPr>
       <w:r>
         <w:t>A futtatás során (több képernyős rendszerek esetén</w:t>
@@ -2198,31 +2483,25 @@
     </w:p>
     <w:p>
       <w:pPr>
-        <w:pStyle w:val="Kpalrs"/>
-      </w:pPr>
-      <w:r>
-        <w:fldChar w:fldCharType="begin"/>
-      </w:r>
-      <w:r>
-        <w:instrText xml:space="preserve"> SEQ ábra \* ARABIC </w:instrText>
-      </w:r>
-      <w:r>
-        <w:fldChar w:fldCharType="separate"/>
-      </w:r>
-      <w:r>
-        <w:rPr>
-          <w:noProof/>
-        </w:rPr>
-        <w:t>3</w:t>
-      </w:r>
-      <w:r>
-        <w:fldChar w:fldCharType="end"/>
-      </w:r>
+        <w:pStyle w:val="Caption"/>
+        <w:spacing w:line="360" w:lineRule="auto"/>
+      </w:pPr>
+      <w:fldSimple w:instr=" SEQ ábra \* ARABIC ">
+        <w:r>
+          <w:rPr>
+            <w:noProof/>
+          </w:rPr>
+          <w:t>3</w:t>
+        </w:r>
+      </w:fldSimple>
       <w:r>
         <w:t>. ábra: Bejelentkező képernyő a program megnyitásakor</w:t>
       </w:r>
     </w:p>
     <w:p>
+      <w:pPr>
+        <w:spacing w:line="360" w:lineRule="auto"/>
+      </w:pPr>
       <w:r>
         <w:t>Ebben az ablakban</w:t>
       </w:r>
@@ -2232,11 +2511,12 @@
     </w:p>
     <w:p>
       <w:pPr>
-        <w:pStyle w:val="Listaszerbekezds"/>
+        <w:pStyle w:val="ListParagraph"/>
         <w:numPr>
           <w:ilvl w:val="0"/>
           <w:numId w:val="11"/>
         </w:numPr>
+        <w:spacing w:line="360" w:lineRule="auto"/>
       </w:pPr>
       <w:r>
         <w:t>Adminisztrátori felhasználó:</w:t>
@@ -2244,11 +2524,12 @@
     </w:p>
     <w:p>
       <w:pPr>
-        <w:pStyle w:val="Listaszerbekezds"/>
+        <w:pStyle w:val="ListParagraph"/>
         <w:numPr>
           <w:ilvl w:val="1"/>
           <w:numId w:val="11"/>
         </w:numPr>
+        <w:spacing w:line="360" w:lineRule="auto"/>
       </w:pPr>
       <w:r>
         <w:t>felhasználónév: IDU27K</w:t>
@@ -2256,11 +2537,12 @@
     </w:p>
     <w:p>
       <w:pPr>
-        <w:pStyle w:val="Listaszerbekezds"/>
+        <w:pStyle w:val="ListParagraph"/>
         <w:numPr>
           <w:ilvl w:val="1"/>
           <w:numId w:val="11"/>
         </w:numPr>
+        <w:spacing w:line="360" w:lineRule="auto"/>
       </w:pPr>
       <w:r>
         <w:t>jelszó: almafa</w:t>
@@ -2268,11 +2550,12 @@
     </w:p>
     <w:p>
       <w:pPr>
-        <w:pStyle w:val="Listaszerbekezds"/>
+        <w:pStyle w:val="ListParagraph"/>
         <w:numPr>
           <w:ilvl w:val="0"/>
           <w:numId w:val="11"/>
         </w:numPr>
+        <w:spacing w:line="360" w:lineRule="auto"/>
       </w:pPr>
       <w:r>
         <w:t>Felhasználói jogokkal rendelkező felhasználók:</w:t>
@@ -2280,11 +2563,12 @@
     </w:p>
     <w:p>
       <w:pPr>
-        <w:pStyle w:val="Listaszerbekezds"/>
+        <w:pStyle w:val="ListParagraph"/>
         <w:numPr>
           <w:ilvl w:val="1"/>
           <w:numId w:val="11"/>
         </w:numPr>
+        <w:spacing w:line="360" w:lineRule="auto"/>
       </w:pPr>
       <w:r>
         <w:t>felhasználónév: HF3LBG</w:t>
@@ -2292,11 +2576,12 @@
     </w:p>
     <w:p>
       <w:pPr>
-        <w:pStyle w:val="Listaszerbekezds"/>
+        <w:pStyle w:val="ListParagraph"/>
         <w:numPr>
           <w:ilvl w:val="1"/>
           <w:numId w:val="11"/>
         </w:numPr>
+        <w:spacing w:line="360" w:lineRule="auto"/>
       </w:pPr>
       <w:r>
         <w:t>jelszó: HF3LBG</w:t>
@@ -2307,11 +2592,12 @@
     </w:p>
     <w:p>
       <w:pPr>
-        <w:pStyle w:val="Listaszerbekezds"/>
+        <w:pStyle w:val="ListParagraph"/>
         <w:numPr>
           <w:ilvl w:val="1"/>
           <w:numId w:val="11"/>
         </w:numPr>
+        <w:spacing w:line="360" w:lineRule="auto"/>
       </w:pPr>
       <w:r>
         <w:t>felhasználónév: RNYR2F</w:t>
@@ -2319,11 +2605,12 @@
     </w:p>
     <w:p>
       <w:pPr>
-        <w:pStyle w:val="Listaszerbekezds"/>
+        <w:pStyle w:val="ListParagraph"/>
         <w:numPr>
           <w:ilvl w:val="1"/>
           <w:numId w:val="11"/>
         </w:numPr>
+        <w:spacing w:line="360" w:lineRule="auto"/>
       </w:pPr>
       <w:r>
         <w:t>jelszó: RNYR2F</w:t>
@@ -2334,11 +2621,12 @@
     </w:p>
     <w:p>
       <w:pPr>
-        <w:pStyle w:val="Listaszerbekezds"/>
+        <w:pStyle w:val="ListParagraph"/>
         <w:numPr>
           <w:ilvl w:val="1"/>
           <w:numId w:val="11"/>
         </w:numPr>
+        <w:spacing w:line="360" w:lineRule="auto"/>
       </w:pPr>
       <w:r>
         <w:t>felhasználónév: GF4SDH</w:t>
@@ -2346,50 +2634,143 @@
     </w:p>
     <w:p>
       <w:pPr>
-        <w:pStyle w:val="Listaszerbekezds"/>
+        <w:pStyle w:val="ListParagraph"/>
         <w:numPr>
           <w:ilvl w:val="1"/>
           <w:numId w:val="11"/>
         </w:numPr>
+        <w:spacing w:line="360" w:lineRule="auto"/>
       </w:pPr>
       <w:r>
         <w:t>jelszó: GF4SDH</w:t>
       </w:r>
     </w:p>
-    <w:p/>
+    <w:p>
+      <w:pPr>
+        <w:spacing w:line="360" w:lineRule="auto"/>
+      </w:pPr>
+      <w:r>
+        <w:br w:type="page"/>
+      </w:r>
+    </w:p>
     <w:p>
       <w:pPr>
         <w:keepNext/>
+        <w:spacing w:line="360" w:lineRule="auto"/>
+      </w:pPr>
+      <w:r>
+        <w:lastRenderedPageBreak/>
+        <w:t>Ha nem rendelkezünk, vagy nem szeretnénk a</w:t>
+      </w:r>
+      <w:r>
+        <w:t>z imént megadott</w:t>
+      </w:r>
+      <w:r>
+        <w:t>felhasználók valamelyikét használni, a bemeneti mezőket hagyhatjuk üresen is, ezzel viszont csak az offline funkciók maradnak használhatóak. Ha ezt a döntést meghoztuk, az „OK” feliratú gombra kattintva a főmenübe jutunk.</w:t>
+      </w:r>
+    </w:p>
+    <w:p>
+      <w:pPr>
+        <w:keepNext/>
+        <w:spacing w:line="360" w:lineRule="auto"/>
         <w:rPr>
-          <w:rStyle w:val="Cmsor2Char"/>
+          <w:rStyle w:val="Heading2Char"/>
         </w:rPr>
       </w:pPr>
       <w:r>
-        <w:t>Ha nem rendelkezünk, vagy nem szeretnénk a fent</w:t>
-      </w:r>
-      <w:r>
-        <w:t>i</w:t>
-      </w:r>
-      <w:r>
-        <w:t xml:space="preserve"> felhasználók valamelyikét használni, a bemeneti mezőket hagyhatjuk üresen is, ezzel viszont csak az offline funkciók maradnak használhatóak. Ha ezt a döntést meghoztuk, az „OK” feliratú gombra kattintva a főmenübe jutunk.</w:t>
-      </w:r>
-      <w:r>
         <w:br/>
       </w:r>
-      <w:r>
-        <w:lastRenderedPageBreak/>
+      <w:bookmarkStart w:id="5" w:name="_Toc102474961"/>
+      <w:r>
+        <w:rPr>
+          <w:rStyle w:val="Heading2Char"/>
+        </w:rPr>
+        <w:t>2.4 Új felhasználó regisztrálása</w:t>
+      </w:r>
+      <w:bookmarkEnd w:id="5"/>
+    </w:p>
+    <w:p>
+      <w:pPr>
+        <w:keepNext/>
+        <w:spacing w:line="360" w:lineRule="auto"/>
+        <w:rPr>
+          <w:rStyle w:val="Heading1Char"/>
+        </w:rPr>
+      </w:pPr>
+      <w:r>
+        <w:t xml:space="preserve">Ha szeretnénk egy új felhasználót regisztrálni, azt úgy tehetjük meg, ha egy e-mailt írunk a szerver üzemeltetőjének és adminisztrátorának, a </w:t>
+      </w:r>
+      <w:hyperlink r:id="rId14" w:history="1">
+        <w:r>
+          <w:rPr>
+            <w:rStyle w:val="Hyperlink"/>
+          </w:rPr>
+          <w:t>nikovits@inf.elte.hu</w:t>
+        </w:r>
+      </w:hyperlink>
+      <w:r>
+        <w:t xml:space="preserve"> címre.</w:t>
+      </w:r>
+      <w:r>
         <w:br/>
-      </w:r>
-      <w:r>
+        <w:t>A levélben szerepeljen, hogy ezzel a játékkal szeretnénk játszani, és az is, hogy milyen felhasználónevet szeretnénk. Jelszót nem szükséges az e-mailbe írni, egy generált jelszót fog adni az adminisztrátor a válaszlevélben.</w:t>
+      </w:r>
+      <w:r>
+        <w:br/>
+        <w:t xml:space="preserve">A kért felhasználó létrehozása akár több ideig is eltarthat, addig is használhatjuk a feljebb </w:t>
+      </w:r>
+      <w:r>
+        <w:t>megadottakat.</w:t>
+      </w:r>
+    </w:p>
+    <w:p>
+      <w:pPr>
+        <w:keepNext/>
+        <w:spacing w:line="360" w:lineRule="auto"/>
         <w:rPr>
-          <w:rStyle w:val="Cmsor2Char"/>
+          <w:rStyle w:val="Heading1Char"/>
         </w:rPr>
-        <w:t>2.4 A játékszoftver funkciói</w:t>
-      </w:r>
+      </w:pPr>
+    </w:p>
+    <w:p>
+      <w:pPr>
+        <w:pStyle w:val="Heading2"/>
+        <w:spacing w:line="360" w:lineRule="auto"/>
+        <w:rPr>
+          <w:rStyle w:val="Heading2Char"/>
+          <w:b/>
+          <w:bCs/>
+        </w:rPr>
+      </w:pPr>
+      <w:bookmarkStart w:id="6" w:name="_Toc102474962"/>
+      <w:r>
+        <w:rPr>
+          <w:rStyle w:val="Heading1Char"/>
+          <w:b/>
+          <w:bCs/>
+          <w:color w:val="4F81BD" w:themeColor="accent1"/>
+          <w:sz w:val="26"/>
+          <w:szCs w:val="26"/>
+        </w:rPr>
+        <w:t>2.5</w:t>
+      </w:r>
+      <w:r>
+        <w:rPr>
+          <w:rStyle w:val="Heading1Char"/>
+          <w:b/>
+          <w:bCs/>
+          <w:color w:val="4F81BD" w:themeColor="accent1"/>
+          <w:sz w:val="26"/>
+          <w:szCs w:val="26"/>
+        </w:rPr>
+        <w:t xml:space="preserve"> A játékszoftver funkciói</w:t>
+      </w:r>
+      <w:bookmarkEnd w:id="6"/>
     </w:p>
     <w:p>
       <w:pPr>
         <w:keepNext/>
+        <w:spacing w:line="360" w:lineRule="auto"/>
         <w:jc w:val="center"/>
       </w:pPr>
       <w:r>
@@ -2415,7 +2796,7 @@
                     <pic:cNvPicPr/>
                   </pic:nvPicPr>
                   <pic:blipFill>
-                    <a:blip r:embed="rId14"/>
+                    <a:blip r:embed="rId15"/>
                     <a:stretch>
                       <a:fillRect/>
                     </a:stretch>
@@ -2438,26 +2819,17 @@
     </w:p>
     <w:p>
       <w:pPr>
-        <w:pStyle w:val="Kpalrs"/>
-      </w:pPr>
-      <w:r>
-        <w:fldChar w:fldCharType="begin"/>
-      </w:r>
-      <w:r>
-        <w:instrText xml:space="preserve"> SEQ ábra \* ARABIC </w:instrText>
-      </w:r>
-      <w:r>
-        <w:fldChar w:fldCharType="separate"/>
-      </w:r>
-      <w:r>
-        <w:rPr>
-          <w:noProof/>
-        </w:rPr>
-        <w:t>4</w:t>
-      </w:r>
-      <w:r>
-        <w:fldChar w:fldCharType="end"/>
-      </w:r>
+        <w:pStyle w:val="Caption"/>
+        <w:spacing w:line="360" w:lineRule="auto"/>
+      </w:pPr>
+      <w:fldSimple w:instr=" SEQ ábra \* ARABIC ">
+        <w:r>
+          <w:rPr>
+            <w:noProof/>
+          </w:rPr>
+          <w:t>4</w:t>
+        </w:r>
+      </w:fldSimple>
       <w:r>
         <w:t xml:space="preserve">. ábra: A főmenü kinézete, ha </w:t>
       </w:r>
@@ -2468,16 +2840,21 @@
     <w:p>
       <w:pPr>
         <w:keepNext/>
-        <w:jc w:val="both"/>
-      </w:pPr>
-      <w:r>
-        <w:t>Sikertelen bejelentkezés, vagy szándékosan üresen hagyott bejelentkezési adatok esetén azt tapasztalhatjuk, hogy csak a „Play Offline” és „Exit Game” feliratú gombok elérhetőek. Amennyiben ez nem az elvárt eredmény, ellenőrizzük internetkapcsolatunkat és a program újra futtatásával, majd gondosan ellenőrzött bejelentkezési adatok megadásával próbálkozzunk ismét. Ha viszont a bejelentkezés sikeres, a következő főmenü jelenik meg:</w:t>
+        <w:spacing w:line="360" w:lineRule="auto"/>
+        <w:jc w:val="both"/>
+      </w:pPr>
+      <w:r>
+        <w:t xml:space="preserve">Sikertelen bejelentkezés, vagy szándékosan üresen hagyott bejelentkezési adatok esetén azt tapasztalhatjuk, hogy csak a „Play Offline” és „Exit Game” feliratú gombok elérhetőek. Amennyiben ez nem az elvárt eredmény, ellenőrizzük </w:t>
+      </w:r>
+      <w:r>
+        <w:lastRenderedPageBreak/>
+        <w:t>internetkapcsolatunkat és a program újra futtatásával, majd gondosan ellenőrzött bejelentkezési adatok megadásával próbálkozzunk ismét. Ha viszont a bejelentkezés sikeres, a következő főmenü jelenik meg:</w:t>
       </w:r>
     </w:p>
     <w:p>
       <w:pPr>
         <w:keepNext/>
-        <w:jc w:val="center"/>
+        <w:spacing w:line="360" w:lineRule="auto"/>
       </w:pPr>
       <w:r>
         <w:br/>
@@ -2505,7 +2882,7 @@
                     <pic:cNvPicPr/>
                   </pic:nvPicPr>
                   <pic:blipFill>
-                    <a:blip r:embed="rId15"/>
+                    <a:blip r:embed="rId16"/>
                     <a:stretch>
                       <a:fillRect/>
                     </a:stretch>
@@ -2528,56 +2905,71 @@
     </w:p>
     <w:p>
       <w:pPr>
-        <w:pStyle w:val="Kpalrs"/>
-      </w:pPr>
-      <w:r>
-        <w:fldChar w:fldCharType="begin"/>
-      </w:r>
-      <w:r>
-        <w:instrText xml:space="preserve"> SEQ ábra \* ARABIC </w:instrText>
-      </w:r>
-      <w:r>
-        <w:fldChar w:fldCharType="separate"/>
-      </w:r>
-      <w:r>
+        <w:pStyle w:val="Caption"/>
+        <w:spacing w:line="360" w:lineRule="auto"/>
+      </w:pPr>
+      <w:fldSimple w:instr=" SEQ ábra \* ARABIC ">
+        <w:r>
+          <w:rPr>
+            <w:noProof/>
+          </w:rPr>
+          <w:t>5</w:t>
+        </w:r>
+      </w:fldSimple>
+      <w:r>
+        <w:t>. ábra: A főmenü kinézete, sikeres bejelentkezés, ezáltal elérhető online funkciók mellett</w:t>
+      </w:r>
+    </w:p>
+    <w:p>
+      <w:pPr>
+        <w:pStyle w:val="Caption"/>
+        <w:keepNext/>
+        <w:spacing w:line="360" w:lineRule="auto"/>
         <w:rPr>
-          <w:noProof/>
+          <w:rStyle w:val="Heading3Char"/>
+          <w:sz w:val="24"/>
+          <w:szCs w:val="24"/>
+        </w:rPr>
+      </w:pPr>
+      <w:bookmarkStart w:id="7" w:name="_Toc102474963"/>
+      <w:r>
+        <w:rPr>
+          <w:rStyle w:val="Heading3Char"/>
+          <w:sz w:val="24"/>
+          <w:szCs w:val="24"/>
+        </w:rPr>
+        <w:t>2.</w:t>
+      </w:r>
+      <w:r>
+        <w:rPr>
+          <w:rStyle w:val="Heading3Char"/>
+          <w:sz w:val="24"/>
+          <w:szCs w:val="24"/>
         </w:rPr>
         <w:t>5</w:t>
       </w:r>
       <w:r>
-        <w:fldChar w:fldCharType="end"/>
-      </w:r>
-      <w:r>
-        <w:t>. ábra: A főmenü kinézete, sikeres bejelentkezés, ezáltal elérhető online funkciók mellett</w:t>
-      </w:r>
-    </w:p>
-    <w:p>
-      <w:pPr>
-        <w:pStyle w:val="Kpalrs"/>
+        <w:rPr>
+          <w:rStyle w:val="Heading3Char"/>
+          <w:sz w:val="24"/>
+          <w:szCs w:val="24"/>
+        </w:rPr>
+        <w:t>.1 A pályakészítő funkció</w:t>
+      </w:r>
+      <w:bookmarkEnd w:id="7"/>
+    </w:p>
+    <w:p>
+      <w:pPr>
+        <w:pStyle w:val="Caption"/>
         <w:keepNext/>
-        <w:jc w:val="both"/>
-      </w:pPr>
-      <w:bookmarkStart w:id="5" w:name="_Toc102425983"/>
-      <w:r>
+        <w:spacing w:line="360" w:lineRule="auto"/>
         <w:rPr>
-          <w:rStyle w:val="Cmsor3Char"/>
+          <w:rFonts w:asciiTheme="majorHAnsi" w:eastAsiaTheme="majorEastAsia" w:hAnsiTheme="majorHAnsi" w:cstheme="majorBidi"/>
+          <w:color w:val="243F60" w:themeColor="accent1" w:themeShade="7F"/>
+          <w:sz w:val="24"/>
+          <w:szCs w:val="24"/>
         </w:rPr>
-        <w:t>2.4.1 A pályakészítő funkció</w:t>
-      </w:r>
-      <w:bookmarkEnd w:id="5"/>
-      <w:r>
-        <w:rPr>
-          <w:rStyle w:val="Cmsor3Char"/>
-        </w:rPr>
-        <w:br/>
-      </w:r>
-      <w:r>
-        <w:rPr>
-          <w:rStyle w:val="Cmsor3Char"/>
-        </w:rPr>
-        <w:br/>
-      </w:r>
+      </w:pPr>
       <w:r>
         <w:rPr>
           <w:b w:val="0"/>
@@ -2597,66 +2989,48 @@
           <w:szCs w:val="24"/>
         </w:rPr>
         <w:br/>
+        <w:t>„Map Builder” (csak online elérhető): Ezen menüpont alatt van lehetőségünk a pályakészítő funkciót elérni.</w:t>
       </w:r>
       <w:r>
         <w:rPr>
-          <w:b w:val="0"/>
-          <w:bCs w:val="0"/>
-          <w:color w:val="auto"/>
-          <w:sz w:val="24"/>
-          <w:szCs w:val="24"/>
+          <w:rStyle w:val="Heading3Char"/>
         </w:rPr>
+        <w:br/>
+      </w:r>
+      <w:r>
+        <w:rPr>
+          <w:rStyle w:val="Heading3Char"/>
+        </w:rPr>
+        <w:br/>
+      </w:r>
+    </w:p>
+    <w:p>
+      <w:pPr>
+        <w:keepNext/>
+        <w:spacing w:line="360" w:lineRule="auto"/>
+        <w:jc w:val="both"/>
+      </w:pPr>
+      <w:r>
+        <w:t xml:space="preserve">A pályakészítőben egy labirintust úgy tudunk megrajzolni, először az egérmutatót az általunk kiválasztott kezdőcellára helyezzük, majd a bal egérgombot lenyomva, és a kurzort valamilyen irányba húzva elkezdjük kialakítani a labirintusunkat. A labirintusunk kezdőhelye egy „Start” felirattal lesz jelölve, a labirintusból kivezető utat pedig teljesen a saját elképzelésünkre bízhatjuk. </w:t>
+      </w:r>
+      <w:r>
+        <w:t xml:space="preserve">A végpontot bármikor változtathatjuk úgy, hogy a jobb egérgombbal a megfelelő cellára kattintunk. Ha nem tettünk ilyet, és úgy próbáljuk elmenteni a labirintust, akkor automatikusan a legutolsó olyan cellát jelöli ki, amelynél utat csináltunk. </w:t>
+      </w:r>
+    </w:p>
+    <w:p>
+      <w:pPr>
+        <w:spacing w:line="360" w:lineRule="auto"/>
+      </w:pPr>
+    </w:p>
+    <w:p>
+      <w:pPr>
+        <w:keepNext/>
+        <w:spacing w:line="360" w:lineRule="auto"/>
+        <w:jc w:val="both"/>
+      </w:pPr>
+      <w:r>
         <w:lastRenderedPageBreak/>
-        <w:t>„Map Builder” (csak online elérhető</w:t>
-      </w:r>
-      <w:r>
-        <w:rPr>
-          <w:b w:val="0"/>
-          <w:bCs w:val="0"/>
-          <w:color w:val="auto"/>
-          <w:sz w:val="24"/>
-          <w:szCs w:val="24"/>
-        </w:rPr>
-        <w:t>):</w:t>
-      </w:r>
-      <w:r>
-        <w:rPr>
-          <w:b w:val="0"/>
-          <w:bCs w:val="0"/>
-          <w:color w:val="auto"/>
-          <w:sz w:val="24"/>
-          <w:szCs w:val="24"/>
-        </w:rPr>
-        <w:t xml:space="preserve"> Ezen menüpont alatt van lehetőségünk a pályakészítő fun</w:t>
-      </w:r>
-      <w:r>
-        <w:rPr>
-          <w:b w:val="0"/>
-          <w:bCs w:val="0"/>
-          <w:color w:val="auto"/>
-          <w:sz w:val="24"/>
-          <w:szCs w:val="24"/>
-        </w:rPr>
-        <w:t>kc</w:t>
-      </w:r>
-      <w:r>
-        <w:rPr>
-          <w:b w:val="0"/>
-          <w:bCs w:val="0"/>
-          <w:color w:val="auto"/>
-          <w:sz w:val="24"/>
-          <w:szCs w:val="24"/>
-        </w:rPr>
-        <w:t>iót elérni.</w:t>
-      </w:r>
-    </w:p>
-    <w:p>
-      <w:pPr>
-        <w:keepNext/>
-        <w:jc w:val="both"/>
-      </w:pPr>
-      <w:r>
-        <w:t>A pályakészítőben egy labirintust úgy tudunk megrajzolni, először az egérmutatót az általunk kiválasztott kezdőcellára helyezzük, majd a bal egérgombot lenyomva, és a kurzort valamilyen irányba húzva elkezdjük kialakítani a labirintusunkat. A labirintusunk kezdőhelye egy „Start” felirattal lesz jelölve, a labirintusból kivezető utat pedig teljesen a saját elképzelésünkre bízhatjuk. Arra viszont figyelnünk kell, hogy ha a labirintus kezdőpontjából a végpontjába nem vezet bejárható út (például úgy, hogy a labirintusunk végpontja és kezdőpontja közti részt minden esetben legalább egy fal elválasztja), akkor egy későbbi pontban az elmentést, az adatbázisba feltöltést a program nem fogja engedni. Egy példa egy elkészítet</w:t>
+        <w:t>Arra viszont figyelnünk kell, hogy ha a labirintus kezdőpontjából a végpontjába nem vezet bejárható út (például úgy, hogy a labirintusunk végpontja és kezdőpontja közti részt minden esetben legalább egy fal elválasztja), akkor egy későbbi pontban az elmentést, az adatbázisba feltöltést a program nem fogja engedni. Egy példa egy elkészítet</w:t>
       </w:r>
       <w:r>
         <w:t>t labirintusról:</w:t>
@@ -2669,9 +3043,9 @@
           <w:noProof/>
         </w:rPr>
         <w:drawing>
-          <wp:inline distT="0" distB="0" distL="0" distR="0" wp14:anchorId="56B50B34" wp14:editId="7BC64465">
-            <wp:extent cx="5399405" cy="3097530"/>
-            <wp:effectExtent l="0" t="0" r="0" b="7620"/>
+          <wp:inline distT="0" distB="0" distL="0" distR="0" wp14:anchorId="56B50B34" wp14:editId="2E7659A2">
+            <wp:extent cx="5391398" cy="3092935"/>
+            <wp:effectExtent l="0" t="0" r="0" b="0"/>
             <wp:docPr id="15" name="Kép 15"/>
             <wp:cNvGraphicFramePr>
               <a:graphicFrameLocks xmlns:a="http://schemas.openxmlformats.org/drawingml/2006/main" noChangeAspect="1"/>
@@ -2684,7 +3058,7 @@
                     <pic:cNvPicPr/>
                   </pic:nvPicPr>
                   <pic:blipFill>
-                    <a:blip r:embed="rId16"/>
+                    <a:blip r:embed="rId17"/>
                     <a:stretch>
                       <a:fillRect/>
                     </a:stretch>
@@ -2692,7 +3066,7 @@
                   <pic:spPr>
                     <a:xfrm>
                       <a:off x="0" y="0"/>
-                      <a:ext cx="5399405" cy="3097530"/>
+                      <a:ext cx="5512403" cy="3162353"/>
                     </a:xfrm>
                     <a:prstGeom prst="rect">
                       <a:avLst/>
@@ -2707,26 +3081,17 @@
     </w:p>
     <w:p>
       <w:pPr>
-        <w:pStyle w:val="Kpalrs"/>
-      </w:pPr>
-      <w:r>
-        <w:fldChar w:fldCharType="begin"/>
-      </w:r>
-      <w:r>
-        <w:instrText xml:space="preserve"> SEQ ábra \* ARABIC </w:instrText>
-      </w:r>
-      <w:r>
-        <w:fldChar w:fldCharType="separate"/>
-      </w:r>
-      <w:r>
-        <w:rPr>
-          <w:noProof/>
-        </w:rPr>
-        <w:t>6</w:t>
-      </w:r>
-      <w:r>
-        <w:fldChar w:fldCharType="end"/>
-      </w:r>
+        <w:pStyle w:val="Caption"/>
+        <w:spacing w:line="360" w:lineRule="auto"/>
+      </w:pPr>
+      <w:fldSimple w:instr=" SEQ ábra \* ARABIC ">
+        <w:r>
+          <w:rPr>
+            <w:noProof/>
+          </w:rPr>
+          <w:t>6</w:t>
+        </w:r>
+      </w:fldSimple>
       <w:r>
         <w:t>. ábra: Egy mentésre kész labirintus</w:t>
       </w:r>
@@ -2734,6 +3099,7 @@
     <w:p>
       <w:pPr>
         <w:keepNext/>
+        <w:spacing w:line="360" w:lineRule="auto"/>
         <w:jc w:val="both"/>
       </w:pPr>
       <w:r>
@@ -2764,6 +3130,7 @@
     <w:p>
       <w:pPr>
         <w:keepNext/>
+        <w:spacing w:line="360" w:lineRule="auto"/>
         <w:jc w:val="center"/>
       </w:pPr>
       <w:r>
@@ -2789,7 +3156,7 @@
                     <pic:cNvPicPr/>
                   </pic:nvPicPr>
                   <pic:blipFill>
-                    <a:blip r:embed="rId17"/>
+                    <a:blip r:embed="rId18"/>
                     <a:stretch>
                       <a:fillRect/>
                     </a:stretch>
@@ -2812,26 +3179,17 @@
     </w:p>
     <w:p>
       <w:pPr>
-        <w:pStyle w:val="Kpalrs"/>
-      </w:pPr>
-      <w:r>
-        <w:fldChar w:fldCharType="begin"/>
-      </w:r>
-      <w:r>
-        <w:instrText xml:space="preserve"> SEQ ábra \* ARABIC </w:instrText>
-      </w:r>
-      <w:r>
-        <w:fldChar w:fldCharType="separate"/>
-      </w:r>
-      <w:r>
-        <w:rPr>
-          <w:noProof/>
-        </w:rPr>
-        <w:t>7</w:t>
-      </w:r>
-      <w:r>
-        <w:fldChar w:fldCharType="end"/>
-      </w:r>
+        <w:pStyle w:val="Caption"/>
+        <w:spacing w:line="360" w:lineRule="auto"/>
+      </w:pPr>
+      <w:fldSimple w:instr=" SEQ ábra \* ARABIC ">
+        <w:r>
+          <w:rPr>
+            <w:noProof/>
+          </w:rPr>
+          <w:t>7</w:t>
+        </w:r>
+      </w:fldSimple>
       <w:r>
         <w:t>. ábra: Képernyő bal alsó sarkában található "Menu" gomb, amiből aztán a "Save Map" menüpont lesz elérhető.</w:t>
       </w:r>
@@ -2839,6 +3197,7 @@
     <w:p>
       <w:pPr>
         <w:keepNext/>
+        <w:spacing w:line="360" w:lineRule="auto"/>
         <w:jc w:val="center"/>
       </w:pPr>
       <w:r>
@@ -2862,7 +3221,7 @@
                     <pic:cNvPicPr/>
                   </pic:nvPicPr>
                   <pic:blipFill>
-                    <a:blip r:embed="rId18"/>
+                    <a:blip r:embed="rId19"/>
                     <a:stretch>
                       <a:fillRect/>
                     </a:stretch>
@@ -2885,26 +3244,17 @@
     </w:p>
     <w:p>
       <w:pPr>
-        <w:pStyle w:val="Kpalrs"/>
-      </w:pPr>
-      <w:r>
-        <w:fldChar w:fldCharType="begin"/>
-      </w:r>
-      <w:r>
-        <w:instrText xml:space="preserve"> SEQ ábra \* ARABIC </w:instrText>
-      </w:r>
-      <w:r>
-        <w:fldChar w:fldCharType="separate"/>
-      </w:r>
-      <w:r>
-        <w:rPr>
-          <w:noProof/>
-        </w:rPr>
-        <w:t>8</w:t>
-      </w:r>
-      <w:r>
-        <w:fldChar w:fldCharType="end"/>
-      </w:r>
+        <w:pStyle w:val="Caption"/>
+        <w:spacing w:line="360" w:lineRule="auto"/>
+      </w:pPr>
+      <w:fldSimple w:instr=" SEQ ábra \* ARABIC ">
+        <w:r>
+          <w:rPr>
+            <w:noProof/>
+          </w:rPr>
+          <w:t>8</w:t>
+        </w:r>
+      </w:fldSimple>
       <w:r>
         <w:t>. ábra: Becenév adása a labirintusnak</w:t>
       </w:r>
@@ -2912,6 +3262,7 @@
     <w:p>
       <w:pPr>
         <w:keepNext/>
+        <w:spacing w:line="360" w:lineRule="auto"/>
         <w:jc w:val="both"/>
       </w:pPr>
       <w:r>
@@ -2946,7 +3297,7 @@
                     <pic:cNvPicPr/>
                   </pic:nvPicPr>
                   <pic:blipFill>
-                    <a:blip r:embed="rId19"/>
+                    <a:blip r:embed="rId20"/>
                     <a:stretch>
                       <a:fillRect/>
                     </a:stretch>
@@ -2969,33 +3320,25 @@
     </w:p>
     <w:p>
       <w:pPr>
-        <w:pStyle w:val="Kpalrs"/>
-        <w:jc w:val="both"/>
-      </w:pPr>
-      <w:r>
-        <w:fldChar w:fldCharType="begin"/>
-      </w:r>
-      <w:r>
-        <w:instrText xml:space="preserve"> SEQ ábra \* ARABIC </w:instrText>
-      </w:r>
-      <w:r>
-        <w:fldChar w:fldCharType="separate"/>
-      </w:r>
-      <w:r>
-        <w:rPr>
-          <w:noProof/>
-        </w:rPr>
-        <w:t>9</w:t>
-      </w:r>
-      <w:r>
-        <w:fldChar w:fldCharType="end"/>
-      </w:r>
+        <w:pStyle w:val="Caption"/>
+        <w:spacing w:line="360" w:lineRule="auto"/>
+        <w:jc w:val="both"/>
+      </w:pPr>
+      <w:fldSimple w:instr=" SEQ ábra \* ARABIC ">
+        <w:r>
+          <w:rPr>
+            <w:noProof/>
+          </w:rPr>
+          <w:t>9</w:t>
+        </w:r>
+      </w:fldSimple>
       <w:r>
         <w:t>. ábra: Hibaüzenet, ha olyan labirintust készítenénk, amiből nincs kiút</w:t>
       </w:r>
     </w:p>
     <w:p>
       <w:pPr>
+        <w:spacing w:line="360" w:lineRule="auto"/>
         <w:jc w:val="both"/>
       </w:pPr>
       <w:r>
@@ -3013,15 +3356,24 @@
     </w:p>
     <w:p>
       <w:pPr>
-        <w:pStyle w:val="Cmsor3"/>
-      </w:pPr>
-      <w:bookmarkStart w:id="6" w:name="_Toc102425986"/>
-      <w:r>
-        <w:t>2.4.2 Online játék</w:t>
-      </w:r>
-    </w:p>
-    <w:p>
-      <w:pPr>
+        <w:pStyle w:val="Heading3"/>
+        <w:spacing w:line="360" w:lineRule="auto"/>
+      </w:pPr>
+      <w:bookmarkStart w:id="8" w:name="_Toc102474964"/>
+      <w:r>
+        <w:t>2.</w:t>
+      </w:r>
+      <w:r>
+        <w:t>5</w:t>
+      </w:r>
+      <w:r>
+        <w:t>.2 Online játék</w:t>
+      </w:r>
+      <w:bookmarkEnd w:id="8"/>
+    </w:p>
+    <w:p>
+      <w:pPr>
+        <w:spacing w:line="360" w:lineRule="auto"/>
         <w:jc w:val="both"/>
       </w:pPr>
       <w:r>
@@ -3033,6 +3385,7 @@
     </w:p>
     <w:p>
       <w:pPr>
+        <w:spacing w:line="360" w:lineRule="auto"/>
         <w:jc w:val="both"/>
       </w:pPr>
       <w:r>
@@ -3047,10 +3400,15 @@
     </w:p>
     <w:p>
       <w:pPr>
-        <w:jc w:val="both"/>
-      </w:pPr>
-      <w:r>
-        <w:t>menüpontot választjuk, egy nagyrészt felfedezetlen labirintusban találjuk magunkat egy sárkánnyal. A bal alsó sarokban látjuk a készítő felhasználó nevét, illetve kis várakozás esetén azt is megfigyelhetjük, hogy a sárkány tétovázás nélkül elkezdte a maga kis útját járni. Ebben a játékban ő lesz az ellenfelünk, aki folyamatosan azon lesz, hogy az algoritmusból könnyebben kijusson, mint mi. Hogy ezt hogyan teszi pontosan, ha érdekel bennünket, bármikor követhetjük útján, és tanulhatjuk el tőle a taktikáját, viszont az egyáltalán nem biztos, hogy jó döntés azokat a lépéseket követni, amiket a sárkány</w:t>
+        <w:spacing w:line="360" w:lineRule="auto"/>
+        <w:jc w:val="both"/>
+      </w:pPr>
+      <w:r>
+        <w:t xml:space="preserve">menüpontot választjuk, egy nagyrészt felfedezetlen labirintusban találjuk magunkat egy sárkánnyal. A bal alsó sarokban látjuk a készítő felhasználó nevét, illetve kis várakozás esetén azt is megfigyelhetjük, hogy a sárkány tétovázás nélkül elkezdte a maga kis útját </w:t>
+      </w:r>
+      <w:r>
+        <w:lastRenderedPageBreak/>
+        <w:t>járni. Ebben a játékban ő lesz az ellenfelünk, aki folyamatosan azon lesz, hogy az algoritmusból könnyebben kijusson, mint mi. Hogy ezt hogyan teszi pontosan, ha érdekel bennünket, bármikor követhetjük útján, és tanulhatjuk el tőle a taktikáját, viszont az egyáltalán nem biztos, hogy jó döntés azokat a lépéseket követni, amiket a sárkány</w:t>
       </w:r>
       <w:r>
         <w:rPr>
@@ -3068,14 +3426,8 @@
       <w:r>
         <w:br/>
       </w:r>
-      <w:bookmarkStart w:id="7" w:name="_Toc102425985"/>
-      <w:r>
-        <w:lastRenderedPageBreak/>
-        <w:t>De ha elindulunk például saját utunkon, amit a billentyűzeten található négy nyíllal jelzett billentyű segítségével tehetünk meg, elkezdhetjük bejárni a labirintust, és ahogy odaérünk egy eddig még felfedezetlen részhez, úgy minden irányban felfedeződnek az ezelőtt még számunkra ismeretlen folyosók.</w:t>
-      </w:r>
-      <w:bookmarkEnd w:id="7"/>
-      <w:r>
-        <w:t xml:space="preserve"> </w:t>
+      <w:r>
+        <w:t xml:space="preserve">De ha elindulunk például saját utunkon, amit a billentyűzeten található négy nyíllal jelzett billentyű segítségével tehetünk meg, elkezdhetjük bejárni a labirintust, és ahogy odaérünk egy eddig még felfedezetlen részhez, úgy minden irányban felfedeződnek az ezelőtt még számunkra ismeretlen folyosók. </w:t>
       </w:r>
       <w:r>
         <w:t xml:space="preserve">Ezek később sem felejtődnek el, tehát ha már tovább haladunk, és egy másik folyosóba megyünk, ahol a falak rendszere miatt egyébként nem látnánk át az első, eredeti folyosóra, attól még az ugyanúgy látható </w:t>
@@ -3084,6 +3436,7 @@
     <w:p>
       <w:pPr>
         <w:keepNext/>
+        <w:spacing w:line="360" w:lineRule="auto"/>
         <w:jc w:val="center"/>
       </w:pPr>
       <w:r>
@@ -3112,7 +3465,7 @@
                     <pic:cNvPicPr/>
                   </pic:nvPicPr>
                   <pic:blipFill>
-                    <a:blip r:embed="rId20"/>
+                    <a:blip r:embed="rId21"/>
                     <a:stretch>
                       <a:fillRect/>
                     </a:stretch>
@@ -3135,33 +3488,25 @@
     </w:p>
     <w:p>
       <w:pPr>
-        <w:pStyle w:val="Kpalrs"/>
+        <w:pStyle w:val="Caption"/>
+        <w:spacing w:line="360" w:lineRule="auto"/>
         <w:jc w:val="center"/>
       </w:pPr>
-      <w:r>
-        <w:fldChar w:fldCharType="begin"/>
-      </w:r>
-      <w:r>
-        <w:instrText xml:space="preserve"> SEQ ábra \* ARABIC </w:instrText>
-      </w:r>
-      <w:r>
-        <w:fldChar w:fldCharType="separate"/>
-      </w:r>
-      <w:r>
-        <w:rPr>
-          <w:noProof/>
-        </w:rPr>
-        <w:t>10</w:t>
-      </w:r>
-      <w:r>
-        <w:fldChar w:fldCharType="end"/>
-      </w:r>
+      <w:fldSimple w:instr=" SEQ ábra \* ARABIC ">
+        <w:r>
+          <w:rPr>
+            <w:noProof/>
+          </w:rPr>
+          <w:t>10</w:t>
+        </w:r>
+      </w:fldSimple>
       <w:r>
         <w:t xml:space="preserve">. ábra: Online játékmenet a sárkánnyal és a karakterrel </w:t>
       </w:r>
     </w:p>
     <w:p>
       <w:pPr>
+        <w:spacing w:line="360" w:lineRule="auto"/>
         <w:jc w:val="both"/>
       </w:pPr>
       <w:r>
@@ -3170,9 +3515,11 @@
     </w:p>
     <w:p>
       <w:pPr>
-        <w:jc w:val="both"/>
-      </w:pPr>
-      <w:r>
+        <w:spacing w:line="360" w:lineRule="auto"/>
+        <w:jc w:val="both"/>
+      </w:pPr>
+      <w:r>
+        <w:lastRenderedPageBreak/>
         <w:t xml:space="preserve">Bizonyára feltűnhetett az első lejátszott alkalom </w:t>
       </w:r>
       <w:r>
@@ -3200,10 +3547,10 @@
     </w:p>
     <w:p>
       <w:pPr>
-        <w:jc w:val="both"/>
-      </w:pPr>
-      <w:r>
-        <w:lastRenderedPageBreak/>
+        <w:spacing w:line="360" w:lineRule="auto"/>
+        <w:jc w:val="both"/>
+      </w:pPr>
+      <w:r>
         <w:t xml:space="preserve">A pontszámunk, az adott labirintusban eltöltött </w:t>
       </w:r>
       <w:r>
@@ -3216,6 +3563,7 @@
     <w:p>
       <w:pPr>
         <w:keepNext/>
+        <w:spacing w:line="360" w:lineRule="auto"/>
         <w:jc w:val="center"/>
       </w:pPr>
       <w:r>
@@ -3244,7 +3592,7 @@
                     <pic:cNvPicPr/>
                   </pic:nvPicPr>
                   <pic:blipFill>
-                    <a:blip r:embed="rId21"/>
+                    <a:blip r:embed="rId22"/>
                     <a:stretch>
                       <a:fillRect/>
                     </a:stretch>
@@ -3267,27 +3615,18 @@
     </w:p>
     <w:p>
       <w:pPr>
-        <w:pStyle w:val="Kpalrs"/>
+        <w:pStyle w:val="Caption"/>
+        <w:spacing w:line="360" w:lineRule="auto"/>
         <w:jc w:val="center"/>
       </w:pPr>
-      <w:r>
-        <w:fldChar w:fldCharType="begin"/>
-      </w:r>
-      <w:r>
-        <w:instrText xml:space="preserve"> SEQ ábra \* ARABIC </w:instrText>
-      </w:r>
-      <w:r>
-        <w:fldChar w:fldCharType="separate"/>
-      </w:r>
-      <w:r>
-        <w:rPr>
-          <w:noProof/>
-        </w:rPr>
-        <w:t>11</w:t>
-      </w:r>
-      <w:r>
-        <w:fldChar w:fldCharType="end"/>
-      </w:r>
+      <w:fldSimple w:instr=" SEQ ábra \* ARABIC ">
+        <w:r>
+          <w:rPr>
+            <w:noProof/>
+          </w:rPr>
+          <w:t>11</w:t>
+        </w:r>
+      </w:fldSimple>
       <w:r>
         <w:t>. ábra: Menüsor, ahol látható a labirintus készítője, a pontszám és az idő</w:t>
       </w:r>
@@ -3295,6 +3634,7 @@
     <w:p>
       <w:pPr>
         <w:keepNext/>
+        <w:spacing w:line="360" w:lineRule="auto"/>
         <w:jc w:val="both"/>
       </w:pPr>
       <w:r>
@@ -3326,7 +3666,7 @@
                     <pic:cNvPicPr/>
                   </pic:nvPicPr>
                   <pic:blipFill>
-                    <a:blip r:embed="rId22"/>
+                    <a:blip r:embed="rId23"/>
                     <a:stretch>
                       <a:fillRect/>
                     </a:stretch>
@@ -3349,35 +3689,28 @@
     </w:p>
     <w:p>
       <w:pPr>
-        <w:pStyle w:val="Kpalrs"/>
-      </w:pPr>
-      <w:r>
-        <w:fldChar w:fldCharType="begin"/>
-      </w:r>
-      <w:r>
-        <w:instrText xml:space="preserve"> SEQ ábra \* ARABIC </w:instrText>
-      </w:r>
-      <w:r>
-        <w:fldChar w:fldCharType="separate"/>
-      </w:r>
-      <w:r>
-        <w:rPr>
-          <w:noProof/>
-        </w:rPr>
-        <w:t>12</w:t>
-      </w:r>
-      <w:r>
-        <w:fldChar w:fldCharType="end"/>
-      </w:r>
+        <w:pStyle w:val="Caption"/>
+        <w:spacing w:line="360" w:lineRule="auto"/>
+      </w:pPr>
+      <w:fldSimple w:instr=" SEQ ábra \* ARABIC ">
+        <w:r>
+          <w:rPr>
+            <w:noProof/>
+          </w:rPr>
+          <w:t>12</w:t>
+        </w:r>
+      </w:fldSimple>
       <w:r>
         <w:t>. ábra: A játék végét jelző üzenet</w:t>
       </w:r>
     </w:p>
     <w:p>
       <w:pPr>
-        <w:jc w:val="both"/>
-      </w:pPr>
-      <w:r>
+        <w:spacing w:line="360" w:lineRule="auto"/>
+        <w:jc w:val="both"/>
+      </w:pPr>
+      <w:r>
+        <w:lastRenderedPageBreak/>
         <w:t xml:space="preserve">A játékot nehezíti, hogy tekintettel arra, hogy ez mégis csak egy kompetitív, szellemi jelenlétet igénylő játék, szünet tartására nincsen lehetőség. Ezzel elkerüljük az olyan „csalásokat”, ha például a szüneteltetett játék közben gondolkozna a játékos azon, hogy merre érdemes tovább indulnia, vagy tapasztalt játékosok esetében azt, hogy a lementett, lefényképezett labirintusok közül melyik az amelyikből aktuálisan ki kellene jutniuk. Ha viszont úgy érezzük, hogy a pályának csak nagyon lassan találnánk meg a kiútját, esetleg belefáradtunk az adott labirintus megoldásába, az alulról elérhető menüből bármikor kérhetünk egy új labirintust, viszont ezzel feláldozzuk a jelenlegi pontszámunkat. </w:t>
       </w:r>
       <w:r>
@@ -3386,14 +3719,24 @@
     </w:p>
     <w:p>
       <w:pPr>
-        <w:pStyle w:val="Cmsor3"/>
-      </w:pPr>
-      <w:r>
-        <w:t>2.4.3 Offline játék</w:t>
-      </w:r>
-    </w:p>
-    <w:p>
-      <w:pPr>
+        <w:pStyle w:val="Heading3"/>
+        <w:spacing w:line="360" w:lineRule="auto"/>
+      </w:pPr>
+      <w:bookmarkStart w:id="9" w:name="_Toc102474965"/>
+      <w:r>
+        <w:t>2.</w:t>
+      </w:r>
+      <w:r>
+        <w:t>5</w:t>
+      </w:r>
+      <w:r>
+        <w:t>.3 Offline játék</w:t>
+      </w:r>
+      <w:bookmarkEnd w:id="9"/>
+    </w:p>
+    <w:p>
+      <w:pPr>
+        <w:spacing w:line="360" w:lineRule="auto"/>
         <w:jc w:val="both"/>
       </w:pPr>
       <w:r>
@@ -3409,6 +3752,7 @@
     <w:p>
       <w:pPr>
         <w:keepNext/>
+        <w:spacing w:line="360" w:lineRule="auto"/>
         <w:jc w:val="both"/>
         <w:rPr>
           <w:noProof/>
@@ -3424,11 +3768,11 @@
         <w:t>egyhuzamban gyorsabban, mint bináris ellenfelünk.</w:t>
       </w:r>
       <w:r>
-        <w:t xml:space="preserve"> A különbség a pályák nehézségében </w:t>
+        <w:t xml:space="preserve"> A különbség a pályák nehézségében és jellegében lesz, mivel nem tudunk ebben az esetben az adatbázisból adatot beszerezni. A játékprogram egy beépített algoritmussal rendelkezik, amely képes komplex labirintusokat készíteni, és pontosan ez kerül használatba az offline játékmód esetén. Ez az algoritmus hajlamos nagyon véletlenszerű, emiatt akár nagyon könnyű </w:t>
       </w:r>
       <w:r>
         <w:lastRenderedPageBreak/>
-        <w:t>és jellegében lesz, mivel nem tudunk ebben az esetben az adatbázisból adatot beszerezni. A játékprogram egy beépített algoritmussal rendelkezik, amely képes komplex labirintusokat készíteni, és pontosan ez kerül használatba az offline játékmód esetén. Ez az algoritmus hajlamos nagyon véletlenszerű, emiatt akár nagyon könnyű vagy nagyon nehéz labirintusokat is generálni, így alapvetően offline üzemmódban átlagosan kicsit nehezebb a kijutás, ezáltal a pontszerzés is.</w:t>
+        <w:t>vagy nagyon nehéz labirintusokat is generálni, így alapvetően offline üzemmódban átlagosan kicsit nehezebb a kijutás, ezáltal a pontszerzés is.</w:t>
       </w:r>
       <w:r>
         <w:rPr>
@@ -3440,6 +3784,7 @@
     <w:p>
       <w:pPr>
         <w:keepNext/>
+        <w:spacing w:line="360" w:lineRule="auto"/>
         <w:jc w:val="center"/>
       </w:pPr>
       <w:r>
@@ -3462,7 +3807,7 @@
                     <pic:cNvPicPr/>
                   </pic:nvPicPr>
                   <pic:blipFill>
-                    <a:blip r:embed="rId23"/>
+                    <a:blip r:embed="rId24"/>
                     <a:stretch>
                       <a:fillRect/>
                     </a:stretch>
@@ -3485,32 +3830,26 @@
     </w:p>
     <w:p>
       <w:pPr>
-        <w:pStyle w:val="Kpalrs"/>
+        <w:pStyle w:val="Caption"/>
+        <w:spacing w:line="360" w:lineRule="auto"/>
         <w:jc w:val="center"/>
       </w:pPr>
-      <w:r>
-        <w:fldChar w:fldCharType="begin"/>
-      </w:r>
-      <w:r>
-        <w:instrText xml:space="preserve"> SEQ ábra \* ARABIC </w:instrText>
-      </w:r>
-      <w:r>
-        <w:fldChar w:fldCharType="separate"/>
-      </w:r>
-      <w:r>
-        <w:rPr>
-          <w:noProof/>
-        </w:rPr>
-        <w:t>13</w:t>
-      </w:r>
-      <w:r>
-        <w:fldChar w:fldCharType="end"/>
-      </w:r>
+      <w:fldSimple w:instr=" SEQ ábra \* ARABIC ">
+        <w:r>
+          <w:rPr>
+            <w:noProof/>
+          </w:rPr>
+          <w:t>13</w:t>
+        </w:r>
+      </w:fldSimple>
       <w:r>
         <w:t>. ábra: Egy algoritmus által generált labirintus</w:t>
       </w:r>
     </w:p>
     <w:p>
+      <w:pPr>
+        <w:spacing w:line="360" w:lineRule="auto"/>
+      </w:pPr>
       <w:r>
         <w:t xml:space="preserve">Természetesen a labirintus mérete a nehézség körülbelüli szabályozása érdekében mindig ugyanakkora, </w:t>
       </w:r>
@@ -3520,26 +3859,40 @@
     </w:p>
     <w:p>
       <w:pPr>
+        <w:spacing w:line="360" w:lineRule="auto"/>
         <w:rPr>
           <w:rFonts w:asciiTheme="majorHAnsi" w:eastAsiaTheme="majorEastAsia" w:hAnsiTheme="majorHAnsi" w:cstheme="majorBidi"/>
           <w:color w:val="243F60" w:themeColor="accent1" w:themeShade="7F"/>
         </w:rPr>
       </w:pPr>
+      <w:bookmarkStart w:id="10" w:name="_Toc102474966"/>
       <w:r>
         <w:br w:type="page"/>
       </w:r>
     </w:p>
     <w:p>
       <w:pPr>
-        <w:pStyle w:val="Cmsor3"/>
+        <w:pStyle w:val="Heading3"/>
+        <w:spacing w:line="360" w:lineRule="auto"/>
       </w:pPr>
       <w:r>
         <w:lastRenderedPageBreak/>
-        <w:t>2.4.4 Toplista</w:t>
-      </w:r>
-    </w:p>
-    <w:p>
-      <w:pPr>
+        <w:t>2</w:t>
+      </w:r>
+      <w:r>
+        <w:t>.</w:t>
+      </w:r>
+      <w:r>
+        <w:t>5</w:t>
+      </w:r>
+      <w:r>
+        <w:t>.4 Toplista</w:t>
+      </w:r>
+      <w:bookmarkEnd w:id="10"/>
+    </w:p>
+    <w:p>
+      <w:pPr>
+        <w:spacing w:line="360" w:lineRule="auto"/>
         <w:rPr>
           <w:noProof/>
         </w:rPr>
@@ -3581,6 +3934,7 @@
     <w:p>
       <w:pPr>
         <w:keepNext/>
+        <w:spacing w:line="360" w:lineRule="auto"/>
         <w:jc w:val="center"/>
       </w:pPr>
       <w:r>
@@ -3603,7 +3957,7 @@
                     <pic:cNvPicPr/>
                   </pic:nvPicPr>
                   <pic:blipFill>
-                    <a:blip r:embed="rId24"/>
+                    <a:blip r:embed="rId25"/>
                     <a:stretch>
                       <a:fillRect/>
                     </a:stretch>
@@ -3626,69 +3980,78 @@
     </w:p>
     <w:p>
       <w:pPr>
-        <w:pStyle w:val="Kpalrs"/>
+        <w:pStyle w:val="Caption"/>
+        <w:spacing w:line="360" w:lineRule="auto"/>
         <w:jc w:val="center"/>
       </w:pPr>
-      <w:r>
-        <w:fldChar w:fldCharType="begin"/>
-      </w:r>
-      <w:r>
-        <w:instrText xml:space="preserve"> SEQ ábra \* ARABIC </w:instrText>
-      </w:r>
-      <w:r>
-        <w:fldChar w:fldCharType="separate"/>
-      </w:r>
+      <w:fldSimple w:instr=" SEQ ábra \* ARABIC ">
+        <w:r>
+          <w:rPr>
+            <w:noProof/>
+          </w:rPr>
+          <w:t>14</w:t>
+        </w:r>
+      </w:fldSimple>
+      <w:r>
+        <w:t>. ábra: A toplista</w:t>
+      </w:r>
+    </w:p>
+    <w:p>
+      <w:pPr>
+        <w:pStyle w:val="Heading3"/>
+        <w:spacing w:line="360" w:lineRule="auto"/>
+      </w:pPr>
+      <w:bookmarkStart w:id="11" w:name="_Toc102474967"/>
+      <w:r>
+        <w:t>2.</w:t>
+      </w:r>
+      <w:r>
+        <w:t>5</w:t>
+      </w:r>
+      <w:r>
+        <w:t>.5 Saját labirintusok menüpontja</w:t>
+      </w:r>
+      <w:bookmarkEnd w:id="11"/>
+    </w:p>
+    <w:p>
+      <w:pPr>
+        <w:spacing w:line="360" w:lineRule="auto"/>
+        <w:contextualSpacing/>
+      </w:pPr>
+      <w:r>
+        <w:t>Ez a menüpont akkor le</w:t>
+      </w:r>
+      <w:r>
+        <w:t xml:space="preserve">sz a felhasználó számára érdekes, hogyha a pályakészítő funkcióban már eljutott egy remekmű elkészítéséig. Azért, mert itt kilistázásra kerül az adott, éppen bejelentkező felhasználóhoz tartozó összes, az adatbázisban aktuálisan szereplő labirintus. Mivel itt is szükséges az adatbázissal adatot cserélni, hogy biztosan naprakész információt láthasson a játékos, elengedhetetlen az aktív internetkapcsolat. </w:t>
+      </w:r>
+    </w:p>
+    <w:p>
+      <w:pPr>
+        <w:spacing w:line="360" w:lineRule="auto"/>
+      </w:pPr>
+      <w:r>
+        <w:t>Ha a menüpontra kattintunk tehát, egy, a toplistához nagyon hasonló táblázat fogad bennünket, benne az összes elkészített pályánkkal. A pályáknak látható a</w:t>
+      </w:r>
+      <w:r>
+        <w:t xml:space="preserve"> szöveges </w:t>
+      </w:r>
+      <w:r>
+        <w:lastRenderedPageBreak/>
+        <w:t>reprezentációja, illetve a felismerhetőség céljából az a becenév is, amit az elkészítésekor adtunk neki</w:t>
+      </w:r>
+      <w:r>
+        <w:t>,</w:t>
+      </w:r>
+    </w:p>
+    <w:p>
+      <w:pPr>
+        <w:spacing w:line="360" w:lineRule="auto"/>
+        <w:jc w:val="center"/>
+      </w:pPr>
       <w:r>
         <w:rPr>
           <w:noProof/>
         </w:rPr>
-        <w:t>14</w:t>
-      </w:r>
-      <w:r>
-        <w:fldChar w:fldCharType="end"/>
-      </w:r>
-      <w:r>
-        <w:t>. ábra: A toplista</w:t>
-      </w:r>
-    </w:p>
-    <w:p>
-      <w:pPr>
-        <w:pStyle w:val="Cmsor3"/>
-      </w:pPr>
-      <w:r>
-        <w:t>2.4.5 Saját labirintusok menüpontja</w:t>
-      </w:r>
-    </w:p>
-    <w:p>
-      <w:r>
-        <w:t>Ez a menüpont akkor le</w:t>
-      </w:r>
-      <w:r>
-        <w:t xml:space="preserve">sz a felhasználó számára érdekes, hogyha a pályakészítő funkcióban már eljutott egy remekmű elkészítéséig. Azért, mert itt kilistázásra kerül az adott, éppen bejelentkező felhasználóhoz tartozó összes, az adatbázisban aktuálisan szereplő labirintus. Mivel itt is szükséges az adatbázissal adatot cserélni, hogy biztosan naprakész információt láthasson a játékos, elengedhetetlen az aktív internetkapcsolat. </w:t>
-      </w:r>
-    </w:p>
-    <w:p>
-      <w:r>
-        <w:t>Ha a menüpontra kattintunk tehát, egy, a toplistához nagyon hasonló táblázat fogad bennünket, benne az összes elkészített pályánkkal. A pályáknak látható a</w:t>
-      </w:r>
-      <w:r>
-        <w:t xml:space="preserve"> szöveges reprezentációja, illetve a felismerhetőség céljából az a becenév is, amit az elkészítésekor adtunk neki.</w:t>
-      </w:r>
-    </w:p>
-    <w:p>
-      <w:r>
-        <w:br w:type="page"/>
-      </w:r>
-    </w:p>
-    <w:p>
-      <w:pPr>
-        <w:jc w:val="center"/>
-      </w:pPr>
-      <w:r>
-        <w:rPr>
-          <w:noProof/>
-        </w:rPr>
-        <w:lastRenderedPageBreak/>
         <w:drawing>
           <wp:inline distT="0" distB="0" distL="0" distR="0" wp14:anchorId="1E575BA2" wp14:editId="18630E93">
             <wp:extent cx="2676525" cy="3724275"/>
@@ -3705,7 +4068,7 @@
                     <pic:cNvPicPr/>
                   </pic:nvPicPr>
                   <pic:blipFill>
-                    <a:blip r:embed="rId25"/>
+                    <a:blip r:embed="rId26"/>
                     <a:stretch>
                       <a:fillRect/>
                     </a:stretch>
@@ -3728,10 +4091,20 @@
     </w:p>
     <w:p>
       <w:pPr>
-        <w:jc w:val="both"/>
-      </w:pPr>
-      <w:r>
-        <w:t xml:space="preserve">Ebben a funkcióban van lehetőségünk visszavonni egy elkészített pályánkat. Lehet, hogy többet nem szeretnénk a készítők körébe tartozni, vagy szimplán túl könnyűnek, esetleg túl nehéznek ítéljük meg valamelyik elkészített pályát. Ha bármilyen itt leírt vagy nem leírt okból törölnénk, azt úgy tehetjük meg, hogy először kiválasztjuk azt a sort, amelyik a törlendő pálya adatait tartalmazza. A kijelölést kék színnel fogja a szoftver jelölni, majd ha biztosak vagyunk a döntésünkben, </w:t>
+        <w:spacing w:line="360" w:lineRule="auto"/>
+        <w:jc w:val="both"/>
+        <w:rPr>
+          <w:rStyle w:val="Heading3Char"/>
+        </w:rPr>
+      </w:pPr>
+      <w:r>
+        <w:t xml:space="preserve">Ebben a funkcióban van lehetőségünk visszavonni egy elkészített pályánkat. Lehet, hogy többet nem szeretnénk a készítők körébe tartozni, vagy szimplán túl könnyűnek, esetleg túl nehéznek ítéljük meg valamelyik elkészített pályát. Ha bármilyen itt leírt vagy nem leírt okból törölnénk, azt úgy tehetjük meg, hogy először kiválasztjuk azt a sort, amelyik a törlendő pálya adatait tartalmazza. A kijelölést kék színnel fogja a szoftver </w:t>
+      </w:r>
+      <w:r>
+        <w:t>jelölni, majd</w:t>
+      </w:r>
+      <w:r>
+        <w:t xml:space="preserve"> ha biztosak vagyunk a döntésünkben, </w:t>
       </w:r>
       <w:r>
         <w:t>a sorok felett található „Delete Map” feliratra kattintva törölhetjük az adott labirintust az adatbázisból. A sikeres törlést egy felugró ablakkal jelzi a szoftver. Előfordulhat, hogy kis idő eltelik mire a labirintusaink közül tényleg eltűnik a frissen kitör</w:t>
@@ -3745,84 +4118,438 @@
       <w:r>
         <w:t xml:space="preserve"> A legszélsőségesebb esetben itt is a következő futtatásig bezárólag garantált, hogy a pálya eltűnik a játszható labirintusok sorából.</w:t>
       </w:r>
-    </w:p>
-    <w:p/>
-    <w:p>
-      <w:pPr>
-        <w:pStyle w:val="Cmsor1"/>
+      <w:r>
+        <w:br/>
+      </w:r>
+      <w:r>
+        <w:br/>
+      </w:r>
+      <w:r>
+        <w:rPr>
+          <w:rStyle w:val="Heading3Char"/>
+        </w:rPr>
+        <w:t>2.5.6 Kilépés a játékból</w:t>
+      </w:r>
+    </w:p>
+    <w:p>
+      <w:pPr>
+        <w:spacing w:line="360" w:lineRule="auto"/>
+        <w:jc w:val="both"/>
+        <w:rPr>
+          <w:rFonts w:asciiTheme="majorHAnsi" w:eastAsiaTheme="majorEastAsia" w:hAnsiTheme="majorHAnsi" w:cstheme="majorBidi"/>
+          <w:color w:val="243F60" w:themeColor="accent1" w:themeShade="7F"/>
+        </w:rPr>
+      </w:pPr>
+      <w:r>
+        <w:t xml:space="preserve">Hogyha úgy döntöttünk, hogy elég volt a játékból, vagy abban az esetben, ha az internetkapcsolatunk elérhetősége változik, ez a funkció lehet a segítségünkre. A menüből utolsó gombként elérhető „Exit Game” megnyomásával, aktív </w:t>
+      </w:r>
+      <w:r>
+        <w:lastRenderedPageBreak/>
+        <w:t>internetkapcsolat esetén bontja a kapcsolatot a szerverrel a játék, amivel jelzi, hogy az általunk létrehozott új pályák, illetve esetlegesen megdöntött rekord egy ideig véglegesnek tekinthető. Ha offline állapotban vagyunk, de időközben lett internetkapcsolatunk, akkor egy gyors újraindítással, és bejelentkezéssel hamar elérhetővé tehetjük az online funkciókat.</w:t>
+      </w:r>
+    </w:p>
+    <w:p>
+      <w:pPr>
+        <w:pStyle w:val="Heading2"/>
+        <w:spacing w:line="360" w:lineRule="auto"/>
+      </w:pPr>
+      <w:r>
+        <w:t>2.6 Segítség funkciók a játékban</w:t>
+      </w:r>
+    </w:p>
+    <w:p>
+      <w:pPr>
+        <w:spacing w:line="360" w:lineRule="auto"/>
+      </w:pPr>
+      <w:r>
+        <w:t>A pályakészítőben, illetve az online és offline játékmenetben az alul lévő Menu gombbal elérhető a „Help” alatt egy kis súgó, amivel az adott játékmenet, funkció világossá válik</w:t>
+      </w:r>
+      <w:r>
+        <w:t xml:space="preserve"> a kezdő játékosok számára.</w:t>
+      </w:r>
+    </w:p>
+    <w:p>
+      <w:pPr>
+        <w:spacing w:line="360" w:lineRule="auto"/>
+        <w:rPr>
+          <w:rFonts w:asciiTheme="majorHAnsi" w:eastAsiaTheme="majorEastAsia" w:hAnsiTheme="majorHAnsi" w:cstheme="majorBidi"/>
+          <w:b/>
+          <w:bCs/>
+          <w:color w:val="365F91" w:themeColor="accent1" w:themeShade="BF"/>
+          <w:sz w:val="28"/>
+          <w:szCs w:val="28"/>
+          <w:highlight w:val="lightGray"/>
+        </w:rPr>
+      </w:pPr>
+      <w:r>
+        <w:rPr>
+          <w:highlight w:val="lightGray"/>
+        </w:rPr>
+        <w:br w:type="page"/>
+      </w:r>
+    </w:p>
+    <w:p>
+      <w:pPr>
+        <w:pStyle w:val="Heading1"/>
         <w:numPr>
           <w:ilvl w:val="0"/>
           <w:numId w:val="5"/>
         </w:numPr>
-        <w:spacing w:line="240" w:lineRule="auto"/>
-        <w:jc w:val="both"/>
-      </w:pPr>
-      <w:r>
-        <w:t>K</w:t>
-      </w:r>
-      <w:r>
-        <w:t>onzultáció</w:t>
-      </w:r>
-      <w:bookmarkEnd w:id="6"/>
-    </w:p>
-    <w:p>
-      <w:pPr>
-        <w:spacing w:line="360" w:lineRule="auto"/>
-        <w:jc w:val="both"/>
-      </w:pPr>
-      <w:r>
-        <w:t>Konzultációra járni most már kötelező, de érdemes is. Viszont akkor érdemes konzultálni, ha van miről beszélni. Úgy érkezz a konzultációra, hogy már vannak terved a dolgozattal kapcsolatban, már van működő alkalmazás</w:t>
-      </w:r>
-      <w:r>
-        <w:t>,</w:t>
-      </w:r>
-      <w:r>
-        <w:t xml:space="preserve"> ami</w:t>
-      </w:r>
-      <w:r>
-        <w:t>t</w:t>
-      </w:r>
-      <w:r>
-        <w:t xml:space="preserve"> meg lehet beszélni, vagy épp kérdések merültek fel, amik</w:t>
-      </w:r>
-      <w:r>
-        <w:t>et</w:t>
-      </w:r>
-      <w:r>
-        <w:t xml:space="preserve"> szeretnél megbeszélni. A konzultáció nem ér véget a dolgozat leadásával. A védésre ugyanúgy fel kell készülni. Érdemes a védésedet megmutatni a témavezetőnek. Ő még el tudja mondani, mit kellene még javítani.</w:t>
-      </w:r>
-      <w:r>
-        <w:t xml:space="preserve"> Érdemes az egész dolgozatnak nekiállni, hogy csinálsz egy ütemtervet, hogy milyen </w:t>
-      </w:r>
+        <w:spacing w:line="360" w:lineRule="auto"/>
+        <w:jc w:val="both"/>
+      </w:pPr>
       <w:r>
         <w:lastRenderedPageBreak/>
-        <w:t xml:space="preserve">határidőre meddig </w:t>
-      </w:r>
-      <w:r>
-        <w:t>kell,</w:t>
-      </w:r>
-      <w:r>
-        <w:t xml:space="preserve"> hogy elkészülj a programoddal, hogy le tudd adni. Ha ezt betartod, akkor nem lesz gond.</w:t>
-      </w:r>
-    </w:p>
-    <w:p>
-      <w:pPr>
-        <w:pStyle w:val="Cmsor1"/>
+        <w:t>Fejlesztői dokumentáció</w:t>
+      </w:r>
+    </w:p>
+    <w:p>
+      <w:pPr>
+        <w:pStyle w:val="Heading2"/>
+        <w:spacing w:line="360" w:lineRule="auto"/>
+      </w:pPr>
+      <w:r>
+        <w:t>3.1 A program főbb technikai információi</w:t>
+      </w:r>
+    </w:p>
+    <w:p>
+      <w:pPr>
+        <w:spacing w:line="360" w:lineRule="auto"/>
+      </w:pPr>
+      <w:r>
+        <w:t>Ez a program Java 17-es nyelvi szinten íródott, amely az úgynevezett Gradle projektépítő eszközt használja. A futtatáshoz, fejlesztéshez szükséges főbb függőségei</w:t>
+      </w:r>
+      <w:r>
+        <w:t>:</w:t>
+      </w:r>
+    </w:p>
+    <w:p>
+      <w:pPr>
+        <w:pStyle w:val="ListParagraph"/>
+        <w:numPr>
+          <w:ilvl w:val="0"/>
+          <w:numId w:val="12"/>
+        </w:numPr>
+        <w:spacing w:line="360" w:lineRule="auto"/>
+        <w:rPr>
+          <w:color w:val="0066FF"/>
+          <w:u w:val="single"/>
+        </w:rPr>
+      </w:pPr>
+      <w:r>
+        <w:t>A Gradle projektépítő szoftver, amely néhány jelenlegi függőséget, és a jövőbeli függőségek tervezésében játszik jelentős szerepet.</w:t>
+      </w:r>
+    </w:p>
+    <w:p>
+      <w:pPr>
+        <w:pStyle w:val="ListParagraph"/>
+        <w:numPr>
+          <w:ilvl w:val="0"/>
+          <w:numId w:val="12"/>
+        </w:numPr>
+        <w:spacing w:line="360" w:lineRule="auto"/>
+        <w:rPr>
+          <w:color w:val="0066FF"/>
+          <w:u w:val="single"/>
+        </w:rPr>
+      </w:pPr>
+      <w:r>
+        <w:t>B</w:t>
+      </w:r>
+      <w:r>
+        <w:t xml:space="preserve">ármely 17-es, vagy újabb verziójú Java Development Kit (szintén elérhető a </w:t>
+      </w:r>
+      <w:hyperlink r:id="rId27" w:anchor="jdk18-windows" w:history="1">
+        <w:r>
+          <w:rPr>
+            <w:rStyle w:val="Hyperlink"/>
+          </w:rPr>
+          <w:t>https://www.oracle.com/java/technologies/downloads/#jdk18-windows</w:t>
+        </w:r>
+      </w:hyperlink>
+      <w:r>
+        <w:rPr>
+          <w:rStyle w:val="Hyperlink"/>
+        </w:rPr>
+        <w:t xml:space="preserve"> </w:t>
+      </w:r>
+      <w:r>
+        <w:t>weblapon</w:t>
+      </w:r>
+      <w:r>
+        <w:t>).</w:t>
+      </w:r>
+    </w:p>
+    <w:p>
+      <w:pPr>
+        <w:pStyle w:val="ListParagraph"/>
+        <w:numPr>
+          <w:ilvl w:val="0"/>
+          <w:numId w:val="12"/>
+        </w:numPr>
+        <w:spacing w:line="360" w:lineRule="auto"/>
+        <w:rPr>
+          <w:color w:val="0066FF"/>
+          <w:u w:val="single"/>
+        </w:rPr>
+      </w:pPr>
+      <w:r>
+        <w:t xml:space="preserve"> A betöltendő projekt egy JetBrains IntelliJ IDE ( Integrated Development Environment, azaz integrált fejlesztői környezet) projekt, amelyben minden be van konfigurálva a továbbfejlesztés, futtatás, tesztelés megkönnyítéséhez, így ezt a fejlesztői eszközt ajánlom.</w:t>
+      </w:r>
+      <w:r>
+        <w:br/>
+        <w:t>A program fontosabb, nem triviális függvényei Javadoc-kal vannak dokumentálva, és magyarázva.</w:t>
+      </w:r>
+    </w:p>
+    <w:p>
+      <w:pPr>
+        <w:pStyle w:val="ListParagraph"/>
+        <w:numPr>
+          <w:ilvl w:val="0"/>
+          <w:numId w:val="12"/>
+        </w:numPr>
+        <w:spacing w:line="360" w:lineRule="auto"/>
+        <w:rPr>
+          <w:color w:val="0066FF"/>
+          <w:u w:val="single"/>
+        </w:rPr>
+      </w:pPr>
+      <w:r>
+        <w:t>Java Secure Channel 0.1.55-ös verzió, a porttovábbításhoz, és az ELTE Caesar szerveréhez való csatlakozáshoz.</w:t>
+      </w:r>
+    </w:p>
+    <w:p>
+      <w:pPr>
+        <w:pStyle w:val="ListParagraph"/>
+        <w:numPr>
+          <w:ilvl w:val="0"/>
+          <w:numId w:val="12"/>
+        </w:numPr>
+        <w:spacing w:line="360" w:lineRule="auto"/>
+        <w:rPr>
+          <w:color w:val="0066FF"/>
+          <w:u w:val="single"/>
+        </w:rPr>
+      </w:pPr>
+      <w:r>
+        <w:t>Oracle Java Database Connector 11-es verzió, az ELTE Aramis Oracle SQL szerverhez történő csatlakozáshoz, az ott történő lekérdezések, frissítések elvégzéséhez szükséges.</w:t>
+      </w:r>
+    </w:p>
+    <w:p>
+      <w:pPr>
+        <w:pStyle w:val="ListParagraph"/>
+        <w:numPr>
+          <w:ilvl w:val="0"/>
+          <w:numId w:val="12"/>
+        </w:numPr>
+        <w:spacing w:line="360" w:lineRule="auto"/>
+        <w:rPr>
+          <w:color w:val="0066FF"/>
+          <w:u w:val="single"/>
+        </w:rPr>
+      </w:pPr>
+      <w:r>
+        <w:t>JUnit 4.13.2 verziójú egységteszt-keretrendszer, ami a jelenlegi tesztkonfiguráció futtatásához szükséges.</w:t>
+      </w:r>
+    </w:p>
+    <w:p>
+      <w:pPr>
+        <w:pStyle w:val="ListParagraph"/>
+        <w:numPr>
+          <w:ilvl w:val="0"/>
+          <w:numId w:val="12"/>
+        </w:numPr>
+        <w:spacing w:line="360" w:lineRule="auto"/>
+        <w:rPr>
+          <w:color w:val="0066FF"/>
+          <w:u w:val="single"/>
+        </w:rPr>
+      </w:pPr>
+      <w:r>
+        <w:t>Hamcrest 1.3 verziójú keretrendszer, amely a JUnit használatához szükséges.</w:t>
+      </w:r>
+    </w:p>
+    <w:p>
+      <w:pPr>
+        <w:spacing w:line="360" w:lineRule="auto"/>
+        <w:rPr>
+          <w:rFonts w:asciiTheme="majorHAnsi" w:eastAsiaTheme="majorEastAsia" w:hAnsiTheme="majorHAnsi" w:cstheme="majorBidi"/>
+          <w:b/>
+          <w:bCs/>
+          <w:color w:val="4F81BD" w:themeColor="accent1"/>
+          <w:sz w:val="26"/>
+          <w:szCs w:val="26"/>
+        </w:rPr>
+      </w:pPr>
+      <w:r>
+        <w:br w:type="page"/>
+      </w:r>
+    </w:p>
+    <w:p>
+      <w:pPr>
+        <w:pStyle w:val="Heading2"/>
+        <w:spacing w:line="360" w:lineRule="auto"/>
+      </w:pPr>
+      <w:r>
+        <w:lastRenderedPageBreak/>
+        <w:t>3.2 A program rétegei</w:t>
+      </w:r>
+    </w:p>
+    <w:p>
+      <w:pPr>
+        <w:spacing w:line="360" w:lineRule="auto"/>
+      </w:pPr>
+    </w:p>
+    <w:p>
+      <w:pPr>
+        <w:spacing w:line="360" w:lineRule="auto"/>
+      </w:pPr>
+      <w:r>
+        <w:t>A program összessége, a programtervezési mintának megfelelően csomagokra van bontva, így is kihasználva az objektum elvű programozásnak ezen részéből eredő láthatósági szabályok előnyeit.</w:t>
+      </w:r>
+    </w:p>
+    <w:p>
+      <w:pPr>
+        <w:spacing w:line="360" w:lineRule="auto"/>
+      </w:pPr>
+    </w:p>
+    <w:p>
+      <w:pPr>
+        <w:keepNext/>
+        <w:spacing w:line="360" w:lineRule="auto"/>
+        <w:jc w:val="center"/>
+      </w:pPr>
+      <w:r>
+        <w:drawing>
+          <wp:inline distT="0" distB="0" distL="0" distR="0" wp14:anchorId="7E2EE68E" wp14:editId="684FC993">
+            <wp:extent cx="2277998" cy="1734710"/>
+            <wp:effectExtent l="0" t="0" r="8255" b="0"/>
+            <wp:docPr id="4" name="Picture 4"/>
+            <wp:cNvGraphicFramePr>
+              <a:graphicFrameLocks xmlns:a="http://schemas.openxmlformats.org/drawingml/2006/main" noChangeAspect="1"/>
+            </wp:cNvGraphicFramePr>
+            <a:graphic xmlns:a="http://schemas.openxmlformats.org/drawingml/2006/main">
+              <a:graphicData uri="http://schemas.openxmlformats.org/drawingml/2006/picture">
+                <pic:pic xmlns:pic="http://schemas.openxmlformats.org/drawingml/2006/picture">
+                  <pic:nvPicPr>
+                    <pic:cNvPr id="1" name=""/>
+                    <pic:cNvPicPr/>
+                  </pic:nvPicPr>
+                  <pic:blipFill>
+                    <a:blip r:embed="rId28"/>
+                    <a:stretch>
+                      <a:fillRect/>
+                    </a:stretch>
+                  </pic:blipFill>
+                  <pic:spPr>
+                    <a:xfrm>
+                      <a:off x="0" y="0"/>
+                      <a:ext cx="2277998" cy="1734710"/>
+                    </a:xfrm>
+                    <a:prstGeom prst="rect">
+                      <a:avLst/>
+                    </a:prstGeom>
+                  </pic:spPr>
+                </pic:pic>
+              </a:graphicData>
+            </a:graphic>
+          </wp:inline>
+        </w:drawing>
+      </w:r>
+    </w:p>
+    <w:p>
+      <w:pPr>
+        <w:pStyle w:val="Caption"/>
+        <w:spacing w:line="360" w:lineRule="auto"/>
+        <w:jc w:val="center"/>
+      </w:pPr>
+      <w:fldSimple w:instr=" SEQ ábra \* ARABIC ">
+        <w:r>
+          <w:rPr>
+            <w:noProof/>
+          </w:rPr>
+          <w:t>15</w:t>
+        </w:r>
+      </w:fldSimple>
+      <w:r>
+        <w:t>. ábra: A program csomagjainak struktúrája</w:t>
+      </w:r>
+    </w:p>
+    <w:p>
+      <w:pPr>
+        <w:spacing w:line="360" w:lineRule="auto"/>
+      </w:pPr>
+      <w:r>
+        <w:t xml:space="preserve">A program alapvetően a modell-nézet-vezérlő programtervezési mintát használja, így alapvetően a rétegek tekintetében igyekszik a felhasználói felületet, és az azon megjelenítendő, ábrázolandó adatot különválasztani. Ez azért fontos, hogy a felhasználói felület az adatkezelést ne befolyásolja, és az adatok </w:t>
+      </w:r>
+      <w:r>
+        <w:t>átszervezhetők legyenek a felhasználói felület változtatása nélkül</w:t>
+      </w:r>
+      <w:r>
+        <w:t>.</w:t>
+      </w:r>
+    </w:p>
+    <w:p>
+      <w:pPr>
+        <w:spacing w:line="360" w:lineRule="auto"/>
+      </w:pPr>
+      <w:r>
+        <w:t>Tulajdonképpen esetünkben a vezérlőnek a főmenü tekinthető, hiszen ez az osztály hívja meg az osztályoknak a</w:t>
+      </w:r>
+      <w:r>
+        <w:t xml:space="preserve">z éppen használt funkcióhoz </w:t>
+      </w:r>
+      <w:r>
+        <w:t>leginkább alkalmazkodó formáját.</w:t>
+      </w:r>
+      <w:r>
+        <w:t xml:space="preserve"> Ebben vannak azok a konstruktor illetve metódushívások, amik aztán a komponensek további funkcionalitását elindítják, ezzel </w:t>
+      </w:r>
+      <w:r>
+        <w:t xml:space="preserve">az egész programból </w:t>
+      </w:r>
+      <w:r>
+        <w:t>egy összefüggő egészet alkotva.</w:t>
+      </w:r>
+    </w:p>
+    <w:p>
+      <w:pPr>
+        <w:spacing w:line="360" w:lineRule="auto"/>
+      </w:pPr>
+      <w:r>
+        <w:t xml:space="preserve">A modell rétegben helyezkedik el minden olyan entitás vagy objektum, amelyet később majd a nézeti rétegben megjelenítünk. Ide tartoznak a Dragon, a Cell, a Player, és a Labyrinth osztályok. Ebben a csomagban van leimplementálva többek között a sárkány döntései mögött álló mesterséges intelligencia, a cellák esetében a falakhoz, illetve a cella labirintusban elfoglalt helyéhez tartozó adattagok és lekérdező illetve beállító </w:t>
+      </w:r>
+      <w:r>
+        <w:lastRenderedPageBreak/>
+        <w:t>metódusai, vagy a játékoshoz tartozó pixel koordináták, illetve a mozgásának kezeléséhez szükséges egyéb változók.</w:t>
+      </w:r>
+    </w:p>
+    <w:p>
+      <w:pPr>
+        <w:spacing w:line="360" w:lineRule="auto"/>
+      </w:pPr>
+      <w:r>
+        <w:t>A nézeti réteg lényegében az összes, főmenüből elérhető ablakot külön osztályban tartalmazza, egy olyan plusz kitétellel, hogy a játék komplexebb részein, például az offline vagy online játékban, a plusz izoláció érdekében további osztályok bevezetésére került sor. Az öröklődés lehető legjobb kihasználása érdekében létrehozásra került egy absztrakt osztály, illetve hogy a játékban használt grafikus elemek egy helyen kerüljenek betöltésre és kezelésre, egy statikus osztály is.</w:t>
+      </w:r>
+    </w:p>
+    <w:p>
+      <w:pPr>
+        <w:pStyle w:val="Heading1"/>
         <w:numPr>
           <w:ilvl w:val="0"/>
           <w:numId w:val="5"/>
         </w:numPr>
-        <w:spacing w:line="240" w:lineRule="auto"/>
-        <w:jc w:val="both"/>
-      </w:pPr>
-      <w:bookmarkStart w:id="8" w:name="_Toc102425987"/>
+        <w:spacing w:line="360" w:lineRule="auto"/>
+        <w:jc w:val="both"/>
+      </w:pPr>
+      <w:bookmarkStart w:id="12" w:name="_Toc102474969"/>
       <w:r>
         <w:t>P</w:t>
       </w:r>
       <w:r>
         <w:t>rogram készítése</w:t>
       </w:r>
-      <w:bookmarkEnd w:id="8"/>
+      <w:bookmarkEnd w:id="12"/>
     </w:p>
     <w:p>
       <w:pPr>
@@ -3838,19 +4565,19 @@
     </w:p>
     <w:p>
       <w:pPr>
-        <w:pStyle w:val="Cmsor1"/>
+        <w:pStyle w:val="Heading1"/>
         <w:numPr>
           <w:ilvl w:val="0"/>
           <w:numId w:val="5"/>
         </w:numPr>
-        <w:spacing w:line="240" w:lineRule="auto"/>
-        <w:jc w:val="both"/>
-      </w:pPr>
-      <w:bookmarkStart w:id="9" w:name="_Toc102425988"/>
+        <w:spacing w:line="360" w:lineRule="auto"/>
+        <w:jc w:val="both"/>
+      </w:pPr>
+      <w:bookmarkStart w:id="13" w:name="_Toc102474970"/>
       <w:r>
         <w:t>Szakdolgozat felépítése</w:t>
       </w:r>
-      <w:bookmarkEnd w:id="9"/>
+      <w:bookmarkEnd w:id="13"/>
     </w:p>
     <w:p>
       <w:pPr>
@@ -3969,6 +4696,7 @@
         <w:jc w:val="both"/>
       </w:pPr>
       <w:r>
+        <w:lastRenderedPageBreak/>
         <w:t xml:space="preserve">A szakdolgozat alap fejezetei: a bevezetés, felhasználói dokumentáció és a fejlesztői dokumentáció. </w:t>
       </w:r>
       <w:r>
@@ -4020,101 +4748,104 @@
         <w:jc w:val="both"/>
       </w:pPr>
       <w:r>
+        <w:t>Tartalomjegyzék: A dolgozat elején legyen egy tartalomjegyzék, ahol a főbb fejezetek látszódnak. Célszerű kerülni a túl „mély” fejezet szinteket, pl: 1.2.4.2.5.3-as fejezet.</w:t>
+      </w:r>
+      <w:r>
+        <w:t xml:space="preserve"> Ehhez persze mindenképp szükséges, hogy oldalszámozva legyen a dolgozat.</w:t>
+      </w:r>
+    </w:p>
+    <w:p>
+      <w:pPr>
+        <w:spacing w:line="360" w:lineRule="auto"/>
+        <w:jc w:val="both"/>
+      </w:pPr>
+      <w:r>
+        <w:t>Köszönetnyilvánítás: Ha esetleg pályázati támogatást kapt</w:t>
+      </w:r>
+      <w:r>
+        <w:t>ál a dolgozatodhoz, akkor azt se</w:t>
+      </w:r>
+      <w:r>
+        <w:t xml:space="preserve"> felejtsd el megköszönni.</w:t>
+      </w:r>
+    </w:p>
+    <w:p>
+      <w:pPr>
+        <w:spacing w:line="360" w:lineRule="auto"/>
+        <w:jc w:val="both"/>
+      </w:pPr>
+      <w:r>
+        <w:t>Bevezetés</w:t>
+      </w:r>
+      <w:r>
+        <w:t>: I</w:t>
+      </w:r>
+      <w:r>
+        <w:t>tt le kell írni, miről is fog szólni a szakdolgozatot, leírod mi a motiváció. Itt kell felkelteni az olvasó érdeklődését, hogy el akarja olvasni a dolgozatodat</w:t>
+      </w:r>
+      <w:r>
+        <w:t>. Itt nem kell belemenni a rész</w:t>
+      </w:r>
+      <w:r>
+        <w:t>l</w:t>
+      </w:r>
+      <w:r>
+        <w:t>e</w:t>
+      </w:r>
+      <w:r>
+        <w:t>tekbe, itt lehet felületesen fogalmazni, hogy egy egyszerű halandó is megértse, miről szól a dolgozat. Itt veted fel a problémát, amivel elkezdtél foglalkozni. Bemutatod, hogyan akarod ezt megoldani.</w:t>
+      </w:r>
+      <w:r>
+        <w:t xml:space="preserve"> Lényegében egy előzetes áttekintést adsz a dolgozatról.</w:t>
+      </w:r>
+    </w:p>
+    <w:p>
+      <w:pPr>
+        <w:spacing w:line="360" w:lineRule="auto"/>
+        <w:jc w:val="both"/>
+      </w:pPr>
+      <w:r>
+        <w:t>Felhasználói dokumentáció: Itt be kell mutatnod az alkalmazásod, olyan szinten, hogy a felhasználó használni tudja. Itt lehet berakni képernyőképeket, amelyek segítik a program használatát. Itt le kell írnod milyen gépigény szükséges, hogyan kell telepíteni / elindítani. Itt gondolkodj úgy, hogy ha te lennél a felhasználó, akkor tudnád-e használni ezek alapján a programodat.</w:t>
+      </w:r>
+      <w:r>
+        <w:t xml:space="preserve"> Itt lehet use case-eket használni, hogy bemutasd az egyes funkciókat. </w:t>
+      </w:r>
+    </w:p>
+    <w:p>
+      <w:pPr>
+        <w:spacing w:line="360" w:lineRule="auto"/>
+        <w:jc w:val="both"/>
+      </w:pPr>
+      <w:r>
+        <w:t xml:space="preserve">Fejlesztői dokumentáció: Itt egy másik szemszögből kell bemutatnod a programodat. Itt egy olyan fejlesztő vagy egy cégnél, akinek azt mondják, hogy fejlesszen hozzá ehhez a programhoz újabb </w:t>
+      </w:r>
+      <w:r>
+        <w:t>funkciókat</w:t>
+      </w:r>
+      <w:r>
+        <w:t xml:space="preserve">. Ekkor csak a fejlesztői dokumentáció áll rendelkezésedre, hogy megértsd, melyik modul mit csinál, és hogy hova kell nyúlnod, hogy meg tudd valósítani, amit kértek. Itt mutasd be a programod rétegeit, adatbázist, táblákat, osztályokat, </w:t>
+      </w:r>
+      <w:r>
+        <w:t>modulokat</w:t>
+      </w:r>
+      <w:r>
+        <w:t>, fontosabb függvényeket, algoritmusokat, felhasználói eseteket</w:t>
+      </w:r>
+      <w:r>
+        <w:t>, hálózati kommunikációt</w:t>
+      </w:r>
+      <w:r>
+        <w:t>, fejlesztői környezetet</w:t>
+      </w:r>
+      <w:r>
+        <w:t>.</w:t>
+      </w:r>
+      <w:r>
+        <w:t xml:space="preserve"> Itt szerepeljenek osztálydiagramok, </w:t>
+      </w:r>
+      <w:r>
         <w:lastRenderedPageBreak/>
-        <w:t>Tartalomjegyzék: A dolgozat elején legyen egy tartalomjegyzék, ahol a főbb fejezetek látszódnak. Célszerű kerülni a túl „mély” fejezet szinteket, pl: 1.2.4.2.5.3-as fejezet.</w:t>
-      </w:r>
-      <w:r>
-        <w:t xml:space="preserve"> Ehhez persze mindenképp szükséges, hogy oldalszámozva legyen a dolgozat.</w:t>
-      </w:r>
-    </w:p>
-    <w:p>
-      <w:pPr>
-        <w:spacing w:line="360" w:lineRule="auto"/>
-        <w:jc w:val="both"/>
-      </w:pPr>
-      <w:r>
-        <w:t>Köszönetnyilvánítás: Ha esetleg pályázati támogatást kapt</w:t>
-      </w:r>
-      <w:r>
-        <w:t>ál a dolgozatodhoz, akkor azt se</w:t>
-      </w:r>
-      <w:r>
-        <w:t xml:space="preserve"> felejtsd el megköszönni.</w:t>
-      </w:r>
-    </w:p>
-    <w:p>
-      <w:pPr>
-        <w:spacing w:line="360" w:lineRule="auto"/>
-        <w:jc w:val="both"/>
-      </w:pPr>
-      <w:r>
-        <w:t>Bevezetés</w:t>
-      </w:r>
-      <w:r>
-        <w:t>: I</w:t>
-      </w:r>
-      <w:r>
-        <w:t>tt le kell írni, miről is fog szólni a szakdolgozatot, leírod mi a motiváció. Itt kell felkelteni az olvasó érdeklődését, hogy el akarja olvasni a dolgozatodat</w:t>
-      </w:r>
-      <w:r>
-        <w:t>. Itt nem kell belemenni a rész</w:t>
-      </w:r>
-      <w:r>
-        <w:t>l</w:t>
-      </w:r>
-      <w:r>
-        <w:t>e</w:t>
-      </w:r>
-      <w:r>
-        <w:t>tekbe, itt lehet felületesen fogalmazni, hogy egy egyszerű halandó is megértse, miről szól a dolgozat. Itt veted fel a problémát, amivel elkezdtél foglalkozni. Bemutatod, hogyan akarod ezt megoldani.</w:t>
-      </w:r>
-      <w:r>
-        <w:t xml:space="preserve"> Lényegében egy előzetes áttekintést adsz a dolgozatról.</w:t>
-      </w:r>
-    </w:p>
-    <w:p>
-      <w:pPr>
-        <w:spacing w:line="360" w:lineRule="auto"/>
-        <w:jc w:val="both"/>
-      </w:pPr>
-      <w:r>
-        <w:t>Felhasználói dokumentáció: Itt be kell mutatnod az alkalmazásod, olyan szinten, hogy a felhasználó használni tudja. Itt lehet berakni képernyőképeket, amelyek segítik a program használatát. Itt le kell írnod milyen gépigény szükséges, hogyan kell telepíteni / elindítani. Itt gondolkodj úgy, hogy ha te lennél a felhasználó, akkor tudnád-e használni ezek alapján a programodat.</w:t>
-      </w:r>
-      <w:r>
-        <w:t xml:space="preserve"> Itt lehet use case-eket használni, hogy bemutasd az egyes funkciókat. </w:t>
-      </w:r>
-    </w:p>
-    <w:p>
-      <w:pPr>
-        <w:spacing w:line="360" w:lineRule="auto"/>
-        <w:jc w:val="both"/>
-      </w:pPr>
-      <w:r>
-        <w:t xml:space="preserve">Fejlesztői dokumentáció: Itt egy másik szemszögből kell bemutatnod a programodat. Itt egy olyan fejlesztő vagy egy cégnél, akinek azt mondják, hogy fejlesszen hozzá ehhez a programhoz újabb </w:t>
-      </w:r>
-      <w:r>
-        <w:t>funkciókat</w:t>
-      </w:r>
-      <w:r>
-        <w:t xml:space="preserve">. Ekkor csak a fejlesztői dokumentáció áll rendelkezésedre, hogy megértsd, melyik modul mit csinál, és hogy hova kell nyúlnod, hogy meg tudd valósítani, amit kértek. Itt mutasd be a programod rétegeit, adatbázist, táblákat, osztályokat, </w:t>
-      </w:r>
-      <w:r>
-        <w:t>modulokat</w:t>
-      </w:r>
-      <w:r>
-        <w:t>, fontosabb függvényeket, algoritmusokat, felhasználói eseteket</w:t>
-      </w:r>
-      <w:r>
-        <w:t>, hálózati kommunikációt</w:t>
-      </w:r>
-      <w:r>
-        <w:t>, fejlesztői környezetet</w:t>
-      </w:r>
-      <w:r>
-        <w:t>.</w:t>
-      </w:r>
-      <w:r>
-        <w:t xml:space="preserve"> Itt szerepeljenek osztálydiagramok, UML ábrák. Itt lehet beszélni az üzemeltetésről is. Milyen időzített folyamatok vannak, hol van a logolás, használ-e felhő rendszereket, stb.</w:t>
+        <w:t>UML ábrák. Itt lehet beszélni az üzemeltetésről is. Milyen időzített folyamatok vannak, hol van a logolás, használ-e felhő rendszereket, stb.</w:t>
       </w:r>
       <w:r>
         <w:t xml:space="preserve"> Ebbe a fejezetbe tartozik a tesztelés is. Minden osztályodra legyen tesztelés is. Egység tesztek, felületi tesztek,</w:t>
@@ -4144,11 +4875,7 @@
         <w:t xml:space="preserve"> mi</w:t>
       </w:r>
       <w:r>
-        <w:t xml:space="preserve"> az elvárt kimenete, </w:t>
-      </w:r>
-      <w:r>
-        <w:lastRenderedPageBreak/>
-        <w:t>d</w:t>
+        <w:t xml:space="preserve"> az elvárt kimenete, d</w:t>
       </w:r>
       <w:r>
         <w:t xml:space="preserve">e nagyon sok tesztelő eszköz </w:t>
@@ -4349,6 +5076,7 @@
         <w:jc w:val="both"/>
       </w:pPr>
       <w:r>
+        <w:lastRenderedPageBreak/>
         <w:t>belső: 3,5 cm</w:t>
       </w:r>
     </w:p>
@@ -4385,7 +5113,6 @@
         <w:jc w:val="both"/>
       </w:pPr>
       <w:r>
-        <w:lastRenderedPageBreak/>
         <w:t>Oldalszám: az oldalszámozást a tartalomjegyzéktől kezdve az irodalomjegyzékkel bezárólag folyamatosan kell végezni. Jelölése arab számokkal történik (a tartalomjegyzék oldalainak az oldalszámát nem szokás feltüntetni).</w:t>
       </w:r>
     </w:p>
@@ -4445,7 +5172,7 @@
     </w:p>
     <w:tbl>
       <w:tblPr>
-        <w:tblStyle w:val="Rcsostblzat"/>
+        <w:tblStyle w:val="TableGrid"/>
         <w:tblW w:w="0" w:type="auto"/>
         <w:tblLook w:val="04A0" w:firstRow="1" w:lastRow="0" w:firstColumn="1" w:lastColumn="0" w:noHBand="0" w:noVBand="1"/>
       </w:tblPr>
@@ -4467,7 +5194,8 @@
           </w:tcPr>
           <w:p>
             <w:pPr>
-              <w:pStyle w:val="Kpalrs"/>
+              <w:pStyle w:val="Caption"/>
+              <w:spacing w:line="360" w:lineRule="auto"/>
               <w:jc w:val="center"/>
               <w:rPr>
                 <w:color w:val="000000" w:themeColor="text1"/>
@@ -4496,7 +5224,7 @@
                           </pic:cNvPicPr>
                         </pic:nvPicPr>
                         <pic:blipFill>
-                          <a:blip r:embed="rId26">
+                          <a:blip r:embed="rId29">
                             <a:extLst>
                               <a:ext uri="{28A0092B-C50C-407E-A947-70E740481C1C}">
                                 <a14:useLocalDpi xmlns:a14="http://schemas.microsoft.com/office/drawing/2010/main" val="0"/>
@@ -4530,7 +5258,8 @@
           </w:p>
           <w:p>
             <w:pPr>
-              <w:pStyle w:val="Kpalrs"/>
+              <w:pStyle w:val="Caption"/>
+              <w:spacing w:line="360" w:lineRule="auto"/>
               <w:jc w:val="center"/>
               <w:rPr>
                 <w:b w:val="0"/>
@@ -4541,6 +5270,7 @@
               <w:rPr>
                 <w:color w:val="000000" w:themeColor="text1"/>
               </w:rPr>
+              <w:lastRenderedPageBreak/>
               <w:fldChar w:fldCharType="begin"/>
             </w:r>
             <w:r>
@@ -4560,7 +5290,7 @@
                 <w:noProof/>
                 <w:color w:val="000000" w:themeColor="text1"/>
               </w:rPr>
-              <w:t>15</w:t>
+              <w:t>16</w:t>
             </w:r>
             <w:r>
               <w:rPr>
@@ -4583,7 +5313,7 @@
             </w:r>
             <w:r>
               <w:rPr>
-                <w:rStyle w:val="Lbjegyzet-hivatkozs"/>
+                <w:rStyle w:val="FootnoteReference"/>
                 <w:b w:val="0"/>
                 <w:color w:val="000000" w:themeColor="text1"/>
               </w:rPr>
@@ -4605,6 +5335,7 @@
           <w:p>
             <w:pPr>
               <w:keepNext/>
+              <w:spacing w:line="360" w:lineRule="auto"/>
               <w:jc w:val="center"/>
             </w:pPr>
             <w:r>
@@ -4612,6 +5343,7 @@
                 <w:noProof/>
                 <w:lang w:val="en-US"/>
               </w:rPr>
+              <w:lastRenderedPageBreak/>
               <w:drawing>
                 <wp:inline distT="0" distB="0" distL="0" distR="0" wp14:anchorId="0944798B" wp14:editId="22F78571">
                   <wp:extent cx="3297597" cy="1855242"/>
@@ -4630,7 +5362,7 @@
                           </pic:cNvPicPr>
                         </pic:nvPicPr>
                         <pic:blipFill>
-                          <a:blip r:embed="rId27" cstate="print">
+                          <a:blip r:embed="rId30" cstate="print">
                             <a:extLst>
                               <a:ext uri="{28A0092B-C50C-407E-A947-70E740481C1C}">
                                 <a14:useLocalDpi xmlns:a14="http://schemas.microsoft.com/office/drawing/2010/main" val="0"/>
@@ -4664,7 +5396,8 @@
           </w:p>
           <w:p>
             <w:pPr>
-              <w:pStyle w:val="Kpalrs"/>
+              <w:pStyle w:val="Caption"/>
+              <w:spacing w:line="360" w:lineRule="auto"/>
               <w:jc w:val="center"/>
               <w:rPr>
                 <w:color w:val="000000" w:themeColor="text1"/>
@@ -4693,7 +5426,7 @@
                 <w:noProof/>
                 <w:color w:val="000000" w:themeColor="text1"/>
               </w:rPr>
-              <w:t>16</w:t>
+              <w:t>17</w:t>
             </w:r>
             <w:r>
               <w:rPr>
@@ -4716,7 +5449,7 @@
             </w:r>
             <w:r>
               <w:rPr>
-                <w:rStyle w:val="Lbjegyzet-hivatkozs"/>
+                <w:rStyle w:val="FootnoteReference"/>
                 <w:b w:val="0"/>
                 <w:color w:val="000000" w:themeColor="text1"/>
               </w:rPr>
@@ -4726,6 +5459,7 @@
           <w:p>
             <w:pPr>
               <w:keepNext/>
+              <w:spacing w:line="360" w:lineRule="auto"/>
               <w:jc w:val="center"/>
             </w:pPr>
           </w:p>
@@ -4744,7 +5478,8 @@
           </w:tcPr>
           <w:p>
             <w:pPr>
-              <w:pStyle w:val="Kpalrs"/>
+              <w:pStyle w:val="Caption"/>
+              <w:spacing w:line="360" w:lineRule="auto"/>
               <w:rPr>
                 <w:noProof/>
                 <w:lang w:eastAsia="hu-HU"/>
@@ -4765,6 +5500,7 @@
           <w:p>
             <w:pPr>
               <w:keepNext/>
+              <w:spacing w:line="360" w:lineRule="auto"/>
               <w:jc w:val="center"/>
               <w:rPr>
                 <w:noProof/>
@@ -4799,11 +5535,7 @@
         <w:t xml:space="preserve">séged van ezzel kapcsolatban. </w:t>
       </w:r>
       <w:r>
-        <w:t xml:space="preserve">Célszerű a szövegben is berakni egy </w:t>
-      </w:r>
-      <w:r>
-        <w:lastRenderedPageBreak/>
-        <w:t>hivatkozást, hogy kapcsolható legyen forrásjegyzékhez. Az előbbi képeket például a wikipé</w:t>
+        <w:t>Célszerű a szövegben is berakni egy hivatkozást, hogy kapcsolható legyen forrásjegyzékhez. Az előbbi képeket például a wikipé</w:t>
       </w:r>
       <w:r>
         <w:t>d</w:t>
@@ -4995,6 +5727,7 @@
         <w:jc w:val="both"/>
       </w:pPr>
       <w:r>
+        <w:lastRenderedPageBreak/>
         <w:t>V</w:t>
       </w:r>
       <w:r>
@@ -5013,11 +5746,7 @@
         <w:t xml:space="preserve"> Ekkor is célszerű minimális mennyiséget csinálni, max. 3-4 dia.</w:t>
       </w:r>
       <w:r>
-        <w:t xml:space="preserve"> A védésre célszerű egy jól </w:t>
-      </w:r>
-      <w:r>
-        <w:lastRenderedPageBreak/>
-        <w:t>végiggondolt, jól felépített és begyakorolt bemutatással jönni. Ha jó a</w:t>
+        <w:t xml:space="preserve"> A védésre célszerű egy jól végiggondolt, jól felépített és begyakorolt bemutatással jönni. Ha jó a</w:t>
       </w:r>
       <w:r>
         <w:t xml:space="preserve"> védésed, az akár a dolgozatod</w:t>
@@ -5143,7 +5872,11 @@
         <w:t>ok kép, kevés szöveg, vagy fordítva</w:t>
       </w:r>
       <w:r>
-        <w:t>. A dolgozatba lehet rakni képet, de minden képhez tartozzon szöveg is. Ha csak bemásolod a képernyőmentéseket és nem írsz róluk, akkor az olvasó nem biztos, hogy tudja értelmezni azokat. Ha viszont csak szöveget írsz és nem ábrázolod képekkel, akkor az megint nem segíti az olvasót.</w:t>
+        <w:t xml:space="preserve">. A dolgozatba lehet rakni képet, de minden képhez tartozzon szöveg is. Ha csak bemásolod a képernyőmentéseket és nem írsz róluk, akkor </w:t>
+      </w:r>
+      <w:r>
+        <w:lastRenderedPageBreak/>
+        <w:t>az olvasó nem biztos, hogy tudja értelmezni azokat. Ha viszont csak szöveget írsz és nem ábrázolod képekkel, akkor az megint nem segíti az olvasót.</w:t>
       </w:r>
     </w:p>
     <w:p>
@@ -5170,7 +5903,6 @@
         <w:jc w:val="both"/>
       </w:pPr>
       <w:r>
-        <w:lastRenderedPageBreak/>
         <w:t>Védés közben derül ki valami hiba a programban. Ez a legrosszabb forgatókönyv. A védésre legyen egy begyakorolt bemutatód, hogy mikor mit fogsz bemutatni. Ezt gyakorold be nyugodtan otthon, nézd meg hogy beleférsz-e az időbe, és hogy minden működik. Olyat ne mutass, amiben nem vagy 100%-ig biztos!</w:t>
       </w:r>
     </w:p>
@@ -5214,6 +5946,30 @@
       </w:pPr>
       <w:r>
         <w:t>Forrásjegyzet</w:t>
+      </w:r>
+    </w:p>
+    <w:p>
+      <w:pPr>
+        <w:spacing w:line="360" w:lineRule="auto"/>
+        <w:jc w:val="both"/>
+      </w:pPr>
+      <w:r>
+        <w:rPr>
+          <w:rFonts w:cstheme="minorBidi"/>
+        </w:rPr>
+        <w:t xml:space="preserve">[1] Modell-nézet-vezérlő, Wikipédia </w:t>
+      </w:r>
+      <w:r>
+        <w:rPr>
+          <w:rFonts w:cstheme="minorBidi"/>
+        </w:rPr>
+        <w:br/>
+      </w:r>
+      <w:r>
+        <w:rPr>
+          <w:rFonts w:cstheme="minorBidi"/>
+        </w:rPr>
+        <w:t>https://hu.wikipedia.org/wiki/Modell-n%C3%A9zet-vez%C3%A9rl%C5%91</w:t>
       </w:r>
       <w:r>
         <w:rPr>
@@ -5367,6 +6123,7 @@
               <w:jc w:val="both"/>
             </w:pPr>
             <w:r>
+              <w:lastRenderedPageBreak/>
               <w:t xml:space="preserve">[4] </w:t>
             </w:r>
           </w:p>
@@ -5437,7 +6194,6 @@
               <w:jc w:val="both"/>
             </w:pPr>
             <w:r>
-              <w:lastRenderedPageBreak/>
               <w:t xml:space="preserve">[6] </w:t>
             </w:r>
           </w:p>
@@ -5592,7 +6348,7 @@
 </file>
 
 <file path=word/endnotes.xml><?xml version="1.0" encoding="utf-8"?>
-<w:endnotes xmlns:wpc="http://schemas.microsoft.com/office/word/2010/wordprocessingCanvas" xmlns:cx="http://schemas.microsoft.com/office/drawing/2014/chartex" xmlns:cx1="http://schemas.microsoft.com/office/drawing/2015/9/8/chartex" xmlns:cx2="http://schemas.microsoft.com/office/drawing/2015/10/21/chartex" xmlns:cx3="http://schemas.microsoft.com/office/drawing/2016/5/9/chartex" xmlns:cx4="http://schemas.microsoft.com/office/drawing/2016/5/10/chartex" xmlns:cx5="http://schemas.microsoft.com/office/drawing/2016/5/11/chartex" xmlns:cx6="http://schemas.microsoft.com/office/drawing/2016/5/12/chartex" xmlns:cx7="http://schemas.microsoft.com/office/drawing/2016/5/13/chartex" xmlns:cx8="http://schemas.microsoft.com/office/drawing/2016/5/14/chartex" xmlns:mc="http://schemas.openxmlformats.org/markup-compatibility/2006" xmlns:aink="http://schemas.microsoft.com/office/drawing/2016/ink" xmlns:am3d="http://schemas.microsoft.com/office/drawing/2017/model3d" xmlns:o="urn:schemas-microsoft-com:office:office" xmlns:oel="http://schemas.microsoft.com/office/2019/extlst" xmlns:r="http://schemas.openxmlformats.org/officeDocument/2006/relationships" xmlns:m="http://schemas.openxmlformats.org/officeDocument/2006/math" xmlns:v="urn:schemas-microsoft-com:vml" xmlns:wp14="http://schemas.microsoft.com/office/word/2010/wordprocessingDrawing" xmlns:wp="http://schemas.openxmlformats.org/drawingml/2006/wordprocessingDrawing" xmlns:w10="urn:schemas-microsoft-com:office:word" xmlns:w="http://schemas.openxmlformats.org/wordprocessingml/2006/main" xmlns:w14="http://schemas.microsoft.com/office/word/2010/wordml" xmlns:w15="http://schemas.microsoft.com/office/word/2012/wordml" xmlns:w16cex="http://schemas.microsoft.com/office/word/2018/wordml/cex" xmlns:w16cid="http://schemas.microsoft.com/office/word/2016/wordml/cid" xmlns:w16="http://schemas.microsoft.com/office/word/2018/wordml" xmlns:w16sdtdh="http://schemas.microsoft.com/office/word/2020/wordml/sdtdatahash" xmlns:w16se="http://schemas.microsoft.com/office/word/2015/wordml/symex" xmlns:wpg="http://schemas.microsoft.com/office/word/2010/wordprocessingGroup" xmlns:wpi="http://schemas.microsoft.com/office/word/2010/wordprocessingInk" xmlns:wne="http://schemas.microsoft.com/office/word/2006/wordml" xmlns:wps="http://schemas.microsoft.com/office/word/2010/wordprocessingShape" mc:Ignorable="w14 w15 w16se w16cid w16 w16cex w16sdtdh wp14">
+<w:endnotes xmlns:wpc="http://schemas.microsoft.com/office/word/2010/wordprocessingCanvas" xmlns:cx="http://schemas.microsoft.com/office/drawing/2014/chartex" xmlns:cx1="http://schemas.microsoft.com/office/drawing/2015/9/8/chartex" xmlns:cx2="http://schemas.microsoft.com/office/drawing/2015/10/21/chartex" xmlns:cx3="http://schemas.microsoft.com/office/drawing/2016/5/9/chartex" xmlns:cx4="http://schemas.microsoft.com/office/drawing/2016/5/10/chartex" xmlns:cx5="http://schemas.microsoft.com/office/drawing/2016/5/11/chartex" xmlns:cx6="http://schemas.microsoft.com/office/drawing/2016/5/12/chartex" xmlns:cx7="http://schemas.microsoft.com/office/drawing/2016/5/13/chartex" xmlns:cx8="http://schemas.microsoft.com/office/drawing/2016/5/14/chartex" xmlns:mc="http://schemas.openxmlformats.org/markup-compatibility/2006" xmlns:aink="http://schemas.microsoft.com/office/drawing/2016/ink" xmlns:am3d="http://schemas.microsoft.com/office/drawing/2017/model3d" xmlns:o="urn:schemas-microsoft-com:office:office" xmlns:r="http://schemas.openxmlformats.org/officeDocument/2006/relationships" xmlns:m="http://schemas.openxmlformats.org/officeDocument/2006/math" xmlns:v="urn:schemas-microsoft-com:vml" xmlns:wp14="http://schemas.microsoft.com/office/word/2010/wordprocessingDrawing" xmlns:wp="http://schemas.openxmlformats.org/drawingml/2006/wordprocessingDrawing" xmlns:w10="urn:schemas-microsoft-com:office:word" xmlns:w="http://schemas.openxmlformats.org/wordprocessingml/2006/main" xmlns:w14="http://schemas.microsoft.com/office/word/2010/wordml" xmlns:w15="http://schemas.microsoft.com/office/word/2012/wordml" xmlns:w16cex="http://schemas.microsoft.com/office/word/2018/wordml/cex" xmlns:w16cid="http://schemas.microsoft.com/office/word/2016/wordml/cid" xmlns:w16="http://schemas.microsoft.com/office/word/2018/wordml" xmlns:w16sdtdh="http://schemas.microsoft.com/office/word/2020/wordml/sdtdatahash" xmlns:w16se="http://schemas.microsoft.com/office/word/2015/wordml/symex" xmlns:wpg="http://schemas.microsoft.com/office/word/2010/wordprocessingGroup" xmlns:wpi="http://schemas.microsoft.com/office/word/2010/wordprocessingInk" xmlns:wne="http://schemas.microsoft.com/office/word/2006/wordml" xmlns:wps="http://schemas.microsoft.com/office/word/2010/wordprocessingShape" mc:Ignorable="w14 w15 w16se w16cid w16 w16cex w16sdtdh wp14">
   <w:endnote w:type="separator" w:id="-1">
     <w:p>
       <w:pPr>
@@ -5617,7 +6373,7 @@
 </file>
 
 <file path=word/footer1.xml><?xml version="1.0" encoding="utf-8"?>
-<w:ftr xmlns:wpc="http://schemas.microsoft.com/office/word/2010/wordprocessingCanvas" xmlns:cx="http://schemas.microsoft.com/office/drawing/2014/chartex" xmlns:cx1="http://schemas.microsoft.com/office/drawing/2015/9/8/chartex" xmlns:cx2="http://schemas.microsoft.com/office/drawing/2015/10/21/chartex" xmlns:cx3="http://schemas.microsoft.com/office/drawing/2016/5/9/chartex" xmlns:cx4="http://schemas.microsoft.com/office/drawing/2016/5/10/chartex" xmlns:cx5="http://schemas.microsoft.com/office/drawing/2016/5/11/chartex" xmlns:cx6="http://schemas.microsoft.com/office/drawing/2016/5/12/chartex" xmlns:cx7="http://schemas.microsoft.com/office/drawing/2016/5/13/chartex" xmlns:cx8="http://schemas.microsoft.com/office/drawing/2016/5/14/chartex" xmlns:mc="http://schemas.openxmlformats.org/markup-compatibility/2006" xmlns:aink="http://schemas.microsoft.com/office/drawing/2016/ink" xmlns:am3d="http://schemas.microsoft.com/office/drawing/2017/model3d" xmlns:o="urn:schemas-microsoft-com:office:office" xmlns:oel="http://schemas.microsoft.com/office/2019/extlst" xmlns:r="http://schemas.openxmlformats.org/officeDocument/2006/relationships" xmlns:m="http://schemas.openxmlformats.org/officeDocument/2006/math" xmlns:v="urn:schemas-microsoft-com:vml" xmlns:wp14="http://schemas.microsoft.com/office/word/2010/wordprocessingDrawing" xmlns:wp="http://schemas.openxmlformats.org/drawingml/2006/wordprocessingDrawing" xmlns:w10="urn:schemas-microsoft-com:office:word" xmlns:w="http://schemas.openxmlformats.org/wordprocessingml/2006/main" xmlns:w14="http://schemas.microsoft.com/office/word/2010/wordml" xmlns:w15="http://schemas.microsoft.com/office/word/2012/wordml" xmlns:w16cex="http://schemas.microsoft.com/office/word/2018/wordml/cex" xmlns:w16cid="http://schemas.microsoft.com/office/word/2016/wordml/cid" xmlns:w16="http://schemas.microsoft.com/office/word/2018/wordml" xmlns:w16sdtdh="http://schemas.microsoft.com/office/word/2020/wordml/sdtdatahash" xmlns:w16se="http://schemas.microsoft.com/office/word/2015/wordml/symex" xmlns:wpg="http://schemas.microsoft.com/office/word/2010/wordprocessingGroup" xmlns:wpi="http://schemas.microsoft.com/office/word/2010/wordprocessingInk" xmlns:wne="http://schemas.microsoft.com/office/word/2006/wordml" xmlns:wps="http://schemas.microsoft.com/office/word/2010/wordprocessingShape" mc:Ignorable="w14 w15 w16se w16cid w16 w16cex w16sdtdh wp14">
+<w:ftr xmlns:wpc="http://schemas.microsoft.com/office/word/2010/wordprocessingCanvas" xmlns:cx="http://schemas.microsoft.com/office/drawing/2014/chartex" xmlns:cx1="http://schemas.microsoft.com/office/drawing/2015/9/8/chartex" xmlns:cx2="http://schemas.microsoft.com/office/drawing/2015/10/21/chartex" xmlns:cx3="http://schemas.microsoft.com/office/drawing/2016/5/9/chartex" xmlns:cx4="http://schemas.microsoft.com/office/drawing/2016/5/10/chartex" xmlns:cx5="http://schemas.microsoft.com/office/drawing/2016/5/11/chartex" xmlns:cx6="http://schemas.microsoft.com/office/drawing/2016/5/12/chartex" xmlns:cx7="http://schemas.microsoft.com/office/drawing/2016/5/13/chartex" xmlns:cx8="http://schemas.microsoft.com/office/drawing/2016/5/14/chartex" xmlns:mc="http://schemas.openxmlformats.org/markup-compatibility/2006" xmlns:aink="http://schemas.microsoft.com/office/drawing/2016/ink" xmlns:am3d="http://schemas.microsoft.com/office/drawing/2017/model3d" xmlns:o="urn:schemas-microsoft-com:office:office" xmlns:r="http://schemas.openxmlformats.org/officeDocument/2006/relationships" xmlns:m="http://schemas.openxmlformats.org/officeDocument/2006/math" xmlns:v="urn:schemas-microsoft-com:vml" xmlns:wp14="http://schemas.microsoft.com/office/word/2010/wordprocessingDrawing" xmlns:wp="http://schemas.openxmlformats.org/drawingml/2006/wordprocessingDrawing" xmlns:w10="urn:schemas-microsoft-com:office:word" xmlns:w="http://schemas.openxmlformats.org/wordprocessingml/2006/main" xmlns:w14="http://schemas.microsoft.com/office/word/2010/wordml" xmlns:w15="http://schemas.microsoft.com/office/word/2012/wordml" xmlns:w16cex="http://schemas.microsoft.com/office/word/2018/wordml/cex" xmlns:w16cid="http://schemas.microsoft.com/office/word/2016/wordml/cid" xmlns:w16="http://schemas.microsoft.com/office/word/2018/wordml" xmlns:w16sdtdh="http://schemas.microsoft.com/office/word/2020/wordml/sdtdatahash" xmlns:w16se="http://schemas.microsoft.com/office/word/2015/wordml/symex" xmlns:wpg="http://schemas.microsoft.com/office/word/2010/wordprocessingGroup" xmlns:wpi="http://schemas.microsoft.com/office/word/2010/wordprocessingInk" xmlns:wne="http://schemas.microsoft.com/office/word/2006/wordml" xmlns:wps="http://schemas.microsoft.com/office/word/2010/wordprocessingShape" mc:Ignorable="w14 w15 w16se w16cid w16 w16cex w16sdtdh wp14">
   <w:sdt>
     <w:sdtPr>
       <w:id w:val="-695547975"/>
@@ -5630,7 +6386,7 @@
     <w:sdtContent>
       <w:p>
         <w:pPr>
-          <w:pStyle w:val="llb"/>
+          <w:pStyle w:val="Footer"/>
           <w:jc w:val="center"/>
         </w:pPr>
         <w:r>
@@ -5656,14 +6412,14 @@
   </w:sdt>
   <w:p>
     <w:pPr>
-      <w:pStyle w:val="llb"/>
+      <w:pStyle w:val="Footer"/>
     </w:pPr>
   </w:p>
 </w:ftr>
 </file>
 
 <file path=word/footnotes.xml><?xml version="1.0" encoding="utf-8"?>
-<w:footnotes xmlns:wpc="http://schemas.microsoft.com/office/word/2010/wordprocessingCanvas" xmlns:cx="http://schemas.microsoft.com/office/drawing/2014/chartex" xmlns:cx1="http://schemas.microsoft.com/office/drawing/2015/9/8/chartex" xmlns:cx2="http://schemas.microsoft.com/office/drawing/2015/10/21/chartex" xmlns:cx3="http://schemas.microsoft.com/office/drawing/2016/5/9/chartex" xmlns:cx4="http://schemas.microsoft.com/office/drawing/2016/5/10/chartex" xmlns:cx5="http://schemas.microsoft.com/office/drawing/2016/5/11/chartex" xmlns:cx6="http://schemas.microsoft.com/office/drawing/2016/5/12/chartex" xmlns:cx7="http://schemas.microsoft.com/office/drawing/2016/5/13/chartex" xmlns:cx8="http://schemas.microsoft.com/office/drawing/2016/5/14/chartex" xmlns:mc="http://schemas.openxmlformats.org/markup-compatibility/2006" xmlns:aink="http://schemas.microsoft.com/office/drawing/2016/ink" xmlns:am3d="http://schemas.microsoft.com/office/drawing/2017/model3d" xmlns:o="urn:schemas-microsoft-com:office:office" xmlns:oel="http://schemas.microsoft.com/office/2019/extlst" xmlns:r="http://schemas.openxmlformats.org/officeDocument/2006/relationships" xmlns:m="http://schemas.openxmlformats.org/officeDocument/2006/math" xmlns:v="urn:schemas-microsoft-com:vml" xmlns:wp14="http://schemas.microsoft.com/office/word/2010/wordprocessingDrawing" xmlns:wp="http://schemas.openxmlformats.org/drawingml/2006/wordprocessingDrawing" xmlns:w10="urn:schemas-microsoft-com:office:word" xmlns:w="http://schemas.openxmlformats.org/wordprocessingml/2006/main" xmlns:w14="http://schemas.microsoft.com/office/word/2010/wordml" xmlns:w15="http://schemas.microsoft.com/office/word/2012/wordml" xmlns:w16cex="http://schemas.microsoft.com/office/word/2018/wordml/cex" xmlns:w16cid="http://schemas.microsoft.com/office/word/2016/wordml/cid" xmlns:w16="http://schemas.microsoft.com/office/word/2018/wordml" xmlns:w16sdtdh="http://schemas.microsoft.com/office/word/2020/wordml/sdtdatahash" xmlns:w16se="http://schemas.microsoft.com/office/word/2015/wordml/symex" xmlns:wpg="http://schemas.microsoft.com/office/word/2010/wordprocessingGroup" xmlns:wpi="http://schemas.microsoft.com/office/word/2010/wordprocessingInk" xmlns:wne="http://schemas.microsoft.com/office/word/2006/wordml" xmlns:wps="http://schemas.microsoft.com/office/word/2010/wordprocessingShape" mc:Ignorable="w14 w15 w16se w16cid w16 w16cex w16sdtdh wp14">
+<w:footnotes xmlns:wpc="http://schemas.microsoft.com/office/word/2010/wordprocessingCanvas" xmlns:cx="http://schemas.microsoft.com/office/drawing/2014/chartex" xmlns:cx1="http://schemas.microsoft.com/office/drawing/2015/9/8/chartex" xmlns:cx2="http://schemas.microsoft.com/office/drawing/2015/10/21/chartex" xmlns:cx3="http://schemas.microsoft.com/office/drawing/2016/5/9/chartex" xmlns:cx4="http://schemas.microsoft.com/office/drawing/2016/5/10/chartex" xmlns:cx5="http://schemas.microsoft.com/office/drawing/2016/5/11/chartex" xmlns:cx6="http://schemas.microsoft.com/office/drawing/2016/5/12/chartex" xmlns:cx7="http://schemas.microsoft.com/office/drawing/2016/5/13/chartex" xmlns:cx8="http://schemas.microsoft.com/office/drawing/2016/5/14/chartex" xmlns:mc="http://schemas.openxmlformats.org/markup-compatibility/2006" xmlns:aink="http://schemas.microsoft.com/office/drawing/2016/ink" xmlns:am3d="http://schemas.microsoft.com/office/drawing/2017/model3d" xmlns:o="urn:schemas-microsoft-com:office:office" xmlns:r="http://schemas.openxmlformats.org/officeDocument/2006/relationships" xmlns:m="http://schemas.openxmlformats.org/officeDocument/2006/math" xmlns:v="urn:schemas-microsoft-com:vml" xmlns:wp14="http://schemas.microsoft.com/office/word/2010/wordprocessingDrawing" xmlns:wp="http://schemas.openxmlformats.org/drawingml/2006/wordprocessingDrawing" xmlns:w10="urn:schemas-microsoft-com:office:word" xmlns:w="http://schemas.openxmlformats.org/wordprocessingml/2006/main" xmlns:w14="http://schemas.microsoft.com/office/word/2010/wordml" xmlns:w15="http://schemas.microsoft.com/office/word/2012/wordml" xmlns:w16cex="http://schemas.microsoft.com/office/word/2018/wordml/cex" xmlns:w16cid="http://schemas.microsoft.com/office/word/2016/wordml/cid" xmlns:w16="http://schemas.microsoft.com/office/word/2018/wordml" xmlns:w16sdtdh="http://schemas.microsoft.com/office/word/2020/wordml/sdtdatahash" xmlns:w16se="http://schemas.microsoft.com/office/word/2015/wordml/symex" xmlns:wpg="http://schemas.microsoft.com/office/word/2010/wordprocessingGroup" xmlns:wpi="http://schemas.microsoft.com/office/word/2010/wordprocessingInk" xmlns:wne="http://schemas.microsoft.com/office/word/2006/wordml" xmlns:wps="http://schemas.microsoft.com/office/word/2010/wordprocessingShape" mc:Ignorable="w14 w15 w16se w16cid w16 w16cex w16sdtdh wp14">
   <w:footnote w:type="separator" w:id="-1">
     <w:p>
       <w:pPr>
@@ -5687,11 +6443,11 @@
   <w:footnote w:id="1">
     <w:p>
       <w:pPr>
-        <w:pStyle w:val="Lbjegyzetszveg"/>
+        <w:pStyle w:val="FootnoteText"/>
       </w:pPr>
       <w:r>
         <w:rPr>
-          <w:rStyle w:val="Lbjegyzet-hivatkozs"/>
+          <w:rStyle w:val="FootnoteReference"/>
         </w:rPr>
         <w:footnoteRef/>
       </w:r>
@@ -5701,7 +6457,7 @@
       <w:hyperlink r:id="rId1" w:history="1">
         <w:r>
           <w:rPr>
-            <w:rStyle w:val="Hiperhivatkozs"/>
+            <w:rStyle w:val="Hyperlink"/>
             <w:sz w:val="14"/>
           </w:rPr>
           <w:t>https://hu.wikipedia.org/wiki/Galaxis_%C3%BAtikalauz_stopposoknak#/media/F%C3%A1jl:Galaxis_%C3%BAtikalauz_gy%C5%B1jtem%C3%A9nyes.jpg</w:t>
@@ -5712,11 +6468,11 @@
   <w:footnote w:id="2">
     <w:p>
       <w:pPr>
-        <w:pStyle w:val="Lbjegyzetszveg"/>
+        <w:pStyle w:val="FootnoteText"/>
       </w:pPr>
       <w:r>
         <w:rPr>
-          <w:rStyle w:val="Lbjegyzet-hivatkozs"/>
+          <w:rStyle w:val="FootnoteReference"/>
         </w:rPr>
         <w:footnoteRef/>
       </w:r>
@@ -5726,7 +6482,7 @@
       <w:hyperlink r:id="rId2" w:anchor="/media/F%C3%A1jl:Elon_Musk's_Tesla_Roadster_(40110298232).jpg" w:history="1">
         <w:r>
           <w:rPr>
-            <w:rStyle w:val="Hiperhivatkozs"/>
+            <w:rStyle w:val="Hyperlink"/>
             <w:sz w:val="14"/>
           </w:rPr>
           <w:t>https://hu.wikipedia.org/wiki/Galaxis_%C3%BAtikalauz_stopposoknak#/media/F%C3%A1jl:Elon_Musk's_Tesla_Roadster_(40110298232).jpg</w:t>
@@ -5738,7 +6494,7 @@
 </file>
 
 <file path=word/numbering.xml><?xml version="1.0" encoding="utf-8"?>
-<w:numbering xmlns:wpc="http://schemas.microsoft.com/office/word/2010/wordprocessingCanvas" xmlns:cx="http://schemas.microsoft.com/office/drawing/2014/chartex" xmlns:cx1="http://schemas.microsoft.com/office/drawing/2015/9/8/chartex" xmlns:cx2="http://schemas.microsoft.com/office/drawing/2015/10/21/chartex" xmlns:cx3="http://schemas.microsoft.com/office/drawing/2016/5/9/chartex" xmlns:cx4="http://schemas.microsoft.com/office/drawing/2016/5/10/chartex" xmlns:cx5="http://schemas.microsoft.com/office/drawing/2016/5/11/chartex" xmlns:cx6="http://schemas.microsoft.com/office/drawing/2016/5/12/chartex" xmlns:cx7="http://schemas.microsoft.com/office/drawing/2016/5/13/chartex" xmlns:cx8="http://schemas.microsoft.com/office/drawing/2016/5/14/chartex" xmlns:mc="http://schemas.openxmlformats.org/markup-compatibility/2006" xmlns:aink="http://schemas.microsoft.com/office/drawing/2016/ink" xmlns:am3d="http://schemas.microsoft.com/office/drawing/2017/model3d" xmlns:o="urn:schemas-microsoft-com:office:office" xmlns:oel="http://schemas.microsoft.com/office/2019/extlst" xmlns:r="http://schemas.openxmlformats.org/officeDocument/2006/relationships" xmlns:m="http://schemas.openxmlformats.org/officeDocument/2006/math" xmlns:v="urn:schemas-microsoft-com:vml" xmlns:wp14="http://schemas.microsoft.com/office/word/2010/wordprocessingDrawing" xmlns:wp="http://schemas.openxmlformats.org/drawingml/2006/wordprocessingDrawing" xmlns:w10="urn:schemas-microsoft-com:office:word" xmlns:w="http://schemas.openxmlformats.org/wordprocessingml/2006/main" xmlns:w14="http://schemas.microsoft.com/office/word/2010/wordml" xmlns:w15="http://schemas.microsoft.com/office/word/2012/wordml" xmlns:w16cex="http://schemas.microsoft.com/office/word/2018/wordml/cex" xmlns:w16cid="http://schemas.microsoft.com/office/word/2016/wordml/cid" xmlns:w16="http://schemas.microsoft.com/office/word/2018/wordml" xmlns:w16sdtdh="http://schemas.microsoft.com/office/word/2020/wordml/sdtdatahash" xmlns:w16se="http://schemas.microsoft.com/office/word/2015/wordml/symex" xmlns:wpg="http://schemas.microsoft.com/office/word/2010/wordprocessingGroup" xmlns:wpi="http://schemas.microsoft.com/office/word/2010/wordprocessingInk" xmlns:wne="http://schemas.microsoft.com/office/word/2006/wordml" xmlns:wps="http://schemas.microsoft.com/office/word/2010/wordprocessingShape" mc:Ignorable="w14 w15 w16se w16cid w16 w16cex w16sdtdh wp14">
+<w:numbering xmlns:wpc="http://schemas.microsoft.com/office/word/2010/wordprocessingCanvas" xmlns:cx="http://schemas.microsoft.com/office/drawing/2014/chartex" xmlns:cx1="http://schemas.microsoft.com/office/drawing/2015/9/8/chartex" xmlns:cx2="http://schemas.microsoft.com/office/drawing/2015/10/21/chartex" xmlns:cx3="http://schemas.microsoft.com/office/drawing/2016/5/9/chartex" xmlns:cx4="http://schemas.microsoft.com/office/drawing/2016/5/10/chartex" xmlns:cx5="http://schemas.microsoft.com/office/drawing/2016/5/11/chartex" xmlns:cx6="http://schemas.microsoft.com/office/drawing/2016/5/12/chartex" xmlns:cx7="http://schemas.microsoft.com/office/drawing/2016/5/13/chartex" xmlns:cx8="http://schemas.microsoft.com/office/drawing/2016/5/14/chartex" xmlns:mc="http://schemas.openxmlformats.org/markup-compatibility/2006" xmlns:aink="http://schemas.microsoft.com/office/drawing/2016/ink" xmlns:am3d="http://schemas.microsoft.com/office/drawing/2017/model3d" xmlns:o="urn:schemas-microsoft-com:office:office" xmlns:r="http://schemas.openxmlformats.org/officeDocument/2006/relationships" xmlns:m="http://schemas.openxmlformats.org/officeDocument/2006/math" xmlns:v="urn:schemas-microsoft-com:vml" xmlns:wp14="http://schemas.microsoft.com/office/word/2010/wordprocessingDrawing" xmlns:wp="http://schemas.openxmlformats.org/drawingml/2006/wordprocessingDrawing" xmlns:w10="urn:schemas-microsoft-com:office:word" xmlns:w="http://schemas.openxmlformats.org/wordprocessingml/2006/main" xmlns:w14="http://schemas.microsoft.com/office/word/2010/wordml" xmlns:w15="http://schemas.microsoft.com/office/word/2012/wordml" xmlns:w16cex="http://schemas.microsoft.com/office/word/2018/wordml/cex" xmlns:w16cid="http://schemas.microsoft.com/office/word/2016/wordml/cid" xmlns:w16="http://schemas.microsoft.com/office/word/2018/wordml" xmlns:w16sdtdh="http://schemas.microsoft.com/office/word/2020/wordml/sdtdatahash" xmlns:w16se="http://schemas.microsoft.com/office/word/2015/wordml/symex" xmlns:wpg="http://schemas.microsoft.com/office/word/2010/wordprocessingGroup" xmlns:wpi="http://schemas.microsoft.com/office/word/2010/wordprocessingInk" xmlns:wne="http://schemas.microsoft.com/office/word/2006/wordml" xmlns:wps="http://schemas.microsoft.com/office/word/2010/wordprocessingShape" mc:Ignorable="w14 w15 w16se w16cid w16 w16cex w16sdtdh wp14">
   <w:abstractNum w:abstractNumId="0" w15:restartNumberingAfterBreak="0">
     <w:nsid w:val="0D6A476B"/>
     <w:multiLevelType w:val="hybridMultilevel"/>
@@ -6928,38 +7684,154 @@
       </w:rPr>
     </w:lvl>
   </w:abstractNum>
-  <w:num w:numId="1" w16cid:durableId="61176835">
+  <w:abstractNum w:abstractNumId="11" w15:restartNumberingAfterBreak="0">
+    <w:nsid w:val="7B524825"/>
+    <w:multiLevelType w:val="hybridMultilevel"/>
+    <w:tmpl w:val="F13C1866"/>
+    <w:lvl w:ilvl="0" w:tplc="040E0001">
+      <w:start w:val="1"/>
+      <w:numFmt w:val="bullet"/>
+      <w:lvlText w:val=""/>
+      <w:lvlJc w:val="left"/>
+      <w:pPr>
+        <w:ind w:left="720" w:hanging="360"/>
+      </w:pPr>
+      <w:rPr>
+        <w:rFonts w:ascii="Symbol" w:hAnsi="Symbol" w:hint="default"/>
+      </w:rPr>
+    </w:lvl>
+    <w:lvl w:ilvl="1" w:tplc="040E0003" w:tentative="1">
+      <w:start w:val="1"/>
+      <w:numFmt w:val="bullet"/>
+      <w:lvlText w:val="o"/>
+      <w:lvlJc w:val="left"/>
+      <w:pPr>
+        <w:ind w:left="1440" w:hanging="360"/>
+      </w:pPr>
+      <w:rPr>
+        <w:rFonts w:ascii="Courier New" w:hAnsi="Courier New" w:cs="Courier New" w:hint="default"/>
+      </w:rPr>
+    </w:lvl>
+    <w:lvl w:ilvl="2" w:tplc="040E0005" w:tentative="1">
+      <w:start w:val="1"/>
+      <w:numFmt w:val="bullet"/>
+      <w:lvlText w:val=""/>
+      <w:lvlJc w:val="left"/>
+      <w:pPr>
+        <w:ind w:left="2160" w:hanging="360"/>
+      </w:pPr>
+      <w:rPr>
+        <w:rFonts w:ascii="Wingdings" w:hAnsi="Wingdings" w:hint="default"/>
+      </w:rPr>
+    </w:lvl>
+    <w:lvl w:ilvl="3" w:tplc="040E0001" w:tentative="1">
+      <w:start w:val="1"/>
+      <w:numFmt w:val="bullet"/>
+      <w:lvlText w:val=""/>
+      <w:lvlJc w:val="left"/>
+      <w:pPr>
+        <w:ind w:left="2880" w:hanging="360"/>
+      </w:pPr>
+      <w:rPr>
+        <w:rFonts w:ascii="Symbol" w:hAnsi="Symbol" w:hint="default"/>
+      </w:rPr>
+    </w:lvl>
+    <w:lvl w:ilvl="4" w:tplc="040E0003" w:tentative="1">
+      <w:start w:val="1"/>
+      <w:numFmt w:val="bullet"/>
+      <w:lvlText w:val="o"/>
+      <w:lvlJc w:val="left"/>
+      <w:pPr>
+        <w:ind w:left="3600" w:hanging="360"/>
+      </w:pPr>
+      <w:rPr>
+        <w:rFonts w:ascii="Courier New" w:hAnsi="Courier New" w:cs="Courier New" w:hint="default"/>
+      </w:rPr>
+    </w:lvl>
+    <w:lvl w:ilvl="5" w:tplc="040E0005" w:tentative="1">
+      <w:start w:val="1"/>
+      <w:numFmt w:val="bullet"/>
+      <w:lvlText w:val=""/>
+      <w:lvlJc w:val="left"/>
+      <w:pPr>
+        <w:ind w:left="4320" w:hanging="360"/>
+      </w:pPr>
+      <w:rPr>
+        <w:rFonts w:ascii="Wingdings" w:hAnsi="Wingdings" w:hint="default"/>
+      </w:rPr>
+    </w:lvl>
+    <w:lvl w:ilvl="6" w:tplc="040E0001" w:tentative="1">
+      <w:start w:val="1"/>
+      <w:numFmt w:val="bullet"/>
+      <w:lvlText w:val=""/>
+      <w:lvlJc w:val="left"/>
+      <w:pPr>
+        <w:ind w:left="5040" w:hanging="360"/>
+      </w:pPr>
+      <w:rPr>
+        <w:rFonts w:ascii="Symbol" w:hAnsi="Symbol" w:hint="default"/>
+      </w:rPr>
+    </w:lvl>
+    <w:lvl w:ilvl="7" w:tplc="040E0003" w:tentative="1">
+      <w:start w:val="1"/>
+      <w:numFmt w:val="bullet"/>
+      <w:lvlText w:val="o"/>
+      <w:lvlJc w:val="left"/>
+      <w:pPr>
+        <w:ind w:left="5760" w:hanging="360"/>
+      </w:pPr>
+      <w:rPr>
+        <w:rFonts w:ascii="Courier New" w:hAnsi="Courier New" w:cs="Courier New" w:hint="default"/>
+      </w:rPr>
+    </w:lvl>
+    <w:lvl w:ilvl="8" w:tplc="040E0005" w:tentative="1">
+      <w:start w:val="1"/>
+      <w:numFmt w:val="bullet"/>
+      <w:lvlText w:val=""/>
+      <w:lvlJc w:val="left"/>
+      <w:pPr>
+        <w:ind w:left="6480" w:hanging="360"/>
+      </w:pPr>
+      <w:rPr>
+        <w:rFonts w:ascii="Wingdings" w:hAnsi="Wingdings" w:hint="default"/>
+      </w:rPr>
+    </w:lvl>
+  </w:abstractNum>
+  <w:num w:numId="1">
     <w:abstractNumId w:val="3"/>
   </w:num>
-  <w:num w:numId="2" w16cid:durableId="983660876">
+  <w:num w:numId="2">
     <w:abstractNumId w:val="2"/>
   </w:num>
-  <w:num w:numId="3" w16cid:durableId="1766263060">
+  <w:num w:numId="3">
     <w:abstractNumId w:val="7"/>
   </w:num>
-  <w:num w:numId="4" w16cid:durableId="736316949">
+  <w:num w:numId="4">
     <w:abstractNumId w:val="4"/>
   </w:num>
-  <w:num w:numId="5" w16cid:durableId="1501694716">
+  <w:num w:numId="5">
     <w:abstractNumId w:val="8"/>
   </w:num>
-  <w:num w:numId="6" w16cid:durableId="1195656287">
+  <w:num w:numId="6">
     <w:abstractNumId w:val="5"/>
   </w:num>
-  <w:num w:numId="7" w16cid:durableId="624383833">
+  <w:num w:numId="7">
     <w:abstractNumId w:val="0"/>
   </w:num>
-  <w:num w:numId="8" w16cid:durableId="563758055">
+  <w:num w:numId="8">
     <w:abstractNumId w:val="6"/>
   </w:num>
-  <w:num w:numId="9" w16cid:durableId="74015253">
+  <w:num w:numId="9">
     <w:abstractNumId w:val="1"/>
   </w:num>
-  <w:num w:numId="10" w16cid:durableId="1153255087">
+  <w:num w:numId="10">
     <w:abstractNumId w:val="9"/>
   </w:num>
-  <w:num w:numId="11" w16cid:durableId="555317696">
+  <w:num w:numId="11">
     <w:abstractNumId w:val="10"/>
+  </w:num>
+  <w:num w:numId="12">
+    <w:abstractNumId w:val="11"/>
   </w:num>
 </w:numbering>
 </file>
@@ -7359,15 +8231,15 @@
     <w:lsdException w:name="Unresolved Mention" w:semiHidden="1" w:unhideWhenUsed="1"/>
     <w:lsdException w:name="Smart Link" w:semiHidden="1" w:unhideWhenUsed="1"/>
   </w:latentStyles>
-  <w:style w:type="paragraph" w:default="1" w:styleId="Norml">
+  <w:style w:type="paragraph" w:default="1" w:styleId="Normal">
     <w:name w:val="Normal"/>
     <w:qFormat/>
   </w:style>
-  <w:style w:type="paragraph" w:styleId="Cmsor1">
+  <w:style w:type="paragraph" w:styleId="Heading1">
     <w:name w:val="heading 1"/>
-    <w:basedOn w:val="Norml"/>
-    <w:next w:val="Norml"/>
-    <w:link w:val="Cmsor1Char"/>
+    <w:basedOn w:val="Normal"/>
+    <w:next w:val="Normal"/>
+    <w:link w:val="Heading1Char"/>
     <w:uiPriority w:val="9"/>
     <w:qFormat/>
     <w:rsid w:val="006A72C1"/>
@@ -7386,11 +8258,11 @@
       <w:szCs w:val="28"/>
     </w:rPr>
   </w:style>
-  <w:style w:type="paragraph" w:styleId="Cmsor2">
+  <w:style w:type="paragraph" w:styleId="Heading2">
     <w:name w:val="heading 2"/>
-    <w:basedOn w:val="Norml"/>
-    <w:next w:val="Norml"/>
-    <w:link w:val="Cmsor2Char"/>
+    <w:basedOn w:val="Normal"/>
+    <w:next w:val="Normal"/>
+    <w:link w:val="Heading2Char"/>
     <w:uiPriority w:val="9"/>
     <w:unhideWhenUsed/>
     <w:qFormat/>
@@ -7410,11 +8282,11 @@
       <w:szCs w:val="26"/>
     </w:rPr>
   </w:style>
-  <w:style w:type="paragraph" w:styleId="Cmsor3">
+  <w:style w:type="paragraph" w:styleId="Heading3">
     <w:name w:val="heading 3"/>
-    <w:basedOn w:val="Norml"/>
-    <w:next w:val="Norml"/>
-    <w:link w:val="Cmsor3Char"/>
+    <w:basedOn w:val="Normal"/>
+    <w:next w:val="Normal"/>
+    <w:link w:val="Heading3Char"/>
     <w:uiPriority w:val="9"/>
     <w:unhideWhenUsed/>
     <w:qFormat/>
@@ -7430,13 +8302,12 @@
       <w:color w:val="243F60" w:themeColor="accent1" w:themeShade="7F"/>
     </w:rPr>
   </w:style>
-  <w:style w:type="character" w:default="1" w:styleId="Bekezdsalapbettpusa">
+  <w:style w:type="character" w:default="1" w:styleId="DefaultParagraphFont">
     <w:name w:val="Default Paragraph Font"/>
     <w:uiPriority w:val="1"/>
-    <w:semiHidden/>
     <w:unhideWhenUsed/>
   </w:style>
-  <w:style w:type="table" w:default="1" w:styleId="Normltblzat">
+  <w:style w:type="table" w:default="1" w:styleId="TableNormal">
     <w:name w:val="Normal Table"/>
     <w:uiPriority w:val="99"/>
     <w:semiHidden/>
@@ -7451,15 +8322,15 @@
       </w:tblCellMar>
     </w:tblPr>
   </w:style>
-  <w:style w:type="numbering" w:default="1" w:styleId="Nemlista">
+  <w:style w:type="numbering" w:default="1" w:styleId="NoList">
     <w:name w:val="No List"/>
     <w:uiPriority w:val="99"/>
     <w:semiHidden/>
     <w:unhideWhenUsed/>
   </w:style>
-  <w:style w:type="character" w:styleId="Hiperhivatkozs">
+  <w:style w:type="character" w:styleId="Hyperlink">
     <w:name w:val="Hyperlink"/>
-    <w:basedOn w:val="Bekezdsalapbettpusa"/>
+    <w:basedOn w:val="DefaultParagraphFont"/>
     <w:uiPriority w:val="99"/>
     <w:unhideWhenUsed/>
     <w:rsid w:val="00B84934"/>
@@ -7468,10 +8339,10 @@
       <w:u w:val="single"/>
     </w:rPr>
   </w:style>
-  <w:style w:type="paragraph" w:styleId="Buborkszveg">
+  <w:style w:type="paragraph" w:styleId="BalloonText">
     <w:name w:val="Balloon Text"/>
-    <w:basedOn w:val="Norml"/>
-    <w:link w:val="BuborkszvegChar"/>
+    <w:basedOn w:val="Normal"/>
+    <w:link w:val="BalloonTextChar"/>
     <w:uiPriority w:val="99"/>
     <w:semiHidden/>
     <w:unhideWhenUsed/>
@@ -7485,10 +8356,10 @@
       <w:szCs w:val="16"/>
     </w:rPr>
   </w:style>
-  <w:style w:type="character" w:customStyle="1" w:styleId="BuborkszvegChar">
-    <w:name w:val="Buborékszöveg Char"/>
-    <w:basedOn w:val="Bekezdsalapbettpusa"/>
-    <w:link w:val="Buborkszveg"/>
+  <w:style w:type="character" w:customStyle="1" w:styleId="BalloonTextChar">
+    <w:name w:val="Balloon Text Char"/>
+    <w:basedOn w:val="DefaultParagraphFont"/>
+    <w:link w:val="BalloonText"/>
     <w:uiPriority w:val="99"/>
     <w:semiHidden/>
     <w:rsid w:val="00B84934"/>
@@ -7498,10 +8369,10 @@
       <w:szCs w:val="16"/>
     </w:rPr>
   </w:style>
-  <w:style w:type="character" w:customStyle="1" w:styleId="Cmsor1Char">
-    <w:name w:val="Címsor 1 Char"/>
-    <w:basedOn w:val="Bekezdsalapbettpusa"/>
-    <w:link w:val="Cmsor1"/>
+  <w:style w:type="character" w:customStyle="1" w:styleId="Heading1Char">
+    <w:name w:val="Heading 1 Char"/>
+    <w:basedOn w:val="DefaultParagraphFont"/>
+    <w:link w:val="Heading1"/>
     <w:uiPriority w:val="9"/>
     <w:rsid w:val="006A72C1"/>
     <w:rPr>
@@ -7513,10 +8384,10 @@
       <w:szCs w:val="28"/>
     </w:rPr>
   </w:style>
-  <w:style w:type="character" w:customStyle="1" w:styleId="Cmsor2Char">
-    <w:name w:val="Címsor 2 Char"/>
-    <w:basedOn w:val="Bekezdsalapbettpusa"/>
-    <w:link w:val="Cmsor2"/>
+  <w:style w:type="character" w:customStyle="1" w:styleId="Heading2Char">
+    <w:name w:val="Heading 2 Char"/>
+    <w:basedOn w:val="DefaultParagraphFont"/>
+    <w:link w:val="Heading2"/>
     <w:uiPriority w:val="9"/>
     <w:rsid w:val="006A72C1"/>
     <w:rPr>
@@ -7528,9 +8399,9 @@
       <w:szCs w:val="26"/>
     </w:rPr>
   </w:style>
-  <w:style w:type="paragraph" w:styleId="Listaszerbekezds">
+  <w:style w:type="paragraph" w:styleId="ListParagraph">
     <w:name w:val="List Paragraph"/>
-    <w:basedOn w:val="Norml"/>
+    <w:basedOn w:val="Normal"/>
     <w:uiPriority w:val="34"/>
     <w:qFormat/>
     <w:rsid w:val="00CF1FE6"/>
@@ -7539,10 +8410,10 @@
       <w:contextualSpacing/>
     </w:pPr>
   </w:style>
-  <w:style w:type="paragraph" w:styleId="Tartalomjegyzkcmsora">
+  <w:style w:type="paragraph" w:styleId="TOCHeading">
     <w:name w:val="TOC Heading"/>
-    <w:basedOn w:val="Cmsor1"/>
-    <w:next w:val="Norml"/>
+    <w:basedOn w:val="Heading1"/>
+    <w:next w:val="Normal"/>
     <w:uiPriority w:val="39"/>
     <w:semiHidden/>
     <w:unhideWhenUsed/>
@@ -7555,10 +8426,10 @@
       <w:lang w:eastAsia="hu-HU"/>
     </w:rPr>
   </w:style>
-  <w:style w:type="paragraph" w:styleId="TJ1">
+  <w:style w:type="paragraph" w:styleId="TOC1">
     <w:name w:val="toc 1"/>
-    <w:basedOn w:val="Norml"/>
-    <w:next w:val="Norml"/>
+    <w:basedOn w:val="Normal"/>
+    <w:next w:val="Normal"/>
     <w:autoRedefine/>
     <w:uiPriority w:val="39"/>
     <w:unhideWhenUsed/>
@@ -7567,10 +8438,10 @@
       <w:spacing w:after="100"/>
     </w:pPr>
   </w:style>
-  <w:style w:type="paragraph" w:styleId="TJ2">
+  <w:style w:type="paragraph" w:styleId="TOC2">
     <w:name w:val="toc 2"/>
-    <w:basedOn w:val="Norml"/>
-    <w:next w:val="Norml"/>
+    <w:basedOn w:val="Normal"/>
+    <w:next w:val="Normal"/>
     <w:autoRedefine/>
     <w:uiPriority w:val="39"/>
     <w:unhideWhenUsed/>
@@ -7580,10 +8451,10 @@
       <w:ind w:left="220"/>
     </w:pPr>
   </w:style>
-  <w:style w:type="paragraph" w:styleId="Kpalrs">
+  <w:style w:type="paragraph" w:styleId="Caption">
     <w:name w:val="caption"/>
-    <w:basedOn w:val="Norml"/>
-    <w:next w:val="Norml"/>
+    <w:basedOn w:val="Normal"/>
+    <w:next w:val="Normal"/>
     <w:uiPriority w:val="35"/>
     <w:unhideWhenUsed/>
     <w:qFormat/>
@@ -7599,9 +8470,9 @@
       <w:szCs w:val="18"/>
     </w:rPr>
   </w:style>
-  <w:style w:type="table" w:styleId="Rcsostblzat">
+  <w:style w:type="table" w:styleId="TableGrid">
     <w:name w:val="Table Grid"/>
-    <w:basedOn w:val="Normltblzat"/>
+    <w:basedOn w:val="TableNormal"/>
     <w:uiPriority w:val="59"/>
     <w:rsid w:val="00F373B0"/>
     <w:pPr>
@@ -7618,10 +8489,10 @@
       </w:tblBorders>
     </w:tblPr>
   </w:style>
-  <w:style w:type="paragraph" w:styleId="Vgjegyzetszvege">
+  <w:style w:type="paragraph" w:styleId="EndnoteText">
     <w:name w:val="endnote text"/>
-    <w:basedOn w:val="Norml"/>
-    <w:link w:val="VgjegyzetszvegeChar"/>
+    <w:basedOn w:val="Normal"/>
+    <w:link w:val="EndnoteTextChar"/>
     <w:uiPriority w:val="99"/>
     <w:semiHidden/>
     <w:unhideWhenUsed/>
@@ -7634,10 +8505,10 @@
       <w:szCs w:val="20"/>
     </w:rPr>
   </w:style>
-  <w:style w:type="character" w:customStyle="1" w:styleId="VgjegyzetszvegeChar">
-    <w:name w:val="Végjegyzet szövege Char"/>
-    <w:basedOn w:val="Bekezdsalapbettpusa"/>
-    <w:link w:val="Vgjegyzetszvege"/>
+  <w:style w:type="character" w:customStyle="1" w:styleId="EndnoteTextChar">
+    <w:name w:val="Endnote Text Char"/>
+    <w:basedOn w:val="DefaultParagraphFont"/>
+    <w:link w:val="EndnoteText"/>
     <w:uiPriority w:val="99"/>
     <w:semiHidden/>
     <w:rsid w:val="00F373B0"/>
@@ -7646,9 +8517,9 @@
       <w:szCs w:val="20"/>
     </w:rPr>
   </w:style>
-  <w:style w:type="character" w:styleId="Vgjegyzet-hivatkozs">
+  <w:style w:type="character" w:styleId="EndnoteReference">
     <w:name w:val="endnote reference"/>
-    <w:basedOn w:val="Bekezdsalapbettpusa"/>
+    <w:basedOn w:val="DefaultParagraphFont"/>
     <w:uiPriority w:val="99"/>
     <w:semiHidden/>
     <w:unhideWhenUsed/>
@@ -7657,18 +8528,18 @@
       <w:vertAlign w:val="superscript"/>
     </w:rPr>
   </w:style>
-  <w:style w:type="paragraph" w:styleId="Irodalomjegyzk">
+  <w:style w:type="paragraph" w:styleId="Bibliography">
     <w:name w:val="Bibliography"/>
-    <w:basedOn w:val="Norml"/>
-    <w:next w:val="Norml"/>
+    <w:basedOn w:val="Normal"/>
+    <w:next w:val="Normal"/>
     <w:uiPriority w:val="37"/>
     <w:unhideWhenUsed/>
     <w:rsid w:val="00E72055"/>
   </w:style>
-  <w:style w:type="paragraph" w:styleId="Lbjegyzetszveg">
+  <w:style w:type="paragraph" w:styleId="FootnoteText">
     <w:name w:val="footnote text"/>
-    <w:basedOn w:val="Norml"/>
-    <w:link w:val="LbjegyzetszvegChar"/>
+    <w:basedOn w:val="Normal"/>
+    <w:link w:val="FootnoteTextChar"/>
     <w:uiPriority w:val="99"/>
     <w:semiHidden/>
     <w:unhideWhenUsed/>
@@ -7681,10 +8552,10 @@
       <w:szCs w:val="20"/>
     </w:rPr>
   </w:style>
-  <w:style w:type="character" w:customStyle="1" w:styleId="LbjegyzetszvegChar">
-    <w:name w:val="Lábjegyzetszöveg Char"/>
-    <w:basedOn w:val="Bekezdsalapbettpusa"/>
-    <w:link w:val="Lbjegyzetszveg"/>
+  <w:style w:type="character" w:customStyle="1" w:styleId="FootnoteTextChar">
+    <w:name w:val="Footnote Text Char"/>
+    <w:basedOn w:val="DefaultParagraphFont"/>
+    <w:link w:val="FootnoteText"/>
     <w:uiPriority w:val="99"/>
     <w:semiHidden/>
     <w:rsid w:val="0024150E"/>
@@ -7693,9 +8564,9 @@
       <w:szCs w:val="20"/>
     </w:rPr>
   </w:style>
-  <w:style w:type="character" w:styleId="Lbjegyzet-hivatkozs">
+  <w:style w:type="character" w:styleId="FootnoteReference">
     <w:name w:val="footnote reference"/>
-    <w:basedOn w:val="Bekezdsalapbettpusa"/>
+    <w:basedOn w:val="DefaultParagraphFont"/>
     <w:uiPriority w:val="99"/>
     <w:semiHidden/>
     <w:unhideWhenUsed/>
@@ -7704,10 +8575,10 @@
       <w:vertAlign w:val="superscript"/>
     </w:rPr>
   </w:style>
-  <w:style w:type="paragraph" w:styleId="lfej">
+  <w:style w:type="paragraph" w:styleId="Header">
     <w:name w:val="header"/>
-    <w:basedOn w:val="Norml"/>
-    <w:link w:val="lfejChar"/>
+    <w:basedOn w:val="Normal"/>
+    <w:link w:val="HeaderChar"/>
     <w:uiPriority w:val="99"/>
     <w:unhideWhenUsed/>
     <w:rsid w:val="006B1033"/>
@@ -7719,17 +8590,17 @@
       <w:spacing w:after="0" w:line="240" w:lineRule="auto"/>
     </w:pPr>
   </w:style>
-  <w:style w:type="character" w:customStyle="1" w:styleId="lfejChar">
-    <w:name w:val="Élőfej Char"/>
-    <w:basedOn w:val="Bekezdsalapbettpusa"/>
-    <w:link w:val="lfej"/>
+  <w:style w:type="character" w:customStyle="1" w:styleId="HeaderChar">
+    <w:name w:val="Header Char"/>
+    <w:basedOn w:val="DefaultParagraphFont"/>
+    <w:link w:val="Header"/>
     <w:uiPriority w:val="99"/>
     <w:rsid w:val="006B1033"/>
   </w:style>
-  <w:style w:type="paragraph" w:styleId="llb">
+  <w:style w:type="paragraph" w:styleId="Footer">
     <w:name w:val="footer"/>
-    <w:basedOn w:val="Norml"/>
-    <w:link w:val="llbChar"/>
+    <w:basedOn w:val="Normal"/>
+    <w:link w:val="FooterChar"/>
     <w:uiPriority w:val="99"/>
     <w:unhideWhenUsed/>
     <w:rsid w:val="006B1033"/>
@@ -7741,16 +8612,16 @@
       <w:spacing w:after="0" w:line="240" w:lineRule="auto"/>
     </w:pPr>
   </w:style>
-  <w:style w:type="character" w:customStyle="1" w:styleId="llbChar">
-    <w:name w:val="Élőláb Char"/>
-    <w:basedOn w:val="Bekezdsalapbettpusa"/>
-    <w:link w:val="llb"/>
+  <w:style w:type="character" w:customStyle="1" w:styleId="FooterChar">
+    <w:name w:val="Footer Char"/>
+    <w:basedOn w:val="DefaultParagraphFont"/>
+    <w:link w:val="Footer"/>
     <w:uiPriority w:val="99"/>
     <w:rsid w:val="006B1033"/>
   </w:style>
-  <w:style w:type="character" w:styleId="Feloldatlanmegemlts">
+  <w:style w:type="character" w:styleId="UnresolvedMention">
     <w:name w:val="Unresolved Mention"/>
-    <w:basedOn w:val="Bekezdsalapbettpusa"/>
+    <w:basedOn w:val="DefaultParagraphFont"/>
     <w:uiPriority w:val="99"/>
     <w:semiHidden/>
     <w:unhideWhenUsed/>
@@ -7760,10 +8631,10 @@
       <w:shd w:val="clear" w:color="auto" w:fill="E1DFDD"/>
     </w:rPr>
   </w:style>
-  <w:style w:type="character" w:customStyle="1" w:styleId="Cmsor3Char">
-    <w:name w:val="Címsor 3 Char"/>
-    <w:basedOn w:val="Bekezdsalapbettpusa"/>
-    <w:link w:val="Cmsor3"/>
+  <w:style w:type="character" w:customStyle="1" w:styleId="Heading3Char">
+    <w:name w:val="Heading 3 Char"/>
+    <w:basedOn w:val="DefaultParagraphFont"/>
+    <w:link w:val="Heading3"/>
     <w:uiPriority w:val="9"/>
     <w:rsid w:val="00EE1CA5"/>
     <w:rPr>
@@ -7771,10 +8642,10 @@
       <w:color w:val="243F60" w:themeColor="accent1" w:themeShade="7F"/>
     </w:rPr>
   </w:style>
-  <w:style w:type="paragraph" w:styleId="TJ3">
+  <w:style w:type="paragraph" w:styleId="TOC3">
     <w:name w:val="toc 3"/>
-    <w:basedOn w:val="Norml"/>
-    <w:next w:val="Norml"/>
+    <w:basedOn w:val="Normal"/>
+    <w:next w:val="Normal"/>
     <w:autoRedefine/>
     <w:uiPriority w:val="39"/>
     <w:unhideWhenUsed/>

</xml_diff>